<commit_message>
Update Real-time Rendering of 3D “Fractal-like” Geometry Research Report.docx
</commit_message>
<xml_diff>
--- a/Deliverable 1/Real-time Rendering of 3D “Fractal-like” Geometry Research Report.docx
+++ b/Deliverable 1/Real-time Rendering of 3D “Fractal-like” Geometry Research Report.docx
@@ -5567,33 +5567,6 @@
     </w:p>
     <w:p>
       <w:pPr>
-        <w:spacing w:line="480" w:lineRule="auto"/>
-        <w:rPr>
-          <w:color w:val="FF0000"/>
-        </w:rPr>
-      </w:pPr>
-      <w:r>
-        <w:rPr>
-          <w:color w:val="FF0000"/>
-        </w:rPr>
-        <w:t xml:space="preserve">TODO </w:t>
-      </w:r>
-    </w:p>
-    <w:p>
-      <w:pPr>
-        <w:spacing w:line="480" w:lineRule="auto"/>
-      </w:pPr>
-      <w:hyperlink r:id="rId10" w:history="1">
-        <w:r>
-          <w:rPr>
-            <w:rStyle w:val="Hyperlink"/>
-          </w:rPr>
-          <w:t>https://github.com/SolomonBaarda/dissertation</w:t>
-        </w:r>
-      </w:hyperlink>
-    </w:p>
-    <w:p>
-      <w:pPr>
         <w:pStyle w:val="Heading2"/>
       </w:pPr>
       <w:bookmarkStart w:id="6" w:name="_Toc85019361"/>
@@ -6303,6 +6276,7 @@
     </w:p>
     <w:p>
       <w:r>
+        <w:lastRenderedPageBreak/>
         <w:t xml:space="preserve">Model cities </w:t>
       </w:r>
     </w:p>
@@ -6705,7 +6679,6 @@
         <w:spacing w:line="360" w:lineRule="auto"/>
       </w:pPr>
       <w:r>
-        <w:lastRenderedPageBreak/>
         <w:t xml:space="preserve">Implement the basic ray marching algorithm </w:t>
       </w:r>
       <w:r>
@@ -6775,6 +6748,7 @@
         <w:spacing w:line="360" w:lineRule="auto"/>
       </w:pPr>
       <w:r>
+        <w:lastRenderedPageBreak/>
         <w:t xml:space="preserve">Update the code to use a game loop </w:t>
       </w:r>
       <w:r>
@@ -7345,9 +7319,25 @@
     </w:p>
     <w:p>
       <w:pPr>
-        <w:spacing w:line="360" w:lineRule="auto"/>
-      </w:pPr>
-    </w:p>
+        <w:pStyle w:val="Heading2"/>
+      </w:pPr>
+      <w:r>
+        <w:t>a</w:t>
+      </w:r>
+    </w:p>
+    <w:p/>
+    <w:p>
+      <w:hyperlink r:id="rId10" w:history="1">
+        <w:r>
+          <w:rPr>
+            <w:rStyle w:val="Hyperlink"/>
+          </w:rPr>
+          <w:t>https://github.com/SolomonBaarda/fractal-geometry-renderer</w:t>
+        </w:r>
+      </w:hyperlink>
+    </w:p>
+    <w:p/>
+    <w:p/>
     <w:p>
       <w:pPr>
         <w:pStyle w:val="Heading1"/>
@@ -7356,7 +7346,6 @@
       <w:bookmarkStart w:id="14" w:name="_Toc86395803"/>
       <w:bookmarkStart w:id="15" w:name="_Toc87517405"/>
       <w:r>
-        <w:lastRenderedPageBreak/>
         <w:t>Literature Review</w:t>
       </w:r>
       <w:bookmarkEnd w:id="13"/>
@@ -19528,7 +19517,6 @@
     <w:rsidRoot w:val="00795ACF"/>
     <w:rsid w:val="0018063B"/>
     <w:rsid w:val="00197887"/>
-    <w:rsid w:val="001E0393"/>
     <w:rsid w:val="002A4686"/>
     <w:rsid w:val="00314F1F"/>
     <w:rsid w:val="00384D08"/>
@@ -19541,6 +19529,7 @@
     <w:rsid w:val="0085159D"/>
     <w:rsid w:val="00926E7C"/>
     <w:rsid w:val="00A90B13"/>
+    <w:rsid w:val="00AA3712"/>
     <w:rsid w:val="00B56FD5"/>
     <w:rsid w:val="00C122B3"/>
     <w:rsid w:val="00C12AAE"/>

</xml_diff>

<commit_message>
Re wrote half of lit review
</commit_message>
<xml_diff>
--- a/Deliverable 1/Real-time Rendering of 3D “Fractal-like” Geometry Research Report.docx
+++ b/Deliverable 1/Real-time Rendering of 3D “Fractal-like” Geometry Research Report.docx
@@ -7037,6 +7037,81 @@
           <w:p/>
         </w:tc>
       </w:tr>
+      <w:tr>
+        <w:tc>
+          <w:tcPr>
+            <w:tcW w:w="4508" w:type="dxa"/>
+          </w:tcPr>
+          <w:p>
+            <w:r>
+              <w:t>P</w:t>
+            </w:r>
+            <w:r>
+              <w:t>olyhedrons</w:t>
+            </w:r>
+          </w:p>
+        </w:tc>
+        <w:tc>
+          <w:tcPr>
+            <w:tcW w:w="4508" w:type="dxa"/>
+          </w:tcPr>
+          <w:p/>
+        </w:tc>
+      </w:tr>
+      <w:tr>
+        <w:tc>
+          <w:tcPr>
+            <w:tcW w:w="4508" w:type="dxa"/>
+          </w:tcPr>
+          <w:p>
+            <w:r>
+              <w:t xml:space="preserve">Polygon </w:t>
+            </w:r>
+          </w:p>
+        </w:tc>
+        <w:tc>
+          <w:tcPr>
+            <w:tcW w:w="4508" w:type="dxa"/>
+          </w:tcPr>
+          <w:p/>
+        </w:tc>
+      </w:tr>
+      <w:tr>
+        <w:tc>
+          <w:tcPr>
+            <w:tcW w:w="4508" w:type="dxa"/>
+          </w:tcPr>
+          <w:p>
+            <w:r>
+              <w:t xml:space="preserve">Regular polygon </w:t>
+            </w:r>
+          </w:p>
+        </w:tc>
+        <w:tc>
+          <w:tcPr>
+            <w:tcW w:w="4508" w:type="dxa"/>
+          </w:tcPr>
+          <w:p/>
+        </w:tc>
+      </w:tr>
+      <w:tr>
+        <w:tc>
+          <w:tcPr>
+            <w:tcW w:w="4508" w:type="dxa"/>
+          </w:tcPr>
+          <w:p>
+            <w:r>
+              <w:t xml:space="preserve">Convex polyhedron </w:t>
+            </w:r>
+          </w:p>
+        </w:tc>
+        <w:tc>
+          <w:tcPr>
+            <w:tcW w:w="4508" w:type="dxa"/>
+          </w:tcPr>
+          <w:p/>
+        </w:tc>
+      </w:tr>
     </w:tbl>
     <w:p/>
     <w:p>
@@ -7380,7 +7455,7 @@
           <w:rPr>
             <w:color w:val="000000"/>
           </w:rPr>
-          <w:tag w:val="MENDELEY_CITATION_v3_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"/>
+          <w:tag w:val="MENDELEY_CITATION_v3_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"/>
           <w:id w:val="1761564981"/>
           <w:placeholder>
             <w:docPart w:val="DefaultPlaceholder_-1854013440"/>
@@ -8855,6 +8930,9 @@
         <w:t xml:space="preserve">, </w:t>
       </w:r>
       <w:r>
+        <w:t xml:space="preserve">and </w:t>
+      </w:r>
+      <w:r>
         <w:t>complex number</w:t>
       </w:r>
       <w:r>
@@ -8918,6 +8996,136 @@
     </w:p>
     <w:p>
       <w:pPr>
+        <w:spacing w:line="480" w:lineRule="auto"/>
+      </w:pPr>
+      <w:r>
+        <w:t xml:space="preserve">As discussed in the introduction, a fractal is a </w:t>
+      </w:r>
+      <w:r>
+        <w:t>recursively created never-ending pattern that is usually self-similar</w:t>
+      </w:r>
+      <w:r>
+        <w:t xml:space="preserve"> </w:t>
+      </w:r>
+      <w:sdt>
+        <w:sdtPr>
+          <w:rPr>
+            <w:color w:val="000000"/>
+          </w:rPr>
+          <w:tag w:val="MENDELEY_CITATION_v3_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"/>
+          <w:id w:val="1445192125"/>
+          <w:placeholder>
+            <w:docPart w:val="DefaultPlaceholder_-1854013440"/>
+          </w:placeholder>
+        </w:sdtPr>
+        <w:sdtContent>
+          <w:r>
+            <w:rPr>
+              <w:color w:val="000000"/>
+            </w:rPr>
+            <w:t>[1]</w:t>
+          </w:r>
+        </w:sdtContent>
+      </w:sdt>
+      <w:r>
+        <w:t>.</w:t>
+      </w:r>
+      <w:r>
+        <w:t xml:space="preserve"> </w:t>
+      </w:r>
+      <w:r>
+        <w:t>This concept</w:t>
+      </w:r>
+      <w:r>
+        <w:t xml:space="preserve"> define</w:t>
+      </w:r>
+      <w:r>
+        <w:t>s</w:t>
+      </w:r>
+      <w:r>
+        <w:t xml:space="preserve"> a</w:t>
+      </w:r>
+      <w:r>
+        <w:t xml:space="preserve"> </w:t>
+      </w:r>
+      <w:r>
+        <w:t xml:space="preserve">fractal </w:t>
+      </w:r>
+      <w:r>
+        <w:t>geometry</w:t>
+      </w:r>
+      <w:r>
+        <w:t>,</w:t>
+      </w:r>
+      <w:r>
+        <w:t xml:space="preserve"> </w:t>
+      </w:r>
+      <w:r>
+        <w:t>which</w:t>
+      </w:r>
+      <w:r>
+        <w:t xml:space="preserve"> </w:t>
+      </w:r>
+      <w:r>
+        <w:t>describe</w:t>
+      </w:r>
+      <w:r>
+        <w:t>s</w:t>
+      </w:r>
+      <w:r>
+        <w:t xml:space="preserve"> up the </w:t>
+      </w:r>
+      <w:r>
+        <w:t>more non-uniform shapes found in nature, like clouds, mountains, and coastlines.</w:t>
+      </w:r>
+      <w:r>
+        <w:t xml:space="preserve"> </w:t>
+      </w:r>
+      <w:r>
+        <w:t xml:space="preserve">There </w:t>
+      </w:r>
+      <w:r>
+        <w:t xml:space="preserve">exist several </w:t>
+      </w:r>
+      <w:r>
+        <w:t>ways of creating a fractal</w:t>
+      </w:r>
+      <w:r>
+        <w:t xml:space="preserve">, from </w:t>
+      </w:r>
+      <w:r>
+        <w:t xml:space="preserve">manually defining a </w:t>
+      </w:r>
+      <w:r>
+        <w:t xml:space="preserve">simple </w:t>
+      </w:r>
+      <w:r>
+        <w:t xml:space="preserve">repeating </w:t>
+      </w:r>
+      <w:r>
+        <w:t xml:space="preserve">pattern </w:t>
+      </w:r>
+      <w:r>
+        <w:t xml:space="preserve">to studying the convergence </w:t>
+      </w:r>
+      <w:r>
+        <w:t xml:space="preserve">of complex equations. This section will discuss </w:t>
+      </w:r>
+      <w:r>
+        <w:t xml:space="preserve">several common 3D fractals (and their 2D counterparts) </w:t>
+      </w:r>
+      <w:r>
+        <w:t xml:space="preserve">and the methods used for </w:t>
+      </w:r>
+      <w:r>
+        <w:t>creating</w:t>
+      </w:r>
+      <w:r>
+        <w:t xml:space="preserve"> them. </w:t>
+      </w:r>
+    </w:p>
+    <w:p>
+      <w:pPr>
         <w:pStyle w:val="Heading3"/>
       </w:pPr>
       <w:bookmarkStart w:id="19" w:name="_Toc87955257"/>
@@ -8967,6 +9175,9 @@
       <w:r>
         <w:t xml:space="preserve">is a 3D representation of the famous </w:t>
       </w:r>
+      <w:r>
+        <w:t xml:space="preserve">2D </w:t>
+      </w:r>
       <w:proofErr w:type="spellStart"/>
       <w:r>
         <w:t>Sierpiński</w:t>
@@ -8974,6 +9185,9 @@
       <w:proofErr w:type="spellEnd"/>
       <w:r>
         <w:t xml:space="preserve"> tringle</w:t>
+      </w:r>
+      <w:r>
+        <w:t xml:space="preserve"> fractal</w:t>
       </w:r>
       <w:r>
         <w:t xml:space="preserve">, </w:t>
@@ -9133,6 +9347,7 @@
         <w:rPr>
           <w:noProof/>
         </w:rPr>
+        <w:lastRenderedPageBreak/>
         <w:drawing>
           <wp:inline distT="0" distB="0" distL="0" distR="0" wp14:anchorId="561A6A20" wp14:editId="37DC3F9D">
             <wp:extent cx="2559435" cy="1440000"/>
@@ -9371,7 +9586,6 @@
         <w:jc w:val="both"/>
       </w:pPr>
       <w:r>
-        <w:lastRenderedPageBreak/>
         <w:t xml:space="preserve">As the recursive depth of the fractal increases, so does the number of </w:t>
       </w:r>
       <w:r>
@@ -9478,78 +9692,38 @@
         <w:t xml:space="preserve"> cube, is another 3D representation </w:t>
       </w:r>
       <w:r>
-        <w:t xml:space="preserve">of a 2D fractal patten created by Polish mathematician </w:t>
+        <w:t xml:space="preserve">of </w:t>
+      </w:r>
+      <w:r>
+        <w:t xml:space="preserve">one of </w:t>
       </w:r>
       <w:proofErr w:type="spellStart"/>
       <w:r>
-        <w:t>Wacław</w:t>
+        <w:t>Sierpiński</w:t>
+      </w:r>
+      <w:r>
+        <w:t>’s</w:t>
       </w:r>
       <w:proofErr w:type="spellEnd"/>
       <w:r>
         <w:t xml:space="preserve"> </w:t>
       </w:r>
+      <w:r>
+        <w:t>2D fractal</w:t>
+      </w:r>
+      <w:r>
+        <w:t xml:space="preserve">s. This one is known as the </w:t>
+      </w:r>
       <w:proofErr w:type="spellStart"/>
       <w:r>
         <w:t>Sierpiński</w:t>
       </w:r>
       <w:proofErr w:type="spellEnd"/>
       <w:r>
-        <w:t xml:space="preserve"> </w:t>
-      </w:r>
-      <w:sdt>
-        <w:sdtPr>
-          <w:rPr>
-            <w:color w:val="000000"/>
-          </w:rPr>
-          <w:tag w:val="MENDELEY_CITATION_v3_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"/>
-          <w:id w:val="2053581218"/>
-          <w:placeholder>
-            <w:docPart w:val="DefaultPlaceholder_-1854013440"/>
-          </w:placeholder>
-        </w:sdtPr>
-        <w:sdtEndPr/>
-        <w:sdtContent>
-          <w:r>
-            <w:rPr>
-              <w:color w:val="000000"/>
-            </w:rPr>
-            <w:t>[7]</w:t>
-          </w:r>
-        </w:sdtContent>
-      </w:sdt>
-      <w:r>
-        <w:t>.</w:t>
-      </w:r>
-      <w:r>
-        <w:t xml:space="preserve"> </w:t>
-      </w:r>
-      <w:r>
-        <w:t xml:space="preserve">The </w:t>
-      </w:r>
-      <w:proofErr w:type="spellStart"/>
-      <w:r>
-        <w:t>Menger</w:t>
-      </w:r>
-      <w:proofErr w:type="spellEnd"/>
-      <w:r>
-        <w:t xml:space="preserve"> sponge</w:t>
-      </w:r>
-      <w:r>
-        <w:t xml:space="preserve"> is a 3D representation of the </w:t>
-      </w:r>
-      <w:r>
-        <w:t xml:space="preserve">2D </w:t>
-      </w:r>
-      <w:proofErr w:type="spellStart"/>
-      <w:r>
-        <w:t>Sierpiński</w:t>
-      </w:r>
-      <w:proofErr w:type="spellEnd"/>
-      <w:r>
-        <w:t xml:space="preserve"> carpet </w:t>
-      </w:r>
-      <w:r>
-        <w:t xml:space="preserve">fractal, which </w:t>
+        <w:t xml:space="preserve"> carpet</w:t>
+      </w:r>
+      <w:r>
+        <w:t xml:space="preserve">, which </w:t>
       </w:r>
       <w:r>
         <w:t xml:space="preserve">follows very similar recursive rules to the </w:t>
@@ -9971,63 +10145,218 @@
     </w:p>
     <w:p>
       <w:pPr>
-        <w:pStyle w:val="Heading3"/>
-      </w:pPr>
-      <w:bookmarkStart w:id="23" w:name="_Toc87955259"/>
-      <w:r>
-        <w:t>Mandel Bulb</w:t>
-      </w:r>
-      <w:bookmarkEnd w:id="23"/>
-    </w:p>
-    <w:p>
-      <w:pPr>
         <w:spacing w:line="480" w:lineRule="auto"/>
         <w:jc w:val="both"/>
       </w:pPr>
       <w:r>
-        <w:t xml:space="preserve">The </w:t>
-      </w:r>
-      <w:r>
-        <w:t>M</w:t>
-      </w:r>
-      <w:r>
-        <w:t xml:space="preserve">andel bulb </w:t>
-      </w:r>
-      <w:r>
-        <w:t>is a 3D fractal</w:t>
+        <w:lastRenderedPageBreak/>
+        <w:t xml:space="preserve">In addition to the </w:t>
+      </w:r>
+      <w:proofErr w:type="spellStart"/>
+      <w:r>
+        <w:t>Sierpiński</w:t>
+      </w:r>
+      <w:proofErr w:type="spellEnd"/>
+      <w:r>
+        <w:t xml:space="preserve"> tetrahedron</w:t>
+      </w:r>
+      <w:r>
+        <w:t xml:space="preserve"> and </w:t>
+      </w:r>
+      <w:proofErr w:type="spellStart"/>
+      <w:r>
+        <w:t>Menger</w:t>
+      </w:r>
+      <w:proofErr w:type="spellEnd"/>
+      <w:r>
+        <w:t xml:space="preserve"> sponge</w:t>
       </w:r>
       <w:r>
         <w:t xml:space="preserve">, </w:t>
       </w:r>
-      <w:r>
-        <w:t>created by Daniel White and Paul Nylander</w:t>
-      </w:r>
-      <w:r>
-        <w:t xml:space="preserve"> and is </w:t>
-      </w:r>
-      <w:r>
-        <w:t xml:space="preserve">now </w:t>
+      <w:proofErr w:type="spellStart"/>
+      <w:r>
+        <w:t>Sierpiński</w:t>
+      </w:r>
+      <w:proofErr w:type="spellEnd"/>
+      <w:r>
+        <w:t xml:space="preserve"> </w:t>
+      </w:r>
+      <w:r>
+        <w:t xml:space="preserve">variations of </w:t>
+      </w:r>
+      <w:r>
+        <w:t xml:space="preserve">other </w:t>
+      </w:r>
+      <w:r>
+        <w:t>convex</w:t>
+      </w:r>
+      <w:r>
+        <w:t xml:space="preserve"> </w:t>
+      </w:r>
+      <w:r>
+        <w:t>polyhedrons</w:t>
+      </w:r>
+      <w:r>
+        <w:t xml:space="preserve"> exist</w:t>
+      </w:r>
+      <w:r>
+        <w:t xml:space="preserve">. </w:t>
+      </w:r>
+      <w:r>
+        <w:t xml:space="preserve">A convex polyhedron is the 3D equivalent of a 2D regular polygon. </w:t>
+      </w:r>
+      <w:r>
+        <w:t xml:space="preserve">While there are an infinite number of regular polygons, there are only fixe possible </w:t>
+      </w:r>
+      <w:r>
+        <w:t>convex polyhedrons</w:t>
+      </w:r>
+      <w:r>
+        <w:t xml:space="preserve"> </w:t>
+      </w:r>
+      <w:sdt>
+        <w:sdtPr>
+          <w:rPr>
+            <w:color w:val="000000"/>
+          </w:rPr>
+          <w:tag w:val="MENDELEY_CITATION_v3_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"/>
+          <w:id w:val="1130742354"/>
+          <w:placeholder>
+            <w:docPart w:val="DefaultPlaceholder_-1854013440"/>
+          </w:placeholder>
+        </w:sdtPr>
+        <w:sdtContent>
+          <w:r>
+            <w:rPr>
+              <w:color w:val="000000"/>
+            </w:rPr>
+            <w:t>[12]</w:t>
+          </w:r>
+        </w:sdtContent>
+      </w:sdt>
+      <w:r>
+        <w:t xml:space="preserve">. </w:t>
+      </w:r>
+      <w:r>
+        <w:t>These are</w:t>
+      </w:r>
+      <w:r>
+        <w:t xml:space="preserve"> the</w:t>
+      </w:r>
+      <w:r>
+        <w:t xml:space="preserve"> tetrahedron, cube, </w:t>
+      </w:r>
+      <w:r>
+        <w:t xml:space="preserve">octahedron, </w:t>
+      </w:r>
+      <w:r>
+        <w:t>dodecahedron,</w:t>
+      </w:r>
+      <w:r>
+        <w:t xml:space="preserve"> and </w:t>
+      </w:r>
+      <w:r>
+        <w:t>icosahedron</w:t>
+      </w:r>
+      <w:r>
+        <w:t xml:space="preserve">. </w:t>
+      </w:r>
+      <w:r>
+        <w:t xml:space="preserve">These polyhedrons are known as the </w:t>
+      </w:r>
+      <w:r>
+        <w:t>platonic</w:t>
+      </w:r>
+      <w:r>
+        <w:t xml:space="preserve"> solids</w:t>
+      </w:r>
+      <w:r>
+        <w:t>, and their fractal counterparts are called the</w:t>
+      </w:r>
+      <w:r>
+        <w:t xml:space="preserve"> platonic solid fractals. </w:t>
+      </w:r>
+    </w:p>
+    <w:p>
+      <w:pPr>
+        <w:pStyle w:val="Heading3"/>
+      </w:pPr>
+      <w:bookmarkStart w:id="23" w:name="_Toc87955259"/>
+      <w:r>
+        <w:t>Mandel Bulb</w:t>
+      </w:r>
+      <w:bookmarkEnd w:id="23"/>
+    </w:p>
+    <w:p>
+      <w:pPr>
+        <w:spacing w:line="480" w:lineRule="auto"/>
+        <w:jc w:val="both"/>
+      </w:pPr>
+      <w:r>
+        <w:t xml:space="preserve">While the platonic solid fractals are created </w:t>
+      </w:r>
+      <w:r>
+        <w:t xml:space="preserve">by </w:t>
+      </w:r>
+      <w:r>
+        <w:t xml:space="preserve">making many copies </w:t>
+      </w:r>
+      <w:r>
+        <w:t xml:space="preserve">of a primitive shape, another </w:t>
+      </w:r>
+      <w:r>
+        <w:t xml:space="preserve">method </w:t>
+      </w:r>
+      <w:r>
+        <w:t xml:space="preserve">for creating fractals is </w:t>
+      </w:r>
+      <w:r>
+        <w:t xml:space="preserve">to </w:t>
+      </w:r>
+      <w:r>
+        <w:t xml:space="preserve">plot the convergence of </w:t>
+      </w:r>
+      <w:r>
+        <w:t xml:space="preserve">values </w:t>
+      </w:r>
+      <w:r>
+        <w:t xml:space="preserve">for certain mathematical equations. </w:t>
+      </w:r>
+      <w:r>
+        <w:t xml:space="preserve">This can </w:t>
+      </w:r>
+      <w:r>
+        <w:t>instead generate much more “natural” looking fractal</w:t>
+      </w:r>
+      <w:r>
+        <w:t xml:space="preserve"> patterns</w:t>
+      </w:r>
+      <w:r>
+        <w:t xml:space="preserve">. </w:t>
+      </w:r>
+      <w:r>
+        <w:t xml:space="preserve">One of the first fractals of this type to be discovered was the Mandelbrot set, named after </w:t>
+      </w:r>
+      <w:proofErr w:type="spellStart"/>
+      <w:r>
+        <w:t>Beniot</w:t>
+      </w:r>
+      <w:proofErr w:type="spellEnd"/>
+      <w:r>
+        <w:t xml:space="preserve"> Mandelbrot, </w:t>
       </w:r>
       <w:r>
         <w:t xml:space="preserve">the </w:t>
       </w:r>
       <w:r>
-        <w:t>commonly</w:t>
-      </w:r>
-      <w:r>
-        <w:t xml:space="preserve"> used</w:t>
-      </w:r>
-      <w:r>
-        <w:t xml:space="preserve"> </w:t>
-      </w:r>
-      <w:r>
-        <w:t xml:space="preserve">3D </w:t>
-      </w:r>
-      <w:r>
-        <w:t>representation of the 2D Mandelbrot fractal</w:t>
-      </w:r>
-      <w:r>
-        <w:t xml:space="preserve">. </w:t>
+        <w:t>inventor of the</w:t>
+      </w:r>
+      <w:r>
+        <w:t xml:space="preserve"> concept of </w:t>
+      </w:r>
+      <w:r>
+        <w:t xml:space="preserve">fractal geometry. </w:t>
       </w:r>
       <w:r>
         <w:t xml:space="preserve">The Mandelbrot fractal is defined as the set of complex numbers </w:t>
@@ -10044,12 +10373,32 @@
         <w:t xml:space="preserve"> for which the equation </w:t>
       </w:r>
       <m:oMath>
-        <m:r>
-          <w:rPr>
-            <w:rFonts w:ascii="Cambria Math" w:hAnsi="Cambria Math"/>
-          </w:rPr>
-          <m:t>f</m:t>
-        </m:r>
+        <m:sSub>
+          <m:sSubPr>
+            <m:ctrlPr>
+              <w:rPr>
+                <w:rFonts w:ascii="Cambria Math" w:hAnsi="Cambria Math"/>
+                <w:i/>
+              </w:rPr>
+            </m:ctrlPr>
+          </m:sSubPr>
+          <m:e>
+            <m:r>
+              <w:rPr>
+                <w:rFonts w:ascii="Cambria Math" w:hAnsi="Cambria Math"/>
+              </w:rPr>
+              <m:t>f</m:t>
+            </m:r>
+          </m:e>
+          <m:sub>
+            <m:r>
+              <w:rPr>
+                <w:rFonts w:ascii="Cambria Math" w:hAnsi="Cambria Math"/>
+              </w:rPr>
+              <m:t>c</m:t>
+            </m:r>
+          </m:sub>
+        </m:sSub>
         <m:d>
           <m:dPr>
             <m:ctrlPr>
@@ -10108,13 +10457,7 @@
         </m:r>
       </m:oMath>
       <w:r>
-        <w:t xml:space="preserve"> does not diverge to infinity</w:t>
-      </w:r>
-      <w:r>
-        <w:t>,</w:t>
-      </w:r>
-      <w:r>
-        <w:t xml:space="preserve"> when iterated from </w:t>
+        <w:t xml:space="preserve"> does not diverge to infinity, when iterated from </w:t>
       </w:r>
       <m:oMath>
         <m:r>
@@ -10132,74 +10475,12 @@
           <w:rPr>
             <w:color w:val="000000"/>
           </w:rPr>
-          <w:tag w:val="MENDELEY_CITATION_v3_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"/>
+          <w:tag w:val="MENDELEY_CITATION_v3_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"/>
           <w:id w:val="-1069425782"/>
           <w:placeholder>
-            <w:docPart w:val="28327126AC9E48ACBB73810AF1CF3551"/>
+            <w:docPart w:val="0FEB2CCD3729499E99F88FA35CCBD53F"/>
           </w:placeholder>
         </w:sdtPr>
-        <w:sdtEndPr/>
-        <w:sdtContent>
-          <w:r>
-            <w:rPr>
-              <w:color w:val="000000"/>
-            </w:rPr>
-            <w:t>[12]</w:t>
-          </w:r>
-        </w:sdtContent>
-      </w:sdt>
-      <w:r>
-        <w:t>.</w:t>
-      </w:r>
-      <w:r>
-        <w:t xml:space="preserve"> </w:t>
-      </w:r>
-      <w:r>
-        <w:t xml:space="preserve">For many years, </w:t>
-      </w:r>
-      <w:r>
-        <w:t>it was though</w:t>
-      </w:r>
-      <w:r>
-        <w:t>t</w:t>
-      </w:r>
-      <w:r>
-        <w:t xml:space="preserve"> that a </w:t>
-      </w:r>
-      <w:r>
-        <w:t xml:space="preserve">true </w:t>
-      </w:r>
-      <w:r>
-        <w:t xml:space="preserve">3D representation of the Mandelbrot </w:t>
-      </w:r>
-      <w:r>
-        <w:lastRenderedPageBreak/>
-        <w:t>fractal did not exist</w:t>
-      </w:r>
-      <w:r>
-        <w:t xml:space="preserve">, </w:t>
-      </w:r>
-      <w:r>
-        <w:t>since there is no 3D representation of the 2D space of complex numbers</w:t>
-      </w:r>
-      <w:r>
-        <w:t>, on which the Mandelbrot fractal is built upon</w:t>
-      </w:r>
-      <w:r>
-        <w:t xml:space="preserve"> </w:t>
-      </w:r>
-      <w:sdt>
-        <w:sdtPr>
-          <w:rPr>
-            <w:color w:val="000000"/>
-          </w:rPr>
-          <w:tag w:val="MENDELEY_CITATION_v3_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"/>
-          <w:id w:val="1010487397"/>
-          <w:placeholder>
-            <w:docPart w:val="DefaultPlaceholder_-1854013440"/>
-          </w:placeholder>
-        </w:sdtPr>
-        <w:sdtEndPr/>
         <w:sdtContent>
           <w:r>
             <w:rPr>
@@ -10216,79 +10497,111 @@
     <w:p>
       <w:pPr>
         <w:spacing w:line="480" w:lineRule="auto"/>
-        <w:jc w:val="both"/>
-      </w:pPr>
-      <w:r>
-        <w:t xml:space="preserve">White and Nylander considered </w:t>
-      </w:r>
-      <w:r>
-        <w:t xml:space="preserve">some of the geometrical </w:t>
-      </w:r>
-      <w:r>
-        <w:t xml:space="preserve">properties of the complex numbers. </w:t>
-      </w:r>
-      <w:r>
-        <w:t xml:space="preserve">The multiplication of two complex </w:t>
-      </w:r>
-      <w:r>
-        <w:t xml:space="preserve">numbers </w:t>
-      </w:r>
-      <w:r>
-        <w:t xml:space="preserve">is </w:t>
-      </w:r>
-      <w:r>
-        <w:t>a kind of</w:t>
-      </w:r>
-      <w:r>
-        <w:t xml:space="preserve"> </w:t>
-      </w:r>
-      <w:r>
-        <w:t xml:space="preserve">rotation, and the addition </w:t>
-      </w:r>
-      <w:r>
-        <w:t>is</w:t>
-      </w:r>
-      <w:r>
-        <w:t xml:space="preserve"> a kind of transformation</w:t>
-      </w:r>
-      <w:r>
-        <w:t xml:space="preserve">. </w:t>
-      </w:r>
-      <w:r>
-        <w:t xml:space="preserve">White and Nylander </w:t>
-      </w:r>
-      <w:r>
-        <w:t xml:space="preserve">experimented with ways of preserving these </w:t>
-      </w:r>
-      <w:r>
-        <w:t>characteristics</w:t>
-      </w:r>
-      <w:r>
-        <w:t xml:space="preserve"> when </w:t>
-      </w:r>
-      <w:r>
-        <w:t xml:space="preserve">converting from 2D to 3D, and their solution was </w:t>
-      </w:r>
-      <w:r>
-        <w:t xml:space="preserve">to change the squaring part of the formula </w:t>
-      </w:r>
-      <w:r>
-        <w:t xml:space="preserve">to </w:t>
-      </w:r>
-      <w:r>
-        <w:t xml:space="preserve">instead use a </w:t>
-      </w:r>
-      <w:r>
-        <w:t>higher power</w:t>
-      </w:r>
-      <w:r>
-        <w:t xml:space="preserve">, a practice sometimes used with the 2D Mandelbrot fractal </w:t>
-      </w:r>
-      <w:r>
-        <w:t xml:space="preserve">to produce snowflake </w:t>
-      </w:r>
-      <w:r>
-        <w:t>type results</w:t>
+        <w:jc w:val="center"/>
+      </w:pPr>
+      <w:r>
+        <w:rPr>
+          <w:noProof/>
+        </w:rPr>
+        <w:drawing>
+          <wp:inline distT="0" distB="0" distL="0" distR="0" wp14:anchorId="537D7F9F" wp14:editId="5DCDC2C7">
+            <wp:extent cx="1920141" cy="1440000"/>
+            <wp:effectExtent l="0" t="0" r="4445" b="8255"/>
+            <wp:docPr id="13" name="Picture 13" descr="A picture containing light, dark&#10;&#10;Description automatically generated"/>
+            <wp:cNvGraphicFramePr>
+              <a:graphicFrameLocks xmlns:a="http://schemas.openxmlformats.org/drawingml/2006/main" noChangeAspect="1"/>
+            </wp:cNvGraphicFramePr>
+            <a:graphic xmlns:a="http://schemas.openxmlformats.org/drawingml/2006/main">
+              <a:graphicData uri="http://schemas.openxmlformats.org/drawingml/2006/picture">
+                <pic:pic xmlns:pic="http://schemas.openxmlformats.org/drawingml/2006/picture">
+                  <pic:nvPicPr>
+                    <pic:cNvPr id="13" name="Picture 13" descr="A picture containing light, dark&#10;&#10;Description automatically generated"/>
+                    <pic:cNvPicPr>
+                      <a:picLocks noChangeAspect="1" noChangeArrowheads="1"/>
+                    </pic:cNvPicPr>
+                  </pic:nvPicPr>
+                  <pic:blipFill>
+                    <a:blip r:embed="rId16" cstate="print">
+                      <a:extLst>
+                        <a:ext uri="{28A0092B-C50C-407E-A947-70E740481C1C}">
+                          <a14:useLocalDpi xmlns:a14="http://schemas.microsoft.com/office/drawing/2010/main" val="0"/>
+                        </a:ext>
+                      </a:extLst>
+                    </a:blip>
+                    <a:srcRect/>
+                    <a:stretch>
+                      <a:fillRect/>
+                    </a:stretch>
+                  </pic:blipFill>
+                  <pic:spPr bwMode="auto">
+                    <a:xfrm>
+                      <a:off x="0" y="0"/>
+                      <a:ext cx="1920141" cy="1440000"/>
+                    </a:xfrm>
+                    <a:prstGeom prst="rect">
+                      <a:avLst/>
+                    </a:prstGeom>
+                    <a:noFill/>
+                    <a:ln>
+                      <a:noFill/>
+                    </a:ln>
+                  </pic:spPr>
+                </pic:pic>
+              </a:graphicData>
+            </a:graphic>
+          </wp:inline>
+        </w:drawing>
+      </w:r>
+    </w:p>
+    <w:p>
+      <w:pPr>
+        <w:pStyle w:val="Caption"/>
+        <w:jc w:val="center"/>
+      </w:pPr>
+      <w:r>
+        <w:t xml:space="preserve">Figure </w:t>
+      </w:r>
+      <w:r>
+        <w:fldChar w:fldCharType="begin"/>
+      </w:r>
+      <w:r>
+        <w:instrText xml:space="preserve"> STYLEREF 2 \s </w:instrText>
+      </w:r>
+      <w:r>
+        <w:fldChar w:fldCharType="separate"/>
+      </w:r>
+      <w:r>
+        <w:rPr>
+          <w:noProof/>
+        </w:rPr>
+        <w:t>2.1</w:t>
+      </w:r>
+      <w:r>
+        <w:fldChar w:fldCharType="end"/>
+      </w:r>
+      <w:r>
+        <w:t>.</w:t>
+      </w:r>
+      <w:r>
+        <w:fldChar w:fldCharType="begin"/>
+      </w:r>
+      <w:r>
+        <w:instrText xml:space="preserve"> SEQ Figure \* roman \s 2 </w:instrText>
+      </w:r>
+      <w:r>
+        <w:fldChar w:fldCharType="separate"/>
+      </w:r>
+      <w:r>
+        <w:rPr>
+          <w:noProof/>
+        </w:rPr>
+        <w:t>iii</w:t>
+      </w:r>
+      <w:r>
+        <w:fldChar w:fldCharType="end"/>
+      </w:r>
+      <w:r>
+        <w:t xml:space="preserve"> Mandelbrot set</w:t>
       </w:r>
       <w:r>
         <w:t xml:space="preserve"> </w:t>
@@ -10296,10 +10609,98 @@
       <w:sdt>
         <w:sdtPr>
           <w:rPr>
+            <w:i w:val="0"/>
             <w:color w:val="000000"/>
           </w:rPr>
-          <w:tag w:val="MENDELEY_CITATION_v3_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"/>
-          <w:id w:val="-1885703110"/>
+          <w:tag w:val="MENDELEY_CITATION_v3_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"/>
+          <w:id w:val="-658071683"/>
+          <w:placeholder>
+            <w:docPart w:val="DefaultPlaceholder_-1854013440"/>
+          </w:placeholder>
+        </w:sdtPr>
+        <w:sdtContent>
+          <w:r>
+            <w:rPr>
+              <w:i w:val="0"/>
+              <w:color w:val="000000"/>
+            </w:rPr>
+            <w:t>[13]</w:t>
+          </w:r>
+        </w:sdtContent>
+      </w:sdt>
+    </w:p>
+    <w:p>
+      <w:pPr>
+        <w:spacing w:line="480" w:lineRule="auto"/>
+        <w:jc w:val="both"/>
+      </w:pPr>
+      <w:r>
+        <w:t xml:space="preserve">The </w:t>
+      </w:r>
+      <w:r>
+        <w:t>M</w:t>
+      </w:r>
+      <w:r>
+        <w:t xml:space="preserve">andel bulb </w:t>
+      </w:r>
+      <w:r>
+        <w:t xml:space="preserve">is </w:t>
+      </w:r>
+      <w:r>
+        <w:t>a commonly</w:t>
+      </w:r>
+      <w:r>
+        <w:t xml:space="preserve"> used</w:t>
+      </w:r>
+      <w:r>
+        <w:t xml:space="preserve"> 3D representation of the 2D Mandelbrot fractal</w:t>
+      </w:r>
+      <w:r>
+        <w:t xml:space="preserve">, </w:t>
+      </w:r>
+      <w:r>
+        <w:t>created by Daniel White and Paul Nylander</w:t>
+      </w:r>
+      <w:r>
+        <w:t xml:space="preserve">. </w:t>
+      </w:r>
+      <w:r>
+        <w:t xml:space="preserve">For many years, </w:t>
+      </w:r>
+      <w:r>
+        <w:t>it was though</w:t>
+      </w:r>
+      <w:r>
+        <w:t>t</w:t>
+      </w:r>
+      <w:r>
+        <w:t xml:space="preserve"> that a </w:t>
+      </w:r>
+      <w:r>
+        <w:t xml:space="preserve">true </w:t>
+      </w:r>
+      <w:r>
+        <w:t>3D representation of the Mandelbrot fractal did not exist</w:t>
+      </w:r>
+      <w:r>
+        <w:t xml:space="preserve">, </w:t>
+      </w:r>
+      <w:r>
+        <w:t>since there is no 3D representation of the 2D space of complex numbers</w:t>
+      </w:r>
+      <w:r>
+        <w:t>, on which the Mandelbrot fractal is built upon</w:t>
+      </w:r>
+      <w:r>
+        <w:t xml:space="preserve"> </w:t>
+      </w:r>
+      <w:sdt>
+        <w:sdtPr>
+          <w:rPr>
+            <w:color w:val="000000"/>
+          </w:rPr>
+          <w:tag w:val="MENDELEY_CITATION_v3_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"/>
+          <w:id w:val="1010487397"/>
           <w:placeholder>
             <w:docPart w:val="DefaultPlaceholder_-1854013440"/>
           </w:placeholder>
@@ -10315,13 +10716,128 @@
         </w:sdtContent>
       </w:sdt>
       <w:r>
+        <w:t xml:space="preserve">. </w:t>
+      </w:r>
+    </w:p>
+    <w:p>
+      <w:pPr>
+        <w:spacing w:line="480" w:lineRule="auto"/>
+        <w:jc w:val="both"/>
+      </w:pPr>
+      <w:r>
+        <w:t xml:space="preserve">White and Nylander considered </w:t>
+      </w:r>
+      <w:r>
+        <w:t xml:space="preserve">some of the geometrical </w:t>
+      </w:r>
+      <w:r>
+        <w:t xml:space="preserve">properties of the complex numbers. </w:t>
+      </w:r>
+      <w:r>
+        <w:t xml:space="preserve">The multiplication of two complex </w:t>
+      </w:r>
+      <w:r>
+        <w:t xml:space="preserve">numbers </w:t>
+      </w:r>
+      <w:r>
+        <w:t xml:space="preserve">is </w:t>
+      </w:r>
+      <w:r>
+        <w:t>a kind of</w:t>
+      </w:r>
+      <w:r>
+        <w:t xml:space="preserve"> </w:t>
+      </w:r>
+      <w:r>
+        <w:t xml:space="preserve">rotation, and the addition </w:t>
+      </w:r>
+      <w:r>
+        <w:t>is</w:t>
+      </w:r>
+      <w:r>
+        <w:t xml:space="preserve"> a kind of transformation</w:t>
+      </w:r>
+      <w:r>
+        <w:t xml:space="preserve">. </w:t>
+      </w:r>
+      <w:r>
+        <w:t xml:space="preserve">White and Nylander </w:t>
+      </w:r>
+      <w:r>
+        <w:t xml:space="preserve">experimented with ways of preserving these </w:t>
+      </w:r>
+      <w:r>
+        <w:t>characteristics</w:t>
+      </w:r>
+      <w:r>
+        <w:t xml:space="preserve"> when </w:t>
+      </w:r>
+      <w:r>
+        <w:t xml:space="preserve">converting from 2D to 3D, and their solution was </w:t>
+      </w:r>
+      <w:r>
+        <w:t xml:space="preserve">to change the squaring part of the formula </w:t>
+      </w:r>
+      <w:r>
+        <w:t xml:space="preserve">to </w:t>
+      </w:r>
+      <w:r>
+        <w:t xml:space="preserve">instead </w:t>
+      </w:r>
+      <w:r>
+        <w:lastRenderedPageBreak/>
+        <w:t xml:space="preserve">use a </w:t>
+      </w:r>
+      <w:r>
+        <w:t>higher power</w:t>
+      </w:r>
+      <w:r>
+        <w:t xml:space="preserve">, a practice sometimes used with the 2D Mandelbrot fractal </w:t>
+      </w:r>
+      <w:r>
+        <w:t xml:space="preserve">to produce snowflake </w:t>
+      </w:r>
+      <w:r>
+        <w:t>type results</w:t>
+      </w:r>
+      <w:r>
+        <w:t xml:space="preserve"> </w:t>
+      </w:r>
+      <w:sdt>
+        <w:sdtPr>
+          <w:rPr>
+            <w:color w:val="000000"/>
+          </w:rPr>
+          <w:tag w:val="MENDELEY_CITATION_v3_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"/>
+          <w:id w:val="-1885703110"/>
+          <w:placeholder>
+            <w:docPart w:val="DefaultPlaceholder_-1854013440"/>
+          </w:placeholder>
+        </w:sdtPr>
+        <w:sdtEndPr/>
+        <w:sdtContent>
+          <w:r>
+            <w:rPr>
+              <w:color w:val="000000"/>
+            </w:rPr>
+            <w:t>[15]</w:t>
+          </w:r>
+        </w:sdtContent>
+      </w:sdt>
+      <w:r>
         <w:t>.</w:t>
       </w:r>
       <w:r>
         <w:t xml:space="preserve"> </w:t>
       </w:r>
       <w:r>
-        <w:t xml:space="preserve">This change gives the equation </w:t>
+        <w:t xml:space="preserve">This change </w:t>
+      </w:r>
+      <w:r>
+        <w:t xml:space="preserve">leads us to the </w:t>
+      </w:r>
+      <w:r>
+        <w:t xml:space="preserve">equation </w:t>
       </w:r>
       <m:oMath>
         <m:r>
@@ -10390,6 +10906,109 @@
       <w:r>
         <w:t xml:space="preserve">. </w:t>
       </w:r>
+      <w:r>
+        <w:t xml:space="preserve">The Mandel bulb is defined as </w:t>
+      </w:r>
+      <w:r>
+        <w:t xml:space="preserve">the set of points </w:t>
+      </w:r>
+      <m:oMath>
+        <m:r>
+          <w:rPr>
+            <w:rFonts w:ascii="Cambria Math" w:hAnsi="Cambria Math"/>
+          </w:rPr>
+          <m:t>c</m:t>
+        </m:r>
+      </m:oMath>
+      <w:r>
+        <w:t xml:space="preserve"> </w:t>
+      </w:r>
+      <w:r>
+        <w:t xml:space="preserve">in </w:t>
+      </w:r>
+      <m:oMath>
+        <m:sSup>
+          <m:sSupPr>
+            <m:ctrlPr>
+              <w:rPr>
+                <w:rFonts w:ascii="Cambria Math" w:hAnsi="Cambria Math"/>
+                <w:i/>
+              </w:rPr>
+            </m:ctrlPr>
+          </m:sSupPr>
+          <m:e>
+            <m:r>
+              <m:rPr>
+                <m:scr m:val="double-struck"/>
+              </m:rPr>
+              <w:rPr>
+                <w:rFonts w:ascii="Cambria Math" w:hAnsi="Cambria Math"/>
+              </w:rPr>
+              <m:t>R</m:t>
+            </m:r>
+          </m:e>
+          <m:sup>
+            <m:r>
+              <w:rPr>
+                <w:rFonts w:ascii="Cambria Math" w:hAnsi="Cambria Math"/>
+              </w:rPr>
+              <m:t>3</m:t>
+            </m:r>
+          </m:sup>
+        </m:sSup>
+      </m:oMath>
+      <w:r>
+        <w:t xml:space="preserve"> </w:t>
+      </w:r>
+      <w:r>
+        <w:t>such that sequence</w:t>
+      </w:r>
+      <w:r>
+        <w:t xml:space="preserve"> </w:t>
+      </w:r>
+      <m:oMath>
+        <m:sSup>
+          <m:sSupPr>
+            <m:ctrlPr>
+              <w:rPr>
+                <w:rFonts w:ascii="Cambria Math" w:hAnsi="Cambria Math"/>
+                <w:i/>
+              </w:rPr>
+            </m:ctrlPr>
+          </m:sSupPr>
+          <m:e>
+            <m:r>
+              <w:rPr>
+                <w:rFonts w:ascii="Cambria Math" w:hAnsi="Cambria Math"/>
+              </w:rPr>
+              <m:t>f</m:t>
+            </m:r>
+          </m:e>
+          <m:sup>
+            <m:r>
+              <w:rPr>
+                <w:rFonts w:ascii="Cambria Math" w:hAnsi="Cambria Math"/>
+              </w:rPr>
+              <m:t>n</m:t>
+            </m:r>
+          </m:sup>
+        </m:sSup>
+        <m:r>
+          <w:rPr>
+            <w:rFonts w:ascii="Cambria Math" w:hAnsi="Cambria Math"/>
+          </w:rPr>
+          <m:t>(0)</m:t>
+        </m:r>
+      </m:oMath>
+      <w:r>
+        <w:t xml:space="preserve"> </w:t>
+      </w:r>
+      <w:r>
+        <w:t>does not diverge</w:t>
+      </w:r>
+      <w:r>
+        <w:t xml:space="preserve">. </w:t>
+      </w:r>
     </w:p>
     <w:p>
       <w:pPr>
@@ -10407,19 +11026,18 @@
           <w:rPr>
             <w:color w:val="000000"/>
           </w:rPr>
-          <w:tag w:val="MENDELEY_CITATION_v3_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"/>
-          <w:id w:val="-1605948028"/>
+          <w:tag w:val="MENDELEY_CITATION_v3_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"/>
+          <w:id w:val="-718124847"/>
           <w:placeholder>
             <w:docPart w:val="DefaultPlaceholder_-1854013440"/>
           </w:placeholder>
         </w:sdtPr>
-        <w:sdtEndPr/>
         <w:sdtContent>
           <w:r>
             <w:rPr>
               <w:color w:val="000000"/>
             </w:rPr>
-            <w:t>[15]</w:t>
+            <w:t>[15], [16]</w:t>
           </w:r>
         </w:sdtContent>
       </w:sdt>
@@ -10677,12 +11295,6 @@
                 </m:mr>
                 <m:mr>
                   <m:e>
-                    <m:r>
-                      <w:rPr>
-                        <w:rFonts w:ascii="Cambria Math" w:hAnsi="Cambria Math"/>
-                      </w:rPr>
-                      <m:t>y</m:t>
-                    </m:r>
                     <m:func>
                       <m:funcPr>
                         <m:ctrlPr>
@@ -10801,7 +11413,7 @@
                           <w:rPr>
                             <w:rFonts w:ascii="Cambria Math" w:eastAsia="Cambria Math" w:hAnsi="Cambria Math" w:cs="Cambria Math"/>
                           </w:rPr>
-                          <m:t>zcos</m:t>
+                          <m:t>cos</m:t>
                         </m:r>
                         <m:ctrlPr>
                           <w:rPr>
@@ -11041,6 +11653,696 @@
         </m:oMath>
       </m:oMathPara>
     </w:p>
+    <w:p>
+      <w:r>
+        <w:t xml:space="preserve">And the addition of </w:t>
+      </w:r>
+      <w:r>
+        <w:t xml:space="preserve">two </w:t>
+      </w:r>
+      <w:r>
+        <w:t>points</w:t>
+      </w:r>
+      <w:r>
+        <w:t xml:space="preserve"> </w:t>
+      </w:r>
+      <w:r>
+        <w:t>is given as:</w:t>
+      </w:r>
+    </w:p>
+    <w:p>
+      <m:oMathPara>
+        <m:oMath>
+          <m:d>
+            <m:dPr>
+              <m:begChr m:val="["/>
+              <m:endChr m:val="]"/>
+              <m:ctrlPr>
+                <w:rPr>
+                  <w:rFonts w:ascii="Cambria Math" w:hAnsi="Cambria Math"/>
+                  <w:i/>
+                </w:rPr>
+              </m:ctrlPr>
+            </m:dPr>
+            <m:e>
+              <m:m>
+                <m:mPr>
+                  <m:mcs>
+                    <m:mc>
+                      <m:mcPr>
+                        <m:count m:val="1"/>
+                        <m:mcJc m:val="center"/>
+                      </m:mcPr>
+                    </m:mc>
+                  </m:mcs>
+                  <m:ctrlPr>
+                    <w:rPr>
+                      <w:rFonts w:ascii="Cambria Math" w:hAnsi="Cambria Math"/>
+                      <w:i/>
+                    </w:rPr>
+                  </m:ctrlPr>
+                </m:mPr>
+                <m:mr>
+                  <m:e>
+                    <m:sSub>
+                      <m:sSubPr>
+                        <m:ctrlPr>
+                          <w:rPr>
+                            <w:rFonts w:ascii="Cambria Math" w:hAnsi="Cambria Math"/>
+                            <w:i/>
+                          </w:rPr>
+                        </m:ctrlPr>
+                      </m:sSubPr>
+                      <m:e>
+                        <m:r>
+                          <w:rPr>
+                            <w:rFonts w:ascii="Cambria Math" w:hAnsi="Cambria Math"/>
+                          </w:rPr>
+                          <m:t>x</m:t>
+                        </m:r>
+                      </m:e>
+                      <m:sub>
+                        <m:r>
+                          <w:rPr>
+                            <w:rFonts w:ascii="Cambria Math" w:hAnsi="Cambria Math"/>
+                          </w:rPr>
+                          <m:t>1</m:t>
+                        </m:r>
+                      </m:sub>
+                    </m:sSub>
+                  </m:e>
+                </m:mr>
+                <m:mr>
+                  <m:e>
+                    <m:sSub>
+                      <m:sSubPr>
+                        <m:ctrlPr>
+                          <w:rPr>
+                            <w:rFonts w:ascii="Cambria Math" w:hAnsi="Cambria Math"/>
+                            <w:i/>
+                          </w:rPr>
+                        </m:ctrlPr>
+                      </m:sSubPr>
+                      <m:e>
+                        <m:r>
+                          <w:rPr>
+                            <w:rFonts w:ascii="Cambria Math" w:hAnsi="Cambria Math"/>
+                          </w:rPr>
+                          <m:t>y</m:t>
+                        </m:r>
+                      </m:e>
+                      <m:sub>
+                        <m:r>
+                          <w:rPr>
+                            <w:rFonts w:ascii="Cambria Math" w:hAnsi="Cambria Math"/>
+                          </w:rPr>
+                          <m:t>1</m:t>
+                        </m:r>
+                      </m:sub>
+                    </m:sSub>
+                    <m:ctrlPr>
+                      <w:rPr>
+                        <w:rFonts w:ascii="Cambria Math" w:eastAsia="Cambria Math" w:hAnsi="Cambria Math" w:cs="Cambria Math"/>
+                        <w:i/>
+                      </w:rPr>
+                    </m:ctrlPr>
+                  </m:e>
+                </m:mr>
+                <m:mr>
+                  <m:e>
+                    <m:sSub>
+                      <m:sSubPr>
+                        <m:ctrlPr>
+                          <w:rPr>
+                            <w:rFonts w:ascii="Cambria Math" w:eastAsia="Cambria Math" w:hAnsi="Cambria Math" w:cs="Cambria Math"/>
+                            <w:i/>
+                          </w:rPr>
+                        </m:ctrlPr>
+                      </m:sSubPr>
+                      <m:e>
+                        <m:r>
+                          <w:rPr>
+                            <w:rFonts w:ascii="Cambria Math" w:eastAsia="Cambria Math" w:hAnsi="Cambria Math" w:cs="Cambria Math"/>
+                          </w:rPr>
+                          <m:t>z</m:t>
+                        </m:r>
+                      </m:e>
+                      <m:sub>
+                        <m:r>
+                          <w:rPr>
+                            <w:rFonts w:ascii="Cambria Math" w:eastAsia="Cambria Math" w:hAnsi="Cambria Math" w:cs="Cambria Math"/>
+                          </w:rPr>
+                          <m:t>1</m:t>
+                        </m:r>
+                      </m:sub>
+                    </m:sSub>
+                  </m:e>
+                </m:mr>
+              </m:m>
+            </m:e>
+          </m:d>
+          <m:r>
+            <w:rPr>
+              <w:rFonts w:ascii="Cambria Math" w:hAnsi="Cambria Math"/>
+            </w:rPr>
+            <m:t>+</m:t>
+          </m:r>
+          <m:d>
+            <m:dPr>
+              <m:begChr m:val="["/>
+              <m:endChr m:val="]"/>
+              <m:ctrlPr>
+                <w:rPr>
+                  <w:rFonts w:ascii="Cambria Math" w:hAnsi="Cambria Math"/>
+                  <w:i/>
+                </w:rPr>
+              </m:ctrlPr>
+            </m:dPr>
+            <m:e>
+              <m:m>
+                <m:mPr>
+                  <m:mcs>
+                    <m:mc>
+                      <m:mcPr>
+                        <m:count m:val="1"/>
+                        <m:mcJc m:val="center"/>
+                      </m:mcPr>
+                    </m:mc>
+                  </m:mcs>
+                  <m:ctrlPr>
+                    <w:rPr>
+                      <w:rFonts w:ascii="Cambria Math" w:hAnsi="Cambria Math"/>
+                      <w:i/>
+                    </w:rPr>
+                  </m:ctrlPr>
+                </m:mPr>
+                <m:mr>
+                  <m:e>
+                    <m:sSub>
+                      <m:sSubPr>
+                        <m:ctrlPr>
+                          <w:rPr>
+                            <w:rFonts w:ascii="Cambria Math" w:hAnsi="Cambria Math"/>
+                            <w:i/>
+                          </w:rPr>
+                        </m:ctrlPr>
+                      </m:sSubPr>
+                      <m:e>
+                        <m:r>
+                          <w:rPr>
+                            <w:rFonts w:ascii="Cambria Math" w:hAnsi="Cambria Math"/>
+                          </w:rPr>
+                          <m:t>x</m:t>
+                        </m:r>
+                      </m:e>
+                      <m:sub>
+                        <m:r>
+                          <w:rPr>
+                            <w:rFonts w:ascii="Cambria Math" w:hAnsi="Cambria Math"/>
+                          </w:rPr>
+                          <m:t>2</m:t>
+                        </m:r>
+                      </m:sub>
+                    </m:sSub>
+                  </m:e>
+                </m:mr>
+                <m:mr>
+                  <m:e>
+                    <m:sSub>
+                      <m:sSubPr>
+                        <m:ctrlPr>
+                          <w:rPr>
+                            <w:rFonts w:ascii="Cambria Math" w:hAnsi="Cambria Math"/>
+                            <w:i/>
+                          </w:rPr>
+                        </m:ctrlPr>
+                      </m:sSubPr>
+                      <m:e>
+                        <m:r>
+                          <w:rPr>
+                            <w:rFonts w:ascii="Cambria Math" w:hAnsi="Cambria Math"/>
+                          </w:rPr>
+                          <m:t>y</m:t>
+                        </m:r>
+                      </m:e>
+                      <m:sub>
+                        <m:r>
+                          <w:rPr>
+                            <w:rFonts w:ascii="Cambria Math" w:hAnsi="Cambria Math"/>
+                          </w:rPr>
+                          <m:t>2</m:t>
+                        </m:r>
+                      </m:sub>
+                    </m:sSub>
+                    <m:ctrlPr>
+                      <w:rPr>
+                        <w:rFonts w:ascii="Cambria Math" w:eastAsia="Cambria Math" w:hAnsi="Cambria Math" w:cs="Cambria Math"/>
+                        <w:i/>
+                      </w:rPr>
+                    </m:ctrlPr>
+                  </m:e>
+                </m:mr>
+                <m:mr>
+                  <m:e>
+                    <m:sSub>
+                      <m:sSubPr>
+                        <m:ctrlPr>
+                          <w:rPr>
+                            <w:rFonts w:ascii="Cambria Math" w:eastAsia="Cambria Math" w:hAnsi="Cambria Math" w:cs="Cambria Math"/>
+                            <w:i/>
+                          </w:rPr>
+                        </m:ctrlPr>
+                      </m:sSubPr>
+                      <m:e>
+                        <m:r>
+                          <w:rPr>
+                            <w:rFonts w:ascii="Cambria Math" w:eastAsia="Cambria Math" w:hAnsi="Cambria Math" w:cs="Cambria Math"/>
+                          </w:rPr>
+                          <m:t>z</m:t>
+                        </m:r>
+                      </m:e>
+                      <m:sub>
+                        <m:r>
+                          <w:rPr>
+                            <w:rFonts w:ascii="Cambria Math" w:eastAsia="Cambria Math" w:hAnsi="Cambria Math" w:cs="Cambria Math"/>
+                          </w:rPr>
+                          <m:t>2</m:t>
+                        </m:r>
+                      </m:sub>
+                    </m:sSub>
+                  </m:e>
+                </m:mr>
+              </m:m>
+            </m:e>
+          </m:d>
+          <m:r>
+            <w:rPr>
+              <w:rFonts w:ascii="Cambria Math" w:hAnsi="Cambria Math"/>
+            </w:rPr>
+            <m:t>=</m:t>
+          </m:r>
+          <m:d>
+            <m:dPr>
+              <m:begChr m:val="["/>
+              <m:endChr m:val="]"/>
+              <m:ctrlPr>
+                <w:rPr>
+                  <w:rFonts w:ascii="Cambria Math" w:hAnsi="Cambria Math"/>
+                  <w:i/>
+                </w:rPr>
+              </m:ctrlPr>
+            </m:dPr>
+            <m:e>
+              <m:m>
+                <m:mPr>
+                  <m:mcs>
+                    <m:mc>
+                      <m:mcPr>
+                        <m:count m:val="1"/>
+                        <m:mcJc m:val="center"/>
+                      </m:mcPr>
+                    </m:mc>
+                  </m:mcs>
+                  <m:ctrlPr>
+                    <w:rPr>
+                      <w:rFonts w:ascii="Cambria Math" w:hAnsi="Cambria Math"/>
+                      <w:i/>
+                    </w:rPr>
+                  </m:ctrlPr>
+                </m:mPr>
+                <m:mr>
+                  <m:e>
+                    <m:sSub>
+                      <m:sSubPr>
+                        <m:ctrlPr>
+                          <w:rPr>
+                            <w:rFonts w:ascii="Cambria Math" w:hAnsi="Cambria Math"/>
+                            <w:i/>
+                          </w:rPr>
+                        </m:ctrlPr>
+                      </m:sSubPr>
+                      <m:e>
+                        <m:r>
+                          <w:rPr>
+                            <w:rFonts w:ascii="Cambria Math" w:hAnsi="Cambria Math"/>
+                          </w:rPr>
+                          <m:t>x</m:t>
+                        </m:r>
+                      </m:e>
+                      <m:sub>
+                        <m:r>
+                          <w:rPr>
+                            <w:rFonts w:ascii="Cambria Math" w:hAnsi="Cambria Math"/>
+                          </w:rPr>
+                          <m:t>1</m:t>
+                        </m:r>
+                      </m:sub>
+                    </m:sSub>
+                    <m:r>
+                      <w:rPr>
+                        <w:rFonts w:ascii="Cambria Math" w:hAnsi="Cambria Math"/>
+                      </w:rPr>
+                      <m:t>+</m:t>
+                    </m:r>
+                    <m:sSub>
+                      <m:sSubPr>
+                        <m:ctrlPr>
+                          <w:rPr>
+                            <w:rFonts w:ascii="Cambria Math" w:hAnsi="Cambria Math"/>
+                            <w:i/>
+                          </w:rPr>
+                        </m:ctrlPr>
+                      </m:sSubPr>
+                      <m:e>
+                        <m:r>
+                          <w:rPr>
+                            <w:rFonts w:ascii="Cambria Math" w:hAnsi="Cambria Math"/>
+                          </w:rPr>
+                          <m:t>x</m:t>
+                        </m:r>
+                      </m:e>
+                      <m:sub>
+                        <m:r>
+                          <w:rPr>
+                            <w:rFonts w:ascii="Cambria Math" w:hAnsi="Cambria Math"/>
+                          </w:rPr>
+                          <m:t>2</m:t>
+                        </m:r>
+                      </m:sub>
+                    </m:sSub>
+                  </m:e>
+                </m:mr>
+                <m:mr>
+                  <m:e>
+                    <m:sSub>
+                      <m:sSubPr>
+                        <m:ctrlPr>
+                          <w:rPr>
+                            <w:rFonts w:ascii="Cambria Math" w:hAnsi="Cambria Math"/>
+                            <w:i/>
+                          </w:rPr>
+                        </m:ctrlPr>
+                      </m:sSubPr>
+                      <m:e>
+                        <m:r>
+                          <w:rPr>
+                            <w:rFonts w:ascii="Cambria Math" w:hAnsi="Cambria Math"/>
+                          </w:rPr>
+                          <m:t>y</m:t>
+                        </m:r>
+                      </m:e>
+                      <m:sub>
+                        <m:r>
+                          <w:rPr>
+                            <w:rFonts w:ascii="Cambria Math" w:hAnsi="Cambria Math"/>
+                          </w:rPr>
+                          <m:t>1</m:t>
+                        </m:r>
+                      </m:sub>
+                    </m:sSub>
+                    <m:r>
+                      <w:rPr>
+                        <w:rFonts w:ascii="Cambria Math" w:hAnsi="Cambria Math"/>
+                      </w:rPr>
+                      <m:t>+</m:t>
+                    </m:r>
+                    <m:sSub>
+                      <m:sSubPr>
+                        <m:ctrlPr>
+                          <w:rPr>
+                            <w:rFonts w:ascii="Cambria Math" w:hAnsi="Cambria Math"/>
+                            <w:i/>
+                          </w:rPr>
+                        </m:ctrlPr>
+                      </m:sSubPr>
+                      <m:e>
+                        <m:r>
+                          <w:rPr>
+                            <w:rFonts w:ascii="Cambria Math" w:hAnsi="Cambria Math"/>
+                          </w:rPr>
+                          <m:t>y</m:t>
+                        </m:r>
+                      </m:e>
+                      <m:sub>
+                        <m:r>
+                          <w:rPr>
+                            <w:rFonts w:ascii="Cambria Math" w:hAnsi="Cambria Math"/>
+                          </w:rPr>
+                          <m:t>2</m:t>
+                        </m:r>
+                      </m:sub>
+                    </m:sSub>
+                    <m:ctrlPr>
+                      <w:rPr>
+                        <w:rFonts w:ascii="Cambria Math" w:eastAsia="Cambria Math" w:hAnsi="Cambria Math" w:cs="Cambria Math"/>
+                        <w:i/>
+                      </w:rPr>
+                    </m:ctrlPr>
+                  </m:e>
+                </m:mr>
+                <m:mr>
+                  <m:e>
+                    <m:sSub>
+                      <m:sSubPr>
+                        <m:ctrlPr>
+                          <w:rPr>
+                            <w:rFonts w:ascii="Cambria Math" w:hAnsi="Cambria Math"/>
+                            <w:i/>
+                          </w:rPr>
+                        </m:ctrlPr>
+                      </m:sSubPr>
+                      <m:e>
+                        <m:r>
+                          <w:rPr>
+                            <w:rFonts w:ascii="Cambria Math" w:hAnsi="Cambria Math"/>
+                          </w:rPr>
+                          <m:t>z</m:t>
+                        </m:r>
+                      </m:e>
+                      <m:sub>
+                        <m:r>
+                          <w:rPr>
+                            <w:rFonts w:ascii="Cambria Math" w:hAnsi="Cambria Math"/>
+                          </w:rPr>
+                          <m:t>1</m:t>
+                        </m:r>
+                      </m:sub>
+                    </m:sSub>
+                    <m:r>
+                      <w:rPr>
+                        <w:rFonts w:ascii="Cambria Math" w:hAnsi="Cambria Math"/>
+                      </w:rPr>
+                      <m:t>+</m:t>
+                    </m:r>
+                    <m:sSub>
+                      <m:sSubPr>
+                        <m:ctrlPr>
+                          <w:rPr>
+                            <w:rFonts w:ascii="Cambria Math" w:hAnsi="Cambria Math"/>
+                            <w:i/>
+                          </w:rPr>
+                        </m:ctrlPr>
+                      </m:sSubPr>
+                      <m:e>
+                        <m:r>
+                          <w:rPr>
+                            <w:rFonts w:ascii="Cambria Math" w:hAnsi="Cambria Math"/>
+                          </w:rPr>
+                          <m:t>z</m:t>
+                        </m:r>
+                      </m:e>
+                      <m:sub>
+                        <m:r>
+                          <w:rPr>
+                            <w:rFonts w:ascii="Cambria Math" w:hAnsi="Cambria Math"/>
+                          </w:rPr>
+                          <m:t>2</m:t>
+                        </m:r>
+                      </m:sub>
+                    </m:sSub>
+                  </m:e>
+                </m:mr>
+              </m:m>
+            </m:e>
+          </m:d>
+        </m:oMath>
+      </m:oMathPara>
+    </w:p>
+    <w:p>
+      <w:r>
+        <w:t xml:space="preserve">Using both formulas, </w:t>
+      </w:r>
+      <w:r>
+        <w:t xml:space="preserve">the </w:t>
+      </w:r>
+      <w:r>
+        <w:t>equation</w:t>
+      </w:r>
+      <w:r>
+        <w:t xml:space="preserve"> </w:t>
+      </w:r>
+      <m:oMath>
+        <m:r>
+          <w:rPr>
+            <w:rFonts w:ascii="Cambria Math" w:hAnsi="Cambria Math"/>
+          </w:rPr>
+          <m:t>f</m:t>
+        </m:r>
+        <m:d>
+          <m:dPr>
+            <m:ctrlPr>
+              <w:rPr>
+                <w:rFonts w:ascii="Cambria Math" w:hAnsi="Cambria Math"/>
+                <w:i/>
+              </w:rPr>
+            </m:ctrlPr>
+          </m:dPr>
+          <m:e>
+            <m:r>
+              <w:rPr>
+                <w:rFonts w:ascii="Cambria Math" w:hAnsi="Cambria Math"/>
+              </w:rPr>
+              <m:t>z</m:t>
+            </m:r>
+          </m:e>
+        </m:d>
+        <m:r>
+          <w:rPr>
+            <w:rFonts w:ascii="Cambria Math" w:hAnsi="Cambria Math"/>
+          </w:rPr>
+          <m:t xml:space="preserve">= </m:t>
+        </m:r>
+        <m:sSup>
+          <m:sSupPr>
+            <m:ctrlPr>
+              <w:rPr>
+                <w:rFonts w:ascii="Cambria Math" w:hAnsi="Cambria Math"/>
+                <w:i/>
+              </w:rPr>
+            </m:ctrlPr>
+          </m:sSupPr>
+          <m:e>
+            <m:r>
+              <w:rPr>
+                <w:rFonts w:ascii="Cambria Math" w:hAnsi="Cambria Math"/>
+              </w:rPr>
+              <m:t>z</m:t>
+            </m:r>
+          </m:e>
+          <m:sup>
+            <m:r>
+              <w:rPr>
+                <w:rFonts w:ascii="Cambria Math" w:hAnsi="Cambria Math"/>
+              </w:rPr>
+              <m:t>n</m:t>
+            </m:r>
+          </m:sup>
+        </m:sSup>
+        <m:r>
+          <w:rPr>
+            <w:rFonts w:ascii="Cambria Math" w:hAnsi="Cambria Math"/>
+          </w:rPr>
+          <m:t>+c</m:t>
+        </m:r>
+      </m:oMath>
+      <w:r>
+        <w:t xml:space="preserve"> </w:t>
+      </w:r>
+      <w:r>
+        <w:t xml:space="preserve">can </w:t>
+      </w:r>
+      <w:r>
+        <w:t xml:space="preserve">now </w:t>
+      </w:r>
+      <w:r>
+        <w:t xml:space="preserve">easily be </w:t>
+      </w:r>
+      <w:r>
+        <w:t>solved when</w:t>
+      </w:r>
+      <w:r>
+        <w:t xml:space="preserve"> </w:t>
+      </w:r>
+      <m:oMath>
+        <m:r>
+          <w:rPr>
+            <w:rFonts w:ascii="Cambria Math" w:hAnsi="Cambria Math"/>
+          </w:rPr>
+          <m:t>z=</m:t>
+        </m:r>
+        <m:d>
+          <m:dPr>
+            <m:begChr m:val="["/>
+            <m:endChr m:val="]"/>
+            <m:ctrlPr>
+              <w:rPr>
+                <w:rFonts w:ascii="Cambria Math" w:hAnsi="Cambria Math"/>
+                <w:i/>
+              </w:rPr>
+            </m:ctrlPr>
+          </m:dPr>
+          <m:e>
+            <m:m>
+              <m:mPr>
+                <m:mcs>
+                  <m:mc>
+                    <m:mcPr>
+                      <m:count m:val="1"/>
+                      <m:mcJc m:val="center"/>
+                    </m:mcPr>
+                  </m:mc>
+                </m:mcs>
+                <m:ctrlPr>
+                  <w:rPr>
+                    <w:rFonts w:ascii="Cambria Math" w:hAnsi="Cambria Math"/>
+                    <w:i/>
+                  </w:rPr>
+                </m:ctrlPr>
+              </m:mPr>
+              <m:mr>
+                <m:e>
+                  <m:r>
+                    <w:rPr>
+                      <w:rFonts w:ascii="Cambria Math" w:hAnsi="Cambria Math"/>
+                    </w:rPr>
+                    <m:t>x</m:t>
+                  </m:r>
+                </m:e>
+              </m:mr>
+              <m:mr>
+                <m:e>
+                  <m:r>
+                    <w:rPr>
+                      <w:rFonts w:ascii="Cambria Math" w:hAnsi="Cambria Math"/>
+                    </w:rPr>
+                    <m:t>y</m:t>
+                  </m:r>
+                  <m:ctrlPr>
+                    <w:rPr>
+                      <w:rFonts w:ascii="Cambria Math" w:eastAsia="Cambria Math" w:hAnsi="Cambria Math" w:cs="Cambria Math"/>
+                      <w:i/>
+                    </w:rPr>
+                  </m:ctrlPr>
+                </m:e>
+              </m:mr>
+              <m:mr>
+                <m:e>
+                  <m:r>
+                    <w:rPr>
+                      <w:rFonts w:ascii="Cambria Math" w:eastAsia="Cambria Math" w:hAnsi="Cambria Math" w:cs="Cambria Math"/>
+                    </w:rPr>
+                    <m:t>z</m:t>
+                  </m:r>
+                </m:e>
+              </m:mr>
+            </m:m>
+          </m:e>
+        </m:d>
+      </m:oMath>
+      <w:r>
+        <w:t>.</w:t>
+      </w:r>
+    </w:p>
     <w:p/>
     <w:p>
       <w:pPr>
@@ -11048,9 +12350,12 @@
       </w:pPr>
       <w:bookmarkStart w:id="24" w:name="_Toc87955260"/>
       <w:r>
-        <w:t>Julia Set</w:t>
+        <w:t>Julia</w:t>
       </w:r>
       <w:bookmarkEnd w:id="24"/>
+      <w:r>
+        <w:t xml:space="preserve"> Bulb</w:t>
+      </w:r>
     </w:p>
     <w:p>
       <w:pPr>
@@ -11092,7 +12397,7 @@
           <w:rPr>
             <w:color w:val="000000"/>
           </w:rPr>
-          <w:tag w:val="MENDELEY_CITATION_v3_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"/>
+          <w:tag w:val="MENDELEY_CITATION_v3_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"/>
           <w:id w:val="7574406"/>
           <w:placeholder>
             <w:docPart w:val="DefaultPlaceholder_-1854013440"/>
@@ -11104,7 +12409,7 @@
             <w:rPr>
               <w:color w:val="000000"/>
             </w:rPr>
-            <w:t>[16]</w:t>
+            <w:t>[17]</w:t>
           </w:r>
         </w:sdtContent>
       </w:sdt>
@@ -11273,7 +12578,7 @@
           <w:rPr>
             <w:color w:val="000000"/>
           </w:rPr>
-          <w:tag w:val="MENDELEY_CITATION_v3_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"/>
+          <w:tag w:val="MENDELEY_CITATION_v3_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"/>
           <w:id w:val="-2061160694"/>
           <w:placeholder>
             <w:docPart w:val="DefaultPlaceholder_-1854013440"/>
@@ -11285,7 +12590,7 @@
             <w:rPr>
               <w:color w:val="000000"/>
             </w:rPr>
-            <w:t>[17]</w:t>
+            <w:t>[18]</w:t>
           </w:r>
         </w:sdtContent>
       </w:sdt>
@@ -11326,7 +12631,7 @@
           <w:rPr>
             <w:color w:val="000000"/>
           </w:rPr>
-          <w:tag w:val="MENDELEY_CITATION_v3_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"/>
+          <w:tag w:val="MENDELEY_CITATION_v3_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"/>
           <w:id w:val="-1554617444"/>
           <w:placeholder>
             <w:docPart w:val="DefaultPlaceholder_-1854013440"/>
@@ -11338,7 +12643,7 @@
             <w:rPr>
               <w:color w:val="000000"/>
             </w:rPr>
-            <w:t>[18]</w:t>
+            <w:t>[19]</w:t>
           </w:r>
         </w:sdtContent>
       </w:sdt>
@@ -11396,7 +12701,7 @@
                     </pic:cNvPicPr>
                   </pic:nvPicPr>
                   <pic:blipFill>
-                    <a:blip r:embed="rId16" cstate="print">
+                    <a:blip r:embed="rId17" cstate="print">
                       <a:extLst>
                         <a:ext uri="{28A0092B-C50C-407E-A947-70E740481C1C}">
                           <a14:useLocalDpi xmlns:a14="http://schemas.microsoft.com/office/drawing/2010/main" val="0"/>
@@ -11472,7 +12777,7 @@
         <w:rPr>
           <w:noProof/>
         </w:rPr>
-        <w:t>iii</w:t>
+        <w:t>iv</w:t>
       </w:r>
       <w:r>
         <w:fldChar w:fldCharType="end"/>
@@ -11495,7 +12800,7 @@
             <w:i w:val="0"/>
             <w:color w:val="000000"/>
           </w:rPr>
-          <w:tag w:val="MENDELEY_CITATION_v3_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"/>
+          <w:tag w:val="MENDELEY_CITATION_v3_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"/>
           <w:id w:val="-896822180"/>
           <w:placeholder>
             <w:docPart w:val="DefaultPlaceholder_-1854013440"/>
@@ -11508,7 +12813,7 @@
               <w:i w:val="0"/>
               <w:color w:val="000000"/>
             </w:rPr>
-            <w:t>[18]</w:t>
+            <w:t>[19]</w:t>
           </w:r>
         </w:sdtContent>
       </w:sdt>
@@ -11536,7 +12841,7 @@
           <w:rPr>
             <w:color w:val="000000"/>
           </w:rPr>
-          <w:tag w:val="MENDELEY_CITATION_v3_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"/>
+          <w:tag w:val="MENDELEY_CITATION_v3_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"/>
           <w:id w:val="-406155354"/>
           <w:placeholder>
             <w:docPart w:val="DefaultPlaceholder_-1854013440"/>
@@ -11548,7 +12853,7 @@
             <w:rPr>
               <w:color w:val="000000"/>
             </w:rPr>
-            <w:t>[13]</w:t>
+            <w:t>[14]</w:t>
           </w:r>
         </w:sdtContent>
       </w:sdt>
@@ -11811,7 +13116,7 @@
           <w:rPr>
             <w:color w:val="000000"/>
           </w:rPr>
-          <w:tag w:val="MENDELEY_CITATION_v3_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"/>
+          <w:tag w:val="MENDELEY_CITATION_v3_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"/>
           <w:id w:val="527846785"/>
           <w:placeholder>
             <w:docPart w:val="DefaultPlaceholder_-1854013440"/>
@@ -11823,7 +13128,7 @@
             <w:rPr>
               <w:color w:val="000000"/>
             </w:rPr>
-            <w:t>[19]</w:t>
+            <w:t>[20]</w:t>
           </w:r>
         </w:sdtContent>
       </w:sdt>
@@ -12040,7 +13345,7 @@
           <w:rPr>
             <w:color w:val="000000"/>
           </w:rPr>
-          <w:tag w:val="MENDELEY_CITATION_v3_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"/>
+          <w:tag w:val="MENDELEY_CITATION_v3_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"/>
           <w:id w:val="1441033844"/>
           <w:placeholder>
             <w:docPart w:val="DefaultPlaceholder_-1854013440"/>
@@ -12052,7 +13357,7 @@
             <w:rPr>
               <w:color w:val="000000"/>
             </w:rPr>
-            <w:t>[20]</w:t>
+            <w:t>[21]</w:t>
           </w:r>
         </w:sdtContent>
       </w:sdt>
@@ -12287,7 +13592,7 @@
                     </pic:cNvPicPr>
                   </pic:nvPicPr>
                   <pic:blipFill>
-                    <a:blip r:embed="rId17" cstate="print">
+                    <a:blip r:embed="rId18" cstate="print">
                       <a:extLst>
                         <a:ext uri="{28A0092B-C50C-407E-A947-70E740481C1C}">
                           <a14:useLocalDpi xmlns:a14="http://schemas.microsoft.com/office/drawing/2010/main" val="0"/>
@@ -12654,101 +13959,8 @@
           <w:rPr>
             <w:color w:val="000000"/>
           </w:rPr>
-          <w:tag w:val="MENDELEY_CITATION_v3_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"/>
+          <w:tag w:val="MENDELEY_CITATION_v3_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"/>
           <w:id w:val="-434745930"/>
-          <w:placeholder>
-            <w:docPart w:val="DefaultPlaceholder_-1854013440"/>
-          </w:placeholder>
-        </w:sdtPr>
-        <w:sdtEndPr/>
-        <w:sdtContent>
-          <w:r>
-            <w:rPr>
-              <w:color w:val="000000"/>
-            </w:rPr>
-            <w:t>[21]</w:t>
-          </w:r>
-        </w:sdtContent>
-      </w:sdt>
-      <w:r>
-        <w:t>.</w:t>
-      </w:r>
-      <w:r>
-        <w:t xml:space="preserve"> </w:t>
-      </w:r>
-      <w:r>
-        <w:t>This means that t</w:t>
-      </w:r>
-      <w:r>
-        <w:t xml:space="preserve">he more complex the surface </w:t>
-      </w:r>
-      <w:r>
-        <w:t>of the geometry is</w:t>
-      </w:r>
-      <w:r>
-        <w:t xml:space="preserve"> </w:t>
-      </w:r>
-      <w:r>
-        <w:t>(</w:t>
-      </w:r>
-      <w:r>
-        <w:t>with creases</w:t>
-      </w:r>
-      <w:r>
-        <w:t xml:space="preserve">, </w:t>
-      </w:r>
-      <w:r>
-        <w:t>holes</w:t>
-      </w:r>
-      <w:r>
-        <w:t xml:space="preserve"> etc</w:t>
-      </w:r>
-      <w:r>
-        <w:t>)</w:t>
-      </w:r>
-      <w:r>
-        <w:t>,</w:t>
-      </w:r>
-      <w:r>
-        <w:t xml:space="preserve"> the less ways ambient light can get into it</w:t>
-      </w:r>
-      <w:r>
-        <w:t xml:space="preserve"> those </w:t>
-      </w:r>
-      <w:r>
-        <w:t xml:space="preserve">places and </w:t>
-      </w:r>
-      <w:r>
-        <w:t xml:space="preserve">so </w:t>
-      </w:r>
-      <w:r>
-        <w:t>the darker they should be.</w:t>
-      </w:r>
-      <w:r>
-        <w:t xml:space="preserve"> </w:t>
-      </w:r>
-      <w:r>
-        <w:t>With ray marching, the surface complexity of geometry is usually proportional to the number of steps taken</w:t>
-      </w:r>
-      <w:r>
-        <w:t xml:space="preserve"> </w:t>
-      </w:r>
-      <w:r>
-        <w:t>by</w:t>
-      </w:r>
-      <w:r>
-        <w:t xml:space="preserve"> the algorithm</w:t>
-      </w:r>
-      <w:r>
-        <w:t xml:space="preserve"> </w:t>
-      </w:r>
-      <w:sdt>
-        <w:sdtPr>
-          <w:rPr>
-            <w:color w:val="000000"/>
-          </w:rPr>
-          <w:tag w:val="MENDELEY_CITATION_v3_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"/>
-          <w:id w:val="1709222021"/>
           <w:placeholder>
             <w:docPart w:val="DefaultPlaceholder_-1854013440"/>
           </w:placeholder>
@@ -12767,44 +13979,70 @@
         <w:t>.</w:t>
       </w:r>
       <w:r>
-        <w:t xml:space="preserve"> This property can be used </w:t>
-      </w:r>
-      <w:r>
-        <w:t>to implement ambient occlusion and comes with no extra computational cost at all</w:t>
-      </w:r>
-      <w:r>
-        <w:t xml:space="preserve">. </w:t>
-      </w:r>
-    </w:p>
-    <w:p>
-      <w:pPr>
-        <w:spacing w:line="480" w:lineRule="auto"/>
-        <w:jc w:val="both"/>
-      </w:pPr>
-      <w:r>
-        <w:lastRenderedPageBreak/>
-        <w:t xml:space="preserve">Soft shadows </w:t>
-      </w:r>
-      <w:r>
-        <w:t xml:space="preserve">can also be implemented </w:t>
-      </w:r>
-      <w:r>
-        <w:t>very cheaply</w:t>
+        <w:t xml:space="preserve"> </w:t>
+      </w:r>
+      <w:r>
+        <w:t>This means that t</w:t>
+      </w:r>
+      <w:r>
+        <w:t xml:space="preserve">he more complex the surface </w:t>
+      </w:r>
+      <w:r>
+        <w:t>of the geometry is</w:t>
+      </w:r>
+      <w:r>
+        <w:t xml:space="preserve"> </w:t>
+      </w:r>
+      <w:r>
+        <w:t>(</w:t>
+      </w:r>
+      <w:r>
+        <w:t>with creases</w:t>
+      </w:r>
+      <w:r>
+        <w:t xml:space="preserve">, </w:t>
+      </w:r>
+      <w:r>
+        <w:t>holes</w:t>
+      </w:r>
+      <w:r>
+        <w:t xml:space="preserve"> etc</w:t>
+      </w:r>
+      <w:r>
+        <w:t>)</w:t>
       </w:r>
       <w:r>
         <w:t>,</w:t>
       </w:r>
       <w:r>
+        <w:t xml:space="preserve"> the less ways ambient light can get into it</w:t>
+      </w:r>
+      <w:r>
+        <w:t xml:space="preserve"> those </w:t>
+      </w:r>
+      <w:r>
+        <w:t xml:space="preserve">places and </w:t>
+      </w:r>
+      <w:r>
+        <w:t xml:space="preserve">so </w:t>
+      </w:r>
+      <w:r>
+        <w:t>the darker they should be.</w:t>
+      </w:r>
+      <w:r>
         <w:t xml:space="preserve"> </w:t>
       </w:r>
       <w:r>
-        <w:t xml:space="preserve">by keeping track of the minimum angle </w:t>
-      </w:r>
-      <w:r>
-        <w:t xml:space="preserve">from the distance estimator to the point of intersection, when marching </w:t>
-      </w:r>
-      <w:r>
-        <w:t>from the point of intersection towards the light source</w:t>
+        <w:t>With ray marching, the surface complexity of geometry is usually proportional to the number of steps taken</w:t>
+      </w:r>
+      <w:r>
+        <w:t xml:space="preserve"> </w:t>
+      </w:r>
+      <w:r>
+        <w:t>by</w:t>
+      </w:r>
+      <w:r>
+        <w:t xml:space="preserve"> the algorithm</w:t>
       </w:r>
       <w:r>
         <w:t xml:space="preserve"> </w:t>
@@ -12814,8 +14052,8 @@
           <w:rPr>
             <w:color w:val="000000"/>
           </w:rPr>
-          <w:tag w:val="MENDELEY_CITATION_v3_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"/>
-          <w:id w:val="-577744759"/>
+          <w:tag w:val="MENDELEY_CITATION_v3_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"/>
+          <w:id w:val="1709222021"/>
           <w:placeholder>
             <w:docPart w:val="DefaultPlaceholder_-1854013440"/>
           </w:placeholder>
@@ -12831,37 +14069,16 @@
         </w:sdtContent>
       </w:sdt>
       <w:r>
+        <w:t>.</w:t>
+      </w:r>
+      <w:r>
+        <w:t xml:space="preserve"> This property can be used </w:t>
+      </w:r>
+      <w:r>
+        <w:t>to implement ambient occlusion and comes with no extra computational cost at all</w:t>
+      </w:r>
+      <w:r>
         <w:t xml:space="preserve">. </w:t>
-      </w:r>
-      <w:r>
-        <w:t xml:space="preserve">This second </w:t>
-      </w:r>
-      <w:r>
-        <w:t xml:space="preserve">round of marching must be done </w:t>
-      </w:r>
-      <w:r>
-        <w:t xml:space="preserve">anyway if any type of lighting </w:t>
-      </w:r>
-      <w:r>
-        <w:t>is to be taken into consideration</w:t>
-      </w:r>
-      <w:r>
-        <w:t xml:space="preserve">, so </w:t>
-      </w:r>
-      <w:r>
-        <w:t>minimum check</w:t>
-      </w:r>
-      <w:r>
-        <w:t xml:space="preserve"> required for soft shadows</w:t>
-      </w:r>
-      <w:r>
-        <w:t xml:space="preserve"> is </w:t>
-      </w:r>
-      <w:r>
-        <w:t>practically</w:t>
-      </w:r>
-      <w:r>
-        <w:t xml:space="preserve"> free. </w:t>
       </w:r>
     </w:p>
     <w:p>
@@ -12870,58 +14087,29 @@
         <w:jc w:val="both"/>
       </w:pPr>
       <w:r>
-        <w:t xml:space="preserve">A glow can </w:t>
-      </w:r>
-      <w:r>
-        <w:t xml:space="preserve">also </w:t>
-      </w:r>
-      <w:r>
-        <w:t xml:space="preserve">be applied to </w:t>
-      </w:r>
-      <w:r>
-        <w:t>geometry</w:t>
+        <w:lastRenderedPageBreak/>
+        <w:t xml:space="preserve">Soft shadows </w:t>
+      </w:r>
+      <w:r>
+        <w:t xml:space="preserve">can also be implemented </w:t>
+      </w:r>
+      <w:r>
+        <w:t>very cheaply</w:t>
+      </w:r>
+      <w:r>
+        <w:t>,</w:t>
       </w:r>
       <w:r>
         <w:t xml:space="preserve"> </w:t>
       </w:r>
       <w:r>
-        <w:t xml:space="preserve">very cheaply, by keeping track of the minimum distance to the geometry for each ray. Then, if the ray never actually intersected the geometry, </w:t>
-      </w:r>
-      <w:r>
-        <w:t xml:space="preserve">a glow can be applied </w:t>
-      </w:r>
-      <w:r>
-        <w:t xml:space="preserve">using the </w:t>
-      </w:r>
-      <w:r>
-        <w:t xml:space="preserve">minimum </w:t>
-      </w:r>
-      <w:r>
-        <w:t xml:space="preserve">distance </w:t>
-      </w:r>
-      <w:r>
-        <w:t xml:space="preserve">the </w:t>
-      </w:r>
-      <w:r>
-        <w:t>ray</w:t>
-      </w:r>
-      <w:r>
-        <w:t xml:space="preserve"> was </w:t>
-      </w:r>
-      <w:r>
-        <w:t>from the object</w:t>
-      </w:r>
-      <w:r>
-        <w:t>,</w:t>
-      </w:r>
-      <w:r>
-        <w:t xml:space="preserve"> a strength </w:t>
-      </w:r>
-      <w:r>
-        <w:t xml:space="preserve">value and colour </w:t>
-      </w:r>
-      <w:r>
-        <w:t>specified</w:t>
+        <w:t xml:space="preserve">by keeping track of the minimum angle </w:t>
+      </w:r>
+      <w:r>
+        <w:t xml:space="preserve">from the distance estimator to the point of intersection, when marching </w:t>
+      </w:r>
+      <w:r>
+        <w:t>from the point of intersection towards the light source</w:t>
       </w:r>
       <w:r>
         <w:t xml:space="preserve"> </w:t>
@@ -12931,7 +14119,124 @@
           <w:rPr>
             <w:color w:val="000000"/>
           </w:rPr>
-          <w:tag w:val="MENDELEY_CITATION_v3_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"/>
+          <w:tag w:val="MENDELEY_CITATION_v3_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"/>
+          <w:id w:val="-577744759"/>
+          <w:placeholder>
+            <w:docPart w:val="DefaultPlaceholder_-1854013440"/>
+          </w:placeholder>
+        </w:sdtPr>
+        <w:sdtEndPr/>
+        <w:sdtContent>
+          <w:r>
+            <w:rPr>
+              <w:color w:val="000000"/>
+            </w:rPr>
+            <w:t>[24]</w:t>
+          </w:r>
+        </w:sdtContent>
+      </w:sdt>
+      <w:r>
+        <w:t xml:space="preserve">. </w:t>
+      </w:r>
+      <w:r>
+        <w:t xml:space="preserve">This second </w:t>
+      </w:r>
+      <w:r>
+        <w:t xml:space="preserve">round of marching must be done </w:t>
+      </w:r>
+      <w:r>
+        <w:t xml:space="preserve">anyway if any type of lighting </w:t>
+      </w:r>
+      <w:r>
+        <w:t>is to be taken into consideration</w:t>
+      </w:r>
+      <w:r>
+        <w:t xml:space="preserve">, so </w:t>
+      </w:r>
+      <w:r>
+        <w:t>minimum check</w:t>
+      </w:r>
+      <w:r>
+        <w:t xml:space="preserve"> required for soft shadows</w:t>
+      </w:r>
+      <w:r>
+        <w:t xml:space="preserve"> is </w:t>
+      </w:r>
+      <w:r>
+        <w:t>practically</w:t>
+      </w:r>
+      <w:r>
+        <w:t xml:space="preserve"> free. </w:t>
+      </w:r>
+    </w:p>
+    <w:p>
+      <w:pPr>
+        <w:spacing w:line="480" w:lineRule="auto"/>
+        <w:jc w:val="both"/>
+      </w:pPr>
+      <w:r>
+        <w:t xml:space="preserve">A glow can </w:t>
+      </w:r>
+      <w:r>
+        <w:t xml:space="preserve">also </w:t>
+      </w:r>
+      <w:r>
+        <w:t xml:space="preserve">be applied to </w:t>
+      </w:r>
+      <w:r>
+        <w:t>geometry</w:t>
+      </w:r>
+      <w:r>
+        <w:t xml:space="preserve"> </w:t>
+      </w:r>
+      <w:r>
+        <w:t xml:space="preserve">very cheaply, by keeping track of the minimum distance to the geometry for each ray. Then, if the ray never actually intersected the geometry, </w:t>
+      </w:r>
+      <w:r>
+        <w:t xml:space="preserve">a glow can be applied </w:t>
+      </w:r>
+      <w:r>
+        <w:t xml:space="preserve">using the </w:t>
+      </w:r>
+      <w:r>
+        <w:t xml:space="preserve">minimum </w:t>
+      </w:r>
+      <w:r>
+        <w:t xml:space="preserve">distance </w:t>
+      </w:r>
+      <w:r>
+        <w:t xml:space="preserve">the </w:t>
+      </w:r>
+      <w:r>
+        <w:t>ray</w:t>
+      </w:r>
+      <w:r>
+        <w:t xml:space="preserve"> was </w:t>
+      </w:r>
+      <w:r>
+        <w:t>from the object</w:t>
+      </w:r>
+      <w:r>
+        <w:t>,</w:t>
+      </w:r>
+      <w:r>
+        <w:t xml:space="preserve"> a strength </w:t>
+      </w:r>
+      <w:r>
+        <w:t xml:space="preserve">value and colour </w:t>
+      </w:r>
+      <w:r>
+        <w:t>specified</w:t>
+      </w:r>
+      <w:r>
+        <w:t xml:space="preserve"> </w:t>
+      </w:r>
+      <w:sdt>
+        <w:sdtPr>
+          <w:rPr>
+            <w:color w:val="000000"/>
+          </w:rPr>
+          <w:tag w:val="MENDELEY_CITATION_v3_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"/>
           <w:id w:val="1457993842"/>
           <w:placeholder>
             <w:docPart w:val="DefaultPlaceholder_-1854013440"/>
@@ -12943,7 +14248,7 @@
             <w:rPr>
               <w:color w:val="000000"/>
             </w:rPr>
-            <w:t>[22]</w:t>
+            <w:t>[23]</w:t>
           </w:r>
         </w:sdtContent>
       </w:sdt>
@@ -13207,7 +14512,7 @@
           <w:rPr>
             <w:color w:val="000000"/>
           </w:rPr>
-          <w:tag w:val="MENDELEY_CITATION_v3_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"/>
+          <w:tag w:val="MENDELEY_CITATION_v3_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"/>
           <w:id w:val="-1934967693"/>
           <w:placeholder>
             <w:docPart w:val="DefaultPlaceholder_-1854013440"/>
@@ -13219,7 +14524,7 @@
             <w:rPr>
               <w:color w:val="000000"/>
             </w:rPr>
-            <w:t>[24]</w:t>
+            <w:t>[25]</w:t>
           </w:r>
         </w:sdtContent>
       </w:sdt>
@@ -13475,7 +14780,7 @@
                     </pic:cNvPicPr>
                   </pic:nvPicPr>
                   <pic:blipFill>
-                    <a:blip r:embed="rId18">
+                    <a:blip r:embed="rId19">
                       <a:extLst>
                         <a:ext uri="{28A0092B-C50C-407E-A947-70E740481C1C}">
                           <a14:useLocalDpi xmlns:a14="http://schemas.microsoft.com/office/drawing/2010/main" val="0"/>
@@ -13659,7 +14964,7 @@
                     </pic:cNvPicPr>
                   </pic:nvPicPr>
                   <pic:blipFill>
-                    <a:blip r:embed="rId19" cstate="print">
+                    <a:blip r:embed="rId20" cstate="print">
                       <a:extLst>
                         <a:ext uri="{28A0092B-C50C-407E-A947-70E740481C1C}">
                           <a14:useLocalDpi xmlns:a14="http://schemas.microsoft.com/office/drawing/2010/main" val="0"/>
@@ -13718,7 +15023,7 @@
                     </pic:cNvPicPr>
                   </pic:nvPicPr>
                   <pic:blipFill>
-                    <a:blip r:embed="rId20" cstate="print">
+                    <a:blip r:embed="rId21" cstate="print">
                       <a:extLst>
                         <a:ext uri="{28A0092B-C50C-407E-A947-70E740481C1C}">
                           <a14:useLocalDpi xmlns:a14="http://schemas.microsoft.com/office/drawing/2010/main" val="0"/>
@@ -14335,7 +15640,7 @@
                     </pic:cNvPicPr>
                   </pic:nvPicPr>
                   <pic:blipFill>
-                    <a:blip r:embed="rId21" cstate="print">
+                    <a:blip r:embed="rId22" cstate="print">
                       <a:extLst>
                         <a:ext uri="{28A0092B-C50C-407E-A947-70E740481C1C}">
                           <a14:useLocalDpi xmlns:a14="http://schemas.microsoft.com/office/drawing/2010/main" val="0"/>
@@ -14692,7 +15997,7 @@
             <w:noProof/>
             <w:color w:val="000000"/>
           </w:rPr>
-          <w:tag w:val="MENDELEY_CITATION_v3_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"/>
+          <w:tag w:val="MENDELEY_CITATION_v3_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"/>
           <w:id w:val="-1314330947"/>
           <w:placeholder>
             <w:docPart w:val="DefaultPlaceholder_-1854013440"/>
@@ -14705,7 +16010,7 @@
               <w:noProof/>
               <w:color w:val="000000"/>
             </w:rPr>
-            <w:t>[25]</w:t>
+            <w:t>[26]</w:t>
           </w:r>
         </w:sdtContent>
       </w:sdt>
@@ -14768,7 +16073,7 @@
                     </pic:cNvPicPr>
                   </pic:nvPicPr>
                   <pic:blipFill>
-                    <a:blip r:embed="rId22">
+                    <a:blip r:embed="rId23">
                       <a:extLst>
                         <a:ext uri="{28A0092B-C50C-407E-A947-70E740481C1C}">
                           <a14:useLocalDpi xmlns:a14="http://schemas.microsoft.com/office/drawing/2010/main" val="0"/>
@@ -14866,7 +16171,7 @@
             <w:i w:val="0"/>
             <w:color w:val="000000"/>
           </w:rPr>
-          <w:tag w:val="MENDELEY_CITATION_v3_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"/>
+          <w:tag w:val="MENDELEY_CITATION_v3_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"/>
           <w:id w:val="1798641392"/>
           <w:placeholder>
             <w:docPart w:val="DefaultPlaceholder_-1854013440"/>
@@ -14879,7 +16184,7 @@
               <w:i w:val="0"/>
               <w:color w:val="000000"/>
             </w:rPr>
-            <w:t>[25]</w:t>
+            <w:t>[26]</w:t>
           </w:r>
         </w:sdtContent>
       </w:sdt>
@@ -15759,7 +17064,7 @@
                     </pic:cNvPicPr>
                   </pic:nvPicPr>
                   <pic:blipFill>
-                    <a:blip r:embed="rId23" cstate="print">
+                    <a:blip r:embed="rId24" cstate="print">
                       <a:extLst>
                         <a:ext uri="{28A0092B-C50C-407E-A947-70E740481C1C}">
                           <a14:useLocalDpi xmlns:a14="http://schemas.microsoft.com/office/drawing/2010/main" val="0"/>
@@ -15909,22 +17214,331 @@
         <w:t xml:space="preserve">GPU </w:t>
       </w:r>
       <w:r>
-        <w:t>Parallel</w:t>
+        <w:t>Computing</w:t>
+      </w:r>
+      <w:bookmarkEnd w:id="45"/>
+    </w:p>
+    <w:p>
+      <w:pPr>
+        <w:jc w:val="both"/>
+      </w:pPr>
+      <w:r>
+        <w:t xml:space="preserve">GPU computing is </w:t>
+      </w:r>
+      <w:r>
+        <w:t xml:space="preserve">when a </w:t>
+      </w:r>
+      <w:r>
+        <w:t>GPU (Graphics Processing Unit)</w:t>
+      </w:r>
+      <w:r>
+        <w:t xml:space="preserve"> is used </w:t>
+      </w:r>
+      <w:r>
+        <w:t>in combination with a</w:t>
+      </w:r>
+      <w:r>
+        <w:t xml:space="preserve"> CPU (Central Processing Unit)</w:t>
+      </w:r>
+      <w:r>
+        <w:t xml:space="preserve"> to execute some code</w:t>
       </w:r>
       <w:r>
         <w:t xml:space="preserve"> </w:t>
       </w:r>
-      <w:r>
-        <w:t>Computing</w:t>
-      </w:r>
-      <w:bookmarkEnd w:id="45"/>
+      <w:sdt>
+        <w:sdtPr>
+          <w:rPr>
+            <w:color w:val="000000"/>
+          </w:rPr>
+          <w:tag w:val="MENDELEY_CITATION_v3_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"/>
+          <w:id w:val="160428195"/>
+          <w:placeholder>
+            <w:docPart w:val="DefaultPlaceholder_-1854013440"/>
+          </w:placeholder>
+        </w:sdtPr>
+        <w:sdtContent>
+          <w:r>
+            <w:rPr>
+              <w:color w:val="000000"/>
+            </w:rPr>
+            <w:t>[27]</w:t>
+          </w:r>
+        </w:sdtContent>
+      </w:sdt>
+      <w:r>
+        <w:t xml:space="preserve">. </w:t>
+      </w:r>
+      <w:r>
+        <w:t>The</w:t>
+      </w:r>
+      <w:r>
+        <w:t xml:space="preserve"> correct</w:t>
+      </w:r>
+      <w:r>
+        <w:t xml:space="preserve"> use of GPU </w:t>
+      </w:r>
+      <w:r>
+        <w:t xml:space="preserve">computing </w:t>
+      </w:r>
+      <w:r>
+        <w:t xml:space="preserve">improves the overall </w:t>
+      </w:r>
+      <w:r>
+        <w:t xml:space="preserve">performance </w:t>
+      </w:r>
+      <w:r>
+        <w:t xml:space="preserve">of the program by offloading some </w:t>
+      </w:r>
+      <w:r>
+        <w:t xml:space="preserve">computation from the CPU to GPU. </w:t>
+      </w:r>
+      <w:r>
+        <w:t xml:space="preserve">A CPU typically contains four to eight cores, while a GPU </w:t>
+      </w:r>
+      <w:r>
+        <w:t xml:space="preserve">contains hundreds of smaller cores. </w:t>
+      </w:r>
+      <w:r>
+        <w:t xml:space="preserve">Because of this, a GPU is much better suited for executing </w:t>
+      </w:r>
+      <w:r>
+        <w:t>massively parallel code</w:t>
+      </w:r>
+      <w:r>
+        <w:t xml:space="preserve"> as the GPU cores </w:t>
+      </w:r>
+    </w:p>
+    <w:p>
+      <w:pPr>
+        <w:keepNext/>
+        <w:jc w:val="center"/>
+      </w:pPr>
+      <w:r>
+        <w:rPr>
+          <w:noProof/>
+        </w:rPr>
+        <w:lastRenderedPageBreak/>
+        <w:drawing>
+          <wp:inline distT="0" distB="0" distL="0" distR="0" wp14:anchorId="6990AFB4" wp14:editId="6EB16A0C">
+            <wp:extent cx="2588596" cy="1440000"/>
+            <wp:effectExtent l="0" t="0" r="0" b="8255"/>
+            <wp:docPr id="15" name="Picture 15" descr="Graphical user interface&#10;&#10;Description automatically generated"/>
+            <wp:cNvGraphicFramePr>
+              <a:graphicFrameLocks xmlns:a="http://schemas.openxmlformats.org/drawingml/2006/main" noChangeAspect="1"/>
+            </wp:cNvGraphicFramePr>
+            <a:graphic xmlns:a="http://schemas.openxmlformats.org/drawingml/2006/main">
+              <a:graphicData uri="http://schemas.openxmlformats.org/drawingml/2006/picture">
+                <pic:pic xmlns:pic="http://schemas.openxmlformats.org/drawingml/2006/picture">
+                  <pic:nvPicPr>
+                    <pic:cNvPr id="15" name="Picture 15" descr="Graphical user interface&#10;&#10;Description automatically generated"/>
+                    <pic:cNvPicPr>
+                      <a:picLocks noChangeAspect="1" noChangeArrowheads="1"/>
+                    </pic:cNvPicPr>
+                  </pic:nvPicPr>
+                  <pic:blipFill>
+                    <a:blip r:embed="rId25">
+                      <a:extLst>
+                        <a:ext uri="{28A0092B-C50C-407E-A947-70E740481C1C}">
+                          <a14:useLocalDpi xmlns:a14="http://schemas.microsoft.com/office/drawing/2010/main" val="0"/>
+                        </a:ext>
+                      </a:extLst>
+                    </a:blip>
+                    <a:srcRect/>
+                    <a:stretch>
+                      <a:fillRect/>
+                    </a:stretch>
+                  </pic:blipFill>
+                  <pic:spPr bwMode="auto">
+                    <a:xfrm>
+                      <a:off x="0" y="0"/>
+                      <a:ext cx="2588596" cy="1440000"/>
+                    </a:xfrm>
+                    <a:prstGeom prst="rect">
+                      <a:avLst/>
+                    </a:prstGeom>
+                    <a:noFill/>
+                    <a:ln>
+                      <a:noFill/>
+                    </a:ln>
+                  </pic:spPr>
+                </pic:pic>
+              </a:graphicData>
+            </a:graphic>
+          </wp:inline>
+        </w:drawing>
+      </w:r>
+    </w:p>
+    <w:p>
+      <w:pPr>
+        <w:pStyle w:val="Caption"/>
+        <w:jc w:val="center"/>
+      </w:pPr>
+      <w:r>
+        <w:t xml:space="preserve">Figure </w:t>
+      </w:r>
+      <w:r>
+        <w:fldChar w:fldCharType="begin"/>
+      </w:r>
+      <w:r>
+        <w:instrText xml:space="preserve"> STYLEREF 2 \s </w:instrText>
+      </w:r>
+      <w:r>
+        <w:fldChar w:fldCharType="separate"/>
+      </w:r>
+      <w:r>
+        <w:rPr>
+          <w:noProof/>
+        </w:rPr>
+        <w:t>2.4</w:t>
+      </w:r>
+      <w:r>
+        <w:fldChar w:fldCharType="end"/>
+      </w:r>
+      <w:r>
+        <w:t>.</w:t>
+      </w:r>
+      <w:proofErr w:type="spellStart"/>
+      <w:r>
+        <w:fldChar w:fldCharType="begin"/>
+      </w:r>
+      <w:r>
+        <w:instrText xml:space="preserve"> SEQ Figure \* roman \s 2 </w:instrText>
+      </w:r>
+      <w:r>
+        <w:fldChar w:fldCharType="separate"/>
+      </w:r>
+      <w:r>
+        <w:rPr>
+          <w:noProof/>
+        </w:rPr>
+        <w:t>i</w:t>
+      </w:r>
+      <w:proofErr w:type="spellEnd"/>
+      <w:r>
+        <w:fldChar w:fldCharType="end"/>
+      </w:r>
+      <w:r>
+        <w:t xml:space="preserve"> CPU and GPU architecture </w:t>
+      </w:r>
+      <w:sdt>
+        <w:sdtPr>
+          <w:rPr>
+            <w:i w:val="0"/>
+            <w:color w:val="000000"/>
+          </w:rPr>
+          <w:tag w:val="MENDELEY_CITATION_v3_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"/>
+          <w:id w:val="-174498598"/>
+          <w:placeholder>
+            <w:docPart w:val="DefaultPlaceholder_-1854013440"/>
+          </w:placeholder>
+        </w:sdtPr>
+        <w:sdtContent>
+          <w:r>
+            <w:rPr>
+              <w:i w:val="0"/>
+              <w:color w:val="000000"/>
+            </w:rPr>
+            <w:t>[27]</w:t>
+          </w:r>
+        </w:sdtContent>
+      </w:sdt>
     </w:p>
     <w:p>
       <w:pPr>
         <w:jc w:val="both"/>
-      </w:pPr>
-      <w:r>
-        <w:t xml:space="preserve">GPU computing is </w:t>
+        <w:rPr>
+          <w:noProof/>
+        </w:rPr>
+      </w:pPr>
+    </w:p>
+    <w:p>
+      <w:pPr>
+        <w:jc w:val="both"/>
+      </w:pPr>
+    </w:p>
+    <w:p>
+      <w:pPr>
+        <w:jc w:val="both"/>
+      </w:pPr>
+      <w:r>
+        <w:t xml:space="preserve">the use of a in combination with a </w:t>
+      </w:r>
+    </w:p>
+    <w:p>
+      <w:pPr>
+        <w:jc w:val="both"/>
+      </w:pPr>
+      <w:r>
+        <w:t xml:space="preserve">GPU computing </w:t>
+      </w:r>
+      <w:r>
+        <w:t xml:space="preserve">is when part of a program </w:t>
+      </w:r>
+      <w:r>
+        <w:t xml:space="preserve">being executed on </w:t>
+      </w:r>
+      <w:r>
+        <w:t xml:space="preserve">a CPU </w:t>
+      </w:r>
+      <w:r>
+        <w:t xml:space="preserve">is executed on a </w:t>
+      </w:r>
+      <w:sdt>
+        <w:sdtPr>
+          <w:rPr>
+            <w:color w:val="000000"/>
+          </w:rPr>
+          <w:tag w:val="MENDELEY_CITATION_v3_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"/>
+          <w:id w:val="99841292"/>
+          <w:placeholder>
+            <w:docPart w:val="DefaultPlaceholder_-1854013440"/>
+          </w:placeholder>
+        </w:sdtPr>
+        <w:sdtContent>
+          <w:r>
+            <w:rPr>
+              <w:color w:val="000000"/>
+            </w:rPr>
+            <w:t>[27]</w:t>
+          </w:r>
+        </w:sdtContent>
+      </w:sdt>
+      <w:r>
+        <w:t xml:space="preserve">. </w:t>
+      </w:r>
+      <w:r>
+        <w:t xml:space="preserve">Only part of a program can be executed on a GPU </w:t>
+      </w:r>
+    </w:p>
+    <w:p>
+      <w:pPr>
+        <w:jc w:val="both"/>
+      </w:pPr>
+      <w:r>
+        <w:t xml:space="preserve">is </w:t>
+      </w:r>
+      <w:r>
+        <w:t>the use of a GPU (Graphics Processing Unit)</w:t>
+      </w:r>
+      <w:r>
+        <w:t xml:space="preserve"> </w:t>
+      </w:r>
+      <w:r>
+        <w:t xml:space="preserve">to </w:t>
+      </w:r>
+      <w:proofErr w:type="spellStart"/>
+      <w:r>
+        <w:t>execu</w:t>
+      </w:r>
+      <w:proofErr w:type="spellEnd"/>
+    </w:p>
+    <w:p>
+      <w:pPr>
+        <w:jc w:val="both"/>
+      </w:pPr>
+      <w:r>
+        <w:t xml:space="preserve">a method of executing </w:t>
       </w:r>
     </w:p>
     <w:p>
@@ -16178,6 +17792,7 @@
       <w:bookmarkStart w:id="50" w:name="_Toc86395817"/>
       <w:bookmarkStart w:id="51" w:name="_Toc87955272"/>
       <w:r>
+        <w:lastRenderedPageBreak/>
         <w:t>Requirements Analysis</w:t>
       </w:r>
       <w:bookmarkEnd w:id="51"/>
@@ -16862,7 +18477,6 @@
               </w:numPr>
             </w:pPr>
             <w:r>
-              <w:lastRenderedPageBreak/>
               <w:t xml:space="preserve">Camera </w:t>
             </w:r>
           </w:p>
@@ -16877,7 +18491,6 @@
               <w:jc w:val="center"/>
             </w:pPr>
             <w:r>
-              <w:lastRenderedPageBreak/>
               <w:t>-</w:t>
             </w:r>
           </w:p>
@@ -17298,6 +18911,7 @@
               <w:jc w:val="center"/>
             </w:pPr>
             <w:r>
+              <w:lastRenderedPageBreak/>
               <w:t>F-5</w:t>
             </w:r>
           </w:p>
@@ -18105,7 +19719,6 @@
       </w:pPr>
       <w:bookmarkStart w:id="68" w:name="_Toc87955311"/>
       <w:r>
-        <w:lastRenderedPageBreak/>
         <w:t xml:space="preserve">Table </w:t>
       </w:r>
       <w:r>
@@ -18388,7 +20001,11 @@
               <w:jc w:val="center"/>
             </w:pPr>
             <w:r>
-              <w:t>Cross platform C++ library for manipulating windows and reading user input</w:t>
+              <w:t xml:space="preserve">Cross platform C++ library for </w:t>
+            </w:r>
+            <w:r>
+              <w:lastRenderedPageBreak/>
+              <w:t>manipulating windows and reading user input</w:t>
             </w:r>
           </w:p>
         </w:tc>
@@ -18405,7 +20022,12 @@
               </w:numPr>
             </w:pPr>
             <w:r>
-              <w:t>Cross platform libraries provide an abstraction layer over platform specific libraries, which allows the program implementation to remain</w:t>
+              <w:lastRenderedPageBreak/>
+              <w:t xml:space="preserve">Cross platform libraries provide an abstraction layer over platform specific libraries, which allows the program </w:t>
+            </w:r>
+            <w:r>
+              <w:lastRenderedPageBreak/>
+              <w:t>implementation to remain</w:t>
             </w:r>
             <w:r>
               <w:t xml:space="preserve"> decoupled</w:t>
@@ -18921,7 +20543,6 @@
       </w:pPr>
       <w:bookmarkStart w:id="71" w:name="_Toc87955313"/>
       <w:r>
-        <w:lastRenderedPageBreak/>
         <w:t xml:space="preserve">Table </w:t>
       </w:r>
       <w:r>
@@ -19163,6 +20784,7 @@
         <w:rPr>
           <w:noProof/>
         </w:rPr>
+        <w:lastRenderedPageBreak/>
         <w:drawing>
           <wp:inline distT="0" distB="0" distL="0" distR="0" wp14:anchorId="6A237F6B" wp14:editId="7F65063A">
             <wp:extent cx="5731510" cy="6412230"/>
@@ -19181,7 +20803,7 @@
                     </pic:cNvPicPr>
                   </pic:nvPicPr>
                   <pic:blipFill>
-                    <a:blip r:embed="rId24" cstate="print">
+                    <a:blip r:embed="rId26" cstate="print">
                       <a:extLst>
                         <a:ext uri="{28A0092B-C50C-407E-A947-70E740481C1C}">
                           <a14:useLocalDpi xmlns:a14="http://schemas.microsoft.com/office/drawing/2010/main" val="0"/>
@@ -19275,7 +20897,6 @@
         <w:jc w:val="both"/>
       </w:pPr>
       <w:r>
-        <w:lastRenderedPageBreak/>
         <w:t xml:space="preserve">The </w:t>
       </w:r>
       <w:r>
@@ -19372,7 +20993,11 @@
         <w:t xml:space="preserve">one of </w:t>
       </w:r>
       <w:r>
-        <w:t>the OpenCL kernel language</w:t>
+        <w:t xml:space="preserve">the </w:t>
+      </w:r>
+      <w:r>
+        <w:lastRenderedPageBreak/>
+        <w:t>OpenCL kernel language</w:t>
       </w:r>
       <w:r>
         <w:t xml:space="preserve">s, and is the code that is executed in parallel on the GPU. </w:t>
@@ -19967,7 +21592,6 @@
         <w:jc w:val="both"/>
       </w:pPr>
       <w:r>
-        <w:lastRenderedPageBreak/>
         <w:t>A solution to reducing code duplication between the kernel files is to use the new OpenCL C++ kernel language, which supports most C++17 features. Method and constant overloading will be used within the kernel file for each scene to override the implementation of the distance estimation (</w:t>
       </w:r>
       <w:r>
@@ -20004,7 +21628,14 @@
         <w:rPr>
           <w:rFonts w:cstheme="minorHAnsi"/>
         </w:rPr>
-        <w:t xml:space="preserve"> defined in a main kernel file. This main kernel file will contain the implementation of all other methods, such as the </w:t>
+        <w:t xml:space="preserve"> defined in a main kernel </w:t>
+      </w:r>
+      <w:r>
+        <w:rPr>
+          <w:rFonts w:cstheme="minorHAnsi"/>
+        </w:rPr>
+        <w:lastRenderedPageBreak/>
+        <w:t xml:space="preserve">file. This main kernel file will contain the implementation of all other methods, such as the </w:t>
       </w:r>
       <w:r>
         <w:rPr>
@@ -20061,7 +21692,7 @@
           <w:rPr>
             <w:color w:val="000000"/>
           </w:rPr>
-          <w:tag w:val="MENDELEY_CITATION_v3_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"/>
+          <w:tag w:val="MENDELEY_CITATION_v3_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"/>
           <w:id w:val="343599098"/>
           <w:placeholder>
             <w:docPart w:val="DefaultPlaceholder_-1854013440"/>
@@ -20073,7 +21704,7 @@
             <w:rPr>
               <w:color w:val="000000"/>
             </w:rPr>
-            <w:t>[26]</w:t>
+            <w:t>[28]</w:t>
           </w:r>
         </w:sdtContent>
       </w:sdt>
@@ -20247,7 +21878,6 @@
       <w:bookmarkStart w:id="81" w:name="_Ref87950918"/>
       <w:bookmarkStart w:id="82" w:name="_Toc87955281"/>
       <w:r>
-        <w:lastRenderedPageBreak/>
         <w:t>P</w:t>
       </w:r>
       <w:r>
@@ -20434,6 +22064,7 @@
           </w:tcPr>
           <w:p>
             <w:r>
+              <w:lastRenderedPageBreak/>
               <w:t xml:space="preserve">Duration of the benchmark scene </w:t>
             </w:r>
           </w:p>
@@ -21409,7 +23040,6 @@
         <w:jc w:val="both"/>
       </w:pPr>
       <w:r>
-        <w:lastRenderedPageBreak/>
         <w:t>Unfortunately, the dedicated and shared memory</w:t>
       </w:r>
       <w:r>
@@ -21448,7 +23078,11 @@
         <w:jc w:val="both"/>
       </w:pPr>
       <w:r>
-        <w:t xml:space="preserve">The benchmark scene has yet to be fully defined, but it must be non-trivial to render. This means it should contain multiple geometries (both fractal and primitive) and multiple lights while also making use of advanced rendering features like ambient occlusion, soft shadows, and reflections. It is important that the scene is consistent as possible between separate runs, therefore, the camera should be either stationary or move through the scene on a fixed path to view the geometries. The benchmark scene should run for a fixed duration so </w:t>
+        <w:t xml:space="preserve">The benchmark scene has yet to be fully defined, but it must be non-trivial to render. This means it should contain multiple geometries (both fractal and primitive) and multiple lights while also making </w:t>
+      </w:r>
+      <w:r>
+        <w:lastRenderedPageBreak/>
+        <w:t xml:space="preserve">use of advanced rendering features like ambient occlusion, soft shadows, and reflections. It is important that the scene is consistent as possible between separate runs, therefore, the camera should be either stationary or move through the scene on a fixed path to view the geometries. The benchmark scene should run for a fixed duration so </w:t>
       </w:r>
       <w:r>
         <w:t xml:space="preserve">that </w:t>
@@ -21585,7 +23219,6 @@
       </w:pPr>
       <w:bookmarkStart w:id="87" w:name="_Toc87955283"/>
       <w:r>
-        <w:lastRenderedPageBreak/>
         <w:t>Current Achievements</w:t>
       </w:r>
       <w:bookmarkEnd w:id="87"/>
@@ -21847,6 +23480,7 @@
           </w:tcPr>
           <w:p>
             <w:r>
+              <w:lastRenderedPageBreak/>
               <w:t>6</w:t>
             </w:r>
           </w:p>
@@ -22132,7 +23766,7 @@
           <w:rPr>
             <w:color w:val="000000"/>
           </w:rPr>
-          <w:tag w:val="MENDELEY_CITATION_v3_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"/>
+          <w:tag w:val="MENDELEY_CITATION_v3_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"/>
           <w:id w:val="-227233627"/>
           <w:placeholder>
             <w:docPart w:val="DefaultPlaceholder_-1854013440"/>
@@ -22144,7 +23778,7 @@
             <w:rPr>
               <w:color w:val="000000"/>
             </w:rPr>
-            <w:t>[27]</w:t>
+            <w:t>[29]</w:t>
           </w:r>
         </w:sdtContent>
       </w:sdt>
@@ -22258,7 +23892,7 @@
           <w:rPr>
             <w:color w:val="000000"/>
           </w:rPr>
-          <w:tag w:val="MENDELEY_CITATION_v3_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"/>
+          <w:tag w:val="MENDELEY_CITATION_v3_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"/>
           <w:id w:val="-1476221216"/>
           <w:placeholder>
             <w:docPart w:val="DefaultPlaceholder_-1854013440"/>
@@ -22270,7 +23904,7 @@
             <w:rPr>
               <w:color w:val="000000"/>
             </w:rPr>
-            <w:t>[28]</w:t>
+            <w:t>[30]</w:t>
           </w:r>
         </w:sdtContent>
       </w:sdt>
@@ -22379,7 +24013,6 @@
         <w:rPr>
           <w:color w:val="FF0000"/>
         </w:rPr>
-        <w:lastRenderedPageBreak/>
         <w:t>open source standards</w:t>
       </w:r>
       <w:r>
@@ -22442,6 +24075,7 @@
       <w:bookmarkStart w:id="99" w:name="_Toc86395829"/>
       <w:bookmarkStart w:id="100" w:name="_Toc87955288"/>
       <w:r>
+        <w:lastRenderedPageBreak/>
         <w:t>Risk Analysis</w:t>
       </w:r>
       <w:bookmarkEnd w:id="98"/>
@@ -23281,7 +24915,7 @@
                     <pic:cNvPicPr/>
                   </pic:nvPicPr>
                   <pic:blipFill>
-                    <a:blip r:embed="rId25"/>
+                    <a:blip r:embed="rId27"/>
                     <a:stretch>
                       <a:fillRect/>
                     </a:stretch>
@@ -23516,7 +25150,7 @@
             <w:autoSpaceDE w:val="0"/>
             <w:autoSpaceDN w:val="0"/>
             <w:ind w:hanging="640"/>
-            <w:divId w:val="1808088991"/>
+            <w:divId w:val="670178646"/>
             <w:rPr>
               <w:rFonts w:eastAsia="Times New Roman"/>
               <w:sz w:val="24"/>
@@ -23542,7 +25176,7 @@
             <w:autoSpaceDE w:val="0"/>
             <w:autoSpaceDN w:val="0"/>
             <w:ind w:hanging="640"/>
-            <w:divId w:val="1236160969"/>
+            <w:divId w:val="1852059598"/>
             <w:rPr>
               <w:rFonts w:eastAsia="Times New Roman"/>
             </w:rPr>
@@ -23566,7 +25200,7 @@
             <w:autoSpaceDE w:val="0"/>
             <w:autoSpaceDN w:val="0"/>
             <w:ind w:hanging="640"/>
-            <w:divId w:val="984821053"/>
+            <w:divId w:val="77294702"/>
             <w:rPr>
               <w:rFonts w:eastAsia="Times New Roman"/>
             </w:rPr>
@@ -23590,7 +25224,7 @@
             <w:autoSpaceDE w:val="0"/>
             <w:autoSpaceDN w:val="0"/>
             <w:ind w:hanging="640"/>
-            <w:divId w:val="376974096"/>
+            <w:divId w:val="1486045408"/>
             <w:rPr>
               <w:rFonts w:eastAsia="Times New Roman"/>
             </w:rPr>
@@ -23614,7 +25248,7 @@
             <w:autoSpaceDE w:val="0"/>
             <w:autoSpaceDN w:val="0"/>
             <w:ind w:hanging="640"/>
-            <w:divId w:val="308171397"/>
+            <w:divId w:val="1701394847"/>
             <w:rPr>
               <w:rFonts w:eastAsia="Times New Roman"/>
             </w:rPr>
@@ -23638,7 +25272,7 @@
             <w:autoSpaceDE w:val="0"/>
             <w:autoSpaceDN w:val="0"/>
             <w:ind w:hanging="640"/>
-            <w:divId w:val="1319770891"/>
+            <w:divId w:val="698504102"/>
             <w:rPr>
               <w:rFonts w:eastAsia="Times New Roman"/>
             </w:rPr>
@@ -23662,7 +25296,7 @@
             <w:autoSpaceDE w:val="0"/>
             <w:autoSpaceDN w:val="0"/>
             <w:ind w:hanging="640"/>
-            <w:divId w:val="1960454255"/>
+            <w:divId w:val="532229295"/>
             <w:rPr>
               <w:rFonts w:eastAsia="Times New Roman"/>
             </w:rPr>
@@ -23714,7 +25348,7 @@
             <w:autoSpaceDE w:val="0"/>
             <w:autoSpaceDN w:val="0"/>
             <w:ind w:hanging="640"/>
-            <w:divId w:val="967206616"/>
+            <w:divId w:val="1574467972"/>
             <w:rPr>
               <w:rFonts w:eastAsia="Times New Roman"/>
             </w:rPr>
@@ -23766,7 +25400,7 @@
             <w:autoSpaceDE w:val="0"/>
             <w:autoSpaceDN w:val="0"/>
             <w:ind w:hanging="640"/>
-            <w:divId w:val="511838104"/>
+            <w:divId w:val="1795177480"/>
             <w:rPr>
               <w:rFonts w:eastAsia="Times New Roman"/>
             </w:rPr>
@@ -23804,7 +25438,7 @@
             <w:autoSpaceDE w:val="0"/>
             <w:autoSpaceDN w:val="0"/>
             <w:ind w:hanging="640"/>
-            <w:divId w:val="1428649312"/>
+            <w:divId w:val="438109443"/>
             <w:rPr>
               <w:rFonts w:eastAsia="Times New Roman"/>
             </w:rPr>
@@ -23842,7 +25476,7 @@
             <w:autoSpaceDE w:val="0"/>
             <w:autoSpaceDN w:val="0"/>
             <w:ind w:hanging="640"/>
-            <w:divId w:val="571548692"/>
+            <w:divId w:val="1376848855"/>
             <w:rPr>
               <w:rFonts w:eastAsia="Times New Roman"/>
             </w:rPr>
@@ -23880,7 +25514,7 @@
             <w:autoSpaceDE w:val="0"/>
             <w:autoSpaceDN w:val="0"/>
             <w:ind w:hanging="640"/>
-            <w:divId w:val="932318907"/>
+            <w:divId w:val="1102800163"/>
             <w:rPr>
               <w:rFonts w:eastAsia="Times New Roman"/>
             </w:rPr>
@@ -23896,7 +25530,7 @@
               <w:rFonts w:eastAsia="Times New Roman"/>
             </w:rPr>
             <w:tab/>
-            <w:t>“Mandelbrot set - Wikipedia.” https://en.wikipedia.org/wiki/Mandelbrot_set (accessed Nov. 13, 2021).</w:t>
+            <w:t>“n-flake - Wikipedia.” https://en.wikipedia.org/wiki/N-flake (accessed Nov. 16, 2021).</w:t>
           </w:r>
         </w:p>
         <w:p>
@@ -23904,7 +25538,7 @@
             <w:autoSpaceDE w:val="0"/>
             <w:autoSpaceDN w:val="0"/>
             <w:ind w:hanging="640"/>
-            <w:divId w:val="949051464"/>
+            <w:divId w:val="606423952"/>
             <w:rPr>
               <w:rFonts w:eastAsia="Times New Roman"/>
             </w:rPr>
@@ -23914,6 +25548,30 @@
               <w:rFonts w:eastAsia="Times New Roman"/>
             </w:rPr>
             <w:t>[13]</w:t>
+          </w:r>
+          <w:r>
+            <w:rPr>
+              <w:rFonts w:eastAsia="Times New Roman"/>
+            </w:rPr>
+            <w:tab/>
+            <w:t>“Mandelbrot set - Wikipedia.” https://en.wikipedia.org/wiki/Mandelbrot_set (accessed Nov. 13, 2021).</w:t>
+          </w:r>
+        </w:p>
+        <w:p>
+          <w:pPr>
+            <w:autoSpaceDE w:val="0"/>
+            <w:autoSpaceDN w:val="0"/>
+            <w:ind w:hanging="640"/>
+            <w:divId w:val="1724913382"/>
+            <w:rPr>
+              <w:rFonts w:eastAsia="Times New Roman"/>
+            </w:rPr>
+          </w:pPr>
+          <w:r>
+            <w:rPr>
+              <w:rFonts w:eastAsia="Times New Roman"/>
+            </w:rPr>
+            <w:t>[14]</w:t>
           </w:r>
           <w:r>
             <w:rPr>
@@ -23942,7 +25600,7 @@
             <w:autoSpaceDE w:val="0"/>
             <w:autoSpaceDN w:val="0"/>
             <w:ind w:hanging="640"/>
-            <w:divId w:val="1441146041"/>
+            <w:divId w:val="2091149692"/>
             <w:rPr>
               <w:rFonts w:eastAsia="Times New Roman"/>
             </w:rPr>
@@ -23951,7 +25609,7 @@
             <w:rPr>
               <w:rFonts w:eastAsia="Times New Roman"/>
             </w:rPr>
-            <w:t>[14]</w:t>
+            <w:t>[15]</w:t>
           </w:r>
           <w:r>
             <w:rPr>
@@ -23980,7 +25638,7 @@
             <w:autoSpaceDE w:val="0"/>
             <w:autoSpaceDN w:val="0"/>
             <w:ind w:hanging="640"/>
-            <w:divId w:val="1813450113"/>
+            <w:divId w:val="1631520605"/>
             <w:rPr>
               <w:rFonts w:eastAsia="Times New Roman"/>
             </w:rPr>
@@ -23989,7 +25647,7 @@
             <w:rPr>
               <w:rFonts w:eastAsia="Times New Roman"/>
             </w:rPr>
-            <w:t>[15]</w:t>
+            <w:t>[16]</w:t>
           </w:r>
           <w:r>
             <w:rPr>
@@ -24018,7 +25676,7 @@
             <w:autoSpaceDE w:val="0"/>
             <w:autoSpaceDN w:val="0"/>
             <w:ind w:hanging="640"/>
-            <w:divId w:val="668798935"/>
+            <w:divId w:val="339888600"/>
             <w:rPr>
               <w:rFonts w:eastAsia="Times New Roman"/>
             </w:rPr>
@@ -24027,7 +25685,7 @@
             <w:rPr>
               <w:rFonts w:eastAsia="Times New Roman"/>
             </w:rPr>
-            <w:t>[16]</w:t>
+            <w:t>[17]</w:t>
           </w:r>
           <w:r>
             <w:rPr>
@@ -24042,7 +25700,7 @@
             <w:autoSpaceDE w:val="0"/>
             <w:autoSpaceDN w:val="0"/>
             <w:ind w:hanging="640"/>
-            <w:divId w:val="661155208"/>
+            <w:divId w:val="205722847"/>
             <w:rPr>
               <w:rFonts w:eastAsia="Times New Roman"/>
             </w:rPr>
@@ -24051,7 +25709,7 @@
             <w:rPr>
               <w:rFonts w:eastAsia="Times New Roman"/>
             </w:rPr>
-            <w:t>[17]</w:t>
+            <w:t>[18]</w:t>
           </w:r>
           <w:r>
             <w:rPr>
@@ -24094,7 +25752,7 @@
             <w:autoSpaceDE w:val="0"/>
             <w:autoSpaceDN w:val="0"/>
             <w:ind w:hanging="640"/>
-            <w:divId w:val="908005260"/>
+            <w:divId w:val="718014055"/>
             <w:rPr>
               <w:rFonts w:eastAsia="Times New Roman"/>
             </w:rPr>
@@ -24104,7 +25762,7 @@
               <w:rFonts w:eastAsia="Times New Roman"/>
             </w:rPr>
             <w:lastRenderedPageBreak/>
-            <w:t>[18]</w:t>
+            <w:t>[19]</w:t>
           </w:r>
           <w:r>
             <w:rPr>
@@ -24133,7 +25791,7 @@
             <w:autoSpaceDE w:val="0"/>
             <w:autoSpaceDN w:val="0"/>
             <w:ind w:hanging="640"/>
-            <w:divId w:val="1894851071"/>
+            <w:divId w:val="743835690"/>
             <w:rPr>
               <w:rFonts w:eastAsia="Times New Roman"/>
             </w:rPr>
@@ -24142,7 +25800,7 @@
             <w:rPr>
               <w:rFonts w:eastAsia="Times New Roman"/>
             </w:rPr>
-            <w:t>[19]</w:t>
+            <w:t>[20]</w:t>
           </w:r>
           <w:r>
             <w:rPr>
@@ -24157,7 +25815,7 @@
             <w:autoSpaceDE w:val="0"/>
             <w:autoSpaceDN w:val="0"/>
             <w:ind w:hanging="640"/>
-            <w:divId w:val="1071005454"/>
+            <w:divId w:val="1268854345"/>
             <w:rPr>
               <w:rFonts w:eastAsia="Times New Roman"/>
             </w:rPr>
@@ -24166,7 +25824,7 @@
             <w:rPr>
               <w:rFonts w:eastAsia="Times New Roman"/>
             </w:rPr>
-            <w:t>[20]</w:t>
+            <w:t>[21]</w:t>
           </w:r>
           <w:r>
             <w:rPr>
@@ -24195,7 +25853,7 @@
             <w:autoSpaceDE w:val="0"/>
             <w:autoSpaceDN w:val="0"/>
             <w:ind w:hanging="640"/>
-            <w:divId w:val="530187955"/>
+            <w:divId w:val="1143540582"/>
             <w:rPr>
               <w:rFonts w:eastAsia="Times New Roman"/>
             </w:rPr>
@@ -24204,7 +25862,7 @@
             <w:rPr>
               <w:rFonts w:eastAsia="Times New Roman"/>
             </w:rPr>
-            <w:t>[21]</w:t>
+            <w:t>[22]</w:t>
           </w:r>
           <w:r>
             <w:rPr>
@@ -24219,7 +25877,7 @@
             <w:autoSpaceDE w:val="0"/>
             <w:autoSpaceDN w:val="0"/>
             <w:ind w:hanging="640"/>
-            <w:divId w:val="277756801"/>
+            <w:divId w:val="1484276240"/>
             <w:rPr>
               <w:rFonts w:eastAsia="Times New Roman"/>
             </w:rPr>
@@ -24228,7 +25886,7 @@
             <w:rPr>
               <w:rFonts w:eastAsia="Times New Roman"/>
             </w:rPr>
-            <w:t>[22]</w:t>
+            <w:t>[23]</w:t>
           </w:r>
           <w:r>
             <w:rPr>
@@ -24257,7 +25915,7 @@
             <w:autoSpaceDE w:val="0"/>
             <w:autoSpaceDN w:val="0"/>
             <w:ind w:hanging="640"/>
-            <w:divId w:val="1528061711"/>
+            <w:divId w:val="193616352"/>
             <w:rPr>
               <w:rFonts w:eastAsia="Times New Roman"/>
             </w:rPr>
@@ -24266,7 +25924,7 @@
             <w:rPr>
               <w:rFonts w:eastAsia="Times New Roman"/>
             </w:rPr>
-            <w:t>[23]</w:t>
+            <w:t>[24]</w:t>
           </w:r>
           <w:r>
             <w:rPr>
@@ -24309,7 +25967,7 @@
             <w:autoSpaceDE w:val="0"/>
             <w:autoSpaceDN w:val="0"/>
             <w:ind w:hanging="640"/>
-            <w:divId w:val="1486507008"/>
+            <w:divId w:val="373308055"/>
             <w:rPr>
               <w:rFonts w:eastAsia="Times New Roman"/>
             </w:rPr>
@@ -24318,7 +25976,7 @@
             <w:rPr>
               <w:rFonts w:eastAsia="Times New Roman"/>
             </w:rPr>
-            <w:t>[24]</w:t>
+            <w:t>[25]</w:t>
           </w:r>
           <w:r>
             <w:rPr>
@@ -24347,7 +26005,7 @@
             <w:autoSpaceDE w:val="0"/>
             <w:autoSpaceDN w:val="0"/>
             <w:ind w:hanging="640"/>
-            <w:divId w:val="824586952"/>
+            <w:divId w:val="1061757766"/>
             <w:rPr>
               <w:rFonts w:eastAsia="Times New Roman"/>
             </w:rPr>
@@ -24356,7 +26014,7 @@
             <w:rPr>
               <w:rFonts w:eastAsia="Times New Roman"/>
             </w:rPr>
-            <w:t>[25]</w:t>
+            <w:t>[26]</w:t>
           </w:r>
           <w:r>
             <w:rPr>
@@ -24371,7 +26029,7 @@
             <w:autoSpaceDE w:val="0"/>
             <w:autoSpaceDN w:val="0"/>
             <w:ind w:hanging="640"/>
-            <w:divId w:val="855273820"/>
+            <w:divId w:val="1424915923"/>
             <w:rPr>
               <w:rFonts w:eastAsia="Times New Roman"/>
             </w:rPr>
@@ -24380,7 +26038,31 @@
             <w:rPr>
               <w:rFonts w:eastAsia="Times New Roman"/>
             </w:rPr>
-            <w:t>[26]</w:t>
+            <w:t>[27]</w:t>
+          </w:r>
+          <w:r>
+            <w:rPr>
+              <w:rFonts w:eastAsia="Times New Roman"/>
+            </w:rPr>
+            <w:tab/>
+            <w:t>“What Is GPU Computing?” https://www.boston.co.uk/info/nvidia-kepler/what-is-gpu-computing.aspx (accessed Nov. 16, 2021).</w:t>
+          </w:r>
+        </w:p>
+        <w:p>
+          <w:pPr>
+            <w:autoSpaceDE w:val="0"/>
+            <w:autoSpaceDN w:val="0"/>
+            <w:ind w:hanging="640"/>
+            <w:divId w:val="1062170243"/>
+            <w:rPr>
+              <w:rFonts w:eastAsia="Times New Roman"/>
+            </w:rPr>
+          </w:pPr>
+          <w:r>
+            <w:rPr>
+              <w:rFonts w:eastAsia="Times New Roman"/>
+            </w:rPr>
+            <w:t>[28]</w:t>
           </w:r>
           <w:r>
             <w:rPr>
@@ -24408,7 +26090,7 @@
             <w:autoSpaceDE w:val="0"/>
             <w:autoSpaceDN w:val="0"/>
             <w:ind w:hanging="640"/>
-            <w:divId w:val="88041531"/>
+            <w:divId w:val="843401672"/>
             <w:rPr>
               <w:rFonts w:eastAsia="Times New Roman"/>
             </w:rPr>
@@ -24417,7 +26099,7 @@
             <w:rPr>
               <w:rFonts w:eastAsia="Times New Roman"/>
             </w:rPr>
-            <w:t>[27]</w:t>
+            <w:t>[29]</w:t>
           </w:r>
           <w:r>
             <w:rPr>
@@ -24432,7 +26114,7 @@
             <w:autoSpaceDE w:val="0"/>
             <w:autoSpaceDN w:val="0"/>
             <w:ind w:hanging="640"/>
-            <w:divId w:val="895436837"/>
+            <w:divId w:val="191573865"/>
             <w:rPr>
               <w:rFonts w:eastAsia="Times New Roman"/>
             </w:rPr>
@@ -24441,7 +26123,7 @@
             <w:rPr>
               <w:rFonts w:eastAsia="Times New Roman"/>
             </w:rPr>
-            <w:t>[28]</w:t>
+            <w:t>[30]</w:t>
           </w:r>
           <w:r>
             <w:rPr>
@@ -24470,7 +26152,7 @@
             <w:autoSpaceDE w:val="0"/>
             <w:autoSpaceDN w:val="0"/>
             <w:ind w:hanging="640"/>
-            <w:divId w:val="1107696351"/>
+            <w:divId w:val="1467624531"/>
             <w:rPr>
               <w:rFonts w:eastAsia="Times New Roman"/>
             </w:rPr>
@@ -24479,7 +26161,7 @@
             <w:rPr>
               <w:rFonts w:eastAsia="Times New Roman"/>
             </w:rPr>
-            <w:t>[29]</w:t>
+            <w:t>[31]</w:t>
           </w:r>
           <w:r>
             <w:rPr>
@@ -24590,7 +26272,7 @@
                     </pic:cNvPicPr>
                   </pic:nvPicPr>
                   <pic:blipFill>
-                    <a:blip r:embed="rId26" cstate="print">
+                    <a:blip r:embed="rId28" cstate="print">
                       <a:extLst>
                         <a:ext uri="{28A0092B-C50C-407E-A947-70E740481C1C}">
                           <a14:useLocalDpi xmlns:a14="http://schemas.microsoft.com/office/drawing/2010/main" val="0"/>
@@ -24697,7 +26379,7 @@
             <w:i w:val="0"/>
             <w:color w:val="000000"/>
           </w:rPr>
-          <w:tag w:val="MENDELEY_CITATION_v3_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"/>
+          <w:tag w:val="MENDELEY_CITATION_v3_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"/>
           <w:id w:val="-16086791"/>
           <w:placeholder>
             <w:docPart w:val="DefaultPlaceholder_-1854013440"/>
@@ -24710,7 +26392,7 @@
               <w:i w:val="0"/>
               <w:color w:val="000000"/>
             </w:rPr>
-            <w:t>[29]</w:t>
+            <w:t>[31]</w:t>
           </w:r>
         </w:sdtContent>
       </w:sdt>
@@ -25582,8 +27264,8 @@
       </w:pPr>
     </w:p>
     <w:sectPr>
-      <w:headerReference w:type="default" r:id="rId27"/>
-      <w:footerReference w:type="default" r:id="rId28"/>
+      <w:headerReference w:type="default" r:id="rId29"/>
+      <w:footerReference w:type="default" r:id="rId30"/>
       <w:pgSz w:w="11906" w:h="16838"/>
       <w:pgMar w:top="1440" w:right="1440" w:bottom="1440" w:left="1440" w:header="708" w:footer="708" w:gutter="0"/>
       <w:pgNumType w:start="0"/>
@@ -28843,7 +30525,7 @@
     </w:docPart>
     <w:docPart>
       <w:docPartPr>
-        <w:name w:val="28327126AC9E48ACBB73810AF1CF3551"/>
+        <w:name w:val="0FEB2CCD3729499E99F88FA35CCBD53F"/>
         <w:category>
           <w:name w:val="General"/>
           <w:gallery w:val="placeholder"/>
@@ -28854,12 +30536,12 @@
         <w:behaviors>
           <w:behavior w:val="content"/>
         </w:behaviors>
-        <w:guid w:val="{3B1C60C3-DDEF-4074-9D5F-6B59EEE0D1DD}"/>
+        <w:guid w:val="{1681123B-B644-49AA-9002-1FD25506E880}"/>
       </w:docPartPr>
       <w:docPartBody>
         <w:p>
           <w:pPr>
-            <w:pStyle w:val="28327126AC9E48ACBB73810AF1CF3551"/>
+            <w:pStyle w:val="0FEB2CCD3729499E99F88FA35CCBD53F"/>
           </w:pPr>
           <w:r>
             <w:rPr>
@@ -28982,10 +30664,10 @@
     <w:rsid w:val="00C122B3"/>
     <w:rsid w:val="00C12AAE"/>
     <w:rsid w:val="00C67B34"/>
+    <w:rsid w:val="00D623DF"/>
     <w:rsid w:val="00DA58CE"/>
     <w:rsid w:val="00DE56DA"/>
     <w:rsid w:val="00E40B2C"/>
-    <w:rsid w:val="00F070E7"/>
     <w:rsid w:val="00F552FF"/>
     <w:rsid w:val="00F674E7"/>
   </w:rsids>
@@ -29441,7 +31123,7 @@
     <w:basedOn w:val="DefaultParagraphFont"/>
     <w:uiPriority w:val="99"/>
     <w:semiHidden/>
-    <w:rsid w:val="00163FC3"/>
+    <w:rsid w:val="00611649"/>
     <w:rPr>
       <w:color w:val="808080"/>
     </w:rPr>
@@ -29472,6 +31154,18 @@
   </w:style>
   <w:style w:type="paragraph" w:customStyle="1" w:styleId="69DB3FC641FD4714B67CCA874D992A1D">
     <w:name w:val="69DB3FC641FD4714B67CCA874D992A1D"/>
+    <w:rsid w:val="00611649"/>
+  </w:style>
+  <w:style w:type="paragraph" w:customStyle="1" w:styleId="577C4778B474493C9FD415F9DE50579F">
+    <w:name w:val="577C4778B474493C9FD415F9DE50579F"/>
+    <w:rsid w:val="00611649"/>
+  </w:style>
+  <w:style w:type="paragraph" w:customStyle="1" w:styleId="13483CF601464376B6522ED80B46EC61">
+    <w:name w:val="13483CF601464376B6522ED80B46EC61"/>
+    <w:rsid w:val="00611649"/>
+  </w:style>
+  <w:style w:type="paragraph" w:customStyle="1" w:styleId="0FEB2CCD3729499E99F88FA35CCBD53F">
+    <w:name w:val="0FEB2CCD3729499E99F88FA35CCBD53F"/>
     <w:rsid w:val="00611649"/>
   </w:style>
 </w:styles>
@@ -29794,7 +31488,7 @@
     <we:reference id="wa104382081" version="1.35.0.0" store="en-US" storeType="OMEX"/>
   </we:alternateReferences>
   <we:properties>
-    <we:property name="MENDELEY_CITATIONS" value="[{&quot;citationID&quot;:&quot;MENDELEY_CITATION_a6ee4473-6240-4ec5-b804-1eea12ea36b4&quot;,&quot;citationItems&quot;:[{&quot;id&quot;:&quot;e812dd92-4033-3135-a892-2b030a3fc60b&quot;,&quot;itemData&quot;:{&quot;type&quot;:&quot;webpage&quot;,&quot;id&quot;:&quot;e812dd92-4033-3135-a892-2b030a3fc60b&quot;,&quot;title&quot;:&quot;Top 5 applications of fractals | Mathematics | University of Waterloo&quot;,&quot;accessed&quot;:{&quot;date-parts&quot;:[[2021,11,10]]},&quot;URL&quot;:&quot;https://uwaterloo.ca/math/news/top-5-applications-fractals&quot;},&quot;isTemporary&quot;:false}],&quot;properties&quot;:{&quot;noteIndex&quot;:0},&quot;isEdited&quot;:false,&quot;manualOverride&quot;:{&quot;isManuallyOverridden&quot;:false,&quot;citeprocText&quot;:&quot;[1]&quot;,&quot;manualOverrideText&quot;:&quot;&quot;},&quot;citationTag&quot;:&quot;MENDELEY_CITATION_v3_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&quot;},{&quot;citationID&quot;:&quot;MENDELEY_CITATION_cf5d3568-17c3-46c6-8e27-0394a910aa4d&quot;,&quot;citationItems&quot;:[{&quot;id&quot;:&quot;4b534713-5eea-3331-8e47-8c048a9aa22e&quot;,&quot;itemData&quot;:{&quot;type&quot;:&quot;webpage&quot;,&quot;id&quot;:&quot;4b534713-5eea-3331-8e47-8c048a9aa22e&quot;,&quot;title&quot;:&quot;How Mandelbrot's fractals changed the world - BBC News&quot;,&quot;accessed&quot;:{&quot;date-parts&quot;:[[2021,11,10]]},&quot;URL&quot;:&quot;https://www.bbc.co.uk/news/magazine-11564766&quot;},&quot;isTemporary&quot;:false}],&quot;properties&quot;:{&quot;noteIndex&quot;:0},&quot;isEdited&quot;:false,&quot;manualOverride&quot;:{&quot;isManuallyOverridden&quot;:false,&quot;citeprocText&quot;:&quot;[2]&quot;,&quot;manualOverrideText&quot;:&quot;&quot;},&quot;citationTag&quot;:&quot;MENDELEY_CITATION_v3_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&quot;},{&quot;citationID&quot;:&quot;MENDELEY_CITATION_15cdafc7-a53e-43ac-90cd-7eec8e5e2d1c&quot;,&quot;citationItems&quot;:[{&quot;id&quot;:&quot;c138a058-5dda-3a0e-9195-6f74c67c474e&quot;,&quot;itemData&quot;:{&quot;type&quot;:&quot;webpage&quot;,&quot;id&quot;:&quot;c138a058-5dda-3a0e-9195-6f74c67c474e&quot;,&quot;title&quot;:&quot;Fractals in nature and applications&quot;,&quot;accessed&quot;:{&quot;date-parts&quot;:[[2021,11,10]]},&quot;URL&quot;:&quot;https://kluge.in-chemnitz.de/documents/fractal/node2.html&quot;},&quot;isTemporary&quot;:false}],&quot;properties&quot;:{&quot;noteIndex&quot;:0},&quot;isEdited&quot;:false,&quot;manualOverride&quot;:{&quot;isManuallyOverridden&quot;:false,&quot;citeprocText&quot;:&quot;[3]&quot;,&quot;manualOverrideText&quot;:&quot;&quot;},&quot;citationTag&quot;:&quot;MENDELEY_CITATION_v3_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&quot;},{&quot;citationID&quot;:&quot;MENDELEY_CITATION_c2bc8012-856b-4f0a-b921-c8fa47501f4e&quot;,&quot;citationItems&quot;:[{&quot;id&quot;:&quot;e812dd92-4033-3135-a892-2b030a3fc60b&quot;,&quot;itemData&quot;:{&quot;type&quot;:&quot;webpage&quot;,&quot;id&quot;:&quot;e812dd92-4033-3135-a892-2b030a3fc60b&quot;,&quot;title&quot;:&quot;Top 5 applications of fractals | Mathematics | University of Waterloo&quot;,&quot;accessed&quot;:{&quot;date-parts&quot;:[[2021,11,10]]},&quot;URL&quot;:&quot;https://uwaterloo.ca/math/news/top-5-applications-fractals&quot;},&quot;isTemporary&quot;:false},{&quot;id&quot;:&quot;c138a058-5dda-3a0e-9195-6f74c67c474e&quot;,&quot;itemData&quot;:{&quot;type&quot;:&quot;webpage&quot;,&quot;id&quot;:&quot;c138a058-5dda-3a0e-9195-6f74c67c474e&quot;,&quot;title&quot;:&quot;Fractals in nature and applications&quot;,&quot;accessed&quot;:{&quot;date-parts&quot;:[[2021,11,10]]},&quot;URL&quot;:&quot;https://kluge.in-chemnitz.de/documents/fractal/node2.html&quot;},&quot;isTemporary&quot;:false},{&quot;id&quot;:&quot;cf7b3dbd-5985-3a4e-81f4-5cce3359500c&quot;,&quot;itemData&quot;:{&quot;type&quot;:&quot;webpage&quot;,&quot;id&quot;:&quot;cf7b3dbd-5985-3a4e-81f4-5cce3359500c&quot;,&quot;title&quot;:&quot;Fractal Foundation Online Course - Chapter 12 - FRACTAL APPLICATION&quot;,&quot;accessed&quot;:{&quot;date-parts&quot;:[[2021,11,10]]},&quot;URL&quot;:&quot;http://fractalfoundation.org/OFC/OFC-12-2.html&quot;},&quot;isTemporary&quot;:false},{&quot;id&quot;:&quot;4b534713-5eea-3331-8e47-8c048a9aa22e&quot;,&quot;itemData&quot;:{&quot;type&quot;:&quot;webpage&quot;,&quot;id&quot;:&quot;4b534713-5eea-3331-8e47-8c048a9aa22e&quot;,&quot;title&quot;:&quot;How Mandelbrot's fractals changed the world - BBC News&quot;,&quot;accessed&quot;:{&quot;date-parts&quot;:[[2021,11,10]]},&quot;URL&quot;:&quot;https://www.bbc.co.uk/news/magazine-11564766&quot;},&quot;isTemporary&quot;:false}],&quot;properties&quot;:{&quot;noteIndex&quot;:0},&quot;isEdited&quot;:false,&quot;manualOverride&quot;:{&quot;isManuallyOverridden&quot;:false,&quot;citeprocText&quot;:&quot;[1]–[4]&quot;,&quot;manualOverrideText&quot;:&quot;&quot;},&quot;citationTag&quot;:&quot;MENDELEY_CITATION_v3_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&quot;},{&quot;citationID&quot;:&quot;MENDELEY_CITATION_e9c466cd-cf85-4f11-99f6-a694be5eb4e0&quot;,&quot;citationItems&quot;:[{&quot;id&quot;:&quot;7fd79bae-b772-3095-b389-5eefe5786bbf&quot;,&quot;itemData&quot;:{&quot;type&quot;:&quot;webpage&quot;,&quot;id&quot;:&quot;7fd79bae-b772-3095-b389-5eefe5786bbf&quot;,&quot;title&quot;:&quot;Fractal-generating software - Wikipedia&quot;,&quot;accessed&quot;:{&quot;date-parts&quot;:[[2021,11,14]]},&quot;URL&quot;:&quot;https://en.wikipedia.org/wiki/Fractal-generating_software&quot;},&quot;isTemporary&quot;:false}],&quot;properties&quot;:{&quot;noteIndex&quot;:0},&quot;isEdited&quot;:false,&quot;manualOverride&quot;:{&quot;isManuallyOverridden&quot;:false,&quot;citeprocText&quot;:&quot;[5]&quot;,&quot;manualOverrideText&quot;:&quot;&quot;},&quot;citationTag&quot;:&quot;MENDELEY_CITATION_v3_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&quot;},{&quot;citationID&quot;:&quot;MENDELEY_CITATION_fb1033a0-d86a-41e4-8b60-df5046c47a61&quot;,&quot;citationItems&quot;:[{&quot;id&quot;:&quot;5de4aaf9-3462-3edf-b017-89190c8dfabe&quot;,&quot;itemData&quot;:{&quot;type&quot;:&quot;webpage&quot;,&quot;id&quot;:&quot;5de4aaf9-3462-3edf-b017-89190c8dfabe&quot;,&quot;title&quot;:&quot;Writing Dissertations: Aims and objectives&quot;,&quot;accessed&quot;:{&quot;date-parts&quot;:[[2021,11,11]]},&quot;URL&quot;:&quot;https://learn.solent.ac.uk/mod/book/view.php?id=116233&amp;chapterid=15294&quot;},&quot;isTemporary&quot;:false}],&quot;properties&quot;:{&quot;noteIndex&quot;:0},&quot;isEdited&quot;:false,&quot;manualOverride&quot;:{&quot;isManuallyOverridden&quot;:false,&quot;citeprocText&quot;:&quot;[6]&quot;,&quot;manualOverrideText&quot;:&quot;&quot;},&quot;citationTag&quot;:&quot;MENDELEY_CITATION_v3_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&quot;},{&quot;citationID&quot;:&quot;MENDELEY_CITATION_94f7b807-93e3-4801-8994-ccf00a421b19&quot;,&quot;citationItems&quot;:[{&quot;id&quot;:&quot;151c2b24-53c3-359d-9d6c-4a4f4006944c&quot;,&quot;itemData&quot;:{&quot;type&quot;:&quot;webpage&quot;,&quot;id&quot;:&quot;151c2b24-53c3-359d-9d6c-4a4f4006944c&quot;,&quot;title&quot;:&quot;Wacław Sierpiński - Wikipedia&quot;,&quot;accessed&quot;:{&quot;date-parts&quot;:[[2021,11,11]]},&quot;URL&quot;:&quot;https://en.wikipedia.org/wiki/Wac%C5%82aw_Sierpi%C5%84ski&quot;},&quot;isTemporary&quot;:false}],&quot;properties&quot;:{&quot;noteIndex&quot;:0},&quot;isEdited&quot;:false,&quot;manualOverride&quot;:{&quot;isManuallyOverridden&quot;:false,&quot;citeprocText&quot;:&quot;[7]&quot;,&quot;manualOverrideText&quot;:&quot;&quot;},&quot;citationTag&quot;:&quot;MENDELEY_CITATION_v3_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&quot;},{&quot;citationID&quot;:&quot;MENDELEY_CITATION_14dfec33-9215-4937-b657-e1bc7c5aee8e&quot;,&quot;citationItems&quot;:[{&quot;id&quot;:&quot;1fae451c-fac9-3c48-975d-6aaf5d0b0acd&quot;,&quot;itemData&quot;:{&quot;type&quot;:&quot;article-journal&quot;,&quot;id&quot;:&quot;1fae451c-fac9-3c48-975d-6aaf5d0b0acd&quot;,&quot;title&quot;:&quot;Fractals and how to make a Sierpinski Tetrahedron&quot;,&quot;author&quot;:[{&quot;family&quot;:&quot;Segerman&quot;,&quot;given&quot;:&quot;Henry&quot;,&quot;parse-names&quot;:false,&quot;dropping-particle&quot;:&quot;&quot;,&quot;non-dropping-particle&quot;:&quot;&quot;}],&quot;accessed&quot;:{&quot;date-parts&quot;:[[2021,11,11]]},&quot;URL&quot;:&quot;http://www.segerman.org&quot;},&quot;isTemporary&quot;:false}],&quot;properties&quot;:{&quot;noteIndex&quot;:0},&quot;isEdited&quot;:false,&quot;manualOverride&quot;:{&quot;isManuallyOverridden&quot;:false,&quot;citeprocText&quot;:&quot;[8]&quot;,&quot;manualOverrideText&quot;:&quot;&quot;},&quot;citationTag&quot;:&quot;MENDELEY_CITATION_v3_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&quot;},{&quot;citationID&quot;:&quot;MENDELEY_CITATION_27d141df-8cec-4dcd-ba42-2bb2459656fb&quot;,&quot;citationItems&quot;:[{&quot;id&quot;:&quot;1fae451c-fac9-3c48-975d-6aaf5d0b0acd&quot;,&quot;itemData&quot;:{&quot;type&quot;:&quot;article-journal&quot;,&quot;id&quot;:&quot;1fae451c-fac9-3c48-975d-6aaf5d0b0acd&quot;,&quot;title&quot;:&quot;Fractals and how to make a Sierpinski Tetrahedron&quot;,&quot;author&quot;:[{&quot;family&quot;:&quot;Segerman&quot;,&quot;given&quot;:&quot;Henry&quot;,&quot;parse-names&quot;:false,&quot;dropping-particle&quot;:&quot;&quot;,&quot;non-dropping-particle&quot;:&quot;&quot;}],&quot;accessed&quot;:{&quot;date-parts&quot;:[[2021,11,11]]},&quot;URL&quot;:&quot;http://www.segerman.org&quot;},&quot;isTemporary&quot;:false}],&quot;properties&quot;:{&quot;noteIndex&quot;:0},&quot;isEdited&quot;:false,&quot;manualOverride&quot;:{&quot;isManuallyOverridden&quot;:false,&quot;citeprocText&quot;:&quot;[8]&quot;,&quot;manualOverrideText&quot;:&quot;&quot;},&quot;citationTag&quot;:&quot;MENDELEY_CITATION_v3_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&quot;},{&quot;citationID&quot;:&quot;MENDELEY_CITATION_49aabc42-cbca-414f-ac70-755863531978&quot;,&quot;citationItems&quot;:[{&quot;id&quot;:&quot;151c2b24-53c3-359d-9d6c-4a4f4006944c&quot;,&quot;itemData&quot;:{&quot;type&quot;:&quot;webpage&quot;,&quot;id&quot;:&quot;151c2b24-53c3-359d-9d6c-4a4f4006944c&quot;,&quot;title&quot;:&quot;Wacław Sierpiński - Wikipedia&quot;,&quot;accessed&quot;:{&quot;date-parts&quot;:[[2021,11,11]]},&quot;URL&quot;:&quot;https://en.wikipedia.org/wiki/Wac%C5%82aw_Sierpi%C5%84ski&quot;},&quot;isTemporary&quot;:false}],&quot;properties&quot;:{&quot;noteIndex&quot;:0},&quot;isEdited&quot;:false,&quot;manualOverride&quot;:{&quot;isManuallyOverridden&quot;:false,&quot;citeprocText&quot;:&quot;[7]&quot;,&quot;manualOverrideText&quot;:&quot;&quot;},&quot;citationTag&quot;:&quot;MENDELEY_CITATION_v3_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&quot;},{&quot;citationID&quot;:&quot;MENDELEY_CITATION_00f19fdf-0042-4f52-96d3-0628278ab6b3&quot;,&quot;citationItems&quot;:[{&quot;id&quot;:&quot;b7665477-86e4-35fd-929a-2dc6b8823345&quot;,&quot;itemData&quot;:{&quot;type&quot;:&quot;webpage&quot;,&quot;id&quot;:&quot;b7665477-86e4-35fd-929a-2dc6b8823345&quot;,&quot;title&quot;:&quot;Sierpinski Carpet&quot;,&quot;accessed&quot;:{&quot;date-parts&quot;:[[2021,11,11]]},&quot;URL&quot;:&quot;https://larryriddle.agnesscott.org/ifs/carpet/carpet.htm&quot;},&quot;isTemporary&quot;:false}],&quot;properties&quot;:{&quot;noteIndex&quot;:0},&quot;isEdited&quot;:false,&quot;manualOverride&quot;:{&quot;isManuallyOverridden&quot;:false,&quot;citeprocText&quot;:&quot;[9]&quot;,&quot;manualOverrideText&quot;:&quot;&quot;},&quot;citationTag&quot;:&quot;MENDELEY_CITATION_v3_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&quot;},{&quot;citationID&quot;:&quot;MENDELEY_CITATION_0ab3fbd1-2778-4bfb-a794-502fc44c5295&quot;,&quot;citationItems&quot;:[{&quot;id&quot;:&quot;86c4d07c-d232-302c-9032-437067e092fc&quot;,&quot;itemData&quot;:{&quot;type&quot;:&quot;webpage&quot;,&quot;id&quot;:&quot;86c4d07c-d232-302c-9032-437067e092fc&quot;,&quot;title&quot;:&quot;Menger Sponge | Visual Insight&quot;,&quot;accessed&quot;:{&quot;date-parts&quot;:[[2021,11,11]]},&quot;URL&quot;:&quot;https://blogs.ams.org/visualinsight/2014/03/01/menger-sponge/&quot;},&quot;isTemporary&quot;:false}],&quot;properties&quot;:{&quot;noteIndex&quot;:0},&quot;isEdited&quot;:false,&quot;manualOverride&quot;:{&quot;isManuallyOverridden&quot;:false,&quot;citeprocText&quot;:&quot;[10]&quot;,&quot;manualOverrideText&quot;:&quot;&quot;},&quot;citationTag&quot;:&quot;MENDELEY_CITATION_v3_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&quot;},{&quot;citationID&quot;:&quot;MENDELEY_CITATION_2432c28e-73a8-4b86-aeda-37ad2e5b0e54&quot;,&quot;citationItems&quot;:[{&quot;id&quot;:&quot;628fd8c4-df84-3c7e-8262-1396a3a56ccd&quot;,&quot;itemData&quot;:{&quot;type&quot;:&quot;webpage&quot;,&quot;id&quot;:&quot;628fd8c4-df84-3c7e-8262-1396a3a56ccd&quot;,&quot;title&quot;:&quot;Menger sponge - Wikipedia&quot;,&quot;accessed&quot;:{&quot;date-parts&quot;:[[2021,11,11]]},&quot;URL&quot;:&quot;https://en.wikipedia.org/wiki/Menger_sponge&quot;},&quot;isTemporary&quot;:false}],&quot;properties&quot;:{&quot;noteIndex&quot;:0},&quot;isEdited&quot;:false,&quot;manualOverride&quot;:{&quot;isManuallyOverridden&quot;:false,&quot;citeprocText&quot;:&quot;[11]&quot;,&quot;manualOverrideText&quot;:&quot;&quot;},&quot;citationTag&quot;:&quot;MENDELEY_CITATION_v3_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&quot;},{&quot;citationID&quot;:&quot;MENDELEY_CITATION_f68c29bc-9d26-432d-8c1e-336a4754848e&quot;,&quot;citationItems&quot;:[{&quot;id&quot;:&quot;6d6105dd-89ff-3841-a42d-3293a23aba2e&quot;,&quot;itemData&quot;:{&quot;type&quot;:&quot;webpage&quot;,&quot;id&quot;:&quot;6d6105dd-89ff-3841-a42d-3293a23aba2e&quot;,&quot;title&quot;:&quot;Mandelbrot set - Wikipedia&quot;,&quot;accessed&quot;:{&quot;date-parts&quot;:[[2021,11,13]]},&quot;URL&quot;:&quot;https://en.wikipedia.org/wiki/Mandelbrot_set&quot;},&quot;isTemporary&quot;:false}],&quot;properties&quot;:{&quot;noteIndex&quot;:0},&quot;isEdited&quot;:false,&quot;manualOverride&quot;:{&quot;isManuallyOverridden&quot;:false,&quot;citeprocText&quot;:&quot;[12]&quot;,&quot;manualOverrideText&quot;:&quot;&quot;},&quot;citationTag&quot;:&quot;MENDELEY_CITATION_v3_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&quot;},{&quot;citationID&quot;:&quot;MENDELEY_CITATION_b3bc13bb-32bd-4e82-ad01-bcab40b671ed&quot;,&quot;citationItems&quot;:[{&quot;id&quot;:&quot;27429f15-b8d6-3632-ba7c-2d8c6cb9f2dd&quot;,&quot;itemData&quot;:{&quot;type&quot;:&quot;article-journal&quot;,&quot;id&quot;:&quot;27429f15-b8d6-3632-ba7c-2d8c6cb9f2dd&quot;,&quot;title&quot;:&quot;Real-time rendering of complex fractals&quot;,&quot;author&quot;:[{&quot;family&quot;:&quot;Silva&quot;,&quot;given&quot;:&quot;Vinícius&quot;,&quot;parse-names&quot;:false,&quot;dropping-particle&quot;:&quot;&quot;,&quot;non-dropping-particle&quot;:&quot;da&quot;},{&quot;family&quot;:&quot;Novello&quot;,&quot;given&quot;:&quot;Tiago&quot;,&quot;parse-names&quot;:false,&quot;dropping-particle&quot;:&quot;&quot;,&quot;non-dropping-particle&quot;:&quot;&quot;},{&quot;family&quot;:&quot;Lopes&quot;,&quot;given&quot;:&quot;Hélio&quot;,&quot;parse-names&quot;:false,&quot;dropping-particle&quot;:&quot;&quot;,&quot;non-dropping-particle&quot;:&quot;&quot;},{&quot;family&quot;:&quot;Velho&quot;,&quot;given&quot;:&quot;Luiz&quot;,&quot;parse-names&quot;:false,&quot;dropping-particle&quot;:&quot;&quot;,&quot;non-dropping-particle&quot;:&quot;&quot;}],&quot;URL&quot;:&quot;http://arxiv.org/abs/2102.01747&quot;,&quot;issued&quot;:{&quot;date-parts&quot;:[[2021,2,2]]},&quot;abstract&quot;:&quot;This chapter describes how to use intersection and closest-hit shaders to implement real-time visualizations of complex fractals using distance functions. The Mandelbulb and Julia Sets are used as examples.&quot;},&quot;isTemporary&quot;:false}],&quot;properties&quot;:{&quot;noteIndex&quot;:0},&quot;isEdited&quot;:false,&quot;manualOverride&quot;:{&quot;isManuallyOverridden&quot;:false,&quot;citeprocText&quot;:&quot;[13]&quot;,&quot;manualOverrideText&quot;:&quot;&quot;},&quot;citationTag&quot;:&quot;MENDELEY_CITATION_v3_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&quot;},{&quot;citationID&quot;:&quot;MENDELEY_CITATION_f258eee1-c308-499a-9f04-44b95782cbf1&quot;,&quot;citationItems&quot;:[{&quot;id&quot;:&quot;22527d58-9d6c-3ce8-9dd5-0f4bcd538405&quot;,&quot;itemData&quot;:{&quot;type&quot;:&quot;webpage&quot;,&quot;id&quot;:&quot;22527d58-9d6c-3ce8-9dd5-0f4bcd538405&quot;,&quot;title&quot;:&quot;Mandelbulb: The Unravelling of the Real 3D Mandelbrot Fractal&quot;,&quot;accessed&quot;:{&quot;date-parts&quot;:[[2021,11,12]]},&quot;URL&quot;:&quot;https://www.skytopia.com/project/fractal/mandelbulb.html&quot;},&quot;isTemporary&quot;:false}],&quot;properties&quot;:{&quot;noteIndex&quot;:0},&quot;isEdited&quot;:false,&quot;manualOverride&quot;:{&quot;isManuallyOverridden&quot;:false,&quot;citeprocText&quot;:&quot;[14]&quot;,&quot;manualOverrideText&quot;:&quot;&quot;},&quot;citationTag&quot;:&quot;MENDELEY_CITATION_v3_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&quot;},{&quot;citationID&quot;:&quot;MENDELEY_CITATION_0976046a-e7ae-473a-81c4-405e4a0c6fb1&quot;,&quot;citationItems&quot;:[{&quot;id&quot;:&quot;1a3cb109-5616-3f4b-951f-b2abecf54d90&quot;,&quot;itemData&quot;:{&quot;type&quot;:&quot;report&quot;,&quot;id&quot;:&quot;1a3cb109-5616-3f4b-951f-b2abecf54d90&quot;,&quot;title&quot;:&quot;Rendering Methods for 3D Fractals&quot;,&quot;author&quot;:[{&quot;family&quot;:&quot;Englund&quot;,&quot;given&quot;:&quot;Rickard&quot;,&quot;parse-names&quot;:false,&quot;dropping-particle&quot;:&quot;&quot;,&quot;non-dropping-particle&quot;:&quot;&quot;},{&quot;family&quot;:&quot;Seipel&quot;,&quot;given&quot;:&quot;Stefan&quot;,&quot;parse-names&quot;:false,&quot;dropping-particle&quot;:&quot;&quot;,&quot;non-dropping-particle&quot;:&quot;&quot;},{&quot;family&quot;:&quot;Hast&quot;,&quot;given&quot;:&quot;Anders&quot;,&quot;parse-names&quot;:false,&quot;dropping-particle&quot;:&quot;&quot;,&quot;non-dropping-particle&quot;:&quot;&quot;}],&quot;issued&quot;:{&quot;date-parts&quot;:[[2010]]},&quot;abstract&quot;:&quot;3D fractals can be visualized as 3D objects with complex structure and has unlimited details. This thesis will be about methods to render 3D fractals effectively and efficiently, both to explore it in real-time and to create beautiful high resolution images with high details. The methods discussed is direct volume rendering with ray-casting and cut plane rendering to explore the fractal and an approach that uses super sampling to create high resolution images. Stereoscopic rendering is discussed and how it enhance the visual perception of the fractal.&quot;},&quot;isTemporary&quot;:false}],&quot;properties&quot;:{&quot;noteIndex&quot;:0},&quot;isEdited&quot;:false,&quot;manualOverride&quot;:{&quot;isManuallyOverridden&quot;:false,&quot;citeprocText&quot;:&quot;[15]&quot;,&quot;manualOverrideText&quot;:&quot;&quot;},&quot;citationTag&quot;:&quot;MENDELEY_CITATION_v3_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&quot;},{&quot;citationID&quot;:&quot;MENDELEY_CITATION_da6ab8ff-f693-4d22-baa7-a33a6c853c6b&quot;,&quot;citationItems&quot;:[{&quot;id&quot;:&quot;794b0fca-a7ce-3a4c-b8c6-dca733d605c1&quot;,&quot;itemData&quot;:{&quot;type&quot;:&quot;webpage&quot;,&quot;id&quot;:&quot;794b0fca-a7ce-3a4c-b8c6-dca733d605c1&quot;,&quot;title&quot;:&quot;Gaston Julia - Wikipedia&quot;,&quot;accessed&quot;:{&quot;date-parts&quot;:[[2021,11,12]]},&quot;URL&quot;:&quot;https://en.wikipedia.org/wiki/Gaston_Julia&quot;},&quot;isTemporary&quot;:false}],&quot;properties&quot;:{&quot;noteIndex&quot;:0},&quot;isEdited&quot;:false,&quot;manualOverride&quot;:{&quot;isManuallyOverridden&quot;:false,&quot;citeprocText&quot;:&quot;[16]&quot;,&quot;manualOverrideText&quot;:&quot;&quot;},&quot;citationTag&quot;:&quot;MENDELEY_CITATION_v3_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&quot;},{&quot;citationID&quot;:&quot;MENDELEY_CITATION_32204032-3393-40ff-b7f0-6f6ff82d7428&quot;,&quot;citationItems&quot;:[{&quot;id&quot;:&quot;6d89a537-6944-3df9-b6e5-69286c4428e2&quot;,&quot;itemData&quot;:{&quot;type&quot;:&quot;article-journal&quot;,&quot;id&quot;:&quot;6d89a537-6944-3df9-b6e5-69286c4428e2&quot;,&quot;title&quot;:&quot;Julia sets in the quaternions&quot;,&quot;author&quot;:[{&quot;family&quot;:&quot;Norton&quot;,&quot;given&quot;:&quot;Alan&quot;,&quot;parse-names&quot;:false,&quot;dropping-particle&quot;:&quot;&quot;,&quot;non-dropping-particle&quot;:&quot;&quot;}],&quot;container-title&quot;:&quot;Computers &amp; Graphics&quot;,&quot;accessed&quot;:{&quot;date-parts&quot;:[[2021,11,12]]},&quot;DOI&quot;:&quot;10.1016/0097-8493(89)90071-X&quot;,&quot;ISSN&quot;:&quot;0097-8493&quot;,&quot;issued&quot;:{&quot;date-parts&quot;:[[1989,1,1]]},&quot;page&quot;:&quot;267-278&quot;,&quot;abstract&quot;:&quot;Recent mathematical work on the dynamics of complex analytic functions has given rise to a new subject matter for computer graphics. The combination of mathematical theory and computer graphics has resulted in new insight into the nature of some of the simplest of mathematical objects. second-degree polynomials. Most of that work has focused on the possibilities within the two-dimensional complex plane. This article shows how these investigations may be extended to higher dimensions, resulting in fractals that naturally reside in the 4-dimensional quaternions. Particular attention is paid to the formula ax2 + b. A method is given for obtaining various interconnection patterns for the Julia sets in 4-space, and the results are displayed in 3-D computer graphics. © 1989.&quot;,&quot;publisher&quot;:&quot;Pergamon&quot;,&quot;issue&quot;:&quot;2&quot;,&quot;volume&quot;:&quot;13&quot;},&quot;isTemporary&quot;:false}],&quot;properties&quot;:{&quot;noteIndex&quot;:0},&quot;isEdited&quot;:false,&quot;manualOverride&quot;:{&quot;isManuallyOverridden&quot;:false,&quot;citeprocText&quot;:&quot;[17]&quot;,&quot;manualOverrideText&quot;:&quot;&quot;},&quot;citationTag&quot;:&quot;MENDELEY_CITATION_v3_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&quot;},{&quot;citationID&quot;:&quot;MENDELEY_CITATION_1fe29171-0669-4bad-818d-56027a8b04d2&quot;,&quot;citationItems&quot;:[{&quot;id&quot;:&quot;34e60d19-9769-33d0-8767-e790eed5cc48&quot;,&quot;itemData&quot;:{&quot;type&quot;:&quot;webpage&quot;,&quot;id&quot;:&quot;34e60d19-9769-33d0-8767-e790eed5cc48&quot;,&quot;title&quot;:&quot;3D Julia sets&quot;,&quot;author&quot;:[{&quot;family&quot;:&quot;Inigo Quilez&quot;,&quot;given&quot;:&quot;&quot;,&quot;parse-names&quot;:false,&quot;dropping-particle&quot;:&quot;&quot;,&quot;non-dropping-particle&quot;:&quot;&quot;}],&quot;accessed&quot;:{&quot;date-parts&quot;:[[2021,11,4]]},&quot;URL&quot;:&quot;https://www.iquilezles.org/www/articles/juliasets3d/juliasets3d.htm&quot;},&quot;isTemporary&quot;:false}],&quot;properties&quot;:{&quot;noteIndex&quot;:0},&quot;isEdited&quot;:false,&quot;manualOverride&quot;:{&quot;isManuallyOverridden&quot;:false,&quot;citeprocText&quot;:&quot;[18]&quot;,&quot;manualOverrideText&quot;:&quot;&quot;},&quot;citationTag&quot;:&quot;MENDELEY_CITATION_v3_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&quot;},{&quot;citationID&quot;:&quot;MENDELEY_CITATION_94efab22-525e-419c-88a4-d861efdc1347&quot;,&quot;citationItems&quot;:[{&quot;id&quot;:&quot;34e60d19-9769-33d0-8767-e790eed5cc48&quot;,&quot;itemData&quot;:{&quot;type&quot;:&quot;webpage&quot;,&quot;id&quot;:&quot;34e60d19-9769-33d0-8767-e790eed5cc48&quot;,&quot;title&quot;:&quot;3D Julia sets&quot;,&quot;author&quot;:[{&quot;family&quot;:&quot;Inigo Quilez&quot;,&quot;given&quot;:&quot;&quot;,&quot;parse-names&quot;:false,&quot;dropping-particle&quot;:&quot;&quot;,&quot;non-dropping-particle&quot;:&quot;&quot;}],&quot;accessed&quot;:{&quot;date-parts&quot;:[[2021,11,4]]},&quot;URL&quot;:&quot;https://www.iquilezles.org/www/articles/juliasets3d/juliasets3d.htm&quot;},&quot;isTemporary&quot;:false}],&quot;properties&quot;:{&quot;noteIndex&quot;:0},&quot;isEdited&quot;:false,&quot;manualOverride&quot;:{&quot;isManuallyOverridden&quot;:false,&quot;citeprocText&quot;:&quot;[18]&quot;,&quot;manualOverrideText&quot;:&quot;&quot;},&quot;citationTag&quot;:&quot;MENDELEY_CITATION_v3_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&quot;},{&quot;citationID&quot;:&quot;MENDELEY_CITATION_be140c09-f683-42bc-966e-6d88744f2fad&quot;,&quot;citationItems&quot;:[{&quot;id&quot;:&quot;27429f15-b8d6-3632-ba7c-2d8c6cb9f2dd&quot;,&quot;itemData&quot;:{&quot;type&quot;:&quot;article-journal&quot;,&quot;id&quot;:&quot;27429f15-b8d6-3632-ba7c-2d8c6cb9f2dd&quot;,&quot;title&quot;:&quot;Real-time rendering of complex fractals&quot;,&quot;author&quot;:[{&quot;family&quot;:&quot;Silva&quot;,&quot;given&quot;:&quot;Vinícius&quot;,&quot;parse-names&quot;:false,&quot;dropping-particle&quot;:&quot;&quot;,&quot;non-dropping-particle&quot;:&quot;da&quot;},{&quot;family&quot;:&quot;Novello&quot;,&quot;given&quot;:&quot;Tiago&quot;,&quot;parse-names&quot;:false,&quot;dropping-particle&quot;:&quot;&quot;,&quot;non-dropping-particle&quot;:&quot;&quot;},{&quot;family&quot;:&quot;Lopes&quot;,&quot;given&quot;:&quot;Hélio&quot;,&quot;parse-names&quot;:false,&quot;dropping-particle&quot;:&quot;&quot;,&quot;non-dropping-particle&quot;:&quot;&quot;},{&quot;family&quot;:&quot;Velho&quot;,&quot;given&quot;:&quot;Luiz&quot;,&quot;parse-names&quot;:false,&quot;dropping-particle&quot;:&quot;&quot;,&quot;non-dropping-particle&quot;:&quot;&quot;}],&quot;URL&quot;:&quot;http://arxiv.org/abs/2102.01747&quot;,&quot;issued&quot;:{&quot;date-parts&quot;:[[2021,2,2]]},&quot;abstract&quot;:&quot;This chapter describes how to use intersection and closest-hit shaders to implement real-time visualizations of complex fractals using distance functions. The Mandelbulb and Julia Sets are used as examples.&quot;},&quot;isTemporary&quot;:false}],&quot;properties&quot;:{&quot;noteIndex&quot;:0},&quot;isEdited&quot;:false,&quot;manualOverride&quot;:{&quot;isManuallyOverridden&quot;:false,&quot;citeprocText&quot;:&quot;[13]&quot;,&quot;manualOverrideText&quot;:&quot;&quot;},&quot;citationTag&quot;:&quot;MENDELEY_CITATION_v3_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&quot;},{&quot;citationID&quot;:&quot;MENDELEY_CITATION_2483a82f-210c-4c61-9a11-8a81bc726e31&quot;,&quot;citationItems&quot;:[{&quot;id&quot;:&quot;55491f45-de5e-3893-83c7-ea900c515c74&quot;,&quot;itemData&quot;:{&quot;type&quot;:&quot;report&quot;,&quot;id&quot;:&quot;55491f45-de5e-3893-83c7-ea900c515c74&quot;,&quot;title&quot;:&quot;Ray Tracing: A Tool for All&quot;,&quot;author&quot;:[{&quot;family&quot;:&quot;Peddie&quot;,&quot;given&quot;:&quot;Jon&quot;,&quot;parse-names&quot;:false,&quot;dropping-particle&quot;:&quot;&quot;,&quot;non-dropping-particle&quot;:&quot;&quot;}],&quot;issued&quot;:{&quot;date-parts&quot;:[[2019]]}},&quot;isTemporary&quot;:false}],&quot;properties&quot;:{&quot;noteIndex&quot;:0},&quot;isEdited&quot;:false,&quot;manualOverride&quot;:{&quot;isManuallyOverridden&quot;:false,&quot;citeprocText&quot;:&quot;[19]&quot;,&quot;manualOverrideText&quot;:&quot;&quot;},&quot;citationTag&quot;:&quot;MENDELEY_CITATION_v3_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&quot;},{&quot;citationID&quot;:&quot;MENDELEY_CITATION_c3298ae6-aada-418f-8da9-c3fcde097ddd&quot;,&quot;citationItems&quot;:[{&quot;id&quot;:&quot;0352e743-5897-36d9-8b45-ba88d75fd1aa&quot;,&quot;itemData&quot;:{&quot;type&quot;:&quot;report&quot;,&quot;id&quot;:&quot;0352e743-5897-36d9-8b45-ba88d75fd1aa&quot;,&quot;title&quot;:&quot;Ray Tracing Deterministic 3-D Fractals&quot;,&quot;author&quot;:[{&quot;family&quot;:&quot;Hart&quot;,&quot;given&quot;:&quot;John C&quot;,&quot;parse-names&quot;:false,&quot;dropping-particle&quot;:&quot;&quot;,&quot;non-dropping-particle&quot;:&quot;&quot;},{&quot;family&quot;:&quot;Sandin&quot;,&quot;given&quot;:&quot;Daniel J&quot;,&quot;parse-names&quot;:false,&quot;dropping-particle&quot;:&quot;&quot;,&quot;non-dropping-particle&quot;:&quot;&quot;},{&quot;family&quot;:&quot;Kauffman&quot;,&quot;given&quot;:&quot;Louis H&quot;,&quot;parse-names&quot;:false,&quot;dropping-particle&quot;:&quot;&quot;,&quot;non-dropping-particle&quot;:&quot;&quot;}],&quot;container-title&quot;:&quot;@ ~ Computer Graphics&quot;,&quot;issued&quot;:{&quot;date-parts&quot;:[[1989]]},&quot;abstract&quot;:&quot;As shown in 1982, Julia sets of quadratic functions as well as many other deterministic fractals exist in spaces of higher dimensionality than the complex plane. Originally a boundary-tracking algorithm was used to view these structures but required a large amount of storage space to operate. By ray tracing these objects, the storage facilities of a graphics workstation frame buffer are sufficient. A short discussion of a specific set of 3-D deterministic fractals precedes a full description of a ray-tracing algorithm applied to these objects. A comparison with the boundary-tracking method and applications to other 3-D deter-ministic fractals are also included.&quot;,&quot;issue&quot;:&quot;3&quot;,&quot;volume&quot;:&quot;23&quot;},&quot;isTemporary&quot;:false}],&quot;properties&quot;:{&quot;noteIndex&quot;:0},&quot;isEdited&quot;:false,&quot;manualOverride&quot;:{&quot;isManuallyOverridden&quot;:false,&quot;citeprocText&quot;:&quot;[20]&quot;,&quot;manualOverrideText&quot;:&quot;&quot;},&quot;citationTag&quot;:&quot;MENDELEY_CITATION_v3_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&quot;},{&quot;citationID&quot;:&quot;MENDELEY_CITATION_ef5d4b79-5e9d-4e7c-8140-bf3dc9300808&quot;,&quot;citationItems&quot;:[{&quot;id&quot;:&quot;82142465-7a87-33b8-a482-3eeb4e92a7a5&quot;,&quot;itemData&quot;:{&quot;type&quot;:&quot;webpage&quot;,&quot;id&quot;:&quot;82142465-7a87-33b8-a482-3eeb4e92a7a5&quot;,&quot;title&quot;:&quot;Ambient occlusion - Wikipedia&quot;,&quot;accessed&quot;:{&quot;date-parts&quot;:[[2021,11,3]]},&quot;URL&quot;:&quot;https://en.wikipedia.org/wiki/Ambient_occlusion&quot;},&quot;isTemporary&quot;:false}],&quot;properties&quot;:{&quot;noteIndex&quot;:0},&quot;isEdited&quot;:false,&quot;manualOverride&quot;:{&quot;isManuallyOverridden&quot;:false,&quot;citeprocText&quot;:&quot;[21]&quot;,&quot;manualOverrideText&quot;:&quot;&quot;},&quot;citationTag&quot;:&quot;MENDELEY_CITATION_v3_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&quot;},{&quot;citationID&quot;:&quot;MENDELEY_CITATION_b36b75e7-d495-4d44-9314-be568a7ba781&quot;,&quot;citationItems&quot;:[{&quot;id&quot;:&quot;da40aebf-cc03-313e-8e5c-916a6c6049b3&quot;,&quot;itemData&quot;:{&quot;type&quot;:&quot;webpage&quot;,&quot;id&quot;:&quot;da40aebf-cc03-313e-8e5c-916a6c6049b3&quot;,&quot;title&quot;:&quot;Distance Estimated 3D Fractals&quot;,&quot;author&quot;:[{&quot;family&quot;:&quot;Mikael Hvidtfeldt Christensen&quot;,&quot;given&quot;:&quot;&quot;,&quot;parse-names&quot;:false,&quot;dropping-particle&quot;:&quot;&quot;,&quot;non-dropping-particle&quot;:&quot;&quot;}],&quot;accessed&quot;:{&quot;date-parts&quot;:[[2021,11,4]]},&quot;URL&quot;:&quot;http://blog.hvidtfeldts.net/index.php/2011/08/distance-estimated-3d-fractals-ii-lighting-and-coloring/&quot;,&quot;issued&quot;:{&quot;date-parts&quot;:[[2011]]}},&quot;isTemporary&quot;:false}],&quot;properties&quot;:{&quot;noteIndex&quot;:0},&quot;isEdited&quot;:false,&quot;manualOverride&quot;:{&quot;isManuallyOverridden&quot;:false,&quot;citeprocText&quot;:&quot;[22]&quot;,&quot;manualOverrideText&quot;:&quot;&quot;},&quot;citationTag&quot;:&quot;MENDELEY_CITATION_v3_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&quot;},{&quot;citationID&quot;:&quot;MENDELEY_CITATION_c6ded26b-d897-4191-9aaf-cb2119797506&quot;,&quot;citationItems&quot;:[{&quot;id&quot;:&quot;28095667-d521-344e-b546-0890d94a3b56&quot;,&quot;itemData&quot;:{&quot;type&quot;:&quot;webpage&quot;,&quot;id&quot;:&quot;28095667-d521-344e-b546-0890d94a3b56&quot;,&quot;title&quot;:&quot;Soft Shadows in Raymarched SDFs&quot;,&quot;author&quot;:[{&quot;family&quot;:&quot;Inigo Quilez&quot;,&quot;given&quot;:&quot;&quot;,&quot;parse-names&quot;:false,&quot;dropping-particle&quot;:&quot;&quot;,&quot;non-dropping-particle&quot;:&quot;&quot;}],&quot;accessed&quot;:{&quot;date-parts&quot;:[[2021,11,4]]},&quot;URL&quot;:&quot;https://iquilezles.org/www/articles/rmshadows/rmshadows.htm&quot;,&quot;issued&quot;:{&quot;date-parts&quot;:[[2010]]}},&quot;isTemporary&quot;:false}],&quot;properties&quot;:{&quot;noteIndex&quot;:0},&quot;isEdited&quot;:false,&quot;manualOverride&quot;:{&quot;isManuallyOverridden&quot;:false,&quot;citeprocText&quot;:&quot;[23]&quot;,&quot;manualOverrideText&quot;:&quot;&quot;},&quot;citationTag&quot;:&quot;MENDELEY_CITATION_v3_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&quot;},{&quot;citationID&quot;:&quot;MENDELEY_CITATION_2d2c54d7-915e-42db-89c9-98f89f94e2a7&quot;,&quot;citationItems&quot;:[{&quot;id&quot;:&quot;da40aebf-cc03-313e-8e5c-916a6c6049b3&quot;,&quot;itemData&quot;:{&quot;type&quot;:&quot;webpage&quot;,&quot;id&quot;:&quot;da40aebf-cc03-313e-8e5c-916a6c6049b3&quot;,&quot;title&quot;:&quot;Distance Estimated 3D Fractals&quot;,&quot;author&quot;:[{&quot;family&quot;:&quot;Mikael Hvidtfeldt Christensen&quot;,&quot;given&quot;:&quot;&quot;,&quot;parse-names&quot;:false,&quot;dropping-particle&quot;:&quot;&quot;,&quot;non-dropping-particle&quot;:&quot;&quot;}],&quot;accessed&quot;:{&quot;date-parts&quot;:[[2021,11,4]]},&quot;URL&quot;:&quot;http://blog.hvidtfeldts.net/index.php/2011/08/distance-estimated-3d-fractals-ii-lighting-and-coloring/&quot;,&quot;issued&quot;:{&quot;date-parts&quot;:[[2011]]}},&quot;isTemporary&quot;:false}],&quot;properties&quot;:{&quot;noteIndex&quot;:0},&quot;isEdited&quot;:false,&quot;manualOverride&quot;:{&quot;isManuallyOverridden&quot;:false,&quot;citeprocText&quot;:&quot;[22]&quot;,&quot;manualOverrideText&quot;:&quot;&quot;},&quot;citationTag&quot;:&quot;MENDELEY_CITATION_v3_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&quot;},{&quot;citationID&quot;:&quot;MENDELEY_CITATION_3417fd96-94ed-4fd2-b53d-535e43920c4f&quot;,&quot;citationItems&quot;:[{&quot;id&quot;:&quot;3cc9b14e-3c7f-34c9-a918-8b8240183766&quot;,&quot;itemData&quot;:{&quot;type&quot;:&quot;webpage&quot;,&quot;id&quot;:&quot;3cc9b14e-3c7f-34c9-a918-8b8240183766&quot;,&quot;title&quot;:&quot;distance functions&quot;,&quot;author&quot;:[{&quot;family&quot;:&quot;Inigo Quilez&quot;,&quot;given&quot;:&quot;&quot;,&quot;parse-names&quot;:false,&quot;dropping-particle&quot;:&quot;&quot;,&quot;non-dropping-particle&quot;:&quot;&quot;}],&quot;accessed&quot;:{&quot;date-parts&quot;:[[2021,10,28]]},&quot;URL&quot;:&quot;https://www.iquilezles.org/www/articles/distfunctions/distfunctions.htm&quot;,&quot;issued&quot;:{&quot;date-parts&quot;:[[2013]]}},&quot;isTemporary&quot;:false}],&quot;properties&quot;:{&quot;noteIndex&quot;:0},&quot;isEdited&quot;:false,&quot;manualOverride&quot;:{&quot;isManuallyOverridden&quot;:false,&quot;citeprocText&quot;:&quot;[24]&quot;,&quot;manualOverrideText&quot;:&quot;&quot;},&quot;citationTag&quot;:&quot;MENDELEY_CITATION_v3_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&quot;},{&quot;citationID&quot;:&quot;MENDELEY_CITATION_1a8d30a6-b040-4fec-a020-85b4a97c05f4&quot;,&quot;citationItems&quot;:[{&quot;id&quot;:&quot;e2a4075e-2f80-3f32-b9a8-883a7a8c7124&quot;,&quot;itemData&quot;:{&quot;type&quot;:&quot;webpage&quot;,&quot;id&quot;:&quot;e2a4075e-2f80-3f32-b9a8-883a7a8c7124&quot;,&quot;title&quot;:&quot;Normal (geometry) - Wikipedia&quot;,&quot;accessed&quot;:{&quot;date-parts&quot;:[[2021,11,13]]},&quot;URL&quot;:&quot;https://en.wikipedia.org/wiki/Normal_(geometry)&quot;},&quot;isTemporary&quot;:false}],&quot;properties&quot;:{&quot;noteIndex&quot;:0},&quot;isEdited&quot;:false,&quot;manualOverride&quot;:{&quot;isManuallyOverridden&quot;:false,&quot;citeprocText&quot;:&quot;[25]&quot;,&quot;manualOverrideText&quot;:&quot;&quot;},&quot;citationTag&quot;:&quot;MENDELEY_CITATION_v3_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&quot;},{&quot;citationID&quot;:&quot;MENDELEY_CITATION_765ef8ed-eb19-46e3-8fd5-c150d99f6159&quot;,&quot;citationItems&quot;:[{&quot;id&quot;:&quot;e2a4075e-2f80-3f32-b9a8-883a7a8c7124&quot;,&quot;itemData&quot;:{&quot;type&quot;:&quot;webpage&quot;,&quot;id&quot;:&quot;e2a4075e-2f80-3f32-b9a8-883a7a8c7124&quot;,&quot;title&quot;:&quot;Normal (geometry) - Wikipedia&quot;,&quot;accessed&quot;:{&quot;date-parts&quot;:[[2021,11,13]]},&quot;URL&quot;:&quot;https://en.wikipedia.org/wiki/Normal_(geometry)&quot;},&quot;isTemporary&quot;:false}],&quot;properties&quot;:{&quot;noteIndex&quot;:0},&quot;isEdited&quot;:false,&quot;manualOverride&quot;:{&quot;isManuallyOverridden&quot;:false,&quot;citeprocText&quot;:&quot;[25]&quot;,&quot;manualOverrideText&quot;:&quot;&quot;},&quot;citationTag&quot;:&quot;MENDELEY_CITATION_v3_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&quot;},{&quot;citationID&quot;:&quot;MENDELEY_CITATION_cc613ab3-40b9-4095-9d08-915e09624e34&quot;,&quot;citationItems&quot;:[{&quot;id&quot;:&quot;27f08846-195c-3e45-8024-d0a3b2956f3c&quot;,&quot;itemData&quot;:{&quot;type&quot;:&quot;webpage&quot;,&quot;id&quot;:&quot;27f08846-195c-3e45-8024-d0a3b2956f3c&quot;,&quot;title&quot;:&quot;The C++ for OpenCL 1.0 Programming Language Documentation&quot;,&quot;author&quot;:[{&quot;family&quot;:&quot;Khronos®&quot;,&quot;given&quot;:&quot;&quot;,&quot;parse-names&quot;:false,&quot;dropping-particle&quot;:&quot;&quot;,&quot;non-dropping-particle&quot;:&quot;&quot;}],&quot;accessed&quot;:{&quot;date-parts&quot;:[[2021,11,4]]},&quot;URL&quot;:&quot;https://www.khronos.org/opencl/assets/CXX_for_OpenCL.html#_the_c_for_opencl_programming_language&quot;,&quot;issued&quot;:{&quot;date-parts&quot;:[[2021]]}},&quot;isTemporary&quot;:false}],&quot;properties&quot;:{&quot;noteIndex&quot;:0},&quot;isEdited&quot;:false,&quot;manualOverride&quot;:{&quot;isManuallyOverridden&quot;:false,&quot;citeprocText&quot;:&quot;[26]&quot;,&quot;manualOverrideText&quot;:&quot;&quot;},&quot;citationTag&quot;:&quot;MENDELEY_CITATION_v3_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&quot;},{&quot;citationID&quot;:&quot;MENDELEY_CITATION_de129bf4-507c-4fe9-bef2-a629c8199ade&quot;,&quot;citationItems&quot;:[{&quot;id&quot;:&quot;620932e8-844c-3830-8069-83d76e59708c&quot;,&quot;itemData&quot;:{&quot;type&quot;:&quot;webpage&quot;,&quot;id&quot;:&quot;620932e8-844c-3830-8069-83d76e59708c&quot;,&quot;title&quot;:&quot;What is Agile? | Atlassian&quot;,&quot;accessed&quot;:{&quot;date-parts&quot;:[[2021,11,13]]},&quot;URL&quot;:&quot;https://www.atlassian.com/agile&quot;},&quot;isTemporary&quot;:false}],&quot;properties&quot;:{&quot;noteIndex&quot;:0},&quot;isEdited&quot;:false,&quot;manualOverride&quot;:{&quot;isManuallyOverridden&quot;:false,&quot;citeprocText&quot;:&quot;[27]&quot;,&quot;manualOverrideText&quot;:&quot;&quot;},&quot;citationTag&quot;:&quot;MENDELEY_CITATION_v3_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&quot;},{&quot;citationID&quot;:&quot;MENDELEY_CITATION_71f4c542-ea7e-4066-bbd5-a00d7ae6a6bd&quot;,&quot;citationItems&quot;:[{&quot;id&quot;:&quot;3a4e9594-c7f8-3871-954a-fde366329769&quot;,&quot;itemData&quot;:{&quot;type&quot;:&quot;webpage&quot;,&quot;id&quot;:&quot;3a4e9594-c7f8-3871-954a-fde366329769&quot;,&quot;title&quot;:&quot;What are four basic principles of Object Oriented Programming? | by Munish Chandel | Medium&quot;,&quot;accessed&quot;:{&quot;date-parts&quot;:[[2021,11,13]]},&quot;URL&quot;:&quot;https://medium.com/@cancerian0684/what-are-four-basic-principles-of-object-oriented-programming-645af8b43727&quot;},&quot;isTemporary&quot;:false}],&quot;properties&quot;:{&quot;noteIndex&quot;:0},&quot;isEdited&quot;:false,&quot;manualOverride&quot;:{&quot;isManuallyOverridden&quot;:false,&quot;citeprocText&quot;:&quot;[28]&quot;,&quot;manualOverrideText&quot;:&quot;&quot;},&quot;citationTag&quot;:&quot;MENDELEY_CITATION_v3_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&quot;},{&quot;citationID&quot;:&quot;MENDELEY_CITATION_2948c94d-ec9c-4e07-9eee-da5a365571f1&quot;,&quot;citationItems&quot;:[{&quot;id&quot;:&quot;1e351df1-e6b9-333e-a7a5-2b7d740f4ae6&quot;,&quot;itemData&quot;:{&quot;type&quot;:&quot;webpage&quot;,&quot;id&quot;:&quot;1e351df1-e6b9-333e-a7a5-2b7d740f4ae6&quot;,&quot;title&quot;:&quot;Mandelbulb&quot;,&quot;author&quot;:[{&quot;family&quot;:&quot;Inigo Quilez&quot;,&quot;given&quot;:&quot;&quot;,&quot;parse-names&quot;:false,&quot;dropping-particle&quot;:&quot;&quot;,&quot;non-dropping-particle&quot;:&quot;&quot;}],&quot;accessed&quot;:{&quot;date-parts&quot;:[[2021,11,4]]},&quot;URL&quot;:&quot;https://www.iquilezles.org/www/articles/mandelbulb/mandelbulb.htm&quot;,&quot;issued&quot;:{&quot;date-parts&quot;:[[2009]]}},&quot;isTemporary&quot;:false}],&quot;properties&quot;:{&quot;noteIndex&quot;:0},&quot;isEdited&quot;:false,&quot;manualOverride&quot;:{&quot;isManuallyOverridden&quot;:false,&quot;citeprocText&quot;:&quot;[29]&quot;,&quot;manualOverrideText&quot;:&quot;&quot;},&quot;citationTag&quot;:&quot;MENDELEY_CITATION_v3_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&quot;}]"/>
+    <we:property name="MENDELEY_CITATIONS" value="[{&quot;citationID&quot;:&quot;MENDELEY_CITATION_7094e336-f095-439d-8ff1-dc9e4e70860c&quot;,&quot;citationItems&quot;:[{&quot;id&quot;:&quot;e812dd92-4033-3135-a892-2b030a3fc60b&quot;,&quot;itemData&quot;:{&quot;type&quot;:&quot;webpage&quot;,&quot;id&quot;:&quot;e812dd92-4033-3135-a892-2b030a3fc60b&quot;,&quot;title&quot;:&quot;Top 5 applications of fractals | Mathematics | University of Waterloo&quot;,&quot;accessed&quot;:{&quot;date-parts&quot;:[[2021,11,10]]},&quot;URL&quot;:&quot;https://uwaterloo.ca/math/news/top-5-applications-fractals&quot;},&quot;isTemporary&quot;:false}],&quot;properties&quot;:{&quot;noteIndex&quot;:0},&quot;isEdited&quot;:false,&quot;manualOverride&quot;:{&quot;isManuallyOverridden&quot;:false,&quot;citeprocText&quot;:&quot;[1]&quot;,&quot;manualOverrideText&quot;:&quot;&quot;},&quot;citationTag&quot;:&quot;MENDELEY_CITATION_v3_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&quot;},{&quot;citationID&quot;:&quot;MENDELEY_CITATION_cf5d3568-17c3-46c6-8e27-0394a910aa4d&quot;,&quot;citationItems&quot;:[{&quot;id&quot;:&quot;4b534713-5eea-3331-8e47-8c048a9aa22e&quot;,&quot;itemData&quot;:{&quot;type&quot;:&quot;webpage&quot;,&quot;id&quot;:&quot;4b534713-5eea-3331-8e47-8c048a9aa22e&quot;,&quot;title&quot;:&quot;How Mandelbrot's fractals changed the world - BBC News&quot;,&quot;accessed&quot;:{&quot;date-parts&quot;:[[2021,11,10]]},&quot;URL&quot;:&quot;https://www.bbc.co.uk/news/magazine-11564766&quot;},&quot;isTemporary&quot;:false}],&quot;properties&quot;:{&quot;noteIndex&quot;:0},&quot;isEdited&quot;:false,&quot;manualOverride&quot;:{&quot;isManuallyOverridden&quot;:false,&quot;citeprocText&quot;:&quot;[2]&quot;,&quot;manualOverrideText&quot;:&quot;&quot;},&quot;citationTag&quot;:&quot;MENDELEY_CITATION_v3_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&quot;},{&quot;citationID&quot;:&quot;MENDELEY_CITATION_15cdafc7-a53e-43ac-90cd-7eec8e5e2d1c&quot;,&quot;citationItems&quot;:[{&quot;id&quot;:&quot;c138a058-5dda-3a0e-9195-6f74c67c474e&quot;,&quot;itemData&quot;:{&quot;type&quot;:&quot;webpage&quot;,&quot;id&quot;:&quot;c138a058-5dda-3a0e-9195-6f74c67c474e&quot;,&quot;title&quot;:&quot;Fractals in nature and applications&quot;,&quot;accessed&quot;:{&quot;date-parts&quot;:[[2021,11,10]]},&quot;URL&quot;:&quot;https://kluge.in-chemnitz.de/documents/fractal/node2.html&quot;},&quot;isTemporary&quot;:false}],&quot;properties&quot;:{&quot;noteIndex&quot;:0},&quot;isEdited&quot;:false,&quot;manualOverride&quot;:{&quot;isManuallyOverridden&quot;:false,&quot;citeprocText&quot;:&quot;[3]&quot;,&quot;manualOverrideText&quot;:&quot;&quot;},&quot;citationTag&quot;:&quot;MENDELEY_CITATION_v3_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&quot;},{&quot;citationID&quot;:&quot;MENDELEY_CITATION_c2bc8012-856b-4f0a-b921-c8fa47501f4e&quot;,&quot;citationItems&quot;:[{&quot;id&quot;:&quot;e812dd92-4033-3135-a892-2b030a3fc60b&quot;,&quot;itemData&quot;:{&quot;type&quot;:&quot;webpage&quot;,&quot;id&quot;:&quot;e812dd92-4033-3135-a892-2b030a3fc60b&quot;,&quot;title&quot;:&quot;Top 5 applications of fractals | Mathematics | University of Waterloo&quot;,&quot;accessed&quot;:{&quot;date-parts&quot;:[[2021,11,10]]},&quot;URL&quot;:&quot;https://uwaterloo.ca/math/news/top-5-applications-fractals&quot;},&quot;isTemporary&quot;:false},{&quot;id&quot;:&quot;c138a058-5dda-3a0e-9195-6f74c67c474e&quot;,&quot;itemData&quot;:{&quot;type&quot;:&quot;webpage&quot;,&quot;id&quot;:&quot;c138a058-5dda-3a0e-9195-6f74c67c474e&quot;,&quot;title&quot;:&quot;Fractals in nature and applications&quot;,&quot;accessed&quot;:{&quot;date-parts&quot;:[[2021,11,10]]},&quot;URL&quot;:&quot;https://kluge.in-chemnitz.de/documents/fractal/node2.html&quot;},&quot;isTemporary&quot;:false},{&quot;id&quot;:&quot;cf7b3dbd-5985-3a4e-81f4-5cce3359500c&quot;,&quot;itemData&quot;:{&quot;type&quot;:&quot;webpage&quot;,&quot;id&quot;:&quot;cf7b3dbd-5985-3a4e-81f4-5cce3359500c&quot;,&quot;title&quot;:&quot;Fractal Foundation Online Course - Chapter 12 - FRACTAL APPLICATION&quot;,&quot;accessed&quot;:{&quot;date-parts&quot;:[[2021,11,10]]},&quot;URL&quot;:&quot;http://fractalfoundation.org/OFC/OFC-12-2.html&quot;},&quot;isTemporary&quot;:false},{&quot;id&quot;:&quot;4b534713-5eea-3331-8e47-8c048a9aa22e&quot;,&quot;itemData&quot;:{&quot;type&quot;:&quot;webpage&quot;,&quot;id&quot;:&quot;4b534713-5eea-3331-8e47-8c048a9aa22e&quot;,&quot;title&quot;:&quot;How Mandelbrot's fractals changed the world - BBC News&quot;,&quot;accessed&quot;:{&quot;date-parts&quot;:[[2021,11,10]]},&quot;URL&quot;:&quot;https://www.bbc.co.uk/news/magazine-11564766&quot;},&quot;isTemporary&quot;:false}],&quot;properties&quot;:{&quot;noteIndex&quot;:0},&quot;isEdited&quot;:false,&quot;manualOverride&quot;:{&quot;isManuallyOverridden&quot;:false,&quot;citeprocText&quot;:&quot;[1]–[4]&quot;,&quot;manualOverrideText&quot;:&quot;&quot;},&quot;citationTag&quot;:&quot;MENDELEY_CITATION_v3_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&quot;},{&quot;citationID&quot;:&quot;MENDELEY_CITATION_e9c466cd-cf85-4f11-99f6-a694be5eb4e0&quot;,&quot;citationItems&quot;:[{&quot;id&quot;:&quot;7fd79bae-b772-3095-b389-5eefe5786bbf&quot;,&quot;itemData&quot;:{&quot;type&quot;:&quot;webpage&quot;,&quot;id&quot;:&quot;7fd79bae-b772-3095-b389-5eefe5786bbf&quot;,&quot;title&quot;:&quot;Fractal-generating software - Wikipedia&quot;,&quot;accessed&quot;:{&quot;date-parts&quot;:[[2021,11,14]]},&quot;URL&quot;:&quot;https://en.wikipedia.org/wiki/Fractal-generating_software&quot;},&quot;isTemporary&quot;:false}],&quot;properties&quot;:{&quot;noteIndex&quot;:0},&quot;isEdited&quot;:false,&quot;manualOverride&quot;:{&quot;isManuallyOverridden&quot;:false,&quot;citeprocText&quot;:&quot;[5]&quot;,&quot;manualOverrideText&quot;:&quot;&quot;},&quot;citationTag&quot;:&quot;MENDELEY_CITATION_v3_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&quot;},{&quot;citationID&quot;:&quot;MENDELEY_CITATION_fb1033a0-d86a-41e4-8b60-df5046c47a61&quot;,&quot;citationItems&quot;:[{&quot;id&quot;:&quot;5de4aaf9-3462-3edf-b017-89190c8dfabe&quot;,&quot;itemData&quot;:{&quot;type&quot;:&quot;webpage&quot;,&quot;id&quot;:&quot;5de4aaf9-3462-3edf-b017-89190c8dfabe&quot;,&quot;title&quot;:&quot;Writing Dissertations: Aims and objectives&quot;,&quot;accessed&quot;:{&quot;date-parts&quot;:[[2021,11,11]]},&quot;URL&quot;:&quot;https://learn.solent.ac.uk/mod/book/view.php?id=116233&amp;chapterid=15294&quot;},&quot;isTemporary&quot;:false}],&quot;properties&quot;:{&quot;noteIndex&quot;:0},&quot;isEdited&quot;:false,&quot;manualOverride&quot;:{&quot;isManuallyOverridden&quot;:false,&quot;citeprocText&quot;:&quot;[6]&quot;,&quot;manualOverrideText&quot;:&quot;&quot;},&quot;citationTag&quot;:&quot;MENDELEY_CITATION_v3_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&quot;},{&quot;citationID&quot;:&quot;MENDELEY_CITATION_3bbcb191-5c86-44b5-b383-c339b36c0b60&quot;,&quot;citationItems&quot;:[{&quot;id&quot;:&quot;e812dd92-4033-3135-a892-2b030a3fc60b&quot;,&quot;itemData&quot;:{&quot;type&quot;:&quot;webpage&quot;,&quot;id&quot;:&quot;e812dd92-4033-3135-a892-2b030a3fc60b&quot;,&quot;title&quot;:&quot;Top 5 applications of fractals | Mathematics | University of Waterloo&quot;,&quot;accessed&quot;:{&quot;date-parts&quot;:[[2021,11,10]]},&quot;URL&quot;:&quot;https://uwaterloo.ca/math/news/top-5-applications-fractals&quot;},&quot;isTemporary&quot;:false}],&quot;properties&quot;:{&quot;noteIndex&quot;:0},&quot;isEdited&quot;:false,&quot;manualOverride&quot;:{&quot;isManuallyOverridden&quot;:false,&quot;citeprocText&quot;:&quot;[1]&quot;,&quot;manualOverrideText&quot;:&quot;&quot;},&quot;citationTag&quot;:&quot;MENDELEY_CITATION_v3_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&quot;},{&quot;citationID&quot;:&quot;MENDELEY_CITATION_94f7b807-93e3-4801-8994-ccf00a421b19&quot;,&quot;citationItems&quot;:[{&quot;id&quot;:&quot;151c2b24-53c3-359d-9d6c-4a4f4006944c&quot;,&quot;itemData&quot;:{&quot;type&quot;:&quot;webpage&quot;,&quot;id&quot;:&quot;151c2b24-53c3-359d-9d6c-4a4f4006944c&quot;,&quot;title&quot;:&quot;Wacław Sierpiński - Wikipedia&quot;,&quot;accessed&quot;:{&quot;date-parts&quot;:[[2021,11,11]]},&quot;URL&quot;:&quot;https://en.wikipedia.org/wiki/Wac%C5%82aw_Sierpi%C5%84ski&quot;},&quot;isTemporary&quot;:false}],&quot;properties&quot;:{&quot;noteIndex&quot;:0},&quot;isEdited&quot;:false,&quot;manualOverride&quot;:{&quot;isManuallyOverridden&quot;:false,&quot;citeprocText&quot;:&quot;[7]&quot;,&quot;manualOverrideText&quot;:&quot;&quot;},&quot;citationTag&quot;:&quot;MENDELEY_CITATION_v3_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&quot;},{&quot;citationID&quot;:&quot;MENDELEY_CITATION_14dfec33-9215-4937-b657-e1bc7c5aee8e&quot;,&quot;citationItems&quot;:[{&quot;id&quot;:&quot;1fae451c-fac9-3c48-975d-6aaf5d0b0acd&quot;,&quot;itemData&quot;:{&quot;type&quot;:&quot;article-journal&quot;,&quot;id&quot;:&quot;1fae451c-fac9-3c48-975d-6aaf5d0b0acd&quot;,&quot;title&quot;:&quot;Fractals and how to make a Sierpinski Tetrahedron&quot;,&quot;author&quot;:[{&quot;family&quot;:&quot;Segerman&quot;,&quot;given&quot;:&quot;Henry&quot;,&quot;parse-names&quot;:false,&quot;dropping-particle&quot;:&quot;&quot;,&quot;non-dropping-particle&quot;:&quot;&quot;}],&quot;accessed&quot;:{&quot;date-parts&quot;:[[2021,11,11]]},&quot;URL&quot;:&quot;http://www.segerman.org&quot;},&quot;isTemporary&quot;:false}],&quot;properties&quot;:{&quot;noteIndex&quot;:0},&quot;isEdited&quot;:false,&quot;manualOverride&quot;:{&quot;isManuallyOverridden&quot;:false,&quot;citeprocText&quot;:&quot;[8]&quot;,&quot;manualOverrideText&quot;:&quot;&quot;},&quot;citationTag&quot;:&quot;MENDELEY_CITATION_v3_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&quot;},{&quot;citationID&quot;:&quot;MENDELEY_CITATION_27d141df-8cec-4dcd-ba42-2bb2459656fb&quot;,&quot;citationItems&quot;:[{&quot;id&quot;:&quot;1fae451c-fac9-3c48-975d-6aaf5d0b0acd&quot;,&quot;itemData&quot;:{&quot;type&quot;:&quot;article-journal&quot;,&quot;id&quot;:&quot;1fae451c-fac9-3c48-975d-6aaf5d0b0acd&quot;,&quot;title&quot;:&quot;Fractals and how to make a Sierpinski Tetrahedron&quot;,&quot;author&quot;:[{&quot;family&quot;:&quot;Segerman&quot;,&quot;given&quot;:&quot;Henry&quot;,&quot;parse-names&quot;:false,&quot;dropping-particle&quot;:&quot;&quot;,&quot;non-dropping-particle&quot;:&quot;&quot;}],&quot;accessed&quot;:{&quot;date-parts&quot;:[[2021,11,11]]},&quot;URL&quot;:&quot;http://www.segerman.org&quot;},&quot;isTemporary&quot;:false}],&quot;properties&quot;:{&quot;noteIndex&quot;:0},&quot;isEdited&quot;:false,&quot;manualOverride&quot;:{&quot;isManuallyOverridden&quot;:false,&quot;citeprocText&quot;:&quot;[8]&quot;,&quot;manualOverrideText&quot;:&quot;&quot;},&quot;citationTag&quot;:&quot;MENDELEY_CITATION_v3_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&quot;},{&quot;citationID&quot;:&quot;MENDELEY_CITATION_00f19fdf-0042-4f52-96d3-0628278ab6b3&quot;,&quot;citationItems&quot;:[{&quot;id&quot;:&quot;b7665477-86e4-35fd-929a-2dc6b8823345&quot;,&quot;itemData&quot;:{&quot;type&quot;:&quot;webpage&quot;,&quot;id&quot;:&quot;b7665477-86e4-35fd-929a-2dc6b8823345&quot;,&quot;title&quot;:&quot;Sierpinski Carpet&quot;,&quot;accessed&quot;:{&quot;date-parts&quot;:[[2021,11,11]]},&quot;URL&quot;:&quot;https://larryriddle.agnesscott.org/ifs/carpet/carpet.htm&quot;},&quot;isTemporary&quot;:false}],&quot;properties&quot;:{&quot;noteIndex&quot;:0},&quot;isEdited&quot;:false,&quot;manualOverride&quot;:{&quot;isManuallyOverridden&quot;:false,&quot;citeprocText&quot;:&quot;[9]&quot;,&quot;manualOverrideText&quot;:&quot;&quot;},&quot;citationTag&quot;:&quot;MENDELEY_CITATION_v3_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&quot;},{&quot;citationID&quot;:&quot;MENDELEY_CITATION_0ab3fbd1-2778-4bfb-a794-502fc44c5295&quot;,&quot;citationItems&quot;:[{&quot;id&quot;:&quot;86c4d07c-d232-302c-9032-437067e092fc&quot;,&quot;itemData&quot;:{&quot;type&quot;:&quot;webpage&quot;,&quot;id&quot;:&quot;86c4d07c-d232-302c-9032-437067e092fc&quot;,&quot;title&quot;:&quot;Menger Sponge | Visual Insight&quot;,&quot;accessed&quot;:{&quot;date-parts&quot;:[[2021,11,11]]},&quot;URL&quot;:&quot;https://blogs.ams.org/visualinsight/2014/03/01/menger-sponge/&quot;},&quot;isTemporary&quot;:false}],&quot;properties&quot;:{&quot;noteIndex&quot;:0},&quot;isEdited&quot;:false,&quot;manualOverride&quot;:{&quot;isManuallyOverridden&quot;:false,&quot;citeprocText&quot;:&quot;[10]&quot;,&quot;manualOverrideText&quot;:&quot;&quot;},&quot;citationTag&quot;:&quot;MENDELEY_CITATION_v3_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&quot;},{&quot;citationID&quot;:&quot;MENDELEY_CITATION_2432c28e-73a8-4b86-aeda-37ad2e5b0e54&quot;,&quot;citationItems&quot;:[{&quot;id&quot;:&quot;628fd8c4-df84-3c7e-8262-1396a3a56ccd&quot;,&quot;itemData&quot;:{&quot;type&quot;:&quot;webpage&quot;,&quot;id&quot;:&quot;628fd8c4-df84-3c7e-8262-1396a3a56ccd&quot;,&quot;title&quot;:&quot;Menger sponge - Wikipedia&quot;,&quot;accessed&quot;:{&quot;date-parts&quot;:[[2021,11,11]]},&quot;URL&quot;:&quot;https://en.wikipedia.org/wiki/Menger_sponge&quot;},&quot;isTemporary&quot;:false}],&quot;properties&quot;:{&quot;noteIndex&quot;:0},&quot;isEdited&quot;:false,&quot;manualOverride&quot;:{&quot;isManuallyOverridden&quot;:false,&quot;citeprocText&quot;:&quot;[11]&quot;,&quot;manualOverrideText&quot;:&quot;&quot;},&quot;citationTag&quot;:&quot;MENDELEY_CITATION_v3_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&quot;},{&quot;citationID&quot;:&quot;MENDELEY_CITATION_828c0c10-c84b-4d47-a419-3f154d278304&quot;,&quot;citationItems&quot;:[{&quot;id&quot;:&quot;94fbb7e7-9f23-33bc-95bc-572fe67d91e5&quot;,&quot;itemData&quot;:{&quot;type&quot;:&quot;webpage&quot;,&quot;id&quot;:&quot;94fbb7e7-9f23-33bc-95bc-572fe67d91e5&quot;,&quot;title&quot;:&quot;n-flake - Wikipedia&quot;,&quot;accessed&quot;:{&quot;date-parts&quot;:[[2021,11,16]]},&quot;URL&quot;:&quot;https://en.wikipedia.org/wiki/N-flake&quot;},&quot;isTemporary&quot;:false}],&quot;properties&quot;:{&quot;noteIndex&quot;:0},&quot;isEdited&quot;:false,&quot;manualOverride&quot;:{&quot;isManuallyOverridden&quot;:false,&quot;citeprocText&quot;:&quot;[12]&quot;,&quot;manualOverrideText&quot;:&quot;&quot;},&quot;citationTag&quot;:&quot;MENDELEY_CITATION_v3_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&quot;},{&quot;citationID&quot;:&quot;MENDELEY_CITATION_f68c29bc-9d26-432d-8c1e-336a4754848e&quot;,&quot;citationItems&quot;:[{&quot;id&quot;:&quot;6d6105dd-89ff-3841-a42d-3293a23aba2e&quot;,&quot;itemData&quot;:{&quot;type&quot;:&quot;webpage&quot;,&quot;id&quot;:&quot;6d6105dd-89ff-3841-a42d-3293a23aba2e&quot;,&quot;title&quot;:&quot;Mandelbrot set - Wikipedia&quot;,&quot;accessed&quot;:{&quot;date-parts&quot;:[[2021,11,13]]},&quot;URL&quot;:&quot;https://en.wikipedia.org/wiki/Mandelbrot_set&quot;},&quot;isTemporary&quot;:false}],&quot;properties&quot;:{&quot;noteIndex&quot;:0},&quot;isEdited&quot;:false,&quot;manualOverride&quot;:{&quot;isManuallyOverridden&quot;:false,&quot;citeprocText&quot;:&quot;[13]&quot;,&quot;manualOverrideText&quot;:&quot;&quot;},&quot;citationTag&quot;:&quot;MENDELEY_CITATION_v3_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&quot;},{&quot;citationID&quot;:&quot;MENDELEY_CITATION_f03886c8-a5bc-4358-b3b5-8e187017c7e3&quot;,&quot;citationItems&quot;:[{&quot;id&quot;:&quot;6d6105dd-89ff-3841-a42d-3293a23aba2e&quot;,&quot;itemData&quot;:{&quot;type&quot;:&quot;webpage&quot;,&quot;id&quot;:&quot;6d6105dd-89ff-3841-a42d-3293a23aba2e&quot;,&quot;title&quot;:&quot;Mandelbrot set - Wikipedia&quot;,&quot;accessed&quot;:{&quot;date-parts&quot;:[[2021,11,13]]},&quot;URL&quot;:&quot;https://en.wikipedia.org/wiki/Mandelbrot_set&quot;},&quot;isTemporary&quot;:false}],&quot;properties&quot;:{&quot;noteIndex&quot;:0},&quot;isEdited&quot;:false,&quot;manualOverride&quot;:{&quot;isManuallyOverridden&quot;:false,&quot;citeprocText&quot;:&quot;[13]&quot;,&quot;manualOverrideText&quot;:&quot;&quot;},&quot;citationTag&quot;:&quot;MENDELEY_CITATION_v3_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&quot;},{&quot;citationID&quot;:&quot;MENDELEY_CITATION_b3bc13bb-32bd-4e82-ad01-bcab40b671ed&quot;,&quot;citationItems&quot;:[{&quot;id&quot;:&quot;27429f15-b8d6-3632-ba7c-2d8c6cb9f2dd&quot;,&quot;itemData&quot;:{&quot;type&quot;:&quot;article-journal&quot;,&quot;id&quot;:&quot;27429f15-b8d6-3632-ba7c-2d8c6cb9f2dd&quot;,&quot;title&quot;:&quot;Real-time rendering of complex fractals&quot;,&quot;author&quot;:[{&quot;family&quot;:&quot;Silva&quot;,&quot;given&quot;:&quot;Vinícius&quot;,&quot;parse-names&quot;:false,&quot;dropping-particle&quot;:&quot;&quot;,&quot;non-dropping-particle&quot;:&quot;da&quot;},{&quot;family&quot;:&quot;Novello&quot;,&quot;given&quot;:&quot;Tiago&quot;,&quot;parse-names&quot;:false,&quot;dropping-particle&quot;:&quot;&quot;,&quot;non-dropping-particle&quot;:&quot;&quot;},{&quot;family&quot;:&quot;Lopes&quot;,&quot;given&quot;:&quot;Hélio&quot;,&quot;parse-names&quot;:false,&quot;dropping-particle&quot;:&quot;&quot;,&quot;non-dropping-particle&quot;:&quot;&quot;},{&quot;family&quot;:&quot;Velho&quot;,&quot;given&quot;:&quot;Luiz&quot;,&quot;parse-names&quot;:false,&quot;dropping-particle&quot;:&quot;&quot;,&quot;non-dropping-particle&quot;:&quot;&quot;}],&quot;URL&quot;:&quot;http://arxiv.org/abs/2102.01747&quot;,&quot;issued&quot;:{&quot;date-parts&quot;:[[2021,2,2]]},&quot;abstract&quot;:&quot;This chapter describes how to use intersection and closest-hit shaders to implement real-time visualizations of complex fractals using distance functions. The Mandelbulb and Julia Sets are used as examples.&quot;},&quot;isTemporary&quot;:false}],&quot;properties&quot;:{&quot;noteIndex&quot;:0},&quot;isEdited&quot;:false,&quot;manualOverride&quot;:{&quot;isManuallyOverridden&quot;:false,&quot;citeprocText&quot;:&quot;[14]&quot;,&quot;manualOverrideText&quot;:&quot;&quot;},&quot;citationTag&quot;:&quot;MENDELEY_CITATION_v3_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&quot;},{&quot;citationID&quot;:&quot;MENDELEY_CITATION_f258eee1-c308-499a-9f04-44b95782cbf1&quot;,&quot;citationItems&quot;:[{&quot;id&quot;:&quot;22527d58-9d6c-3ce8-9dd5-0f4bcd538405&quot;,&quot;itemData&quot;:{&quot;type&quot;:&quot;webpage&quot;,&quot;id&quot;:&quot;22527d58-9d6c-3ce8-9dd5-0f4bcd538405&quot;,&quot;title&quot;:&quot;Mandelbulb: The Unravelling of the Real 3D Mandelbrot Fractal&quot;,&quot;accessed&quot;:{&quot;date-parts&quot;:[[2021,11,12]]},&quot;URL&quot;:&quot;https://www.skytopia.com/project/fractal/mandelbulb.html&quot;},&quot;isTemporary&quot;:false}],&quot;properties&quot;:{&quot;noteIndex&quot;:0},&quot;isEdited&quot;:false,&quot;manualOverride&quot;:{&quot;isManuallyOverridden&quot;:false,&quot;citeprocText&quot;:&quot;[15]&quot;,&quot;manualOverrideText&quot;:&quot;&quot;},&quot;citationTag&quot;:&quot;MENDELEY_CITATION_v3_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&quot;},{&quot;citationID&quot;:&quot;MENDELEY_CITATION_68e00166-35c1-45a3-b937-5cb303dc87da&quot;,&quot;citationItems&quot;:[{&quot;id&quot;:&quot;22527d58-9d6c-3ce8-9dd5-0f4bcd538405&quot;,&quot;itemData&quot;:{&quot;type&quot;:&quot;webpage&quot;,&quot;id&quot;:&quot;22527d58-9d6c-3ce8-9dd5-0f4bcd538405&quot;,&quot;title&quot;:&quot;Mandelbulb: The Unravelling of the Real 3D Mandelbrot Fractal&quot;,&quot;accessed&quot;:{&quot;date-parts&quot;:[[2021,11,12]]},&quot;URL&quot;:&quot;https://www.skytopia.com/project/fractal/mandelbulb.html&quot;},&quot;isTemporary&quot;:false},{&quot;id&quot;:&quot;1a3cb109-5616-3f4b-951f-b2abecf54d90&quot;,&quot;itemData&quot;:{&quot;type&quot;:&quot;report&quot;,&quot;id&quot;:&quot;1a3cb109-5616-3f4b-951f-b2abecf54d90&quot;,&quot;title&quot;:&quot;Rendering Methods for 3D Fractals&quot;,&quot;author&quot;:[{&quot;family&quot;:&quot;Englund&quot;,&quot;given&quot;:&quot;Rickard&quot;,&quot;parse-names&quot;:false,&quot;dropping-particle&quot;:&quot;&quot;,&quot;non-dropping-particle&quot;:&quot;&quot;},{&quot;family&quot;:&quot;Seipel&quot;,&quot;given&quot;:&quot;Stefan&quot;,&quot;parse-names&quot;:false,&quot;dropping-particle&quot;:&quot;&quot;,&quot;non-dropping-particle&quot;:&quot;&quot;},{&quot;family&quot;:&quot;Hast&quot;,&quot;given&quot;:&quot;Anders&quot;,&quot;parse-names&quot;:false,&quot;dropping-particle&quot;:&quot;&quot;,&quot;non-dropping-particle&quot;:&quot;&quot;}],&quot;issued&quot;:{&quot;date-parts&quot;:[[2010]]},&quot;abstract&quot;:&quot;3D fractals can be visualized as 3D objects with complex structure and has unlimited details. This thesis will be about methods to render 3D fractals effectively and efficiently, both to explore it in real-time and to create beautiful high resolution images with high details. The methods discussed is direct volume rendering with ray-casting and cut plane rendering to explore the fractal and an approach that uses super sampling to create high resolution images. Stereoscopic rendering is discussed and how it enhance the visual perception of the fractal.&quot;},&quot;isTemporary&quot;:false}],&quot;properties&quot;:{&quot;noteIndex&quot;:0},&quot;isEdited&quot;:false,&quot;manualOverride&quot;:{&quot;isManuallyOverridden&quot;:false,&quot;citeprocText&quot;:&quot;[15], [16]&quot;,&quot;manualOverrideText&quot;:&quot;&quot;},&quot;citationTag&quot;:&quot;MENDELEY_CITATION_v3_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&quot;},{&quot;citationID&quot;:&quot;MENDELEY_CITATION_da6ab8ff-f693-4d22-baa7-a33a6c853c6b&quot;,&quot;citationItems&quot;:[{&quot;id&quot;:&quot;794b0fca-a7ce-3a4c-b8c6-dca733d605c1&quot;,&quot;itemData&quot;:{&quot;type&quot;:&quot;webpage&quot;,&quot;id&quot;:&quot;794b0fca-a7ce-3a4c-b8c6-dca733d605c1&quot;,&quot;title&quot;:&quot;Gaston Julia - Wikipedia&quot;,&quot;accessed&quot;:{&quot;date-parts&quot;:[[2021,11,12]]},&quot;URL&quot;:&quot;https://en.wikipedia.org/wiki/Gaston_Julia&quot;},&quot;isTemporary&quot;:false}],&quot;properties&quot;:{&quot;noteIndex&quot;:0},&quot;isEdited&quot;:false,&quot;manualOverride&quot;:{&quot;isManuallyOverridden&quot;:false,&quot;citeprocText&quot;:&quot;[17]&quot;,&quot;manualOverrideText&quot;:&quot;&quot;},&quot;citationTag&quot;:&quot;MENDELEY_CITATION_v3_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&quot;},{&quot;citationID&quot;:&quot;MENDELEY_CITATION_32204032-3393-40ff-b7f0-6f6ff82d7428&quot;,&quot;citationItems&quot;:[{&quot;id&quot;:&quot;6d89a537-6944-3df9-b6e5-69286c4428e2&quot;,&quot;itemData&quot;:{&quot;type&quot;:&quot;article-journal&quot;,&quot;id&quot;:&quot;6d89a537-6944-3df9-b6e5-69286c4428e2&quot;,&quot;title&quot;:&quot;Julia sets in the quaternions&quot;,&quot;author&quot;:[{&quot;family&quot;:&quot;Norton&quot;,&quot;given&quot;:&quot;Alan&quot;,&quot;parse-names&quot;:false,&quot;dropping-particle&quot;:&quot;&quot;,&quot;non-dropping-particle&quot;:&quot;&quot;}],&quot;container-title&quot;:&quot;Computers &amp; Graphics&quot;,&quot;accessed&quot;:{&quot;date-parts&quot;:[[2021,11,12]]},&quot;DOI&quot;:&quot;10.1016/0097-8493(89)90071-X&quot;,&quot;ISSN&quot;:&quot;0097-8493&quot;,&quot;issued&quot;:{&quot;date-parts&quot;:[[1989,1,1]]},&quot;page&quot;:&quot;267-278&quot;,&quot;abstract&quot;:&quot;Recent mathematical work on the dynamics of complex analytic functions has given rise to a new subject matter for computer graphics. The combination of mathematical theory and computer graphics has resulted in new insight into the nature of some of the simplest of mathematical objects. second-degree polynomials. Most of that work has focused on the possibilities within the two-dimensional complex plane. This article shows how these investigations may be extended to higher dimensions, resulting in fractals that naturally reside in the 4-dimensional quaternions. Particular attention is paid to the formula ax2 + b. A method is given for obtaining various interconnection patterns for the Julia sets in 4-space, and the results are displayed in 3-D computer graphics. © 1989.&quot;,&quot;publisher&quot;:&quot;Pergamon&quot;,&quot;issue&quot;:&quot;2&quot;,&quot;volume&quot;:&quot;13&quot;},&quot;isTemporary&quot;:false}],&quot;properties&quot;:{&quot;noteIndex&quot;:0},&quot;isEdited&quot;:false,&quot;manualOverride&quot;:{&quot;isManuallyOverridden&quot;:false,&quot;citeprocText&quot;:&quot;[18]&quot;,&quot;manualOverrideText&quot;:&quot;&quot;},&quot;citationTag&quot;:&quot;MENDELEY_CITATION_v3_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&quot;},{&quot;citationID&quot;:&quot;MENDELEY_CITATION_1fe29171-0669-4bad-818d-56027a8b04d2&quot;,&quot;citationItems&quot;:[{&quot;id&quot;:&quot;34e60d19-9769-33d0-8767-e790eed5cc48&quot;,&quot;itemData&quot;:{&quot;type&quot;:&quot;webpage&quot;,&quot;id&quot;:&quot;34e60d19-9769-33d0-8767-e790eed5cc48&quot;,&quot;title&quot;:&quot;3D Julia sets&quot;,&quot;author&quot;:[{&quot;family&quot;:&quot;Inigo Quilez&quot;,&quot;given&quot;:&quot;&quot;,&quot;parse-names&quot;:false,&quot;dropping-particle&quot;:&quot;&quot;,&quot;non-dropping-particle&quot;:&quot;&quot;}],&quot;accessed&quot;:{&quot;date-parts&quot;:[[2021,11,4]]},&quot;URL&quot;:&quot;https://www.iquilezles.org/www/articles/juliasets3d/juliasets3d.htm&quot;},&quot;isTemporary&quot;:false}],&quot;properties&quot;:{&quot;noteIndex&quot;:0},&quot;isEdited&quot;:false,&quot;manualOverride&quot;:{&quot;isManuallyOverridden&quot;:false,&quot;citeprocText&quot;:&quot;[19]&quot;,&quot;manualOverrideText&quot;:&quot;&quot;},&quot;citationTag&quot;:&quot;MENDELEY_CITATION_v3_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&quot;},{&quot;citationID&quot;:&quot;MENDELEY_CITATION_94efab22-525e-419c-88a4-d861efdc1347&quot;,&quot;citationItems&quot;:[{&quot;id&quot;:&quot;34e60d19-9769-33d0-8767-e790eed5cc48&quot;,&quot;itemData&quot;:{&quot;type&quot;:&quot;webpage&quot;,&quot;id&quot;:&quot;34e60d19-9769-33d0-8767-e790eed5cc48&quot;,&quot;title&quot;:&quot;3D Julia sets&quot;,&quot;author&quot;:[{&quot;family&quot;:&quot;Inigo Quilez&quot;,&quot;given&quot;:&quot;&quot;,&quot;parse-names&quot;:false,&quot;dropping-particle&quot;:&quot;&quot;,&quot;non-dropping-particle&quot;:&quot;&quot;}],&quot;accessed&quot;:{&quot;date-parts&quot;:[[2021,11,4]]},&quot;URL&quot;:&quot;https://www.iquilezles.org/www/articles/juliasets3d/juliasets3d.htm&quot;},&quot;isTemporary&quot;:false}],&quot;properties&quot;:{&quot;noteIndex&quot;:0},&quot;isEdited&quot;:false,&quot;manualOverride&quot;:{&quot;isManuallyOverridden&quot;:false,&quot;citeprocText&quot;:&quot;[19]&quot;,&quot;manualOverrideText&quot;:&quot;&quot;},&quot;citationTag&quot;:&quot;MENDELEY_CITATION_v3_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&quot;},{&quot;citationID&quot;:&quot;MENDELEY_CITATION_be140c09-f683-42bc-966e-6d88744f2fad&quot;,&quot;citationItems&quot;:[{&quot;id&quot;:&quot;27429f15-b8d6-3632-ba7c-2d8c6cb9f2dd&quot;,&quot;itemData&quot;:{&quot;type&quot;:&quot;article-journal&quot;,&quot;id&quot;:&quot;27429f15-b8d6-3632-ba7c-2d8c6cb9f2dd&quot;,&quot;title&quot;:&quot;Real-time rendering of complex fractals&quot;,&quot;author&quot;:[{&quot;family&quot;:&quot;Silva&quot;,&quot;given&quot;:&quot;Vinícius&quot;,&quot;parse-names&quot;:false,&quot;dropping-particle&quot;:&quot;&quot;,&quot;non-dropping-particle&quot;:&quot;da&quot;},{&quot;family&quot;:&quot;Novello&quot;,&quot;given&quot;:&quot;Tiago&quot;,&quot;parse-names&quot;:false,&quot;dropping-particle&quot;:&quot;&quot;,&quot;non-dropping-particle&quot;:&quot;&quot;},{&quot;family&quot;:&quot;Lopes&quot;,&quot;given&quot;:&quot;Hélio&quot;,&quot;parse-names&quot;:false,&quot;dropping-particle&quot;:&quot;&quot;,&quot;non-dropping-particle&quot;:&quot;&quot;},{&quot;family&quot;:&quot;Velho&quot;,&quot;given&quot;:&quot;Luiz&quot;,&quot;parse-names&quot;:false,&quot;dropping-particle&quot;:&quot;&quot;,&quot;non-dropping-particle&quot;:&quot;&quot;}],&quot;URL&quot;:&quot;http://arxiv.org/abs/2102.01747&quot;,&quot;issued&quot;:{&quot;date-parts&quot;:[[2021,2,2]]},&quot;abstract&quot;:&quot;This chapter describes how to use intersection and closest-hit shaders to implement real-time visualizations of complex fractals using distance functions. The Mandelbulb and Julia Sets are used as examples.&quot;},&quot;isTemporary&quot;:false}],&quot;properties&quot;:{&quot;noteIndex&quot;:0},&quot;isEdited&quot;:false,&quot;manualOverride&quot;:{&quot;isManuallyOverridden&quot;:false,&quot;citeprocText&quot;:&quot;[14]&quot;,&quot;manualOverrideText&quot;:&quot;&quot;},&quot;citationTag&quot;:&quot;MENDELEY_CITATION_v3_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&quot;},{&quot;citationID&quot;:&quot;MENDELEY_CITATION_2483a82f-210c-4c61-9a11-8a81bc726e31&quot;,&quot;citationItems&quot;:[{&quot;id&quot;:&quot;55491f45-de5e-3893-83c7-ea900c515c74&quot;,&quot;itemData&quot;:{&quot;type&quot;:&quot;report&quot;,&quot;id&quot;:&quot;55491f45-de5e-3893-83c7-ea900c515c74&quot;,&quot;title&quot;:&quot;Ray Tracing: A Tool for All&quot;,&quot;author&quot;:[{&quot;family&quot;:&quot;Peddie&quot;,&quot;given&quot;:&quot;Jon&quot;,&quot;parse-names&quot;:false,&quot;dropping-particle&quot;:&quot;&quot;,&quot;non-dropping-particle&quot;:&quot;&quot;}],&quot;issued&quot;:{&quot;date-parts&quot;:[[2019]]}},&quot;isTemporary&quot;:false}],&quot;properties&quot;:{&quot;noteIndex&quot;:0},&quot;isEdited&quot;:false,&quot;manualOverride&quot;:{&quot;isManuallyOverridden&quot;:false,&quot;citeprocText&quot;:&quot;[20]&quot;,&quot;manualOverrideText&quot;:&quot;&quot;},&quot;citationTag&quot;:&quot;MENDELEY_CITATION_v3_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&quot;},{&quot;citationID&quot;:&quot;MENDELEY_CITATION_c3298ae6-aada-418f-8da9-c3fcde097ddd&quot;,&quot;citationItems&quot;:[{&quot;id&quot;:&quot;0352e743-5897-36d9-8b45-ba88d75fd1aa&quot;,&quot;itemData&quot;:{&quot;type&quot;:&quot;report&quot;,&quot;id&quot;:&quot;0352e743-5897-36d9-8b45-ba88d75fd1aa&quot;,&quot;title&quot;:&quot;Ray Tracing Deterministic 3-D Fractals&quot;,&quot;author&quot;:[{&quot;family&quot;:&quot;Hart&quot;,&quot;given&quot;:&quot;John C&quot;,&quot;parse-names&quot;:false,&quot;dropping-particle&quot;:&quot;&quot;,&quot;non-dropping-particle&quot;:&quot;&quot;},{&quot;family&quot;:&quot;Sandin&quot;,&quot;given&quot;:&quot;Daniel J&quot;,&quot;parse-names&quot;:false,&quot;dropping-particle&quot;:&quot;&quot;,&quot;non-dropping-particle&quot;:&quot;&quot;},{&quot;family&quot;:&quot;Kauffman&quot;,&quot;given&quot;:&quot;Louis H&quot;,&quot;parse-names&quot;:false,&quot;dropping-particle&quot;:&quot;&quot;,&quot;non-dropping-particle&quot;:&quot;&quot;}],&quot;container-title&quot;:&quot;@ ~ Computer Graphics&quot;,&quot;issued&quot;:{&quot;date-parts&quot;:[[1989]]},&quot;abstract&quot;:&quot;As shown in 1982, Julia sets of quadratic functions as well as many other deterministic fractals exist in spaces of higher dimensionality than the complex plane. Originally a boundary-tracking algorithm was used to view these structures but required a large amount of storage space to operate. By ray tracing these objects, the storage facilities of a graphics workstation frame buffer are sufficient. A short discussion of a specific set of 3-D deterministic fractals precedes a full description of a ray-tracing algorithm applied to these objects. A comparison with the boundary-tracking method and applications to other 3-D deter-ministic fractals are also included.&quot;,&quot;issue&quot;:&quot;3&quot;,&quot;volume&quot;:&quot;23&quot;},&quot;isTemporary&quot;:false}],&quot;properties&quot;:{&quot;noteIndex&quot;:0},&quot;isEdited&quot;:false,&quot;manualOverride&quot;:{&quot;isManuallyOverridden&quot;:false,&quot;citeprocText&quot;:&quot;[21]&quot;,&quot;manualOverrideText&quot;:&quot;&quot;},&quot;citationTag&quot;:&quot;MENDELEY_CITATION_v3_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&quot;},{&quot;citationID&quot;:&quot;MENDELEY_CITATION_ef5d4b79-5e9d-4e7c-8140-bf3dc9300808&quot;,&quot;citationItems&quot;:[{&quot;id&quot;:&quot;82142465-7a87-33b8-a482-3eeb4e92a7a5&quot;,&quot;itemData&quot;:{&quot;type&quot;:&quot;webpage&quot;,&quot;id&quot;:&quot;82142465-7a87-33b8-a482-3eeb4e92a7a5&quot;,&quot;title&quot;:&quot;Ambient occlusion - Wikipedia&quot;,&quot;accessed&quot;:{&quot;date-parts&quot;:[[2021,11,3]]},&quot;URL&quot;:&quot;https://en.wikipedia.org/wiki/Ambient_occlusion&quot;},&quot;isTemporary&quot;:false}],&quot;properties&quot;:{&quot;noteIndex&quot;:0},&quot;isEdited&quot;:false,&quot;manualOverride&quot;:{&quot;isManuallyOverridden&quot;:false,&quot;citeprocText&quot;:&quot;[22]&quot;,&quot;manualOverrideText&quot;:&quot;&quot;},&quot;citationTag&quot;:&quot;MENDELEY_CITATION_v3_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&quot;},{&quot;citationID&quot;:&quot;MENDELEY_CITATION_b36b75e7-d495-4d44-9314-be568a7ba781&quot;,&quot;citationItems&quot;:[{&quot;id&quot;:&quot;da40aebf-cc03-313e-8e5c-916a6c6049b3&quot;,&quot;itemData&quot;:{&quot;type&quot;:&quot;webpage&quot;,&quot;id&quot;:&quot;da40aebf-cc03-313e-8e5c-916a6c6049b3&quot;,&quot;title&quot;:&quot;Distance Estimated 3D Fractals&quot;,&quot;author&quot;:[{&quot;family&quot;:&quot;Mikael Hvidtfeldt Christensen&quot;,&quot;given&quot;:&quot;&quot;,&quot;parse-names&quot;:false,&quot;dropping-particle&quot;:&quot;&quot;,&quot;non-dropping-particle&quot;:&quot;&quot;}],&quot;accessed&quot;:{&quot;date-parts&quot;:[[2021,11,4]]},&quot;URL&quot;:&quot;http://blog.hvidtfeldts.net/index.php/2011/08/distance-estimated-3d-fractals-ii-lighting-and-coloring/&quot;,&quot;issued&quot;:{&quot;date-parts&quot;:[[2011]]}},&quot;isTemporary&quot;:false}],&quot;properties&quot;:{&quot;noteIndex&quot;:0},&quot;isEdited&quot;:false,&quot;manualOverride&quot;:{&quot;isManuallyOverridden&quot;:false,&quot;citeprocText&quot;:&quot;[23]&quot;,&quot;manualOverrideText&quot;:&quot;&quot;},&quot;citationTag&quot;:&quot;MENDELEY_CITATION_v3_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&quot;},{&quot;citationID&quot;:&quot;MENDELEY_CITATION_c6ded26b-d897-4191-9aaf-cb2119797506&quot;,&quot;citationItems&quot;:[{&quot;id&quot;:&quot;28095667-d521-344e-b546-0890d94a3b56&quot;,&quot;itemData&quot;:{&quot;type&quot;:&quot;webpage&quot;,&quot;id&quot;:&quot;28095667-d521-344e-b546-0890d94a3b56&quot;,&quot;title&quot;:&quot;Soft Shadows in Raymarched SDFs&quot;,&quot;author&quot;:[{&quot;family&quot;:&quot;Inigo Quilez&quot;,&quot;given&quot;:&quot;&quot;,&quot;parse-names&quot;:false,&quot;dropping-particle&quot;:&quot;&quot;,&quot;non-dropping-particle&quot;:&quot;&quot;}],&quot;accessed&quot;:{&quot;date-parts&quot;:[[2021,11,4]]},&quot;URL&quot;:&quot;https://iquilezles.org/www/articles/rmshadows/rmshadows.htm&quot;,&quot;issued&quot;:{&quot;date-parts&quot;:[[2010]]}},&quot;isTemporary&quot;:false}],&quot;properties&quot;:{&quot;noteIndex&quot;:0},&quot;isEdited&quot;:false,&quot;manualOverride&quot;:{&quot;isManuallyOverridden&quot;:false,&quot;citeprocText&quot;:&quot;[24]&quot;,&quot;manualOverrideText&quot;:&quot;&quot;},&quot;citationTag&quot;:&quot;MENDELEY_CITATION_v3_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&quot;},{&quot;citationID&quot;:&quot;MENDELEY_CITATION_2d2c54d7-915e-42db-89c9-98f89f94e2a7&quot;,&quot;citationItems&quot;:[{&quot;id&quot;:&quot;da40aebf-cc03-313e-8e5c-916a6c6049b3&quot;,&quot;itemData&quot;:{&quot;type&quot;:&quot;webpage&quot;,&quot;id&quot;:&quot;da40aebf-cc03-313e-8e5c-916a6c6049b3&quot;,&quot;title&quot;:&quot;Distance Estimated 3D Fractals&quot;,&quot;author&quot;:[{&quot;family&quot;:&quot;Mikael Hvidtfeldt Christensen&quot;,&quot;given&quot;:&quot;&quot;,&quot;parse-names&quot;:false,&quot;dropping-particle&quot;:&quot;&quot;,&quot;non-dropping-particle&quot;:&quot;&quot;}],&quot;accessed&quot;:{&quot;date-parts&quot;:[[2021,11,4]]},&quot;URL&quot;:&quot;http://blog.hvidtfeldts.net/index.php/2011/08/distance-estimated-3d-fractals-ii-lighting-and-coloring/&quot;,&quot;issued&quot;:{&quot;date-parts&quot;:[[2011]]}},&quot;isTemporary&quot;:false}],&quot;properties&quot;:{&quot;noteIndex&quot;:0},&quot;isEdited&quot;:false,&quot;manualOverride&quot;:{&quot;isManuallyOverridden&quot;:false,&quot;citeprocText&quot;:&quot;[23]&quot;,&quot;manualOverrideText&quot;:&quot;&quot;},&quot;citationTag&quot;:&quot;MENDELEY_CITATION_v3_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&quot;},{&quot;citationID&quot;:&quot;MENDELEY_CITATION_3417fd96-94ed-4fd2-b53d-535e43920c4f&quot;,&quot;citationItems&quot;:[{&quot;id&quot;:&quot;3cc9b14e-3c7f-34c9-a918-8b8240183766&quot;,&quot;itemData&quot;:{&quot;type&quot;:&quot;webpage&quot;,&quot;id&quot;:&quot;3cc9b14e-3c7f-34c9-a918-8b8240183766&quot;,&quot;title&quot;:&quot;distance functions&quot;,&quot;author&quot;:[{&quot;family&quot;:&quot;Inigo Quilez&quot;,&quot;given&quot;:&quot;&quot;,&quot;parse-names&quot;:false,&quot;dropping-particle&quot;:&quot;&quot;,&quot;non-dropping-particle&quot;:&quot;&quot;}],&quot;accessed&quot;:{&quot;date-parts&quot;:[[2021,10,28]]},&quot;URL&quot;:&quot;https://www.iquilezles.org/www/articles/distfunctions/distfunctions.htm&quot;,&quot;issued&quot;:{&quot;date-parts&quot;:[[2013]]}},&quot;isTemporary&quot;:false}],&quot;properties&quot;:{&quot;noteIndex&quot;:0},&quot;isEdited&quot;:false,&quot;manualOverride&quot;:{&quot;isManuallyOverridden&quot;:false,&quot;citeprocText&quot;:&quot;[25]&quot;,&quot;manualOverrideText&quot;:&quot;&quot;},&quot;citationTag&quot;:&quot;MENDELEY_CITATION_v3_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&quot;},{&quot;citationID&quot;:&quot;MENDELEY_CITATION_1a8d30a6-b040-4fec-a020-85b4a97c05f4&quot;,&quot;citationItems&quot;:[{&quot;id&quot;:&quot;e2a4075e-2f80-3f32-b9a8-883a7a8c7124&quot;,&quot;itemData&quot;:{&quot;type&quot;:&quot;webpage&quot;,&quot;id&quot;:&quot;e2a4075e-2f80-3f32-b9a8-883a7a8c7124&quot;,&quot;title&quot;:&quot;Normal (geometry) - Wikipedia&quot;,&quot;accessed&quot;:{&quot;date-parts&quot;:[[2021,11,13]]},&quot;URL&quot;:&quot;https://en.wikipedia.org/wiki/Normal_(geometry)&quot;},&quot;isTemporary&quot;:false}],&quot;properties&quot;:{&quot;noteIndex&quot;:0},&quot;isEdited&quot;:false,&quot;manualOverride&quot;:{&quot;isManuallyOverridden&quot;:false,&quot;citeprocText&quot;:&quot;[26]&quot;,&quot;manualOverrideText&quot;:&quot;&quot;},&quot;citationTag&quot;:&quot;MENDELEY_CITATION_v3_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&quot;},{&quot;citationID&quot;:&quot;MENDELEY_CITATION_765ef8ed-eb19-46e3-8fd5-c150d99f6159&quot;,&quot;citationItems&quot;:[{&quot;id&quot;:&quot;e2a4075e-2f80-3f32-b9a8-883a7a8c7124&quot;,&quot;itemData&quot;:{&quot;type&quot;:&quot;webpage&quot;,&quot;id&quot;:&quot;e2a4075e-2f80-3f32-b9a8-883a7a8c7124&quot;,&quot;title&quot;:&quot;Normal (geometry) - Wikipedia&quot;,&quot;accessed&quot;:{&quot;date-parts&quot;:[[2021,11,13]]},&quot;URL&quot;:&quot;https://en.wikipedia.org/wiki/Normal_(geometry)&quot;},&quot;isTemporary&quot;:false}],&quot;properties&quot;:{&quot;noteIndex&quot;:0},&quot;isEdited&quot;:false,&quot;manualOverride&quot;:{&quot;isManuallyOverridden&quot;:false,&quot;citeprocText&quot;:&quot;[26]&quot;,&quot;manualOverrideText&quot;:&quot;&quot;},&quot;citationTag&quot;:&quot;MENDELEY_CITATION_v3_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&quot;},{&quot;citationID&quot;:&quot;MENDELEY_CITATION_6f7fa088-9918-4f1f-9b9c-3bd839fe05fe&quot;,&quot;citationItems&quot;:[{&quot;id&quot;:&quot;dd6fc0a0-3f5c-327b-a404-87905ad39afe&quot;,&quot;itemData&quot;:{&quot;type&quot;:&quot;webpage&quot;,&quot;id&quot;:&quot;dd6fc0a0-3f5c-327b-a404-87905ad39afe&quot;,&quot;title&quot;:&quot;What Is GPU Computing?&quot;,&quot;accessed&quot;:{&quot;date-parts&quot;:[[2021,11,16]]},&quot;URL&quot;:&quot;https://www.boston.co.uk/info/nvidia-kepler/what-is-gpu-computing.aspx&quot;},&quot;isTemporary&quot;:false}],&quot;properties&quot;:{&quot;noteIndex&quot;:0},&quot;isEdited&quot;:false,&quot;manualOverride&quot;:{&quot;isManuallyOverridden&quot;:false,&quot;citeprocText&quot;:&quot;[27]&quot;,&quot;manualOverrideText&quot;:&quot;&quot;},&quot;citationTag&quot;:&quot;MENDELEY_CITATION_v3_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&quot;},{&quot;citationID&quot;:&quot;MENDELEY_CITATION_aac47dbc-5b99-4d3b-865d-9c2a48aa38fc&quot;,&quot;citationItems&quot;:[{&quot;id&quot;:&quot;dd6fc0a0-3f5c-327b-a404-87905ad39afe&quot;,&quot;itemData&quot;:{&quot;type&quot;:&quot;webpage&quot;,&quot;id&quot;:&quot;dd6fc0a0-3f5c-327b-a404-87905ad39afe&quot;,&quot;title&quot;:&quot;What Is GPU Computing?&quot;,&quot;accessed&quot;:{&quot;date-parts&quot;:[[2021,11,16]]},&quot;URL&quot;:&quot;https://www.boston.co.uk/info/nvidia-kepler/what-is-gpu-computing.aspx&quot;},&quot;isTemporary&quot;:false}],&quot;properties&quot;:{&quot;noteIndex&quot;:0},&quot;isEdited&quot;:false,&quot;manualOverride&quot;:{&quot;isManuallyOverridden&quot;:false,&quot;citeprocText&quot;:&quot;[27]&quot;,&quot;manualOverrideText&quot;:&quot;&quot;},&quot;citationTag&quot;:&quot;MENDELEY_CITATION_v3_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&quot;},{&quot;citationID&quot;:&quot;MENDELEY_CITATION_ed889581-2df2-439a-b138-af23a348d3b1&quot;,&quot;citationItems&quot;:[{&quot;id&quot;:&quot;dd6fc0a0-3f5c-327b-a404-87905ad39afe&quot;,&quot;itemData&quot;:{&quot;type&quot;:&quot;webpage&quot;,&quot;id&quot;:&quot;dd6fc0a0-3f5c-327b-a404-87905ad39afe&quot;,&quot;title&quot;:&quot;What Is GPU Computing?&quot;,&quot;accessed&quot;:{&quot;date-parts&quot;:[[2021,11,16]]},&quot;URL&quot;:&quot;https://www.boston.co.uk/info/nvidia-kepler/what-is-gpu-computing.aspx&quot;},&quot;isTemporary&quot;:false}],&quot;properties&quot;:{&quot;noteIndex&quot;:0},&quot;isEdited&quot;:false,&quot;manualOverride&quot;:{&quot;isManuallyOverridden&quot;:false,&quot;citeprocText&quot;:&quot;[27]&quot;,&quot;manualOverrideText&quot;:&quot;&quot;},&quot;citationTag&quot;:&quot;MENDELEY_CITATION_v3_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&quot;},{&quot;citationID&quot;:&quot;MENDELEY_CITATION_cc613ab3-40b9-4095-9d08-915e09624e34&quot;,&quot;citationItems&quot;:[{&quot;id&quot;:&quot;27f08846-195c-3e45-8024-d0a3b2956f3c&quot;,&quot;itemData&quot;:{&quot;type&quot;:&quot;webpage&quot;,&quot;id&quot;:&quot;27f08846-195c-3e45-8024-d0a3b2956f3c&quot;,&quot;title&quot;:&quot;The C++ for OpenCL 1.0 Programming Language Documentation&quot;,&quot;author&quot;:[{&quot;family&quot;:&quot;Khronos®&quot;,&quot;given&quot;:&quot;&quot;,&quot;parse-names&quot;:false,&quot;dropping-particle&quot;:&quot;&quot;,&quot;non-dropping-particle&quot;:&quot;&quot;}],&quot;accessed&quot;:{&quot;date-parts&quot;:[[2021,11,4]]},&quot;URL&quot;:&quot;https://www.khronos.org/opencl/assets/CXX_for_OpenCL.html#_the_c_for_opencl_programming_language&quot;,&quot;issued&quot;:{&quot;date-parts&quot;:[[2021]]}},&quot;isTemporary&quot;:false}],&quot;properties&quot;:{&quot;noteIndex&quot;:0},&quot;isEdited&quot;:false,&quot;manualOverride&quot;:{&quot;isManuallyOverridden&quot;:false,&quot;citeprocText&quot;:&quot;[28]&quot;,&quot;manualOverrideText&quot;:&quot;&quot;},&quot;citationTag&quot;:&quot;MENDELEY_CITATION_v3_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&quot;},{&quot;citationID&quot;:&quot;MENDELEY_CITATION_de129bf4-507c-4fe9-bef2-a629c8199ade&quot;,&quot;citationItems&quot;:[{&quot;id&quot;:&quot;620932e8-844c-3830-8069-83d76e59708c&quot;,&quot;itemData&quot;:{&quot;type&quot;:&quot;webpage&quot;,&quot;id&quot;:&quot;620932e8-844c-3830-8069-83d76e59708c&quot;,&quot;title&quot;:&quot;What is Agile? | Atlassian&quot;,&quot;accessed&quot;:{&quot;date-parts&quot;:[[2021,11,13]]},&quot;URL&quot;:&quot;https://www.atlassian.com/agile&quot;},&quot;isTemporary&quot;:false}],&quot;properties&quot;:{&quot;noteIndex&quot;:0},&quot;isEdited&quot;:false,&quot;manualOverride&quot;:{&quot;isManuallyOverridden&quot;:false,&quot;citeprocText&quot;:&quot;[29]&quot;,&quot;manualOverrideText&quot;:&quot;&quot;},&quot;citationTag&quot;:&quot;MENDELEY_CITATION_v3_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&quot;},{&quot;citationID&quot;:&quot;MENDELEY_CITATION_71f4c542-ea7e-4066-bbd5-a00d7ae6a6bd&quot;,&quot;citationItems&quot;:[{&quot;id&quot;:&quot;3a4e9594-c7f8-3871-954a-fde366329769&quot;,&quot;itemData&quot;:{&quot;type&quot;:&quot;webpage&quot;,&quot;id&quot;:&quot;3a4e9594-c7f8-3871-954a-fde366329769&quot;,&quot;title&quot;:&quot;What are four basic principles of Object Oriented Programming? | by Munish Chandel | Medium&quot;,&quot;accessed&quot;:{&quot;date-parts&quot;:[[2021,11,13]]},&quot;URL&quot;:&quot;https://medium.com/@cancerian0684/what-are-four-basic-principles-of-object-oriented-programming-645af8b43727&quot;},&quot;isTemporary&quot;:false}],&quot;properties&quot;:{&quot;noteIndex&quot;:0},&quot;isEdited&quot;:false,&quot;manualOverride&quot;:{&quot;isManuallyOverridden&quot;:false,&quot;citeprocText&quot;:&quot;[30]&quot;,&quot;manualOverrideText&quot;:&quot;&quot;},&quot;citationTag&quot;:&quot;MENDELEY_CITATION_v3_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&quot;},{&quot;citationID&quot;:&quot;MENDELEY_CITATION_2948c94d-ec9c-4e07-9eee-da5a365571f1&quot;,&quot;citationItems&quot;:[{&quot;id&quot;:&quot;1e351df1-e6b9-333e-a7a5-2b7d740f4ae6&quot;,&quot;itemData&quot;:{&quot;type&quot;:&quot;webpage&quot;,&quot;id&quot;:&quot;1e351df1-e6b9-333e-a7a5-2b7d740f4ae6&quot;,&quot;title&quot;:&quot;Mandelbulb&quot;,&quot;author&quot;:[{&quot;family&quot;:&quot;Inigo Quilez&quot;,&quot;given&quot;:&quot;&quot;,&quot;parse-names&quot;:false,&quot;dropping-particle&quot;:&quot;&quot;,&quot;non-dropping-particle&quot;:&quot;&quot;}],&quot;accessed&quot;:{&quot;date-parts&quot;:[[2021,11,4]]},&quot;URL&quot;:&quot;https://www.iquilezles.org/www/articles/mandelbulb/mandelbulb.htm&quot;,&quot;issued&quot;:{&quot;date-parts&quot;:[[2009]]}},&quot;isTemporary&quot;:false}],&quot;properties&quot;:{&quot;noteIndex&quot;:0},&quot;isEdited&quot;:false,&quot;manualOverride&quot;:{&quot;isManuallyOverridden&quot;:false,&quot;citeprocText&quot;:&quot;[31]&quot;,&quot;manualOverrideText&quot;:&quot;&quot;},&quot;citationTag&quot;:&quot;MENDELEY_CITATION_v3_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&quot;}]"/>
     <we:property name="MENDELEY_CITATIONS_STYLE" value="&quot;https://www.zotero.org/styles/ieee&quot;"/>
   </we:properties>
   <we:bindings/>

</xml_diff>

<commit_message>
Did more lit review, and added another example renderer
</commit_message>
<xml_diff>
--- a/Deliverable 1/Real-time Rendering of 3D “Fractal-like” Geometry Research Report.docx
+++ b/Deliverable 1/Real-time Rendering of 3D “Fractal-like” Geometry Research Report.docx
@@ -17194,24 +17194,91 @@
         <w:t xml:space="preserve"> </w:t>
       </w:r>
     </w:p>
-    <w:p/>
-    <w:p>
-      <w:pPr>
-        <w:jc w:val="both"/>
-      </w:pPr>
-    </w:p>
-    <w:p>
-      <w:pPr>
-        <w:pStyle w:val="Heading2"/>
-      </w:pPr>
-      <w:bookmarkStart w:id="47" w:name="_Toc88033001"/>
-      <w:r>
-        <w:t xml:space="preserve">GPU </w:t>
-      </w:r>
-      <w:r>
-        <w:t>Computing</w:t>
-      </w:r>
-      <w:bookmarkEnd w:id="47"/>
+    <w:p>
+      <w:pPr>
+        <w:spacing w:line="480" w:lineRule="auto"/>
+      </w:pPr>
+      <w:r>
+        <w:t xml:space="preserve">A review </w:t>
+      </w:r>
+      <w:r>
+        <w:t xml:space="preserve">of </w:t>
+      </w:r>
+      <w:r>
+        <w:t xml:space="preserve">some </w:t>
+      </w:r>
+      <w:r>
+        <w:t xml:space="preserve">existing </w:t>
+      </w:r>
+      <w:r>
+        <w:t xml:space="preserve">3D fractal renderers </w:t>
+      </w:r>
+      <w:r>
+        <w:t xml:space="preserve">was </w:t>
+      </w:r>
+      <w:r>
+        <w:t>completed,</w:t>
+      </w:r>
+      <w:r>
+        <w:t xml:space="preserve"> and </w:t>
+      </w:r>
+      <w:r>
+        <w:t xml:space="preserve">the </w:t>
+      </w:r>
+      <w:r>
+        <w:t xml:space="preserve">key features of </w:t>
+      </w:r>
+      <w:r>
+        <w:t>each</w:t>
+      </w:r>
+      <w:r>
+        <w:t xml:space="preserve"> application</w:t>
+      </w:r>
+      <w:r>
+        <w:t xml:space="preserve"> were</w:t>
+      </w:r>
+      <w:r>
+        <w:t xml:space="preserve"> recorded. </w:t>
+      </w:r>
+      <w:r>
+        <w:t xml:space="preserve">A summary containing points to take away </w:t>
+      </w:r>
+      <w:r>
+        <w:t xml:space="preserve">from the review is included at the end. </w:t>
+      </w:r>
+    </w:p>
+    <w:p>
+      <w:pPr>
+        <w:pStyle w:val="Heading3"/>
+      </w:pPr>
+      <w:r>
+        <w:t>Fragmentarium</w:t>
+      </w:r>
+      <w:r>
+        <w:t xml:space="preserve"> </w:t>
+      </w:r>
+      <w:sdt>
+        <w:sdtPr>
+          <w:rPr>
+            <w:b w:val="0"/>
+            <w:color w:val="000000"/>
+          </w:rPr>
+          <w:tag w:val="MENDELEY_CITATION_v3_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"/>
+          <w:id w:val="-1781414266"/>
+          <w:placeholder>
+            <w:docPart w:val="DefaultPlaceholder_-1854013440"/>
+          </w:placeholder>
+        </w:sdtPr>
+        <w:sdtContent>
+          <w:r>
+            <w:rPr>
+              <w:b w:val="0"/>
+              <w:color w:val="000000"/>
+            </w:rPr>
+            <w:t>[27], [28]</w:t>
+          </w:r>
+        </w:sdtContent>
+      </w:sdt>
     </w:p>
     <w:p>
       <w:pPr>
@@ -17219,35 +17286,470 @@
         <w:jc w:val="both"/>
       </w:pPr>
       <w:r>
-        <w:t xml:space="preserve">GPU computing is </w:t>
-      </w:r>
-      <w:r>
-        <w:t xml:space="preserve">when a </w:t>
-      </w:r>
-      <w:r>
-        <w:t>GPU (Graphics Processing Unit)</w:t>
-      </w:r>
-      <w:r>
-        <w:t xml:space="preserve"> is used </w:t>
-      </w:r>
-      <w:r>
-        <w:t>in combination with a</w:t>
-      </w:r>
-      <w:r>
-        <w:t xml:space="preserve"> CPU (Central Processing Unit)</w:t>
-      </w:r>
-      <w:r>
-        <w:t xml:space="preserve"> to execute some code</w:t>
-      </w:r>
-      <w:r>
-        <w:t xml:space="preserve"> </w:t>
+        <w:t xml:space="preserve">Key notes: </w:t>
+      </w:r>
+    </w:p>
+    <w:p>
+      <w:pPr>
+        <w:pStyle w:val="ListParagraph"/>
+        <w:numPr>
+          <w:ilvl w:val="0"/>
+          <w:numId w:val="34"/>
+        </w:numPr>
+        <w:spacing w:line="480" w:lineRule="auto"/>
+        <w:jc w:val="both"/>
+      </w:pPr>
+      <w:r>
+        <w:lastRenderedPageBreak/>
+        <w:t xml:space="preserve">Features an editor </w:t>
+      </w:r>
+      <w:r>
+        <w:t xml:space="preserve">within the application, which allows scenes to be created and previewed in real time </w:t>
+      </w:r>
+    </w:p>
+    <w:p>
+      <w:pPr>
+        <w:pStyle w:val="ListParagraph"/>
+        <w:numPr>
+          <w:ilvl w:val="0"/>
+          <w:numId w:val="34"/>
+        </w:numPr>
+        <w:spacing w:line="480" w:lineRule="auto"/>
+        <w:jc w:val="both"/>
+      </w:pPr>
+      <w:r>
+        <w:t xml:space="preserve">Contains many </w:t>
+      </w:r>
+      <w:r>
+        <w:t xml:space="preserve">example scenes </w:t>
+      </w:r>
+    </w:p>
+    <w:p>
+      <w:pPr>
+        <w:pStyle w:val="ListParagraph"/>
+        <w:numPr>
+          <w:ilvl w:val="0"/>
+          <w:numId w:val="34"/>
+        </w:numPr>
+        <w:spacing w:line="480" w:lineRule="auto"/>
+        <w:jc w:val="both"/>
+      </w:pPr>
+      <w:r>
+        <w:t xml:space="preserve">Provides very detailed parameters </w:t>
+      </w:r>
+      <w:r>
+        <w:t xml:space="preserve">to edit </w:t>
+      </w:r>
+      <w:r>
+        <w:t xml:space="preserve">the scene </w:t>
+      </w:r>
+    </w:p>
+    <w:p>
+      <w:pPr>
+        <w:pStyle w:val="ListParagraph"/>
+        <w:numPr>
+          <w:ilvl w:val="0"/>
+          <w:numId w:val="34"/>
+        </w:numPr>
+        <w:spacing w:line="480" w:lineRule="auto"/>
+        <w:jc w:val="both"/>
+      </w:pPr>
+      <w:r>
+        <w:t>Rendering q</w:t>
+      </w:r>
+      <w:r>
+        <w:t xml:space="preserve">uality is acceptable </w:t>
+      </w:r>
+    </w:p>
+    <w:p>
+      <w:pPr>
+        <w:pStyle w:val="Heading3"/>
+      </w:pPr>
+      <w:r>
+        <w:t xml:space="preserve">Mandelbulb3D </w:t>
       </w:r>
       <w:sdt>
         <w:sdtPr>
           <w:rPr>
+            <w:b w:val="0"/>
             <w:color w:val="000000"/>
           </w:rPr>
-          <w:tag w:val="MENDELEY_CITATION_v3_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"/>
+          <w:tag w:val="MENDELEY_CITATION_v3_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"/>
+          <w:id w:val="836267117"/>
+          <w:placeholder>
+            <w:docPart w:val="DefaultPlaceholder_-1854013440"/>
+          </w:placeholder>
+        </w:sdtPr>
+        <w:sdtContent>
+          <w:r>
+            <w:rPr>
+              <w:b w:val="0"/>
+              <w:color w:val="000000"/>
+            </w:rPr>
+            <w:t>[29], [30]</w:t>
+          </w:r>
+        </w:sdtContent>
+      </w:sdt>
+    </w:p>
+    <w:p>
+      <w:pPr>
+        <w:spacing w:line="480" w:lineRule="auto"/>
+      </w:pPr>
+      <w:bookmarkStart w:id="47" w:name="_Toc88033001"/>
+      <w:r>
+        <w:t>Key notes:</w:t>
+      </w:r>
+    </w:p>
+    <w:p>
+      <w:pPr>
+        <w:pStyle w:val="ListParagraph"/>
+        <w:numPr>
+          <w:ilvl w:val="0"/>
+          <w:numId w:val="34"/>
+        </w:numPr>
+        <w:spacing w:line="480" w:lineRule="auto"/>
+      </w:pPr>
+      <w:r>
+        <w:t>User interface is clunky, and features are hard to find</w:t>
+      </w:r>
+    </w:p>
+    <w:p>
+      <w:pPr>
+        <w:pStyle w:val="ListParagraph"/>
+        <w:numPr>
+          <w:ilvl w:val="0"/>
+          <w:numId w:val="34"/>
+        </w:numPr>
+        <w:spacing w:line="480" w:lineRule="auto"/>
+      </w:pPr>
+      <w:r>
+        <w:t xml:space="preserve">Only contains </w:t>
+      </w:r>
+      <w:r>
+        <w:t>a couple example scenes</w:t>
+      </w:r>
+    </w:p>
+    <w:p>
+      <w:pPr>
+        <w:pStyle w:val="ListParagraph"/>
+        <w:numPr>
+          <w:ilvl w:val="0"/>
+          <w:numId w:val="34"/>
+        </w:numPr>
+        <w:spacing w:line="480" w:lineRule="auto"/>
+      </w:pPr>
+      <w:r>
+        <w:t xml:space="preserve">The </w:t>
+      </w:r>
+      <w:r>
+        <w:t>performance of the</w:t>
+      </w:r>
+      <w:r>
+        <w:t xml:space="preserve"> real-time</w:t>
+      </w:r>
+      <w:r>
+        <w:t xml:space="preserve"> preview feature </w:t>
+      </w:r>
+      <w:r>
+        <w:t xml:space="preserve">is sub optimal, making it </w:t>
+      </w:r>
+      <w:r>
+        <w:t xml:space="preserve">hard to navigate the scene </w:t>
+      </w:r>
+    </w:p>
+    <w:p>
+      <w:pPr>
+        <w:pStyle w:val="ListParagraph"/>
+        <w:numPr>
+          <w:ilvl w:val="0"/>
+          <w:numId w:val="34"/>
+        </w:numPr>
+        <w:spacing w:line="480" w:lineRule="auto"/>
+      </w:pPr>
+      <w:r>
+        <w:t>The output image is very detailed</w:t>
+      </w:r>
+      <w:r>
+        <w:t xml:space="preserve">, is coloured </w:t>
+      </w:r>
+      <w:r>
+        <w:t>beautifully</w:t>
+      </w:r>
+      <w:r>
+        <w:t xml:space="preserve"> </w:t>
+      </w:r>
+      <w:r>
+        <w:t xml:space="preserve">and </w:t>
+      </w:r>
+      <w:r>
+        <w:t xml:space="preserve">contains many advanced optical effects </w:t>
+      </w:r>
+      <w:r>
+        <w:t xml:space="preserve">(see appendix </w:t>
+      </w:r>
+      <w:r>
+        <w:fldChar w:fldCharType="begin"/>
+      </w:r>
+      <w:r>
+        <w:instrText xml:space="preserve"> REF _Ref88044332 \r \h </w:instrText>
+      </w:r>
+      <w:r>
+        <w:fldChar w:fldCharType="separate"/>
+      </w:r>
+      <w:r>
+        <w:t>9.2</w:t>
+      </w:r>
+      <w:r>
+        <w:fldChar w:fldCharType="end"/>
+      </w:r>
+      <w:r>
+        <w:t>)</w:t>
+      </w:r>
+    </w:p>
+    <w:p>
+      <w:pPr>
+        <w:pStyle w:val="Heading3"/>
+      </w:pPr>
+      <w:r>
+        <w:t xml:space="preserve">Existing Applications Summary </w:t>
+      </w:r>
+    </w:p>
+    <w:p>
+      <w:pPr>
+        <w:spacing w:line="480" w:lineRule="auto"/>
+      </w:pPr>
+      <w:r>
+        <w:t xml:space="preserve">After reviewing existing </w:t>
+      </w:r>
+      <w:r>
+        <w:t xml:space="preserve">3D </w:t>
+      </w:r>
+      <w:r>
+        <w:t xml:space="preserve">fractal </w:t>
+      </w:r>
+      <w:r>
+        <w:t>rendering</w:t>
+      </w:r>
+      <w:r>
+        <w:t xml:space="preserve"> applications, </w:t>
+      </w:r>
+      <w:r>
+        <w:t xml:space="preserve">there are several </w:t>
+      </w:r>
+      <w:r>
+        <w:t xml:space="preserve">key points </w:t>
+      </w:r>
+      <w:r>
+        <w:t xml:space="preserve">that should be taken away. </w:t>
+      </w:r>
+    </w:p>
+    <w:p>
+      <w:pPr>
+        <w:pStyle w:val="ListParagraph"/>
+        <w:numPr>
+          <w:ilvl w:val="0"/>
+          <w:numId w:val="35"/>
+        </w:numPr>
+        <w:spacing w:line="480" w:lineRule="auto"/>
+      </w:pPr>
+      <w:r>
+        <w:t>The a</w:t>
+      </w:r>
+      <w:r>
+        <w:t xml:space="preserve">pplication must contain lots of example scenes, and they must be easy to find </w:t>
+      </w:r>
+    </w:p>
+    <w:p>
+      <w:pPr>
+        <w:pStyle w:val="ListParagraph"/>
+        <w:numPr>
+          <w:ilvl w:val="0"/>
+          <w:numId w:val="35"/>
+        </w:numPr>
+        <w:spacing w:line="480" w:lineRule="auto"/>
+      </w:pPr>
+      <w:r>
+        <w:t xml:space="preserve">The real time preview </w:t>
+      </w:r>
+      <w:r>
+        <w:t>of the scene must have good performance</w:t>
+      </w:r>
+      <w:r>
+        <w:t xml:space="preserve"> and be easy to control </w:t>
+      </w:r>
+    </w:p>
+    <w:p>
+      <w:pPr>
+        <w:pStyle w:val="ListParagraph"/>
+        <w:numPr>
+          <w:ilvl w:val="0"/>
+          <w:numId w:val="35"/>
+        </w:numPr>
+        <w:spacing w:line="480" w:lineRule="auto"/>
+      </w:pPr>
+      <w:r>
+        <w:t xml:space="preserve">It would be nice to be able to output an image of the scene </w:t>
+      </w:r>
+    </w:p>
+    <w:p>
+      <w:pPr>
+        <w:pStyle w:val="ListParagraph"/>
+        <w:numPr>
+          <w:ilvl w:val="0"/>
+          <w:numId w:val="35"/>
+        </w:numPr>
+        <w:spacing w:line="480" w:lineRule="auto"/>
+      </w:pPr>
+      <w:r>
+        <w:t>It must be relatively easy to create a new scene and preview it</w:t>
+      </w:r>
+    </w:p>
+    <w:p>
+      <w:pPr>
+        <w:spacing w:line="480" w:lineRule="auto"/>
+      </w:pPr>
+      <w:r>
+        <w:t xml:space="preserve">Additionally, </w:t>
+      </w:r>
+      <w:r>
+        <w:t>Fragmentarium</w:t>
+      </w:r>
+      <w:r>
+        <w:t xml:space="preserve"> </w:t>
+      </w:r>
+      <w:r>
+        <w:t xml:space="preserve">and Mandelbulb3D are both built using OpenGL with GLSL shaders, as this </w:t>
+      </w:r>
+      <w:r>
+        <w:t xml:space="preserve">makes creating scenes </w:t>
+      </w:r>
+      <w:r>
+        <w:t>simple</w:t>
+      </w:r>
+      <w:r>
+        <w:t xml:space="preserve"> </w:t>
+      </w:r>
+      <w:r>
+        <w:t>as it</w:t>
+      </w:r>
+      <w:r>
+        <w:t xml:space="preserve"> uses an already existing language and format. </w:t>
+      </w:r>
+      <w:r>
+        <w:t xml:space="preserve">However, </w:t>
+      </w:r>
+      <w:r>
+        <w:t xml:space="preserve">using OpenGL </w:t>
+      </w:r>
+      <w:r>
+        <w:t xml:space="preserve">is </w:t>
+      </w:r>
+      <w:r>
+        <w:t>unnecessary</w:t>
+      </w:r>
+      <w:r>
+        <w:t xml:space="preserve"> </w:t>
+      </w:r>
+      <w:r>
+        <w:t>as no</w:t>
+      </w:r>
+      <w:r>
+        <w:t>t</w:t>
+      </w:r>
+      <w:r>
+        <w:t xml:space="preserve"> many of the feature</w:t>
+      </w:r>
+      <w:r>
+        <w:t xml:space="preserve">s </w:t>
+      </w:r>
+      <w:r>
+        <w:t>it</w:t>
+      </w:r>
+      <w:r>
+        <w:t xml:space="preserve"> provide</w:t>
+      </w:r>
+      <w:r>
+        <w:t>s</w:t>
+      </w:r>
+      <w:r>
+        <w:t xml:space="preserve"> are </w:t>
+      </w:r>
+      <w:r>
+        <w:t>being</w:t>
+      </w:r>
+      <w:r>
+        <w:t xml:space="preserve"> used</w:t>
+      </w:r>
+      <w:r>
+        <w:t xml:space="preserve">. The application could instead be implemented using a </w:t>
+      </w:r>
+      <w:r>
+        <w:t>different approach</w:t>
+      </w:r>
+      <w:r>
+        <w:t>,</w:t>
+      </w:r>
+      <w:r>
+        <w:t xml:space="preserve"> </w:t>
+      </w:r>
+      <w:r>
+        <w:t xml:space="preserve">which </w:t>
+      </w:r>
+      <w:r>
+        <w:t xml:space="preserve">should </w:t>
+      </w:r>
+      <w:r>
+        <w:t xml:space="preserve">provide better performance. </w:t>
+      </w:r>
+    </w:p>
+    <w:p>
+      <w:pPr>
+        <w:pStyle w:val="Heading2"/>
+      </w:pPr>
+      <w:r>
+        <w:lastRenderedPageBreak/>
+        <w:t xml:space="preserve">GPU </w:t>
+      </w:r>
+      <w:r>
+        <w:t>Computing</w:t>
+      </w:r>
+      <w:bookmarkEnd w:id="47"/>
+    </w:p>
+    <w:p>
+      <w:pPr>
+        <w:spacing w:line="480" w:lineRule="auto"/>
+        <w:jc w:val="both"/>
+      </w:pPr>
+      <w:r>
+        <w:t xml:space="preserve">GPU computing is </w:t>
+      </w:r>
+      <w:r>
+        <w:t xml:space="preserve">when a </w:t>
+      </w:r>
+      <w:r>
+        <w:t>GPU (Graphics Processing Unit)</w:t>
+      </w:r>
+      <w:r>
+        <w:t xml:space="preserve"> is used </w:t>
+      </w:r>
+      <w:r>
+        <w:t>in combination with a</w:t>
+      </w:r>
+      <w:r>
+        <w:t xml:space="preserve"> CPU (Central Processing Unit)</w:t>
+      </w:r>
+      <w:r>
+        <w:t xml:space="preserve"> to execute some code</w:t>
+      </w:r>
+      <w:r>
+        <w:t xml:space="preserve"> </w:t>
+      </w:r>
+      <w:sdt>
+        <w:sdtPr>
+          <w:rPr>
+            <w:color w:val="000000"/>
+          </w:rPr>
+          <w:tag w:val="MENDELEY_CITATION_v3_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"/>
           <w:id w:val="160428195"/>
           <w:placeholder>
             <w:docPart w:val="DefaultPlaceholder_-1854013440"/>
@@ -17259,7 +17761,7 @@
             <w:rPr>
               <w:color w:val="000000"/>
             </w:rPr>
-            <w:t>[27]</w:t>
+            <w:t>[31]</w:t>
           </w:r>
         </w:sdtContent>
       </w:sdt>
@@ -17297,11 +17799,7 @@
         <w:t xml:space="preserve">goals. A CPU is designed for executing </w:t>
       </w:r>
       <w:r>
-        <w:t xml:space="preserve">a sequence of </w:t>
-      </w:r>
-      <w:r>
-        <w:lastRenderedPageBreak/>
-        <w:t>operations</w:t>
+        <w:t>a sequence of operations</w:t>
       </w:r>
       <w:r>
         <w:t xml:space="preserve">, </w:t>
@@ -17398,9 +17896,9 @@
           <w:noProof/>
         </w:rPr>
         <w:drawing>
-          <wp:inline distT="0" distB="0" distL="0" distR="0" wp14:anchorId="09985A3B" wp14:editId="1CB684D7">
-            <wp:extent cx="5731510" cy="2831465"/>
-            <wp:effectExtent l="0" t="0" r="2540" b="0"/>
+          <wp:inline distT="0" distB="0" distL="0" distR="0" wp14:anchorId="09985A3B" wp14:editId="3D927FED">
+            <wp:extent cx="2914877" cy="1440000"/>
+            <wp:effectExtent l="0" t="0" r="0" b="8255"/>
             <wp:docPr id="17" name="Picture 17" descr="The GPU Devotes More Transistors to Data Processing."/>
             <wp:cNvGraphicFramePr>
               <a:graphicFrameLocks xmlns:a="http://schemas.openxmlformats.org/drawingml/2006/main" noChangeAspect="1"/>
@@ -17430,7 +17928,7 @@
                   <pic:spPr bwMode="auto">
                     <a:xfrm>
                       <a:off x="0" y="0"/>
-                      <a:ext cx="5731510" cy="2831465"/>
+                      <a:ext cx="2914877" cy="1440000"/>
                     </a:xfrm>
                     <a:prstGeom prst="rect">
                       <a:avLst/>
@@ -17486,7 +17984,7 @@
             <w:i w:val="0"/>
             <w:color w:val="000000"/>
           </w:rPr>
-          <w:tag w:val="MENDELEY_CITATION_v3_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"/>
+          <w:tag w:val="MENDELEY_CITATION_v3_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"/>
           <w:id w:val="-1140258708"/>
           <w:placeholder>
             <w:docPart w:val="DefaultPlaceholder_-1854013440"/>
@@ -17498,7 +17996,7 @@
               <w:i w:val="0"/>
               <w:color w:val="000000"/>
             </w:rPr>
-            <w:t>[28]</w:t>
+            <w:t>[32]</w:t>
           </w:r>
         </w:sdtContent>
       </w:sdt>
@@ -17552,7 +18050,7 @@
           <w:rPr>
             <w:color w:val="000000"/>
           </w:rPr>
-          <w:tag w:val="MENDELEY_CITATION_v3_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"/>
+          <w:tag w:val="MENDELEY_CITATION_v3_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"/>
           <w:id w:val="1499378823"/>
           <w:placeholder>
             <w:docPart w:val="DefaultPlaceholder_-1854013440"/>
@@ -17563,7 +18061,7 @@
             <w:rPr>
               <w:color w:val="000000"/>
             </w:rPr>
-            <w:t>[29]</w:t>
+            <w:t>[33]</w:t>
           </w:r>
         </w:sdtContent>
       </w:sdt>
@@ -17755,7 +18253,7 @@
             <w:noProof/>
             <w:color w:val="000000"/>
           </w:rPr>
-          <w:tag w:val="MENDELEY_CITATION_v3_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"/>
+          <w:tag w:val="MENDELEY_CITATION_v3_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"/>
           <w:id w:val="385382431"/>
           <w:placeholder>
             <w:docPart w:val="DefaultPlaceholder_-1854013440"/>
@@ -17767,7 +18265,7 @@
               <w:noProof/>
               <w:color w:val="000000"/>
             </w:rPr>
-            <w:t>[28], [30], [31]</w:t>
+            <w:t>[32], [34], [35]</w:t>
           </w:r>
         </w:sdtContent>
       </w:sdt>
@@ -19927,6 +20425,170 @@
           </w:p>
         </w:tc>
       </w:tr>
+      <w:tr>
+        <w:tc>
+          <w:tcPr>
+            <w:tcW w:w="390" w:type="pct"/>
+            <w:vAlign w:val="center"/>
+          </w:tcPr>
+          <w:p>
+            <w:pPr>
+              <w:jc w:val="center"/>
+            </w:pPr>
+          </w:p>
+        </w:tc>
+        <w:tc>
+          <w:tcPr>
+            <w:tcW w:w="690" w:type="pct"/>
+            <w:vAlign w:val="center"/>
+          </w:tcPr>
+          <w:p>
+            <w:pPr>
+              <w:jc w:val="center"/>
+            </w:pPr>
+            <w:r>
+              <w:t>Image output</w:t>
+            </w:r>
+          </w:p>
+        </w:tc>
+        <w:tc>
+          <w:tcPr>
+            <w:tcW w:w="2069" w:type="pct"/>
+          </w:tcPr>
+          <w:p>
+            <w:r>
+              <w:t xml:space="preserve">It could be possible for the application to output a </w:t>
+            </w:r>
+            <w:r>
+              <w:t>high-resolution</w:t>
+            </w:r>
+            <w:r>
+              <w:t xml:space="preserve"> image of the </w:t>
+            </w:r>
+            <w:r>
+              <w:t xml:space="preserve">current view </w:t>
+            </w:r>
+          </w:p>
+        </w:tc>
+        <w:tc>
+          <w:tcPr>
+            <w:tcW w:w="641" w:type="pct"/>
+            <w:vAlign w:val="center"/>
+          </w:tcPr>
+          <w:p>
+            <w:pPr>
+              <w:jc w:val="center"/>
+            </w:pPr>
+          </w:p>
+        </w:tc>
+        <w:tc>
+          <w:tcPr>
+            <w:tcW w:w="529" w:type="pct"/>
+            <w:vAlign w:val="center"/>
+          </w:tcPr>
+          <w:p>
+            <w:pPr>
+              <w:jc w:val="center"/>
+            </w:pPr>
+            <w:r>
+              <w:t xml:space="preserve">COULD </w:t>
+            </w:r>
+          </w:p>
+        </w:tc>
+        <w:tc>
+          <w:tcPr>
+            <w:tcW w:w="681" w:type="pct"/>
+            <w:vAlign w:val="center"/>
+          </w:tcPr>
+          <w:p>
+            <w:pPr>
+              <w:jc w:val="center"/>
+            </w:pPr>
+          </w:p>
+        </w:tc>
+      </w:tr>
+      <w:tr>
+        <w:tc>
+          <w:tcPr>
+            <w:tcW w:w="390" w:type="pct"/>
+            <w:vAlign w:val="center"/>
+          </w:tcPr>
+          <w:p>
+            <w:pPr>
+              <w:jc w:val="center"/>
+            </w:pPr>
+          </w:p>
+        </w:tc>
+        <w:tc>
+          <w:tcPr>
+            <w:tcW w:w="690" w:type="pct"/>
+            <w:vAlign w:val="center"/>
+          </w:tcPr>
+          <w:p>
+            <w:pPr>
+              <w:jc w:val="center"/>
+            </w:pPr>
+            <w:r>
+              <w:t>Video output</w:t>
+            </w:r>
+            <w:r>
+              <w:t xml:space="preserve"> </w:t>
+            </w:r>
+          </w:p>
+        </w:tc>
+        <w:tc>
+          <w:tcPr>
+            <w:tcW w:w="2069" w:type="pct"/>
+          </w:tcPr>
+          <w:p>
+            <w:r>
+              <w:t xml:space="preserve">It could be possible for the application to output a </w:t>
+            </w:r>
+            <w:r>
+              <w:t xml:space="preserve">video sequence </w:t>
+            </w:r>
+            <w:r>
+              <w:t xml:space="preserve">for the current scene </w:t>
+            </w:r>
+          </w:p>
+        </w:tc>
+        <w:tc>
+          <w:tcPr>
+            <w:tcW w:w="641" w:type="pct"/>
+            <w:vAlign w:val="center"/>
+          </w:tcPr>
+          <w:p>
+            <w:pPr>
+              <w:jc w:val="center"/>
+            </w:pPr>
+          </w:p>
+        </w:tc>
+        <w:tc>
+          <w:tcPr>
+            <w:tcW w:w="529" w:type="pct"/>
+            <w:vAlign w:val="center"/>
+          </w:tcPr>
+          <w:p>
+            <w:pPr>
+              <w:jc w:val="center"/>
+            </w:pPr>
+            <w:r>
+              <w:t xml:space="preserve">COULD </w:t>
+            </w:r>
+          </w:p>
+        </w:tc>
+        <w:tc>
+          <w:tcPr>
+            <w:tcW w:w="681" w:type="pct"/>
+            <w:vAlign w:val="center"/>
+          </w:tcPr>
+          <w:p>
+            <w:pPr>
+              <w:jc w:val="center"/>
+            </w:pPr>
+          </w:p>
+        </w:tc>
+      </w:tr>
     </w:tbl>
     <w:p>
       <w:pPr>
@@ -19940,7 +20602,6 @@
       </w:pPr>
       <w:bookmarkStart w:id="62" w:name="_Toc87981076"/>
       <w:r>
-        <w:lastRenderedPageBreak/>
         <w:t xml:space="preserve">Table </w:t>
       </w:r>
       <w:fldSimple w:instr=" STYLEREF 2 \s ">
@@ -20738,6 +21399,7 @@
               </w:numPr>
             </w:pPr>
             <w:r>
+              <w:lastRenderedPageBreak/>
               <w:t xml:space="preserve">SDL2 was chosen as it provides both window display interaction and user input event polling, and has good documentation and examples </w:t>
             </w:r>
           </w:p>
@@ -20765,7 +21427,6 @@
       </w:pPr>
       <w:bookmarkStart w:id="70" w:name="_Toc87981078"/>
       <w:r>
-        <w:lastRenderedPageBreak/>
         <w:t xml:space="preserve">Table </w:t>
       </w:r>
       <w:fldSimple w:instr=" STYLEREF 2 \s ">
@@ -22274,7 +22935,7 @@
           <w:rPr>
             <w:color w:val="000000"/>
           </w:rPr>
-          <w:tag w:val="MENDELEY_CITATION_v3_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"/>
+          <w:tag w:val="MENDELEY_CITATION_v3_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"/>
           <w:id w:val="343599098"/>
           <w:placeholder>
             <w:docPart w:val="DefaultPlaceholder_-1854013440"/>
@@ -22286,7 +22947,7 @@
             <w:rPr>
               <w:color w:val="000000"/>
             </w:rPr>
-            <w:t>[32]</w:t>
+            <w:t>[36]</w:t>
           </w:r>
         </w:sdtContent>
       </w:sdt>
@@ -24247,7 +24908,7 @@
           <w:rPr>
             <w:color w:val="000000"/>
           </w:rPr>
-          <w:tag w:val="MENDELEY_CITATION_v3_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"/>
+          <w:tag w:val="MENDELEY_CITATION_v3_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"/>
           <w:id w:val="-227233627"/>
           <w:placeholder>
             <w:docPart w:val="DefaultPlaceholder_-1854013440"/>
@@ -24259,7 +24920,7 @@
             <w:rPr>
               <w:color w:val="000000"/>
             </w:rPr>
-            <w:t>[33]</w:t>
+            <w:t>[37]</w:t>
           </w:r>
         </w:sdtContent>
       </w:sdt>
@@ -24373,7 +25034,7 @@
           <w:rPr>
             <w:color w:val="000000"/>
           </w:rPr>
-          <w:tag w:val="MENDELEY_CITATION_v3_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"/>
+          <w:tag w:val="MENDELEY_CITATION_v3_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"/>
           <w:id w:val="-1476221216"/>
           <w:placeholder>
             <w:docPart w:val="DefaultPlaceholder_-1854013440"/>
@@ -24385,7 +25046,7 @@
             <w:rPr>
               <w:color w:val="000000"/>
             </w:rPr>
-            <w:t>[34]</w:t>
+            <w:t>[38]</w:t>
           </w:r>
         </w:sdtContent>
       </w:sdt>
@@ -25591,7 +26252,7 @@
             <w:autoSpaceDE w:val="0"/>
             <w:autoSpaceDN w:val="0"/>
             <w:ind w:hanging="640"/>
-            <w:divId w:val="1121611466"/>
+            <w:divId w:val="329256771"/>
             <w:rPr>
               <w:rFonts w:eastAsia="Times New Roman"/>
               <w:sz w:val="24"/>
@@ -25617,7 +26278,7 @@
             <w:autoSpaceDE w:val="0"/>
             <w:autoSpaceDN w:val="0"/>
             <w:ind w:hanging="640"/>
-            <w:divId w:val="1402293040"/>
+            <w:divId w:val="234628534"/>
             <w:rPr>
               <w:rFonts w:eastAsia="Times New Roman"/>
             </w:rPr>
@@ -25641,7 +26302,7 @@
             <w:autoSpaceDE w:val="0"/>
             <w:autoSpaceDN w:val="0"/>
             <w:ind w:hanging="640"/>
-            <w:divId w:val="324556926"/>
+            <w:divId w:val="1477843834"/>
             <w:rPr>
               <w:rFonts w:eastAsia="Times New Roman"/>
             </w:rPr>
@@ -25665,7 +26326,7 @@
             <w:autoSpaceDE w:val="0"/>
             <w:autoSpaceDN w:val="0"/>
             <w:ind w:hanging="640"/>
-            <w:divId w:val="1979455610"/>
+            <w:divId w:val="771706521"/>
             <w:rPr>
               <w:rFonts w:eastAsia="Times New Roman"/>
             </w:rPr>
@@ -25689,7 +26350,7 @@
             <w:autoSpaceDE w:val="0"/>
             <w:autoSpaceDN w:val="0"/>
             <w:ind w:hanging="640"/>
-            <w:divId w:val="14041957"/>
+            <w:divId w:val="1418399745"/>
             <w:rPr>
               <w:rFonts w:eastAsia="Times New Roman"/>
             </w:rPr>
@@ -25713,7 +26374,7 @@
             <w:autoSpaceDE w:val="0"/>
             <w:autoSpaceDN w:val="0"/>
             <w:ind w:hanging="640"/>
-            <w:divId w:val="207839330"/>
+            <w:divId w:val="262224566"/>
             <w:rPr>
               <w:rFonts w:eastAsia="Times New Roman"/>
             </w:rPr>
@@ -25737,7 +26398,7 @@
             <w:autoSpaceDE w:val="0"/>
             <w:autoSpaceDN w:val="0"/>
             <w:ind w:hanging="640"/>
-            <w:divId w:val="677122589"/>
+            <w:divId w:val="1912889400"/>
             <w:rPr>
               <w:rFonts w:eastAsia="Times New Roman"/>
             </w:rPr>
@@ -25761,7 +26422,7 @@
             <w:autoSpaceDE w:val="0"/>
             <w:autoSpaceDN w:val="0"/>
             <w:ind w:hanging="640"/>
-            <w:divId w:val="1755320713"/>
+            <w:divId w:val="2050832138"/>
             <w:rPr>
               <w:rFonts w:eastAsia="Times New Roman"/>
             </w:rPr>
@@ -25785,7 +26446,7 @@
             <w:autoSpaceDE w:val="0"/>
             <w:autoSpaceDN w:val="0"/>
             <w:ind w:hanging="640"/>
-            <w:divId w:val="1386105811"/>
+            <w:divId w:val="602611425"/>
             <w:rPr>
               <w:rFonts w:eastAsia="Times New Roman"/>
             </w:rPr>
@@ -25809,7 +26470,7 @@
             <w:autoSpaceDE w:val="0"/>
             <w:autoSpaceDN w:val="0"/>
             <w:ind w:hanging="640"/>
-            <w:divId w:val="2085443738"/>
+            <w:divId w:val="1030302678"/>
             <w:rPr>
               <w:rFonts w:eastAsia="Times New Roman"/>
             </w:rPr>
@@ -25833,7 +26494,7 @@
             <w:autoSpaceDE w:val="0"/>
             <w:autoSpaceDN w:val="0"/>
             <w:ind w:hanging="640"/>
-            <w:divId w:val="535508949"/>
+            <w:divId w:val="980038657"/>
             <w:rPr>
               <w:rFonts w:eastAsia="Times New Roman"/>
             </w:rPr>
@@ -25857,7 +26518,7 @@
             <w:autoSpaceDE w:val="0"/>
             <w:autoSpaceDN w:val="0"/>
             <w:ind w:hanging="640"/>
-            <w:divId w:val="2054424851"/>
+            <w:divId w:val="258560395"/>
             <w:rPr>
               <w:rFonts w:eastAsia="Times New Roman"/>
             </w:rPr>
@@ -25881,7 +26542,7 @@
             <w:autoSpaceDE w:val="0"/>
             <w:autoSpaceDN w:val="0"/>
             <w:ind w:hanging="640"/>
-            <w:divId w:val="721445632"/>
+            <w:divId w:val="1593775520"/>
             <w:rPr>
               <w:rFonts w:eastAsia="Times New Roman"/>
             </w:rPr>
@@ -25905,7 +26566,7 @@
             <w:autoSpaceDE w:val="0"/>
             <w:autoSpaceDN w:val="0"/>
             <w:ind w:hanging="640"/>
-            <w:divId w:val="641160677"/>
+            <w:divId w:val="951938993"/>
             <w:rPr>
               <w:rFonts w:eastAsia="Times New Roman"/>
             </w:rPr>
@@ -25929,7 +26590,7 @@
             <w:autoSpaceDE w:val="0"/>
             <w:autoSpaceDN w:val="0"/>
             <w:ind w:hanging="640"/>
-            <w:divId w:val="1403066770"/>
+            <w:divId w:val="2094351776"/>
             <w:rPr>
               <w:rFonts w:eastAsia="Times New Roman"/>
             </w:rPr>
@@ -25953,7 +26614,7 @@
             <w:autoSpaceDE w:val="0"/>
             <w:autoSpaceDN w:val="0"/>
             <w:ind w:hanging="640"/>
-            <w:divId w:val="373382580"/>
+            <w:divId w:val="430702930"/>
             <w:rPr>
               <w:rFonts w:eastAsia="Times New Roman"/>
             </w:rPr>
@@ -25977,7 +26638,7 @@
             <w:autoSpaceDE w:val="0"/>
             <w:autoSpaceDN w:val="0"/>
             <w:ind w:hanging="640"/>
-            <w:divId w:val="1748069173"/>
+            <w:divId w:val="807672021"/>
             <w:rPr>
               <w:rFonts w:eastAsia="Times New Roman"/>
             </w:rPr>
@@ -26001,7 +26662,7 @@
             <w:autoSpaceDE w:val="0"/>
             <w:autoSpaceDN w:val="0"/>
             <w:ind w:hanging="640"/>
-            <w:divId w:val="1799032983"/>
+            <w:divId w:val="736167123"/>
             <w:rPr>
               <w:rFonts w:eastAsia="Times New Roman"/>
             </w:rPr>
@@ -26039,7 +26700,7 @@
             <w:autoSpaceDE w:val="0"/>
             <w:autoSpaceDN w:val="0"/>
             <w:ind w:hanging="640"/>
-            <w:divId w:val="82605399"/>
+            <w:divId w:val="651372472"/>
             <w:rPr>
               <w:rFonts w:eastAsia="Times New Roman"/>
             </w:rPr>
@@ -26064,7 +26725,7 @@
             <w:autoSpaceDE w:val="0"/>
             <w:autoSpaceDN w:val="0"/>
             <w:ind w:hanging="640"/>
-            <w:divId w:val="990594792"/>
+            <w:divId w:val="1628270153"/>
             <w:rPr>
               <w:rFonts w:eastAsia="Times New Roman"/>
             </w:rPr>
@@ -26088,7 +26749,7 @@
             <w:autoSpaceDE w:val="0"/>
             <w:autoSpaceDN w:val="0"/>
             <w:ind w:hanging="640"/>
-            <w:divId w:val="1143157811"/>
+            <w:divId w:val="2141224879"/>
             <w:rPr>
               <w:rFonts w:eastAsia="Times New Roman"/>
             </w:rPr>
@@ -26112,7 +26773,7 @@
             <w:autoSpaceDE w:val="0"/>
             <w:autoSpaceDN w:val="0"/>
             <w:ind w:hanging="640"/>
-            <w:divId w:val="597951492"/>
+            <w:divId w:val="224269066"/>
             <w:rPr>
               <w:rFonts w:eastAsia="Times New Roman"/>
             </w:rPr>
@@ -26136,7 +26797,7 @@
             <w:autoSpaceDE w:val="0"/>
             <w:autoSpaceDN w:val="0"/>
             <w:ind w:hanging="640"/>
-            <w:divId w:val="360864695"/>
+            <w:divId w:val="2102211967"/>
             <w:rPr>
               <w:rFonts w:eastAsia="Times New Roman"/>
             </w:rPr>
@@ -26160,7 +26821,7 @@
             <w:autoSpaceDE w:val="0"/>
             <w:autoSpaceDN w:val="0"/>
             <w:ind w:hanging="640"/>
-            <w:divId w:val="451174758"/>
+            <w:divId w:val="1377511979"/>
             <w:rPr>
               <w:rFonts w:eastAsia="Times New Roman"/>
             </w:rPr>
@@ -26184,7 +26845,7 @@
             <w:autoSpaceDE w:val="0"/>
             <w:autoSpaceDN w:val="0"/>
             <w:ind w:hanging="640"/>
-            <w:divId w:val="496921339"/>
+            <w:divId w:val="944578612"/>
             <w:rPr>
               <w:rFonts w:eastAsia="Times New Roman"/>
             </w:rPr>
@@ -26208,7 +26869,7 @@
             <w:autoSpaceDE w:val="0"/>
             <w:autoSpaceDN w:val="0"/>
             <w:ind w:hanging="640"/>
-            <w:divId w:val="914587166"/>
+            <w:divId w:val="1800032049"/>
             <w:rPr>
               <w:rFonts w:eastAsia="Times New Roman"/>
             </w:rPr>
@@ -26232,7 +26893,7 @@
             <w:autoSpaceDE w:val="0"/>
             <w:autoSpaceDN w:val="0"/>
             <w:ind w:hanging="640"/>
-            <w:divId w:val="2102144210"/>
+            <w:divId w:val="974718359"/>
             <w:rPr>
               <w:rFonts w:eastAsia="Times New Roman"/>
             </w:rPr>
@@ -26248,7 +26909,7 @@
               <w:rFonts w:eastAsia="Times New Roman"/>
             </w:rPr>
             <w:tab/>
-            <w:t>“What Is GPU Computing?” https://www.boston.co.uk/info/nvidia-kepler/what-is-gpu-computing.aspx (accessed Nov. 16, 2021).</w:t>
+            <w:t>“Syntopia/Fragmentarium: Fragmentarium is a cross-platform application for exploring pixel based graphics on the GPU.” https://github.com/Syntopia/Fragmentarium (accessed Nov. 17, 2021).</w:t>
           </w:r>
         </w:p>
         <w:p>
@@ -26256,7 +26917,7 @@
             <w:autoSpaceDE w:val="0"/>
             <w:autoSpaceDN w:val="0"/>
             <w:ind w:hanging="640"/>
-            <w:divId w:val="79764346"/>
+            <w:divId w:val="2128309860"/>
             <w:rPr>
               <w:rFonts w:eastAsia="Times New Roman"/>
             </w:rPr>
@@ -26272,7 +26933,7 @@
               <w:rFonts w:eastAsia="Times New Roman"/>
             </w:rPr>
             <w:tab/>
-            <w:t>“Programming Guide :: CUDA Toolkit Documentation.” https://docs.nvidia.com/cuda/cuda-c-programming-guide/index.html (accessed Nov. 17, 2021).</w:t>
+            <w:t>“3Dickulus/FragM: Derived from https://github.com/Syntopia/Fragmentarium/.” https://github.com/3Dickulus/FragM (accessed Nov. 17, 2021).</w:t>
           </w:r>
         </w:p>
         <w:p>
@@ -26280,7 +26941,7 @@
             <w:autoSpaceDE w:val="0"/>
             <w:autoSpaceDN w:val="0"/>
             <w:ind w:hanging="640"/>
-            <w:divId w:val="591815178"/>
+            <w:divId w:val="274942327"/>
             <w:rPr>
               <w:rFonts w:eastAsia="Times New Roman"/>
             </w:rPr>
@@ -26296,7 +26957,7 @@
               <w:rFonts w:eastAsia="Times New Roman"/>
             </w:rPr>
             <w:tab/>
-            <w:t>“OpenGL Overview - The Khronos Group Inc.” https://www.khronos.org/opengl/ (accessed Nov. 17, 2021).</w:t>
+            <w:t>“Mandelbulb 3D (MB3D) fractal generator / rendering software | Mandelbulb.com.” https://www.mandelbulb.com/2014/mandelbulb-3d-mb3d-fractal-rendering-software/ (accessed Nov. 17, 2021).</w:t>
           </w:r>
         </w:p>
         <w:p>
@@ -26304,7 +26965,7 @@
             <w:autoSpaceDE w:val="0"/>
             <w:autoSpaceDN w:val="0"/>
             <w:ind w:hanging="640"/>
-            <w:divId w:val="1205482650"/>
+            <w:divId w:val="1785231075"/>
             <w:rPr>
               <w:rFonts w:eastAsia="Times New Roman"/>
             </w:rPr>
@@ -26320,7 +26981,7 @@
               <w:rFonts w:eastAsia="Times New Roman"/>
             </w:rPr>
             <w:tab/>
-            <w:t>“CUDA vs OpenCL: Which to Use for GPU Programming - Incredibuild.” https://www.incredibuild.com/blog/cuda-vs-opencl-which-to-use-for-gpu-programming (accessed Nov. 16, 2021).</w:t>
+            <w:t>“thargor6/mb3d: Mandelbulb3D.” https://github.com/thargor6/mb3d#Coloring (accessed Nov. 17, 2021).</w:t>
           </w:r>
         </w:p>
         <w:p>
@@ -26328,7 +26989,7 @@
             <w:autoSpaceDE w:val="0"/>
             <w:autoSpaceDN w:val="0"/>
             <w:ind w:hanging="640"/>
-            <w:divId w:val="359357868"/>
+            <w:divId w:val="181628383"/>
             <w:rPr>
               <w:rFonts w:eastAsia="Times New Roman"/>
             </w:rPr>
@@ -26344,7 +27005,7 @@
               <w:rFonts w:eastAsia="Times New Roman"/>
             </w:rPr>
             <w:tab/>
-            <w:t>“OpenCL Overview - The Khronos Group Inc.” https://www.khronos.org/opencl/ (accessed Nov. 17, 2021).</w:t>
+            <w:t>“What Is GPU Computing?” https://www.boston.co.uk/info/nvidia-kepler/what-is-gpu-computing.aspx (accessed Nov. 16, 2021).</w:t>
           </w:r>
         </w:p>
         <w:p>
@@ -26352,7 +27013,7 @@
             <w:autoSpaceDE w:val="0"/>
             <w:autoSpaceDN w:val="0"/>
             <w:ind w:hanging="640"/>
-            <w:divId w:val="1120421603"/>
+            <w:divId w:val="974413291"/>
             <w:rPr>
               <w:rFonts w:eastAsia="Times New Roman"/>
             </w:rPr>
@@ -26368,7 +27029,7 @@
               <w:rFonts w:eastAsia="Times New Roman"/>
             </w:rPr>
             <w:tab/>
-            <w:t>Khronos®, “The C++ for OpenCL 1.0 Programming Language Documentation,” 2021. https://www.khronos.org/opencl/assets/CXX_for_OpenCL.html#_the_c_for_opencl_programming_language (accessed Nov. 04, 2021).</w:t>
+            <w:t>“Programming Guide :: CUDA Toolkit Documentation.” https://docs.nvidia.com/cuda/cuda-c-programming-guide/index.html (accessed Nov. 17, 2021).</w:t>
           </w:r>
         </w:p>
         <w:p>
@@ -26376,7 +27037,7 @@
             <w:autoSpaceDE w:val="0"/>
             <w:autoSpaceDN w:val="0"/>
             <w:ind w:hanging="640"/>
-            <w:divId w:val="89933847"/>
+            <w:divId w:val="796725413"/>
             <w:rPr>
               <w:rFonts w:eastAsia="Times New Roman"/>
             </w:rPr>
@@ -26392,7 +27053,7 @@
               <w:rFonts w:eastAsia="Times New Roman"/>
             </w:rPr>
             <w:tab/>
-            <w:t>“What is Agile? | Atlassian.” https://www.atlassian.com/agile (accessed Nov. 13, 2021).</w:t>
+            <w:t>“OpenGL Overview - The Khronos Group Inc.” https://www.khronos.org/opengl/ (accessed Nov. 17, 2021).</w:t>
           </w:r>
         </w:p>
         <w:p>
@@ -26400,7 +27061,7 @@
             <w:autoSpaceDE w:val="0"/>
             <w:autoSpaceDN w:val="0"/>
             <w:ind w:hanging="640"/>
-            <w:divId w:val="1155609790"/>
+            <w:divId w:val="644433259"/>
             <w:rPr>
               <w:rFonts w:eastAsia="Times New Roman"/>
             </w:rPr>
@@ -26416,7 +27077,7 @@
               <w:rFonts w:eastAsia="Times New Roman"/>
             </w:rPr>
             <w:tab/>
-            <w:t>“What are four basic principles of Object Oriented Programming? | by Munish Chandel | Medium.” https://medium.com/@cancerian0684/what-are-four-basic-principles-of-object-oriented-programming-645af8b43727 (accessed Nov. 13, 2021).</w:t>
+            <w:t>“CUDA vs OpenCL: Which to Use for GPU Programming - Incredibuild.” https://www.incredibuild.com/blog/cuda-vs-opencl-which-to-use-for-gpu-programming (accessed Nov. 16, 2021).</w:t>
           </w:r>
         </w:p>
         <w:p>
@@ -26424,7 +27085,7 @@
             <w:autoSpaceDE w:val="0"/>
             <w:autoSpaceDN w:val="0"/>
             <w:ind w:hanging="640"/>
-            <w:divId w:val="110247009"/>
+            <w:divId w:val="889003439"/>
             <w:rPr>
               <w:rFonts w:eastAsia="Times New Roman"/>
             </w:rPr>
@@ -26434,6 +27095,103 @@
               <w:rFonts w:eastAsia="Times New Roman"/>
             </w:rPr>
             <w:t>[35]</w:t>
+          </w:r>
+          <w:r>
+            <w:rPr>
+              <w:rFonts w:eastAsia="Times New Roman"/>
+            </w:rPr>
+            <w:tab/>
+            <w:t>“OpenCL Overview - The Khronos Group Inc.” https://www.khronos.org/opencl/ (accessed Nov. 17, 2021).</w:t>
+          </w:r>
+        </w:p>
+        <w:p>
+          <w:pPr>
+            <w:autoSpaceDE w:val="0"/>
+            <w:autoSpaceDN w:val="0"/>
+            <w:ind w:hanging="640"/>
+            <w:divId w:val="1586108405"/>
+            <w:rPr>
+              <w:rFonts w:eastAsia="Times New Roman"/>
+            </w:rPr>
+          </w:pPr>
+          <w:r>
+            <w:rPr>
+              <w:rFonts w:eastAsia="Times New Roman"/>
+            </w:rPr>
+            <w:lastRenderedPageBreak/>
+            <w:t>[36]</w:t>
+          </w:r>
+          <w:r>
+            <w:rPr>
+              <w:rFonts w:eastAsia="Times New Roman"/>
+            </w:rPr>
+            <w:tab/>
+            <w:t>Khronos®, “The C++ for OpenCL 1.0 Programming Language Documentation,” 2021. https://www.khronos.org/opencl/assets/CXX_for_OpenCL.html#_the_c_for_opencl_programming_language (accessed Nov. 04, 2021).</w:t>
+          </w:r>
+        </w:p>
+        <w:p>
+          <w:pPr>
+            <w:autoSpaceDE w:val="0"/>
+            <w:autoSpaceDN w:val="0"/>
+            <w:ind w:hanging="640"/>
+            <w:divId w:val="608202582"/>
+            <w:rPr>
+              <w:rFonts w:eastAsia="Times New Roman"/>
+            </w:rPr>
+          </w:pPr>
+          <w:r>
+            <w:rPr>
+              <w:rFonts w:eastAsia="Times New Roman"/>
+            </w:rPr>
+            <w:t>[37]</w:t>
+          </w:r>
+          <w:r>
+            <w:rPr>
+              <w:rFonts w:eastAsia="Times New Roman"/>
+            </w:rPr>
+            <w:tab/>
+            <w:t>“What is Agile? | Atlassian.” https://www.atlassian.com/agile (accessed Nov. 13, 2021).</w:t>
+          </w:r>
+        </w:p>
+        <w:p>
+          <w:pPr>
+            <w:autoSpaceDE w:val="0"/>
+            <w:autoSpaceDN w:val="0"/>
+            <w:ind w:hanging="640"/>
+            <w:divId w:val="1869026361"/>
+            <w:rPr>
+              <w:rFonts w:eastAsia="Times New Roman"/>
+            </w:rPr>
+          </w:pPr>
+          <w:r>
+            <w:rPr>
+              <w:rFonts w:eastAsia="Times New Roman"/>
+            </w:rPr>
+            <w:t>[38]</w:t>
+          </w:r>
+          <w:r>
+            <w:rPr>
+              <w:rFonts w:eastAsia="Times New Roman"/>
+            </w:rPr>
+            <w:tab/>
+            <w:t>“What are four basic principles of Object Oriented Programming? | by Munish Chandel | Medium.” https://medium.com/@cancerian0684/what-are-four-basic-principles-of-object-oriented-programming-645af8b43727 (accessed Nov. 13, 2021).</w:t>
+          </w:r>
+        </w:p>
+        <w:p>
+          <w:pPr>
+            <w:autoSpaceDE w:val="0"/>
+            <w:autoSpaceDN w:val="0"/>
+            <w:ind w:hanging="640"/>
+            <w:divId w:val="1486320033"/>
+            <w:rPr>
+              <w:rFonts w:eastAsia="Times New Roman"/>
+            </w:rPr>
+          </w:pPr>
+          <w:r>
+            <w:rPr>
+              <w:rFonts w:eastAsia="Times New Roman"/>
+            </w:rPr>
+            <w:t>[39]</w:t>
           </w:r>
           <w:r>
             <w:rPr>
@@ -26451,7 +27209,6 @@
             <w:rPr>
               <w:rFonts w:eastAsia="Times New Roman"/>
             </w:rPr>
-            <w:lastRenderedPageBreak/>
             <w:t> </w:t>
           </w:r>
         </w:p>
@@ -26603,7 +27360,7 @@
             <w:i w:val="0"/>
             <w:color w:val="000000"/>
           </w:rPr>
-          <w:tag w:val="MENDELEY_CITATION_v3_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"/>
+          <w:tag w:val="MENDELEY_CITATION_v3_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"/>
           <w:id w:val="-16086791"/>
           <w:placeholder>
             <w:docPart w:val="DefaultPlaceholder_-1854013440"/>
@@ -26616,7 +27373,7 @@
               <w:i w:val="0"/>
               <w:color w:val="000000"/>
             </w:rPr>
-            <w:t>[35]</w:t>
+            <w:t>[39]</w:t>
           </w:r>
         </w:sdtContent>
       </w:sdt>
@@ -27487,9 +28244,77 @@
         <w:spacing w:line="360" w:lineRule="auto"/>
       </w:pPr>
     </w:p>
+    <w:p>
+      <w:pPr>
+        <w:pStyle w:val="Heading2"/>
+      </w:pPr>
+      <w:bookmarkStart w:id="122" w:name="_Ref88044332"/>
+      <w:r>
+        <w:t>Output Render from</w:t>
+      </w:r>
+      <w:r>
+        <w:t xml:space="preserve"> Mandelbulb3D</w:t>
+      </w:r>
+      <w:bookmarkEnd w:id="122"/>
+    </w:p>
+    <w:p>
+      <w:r>
+        <w:rPr>
+          <w:noProof/>
+        </w:rPr>
+        <w:drawing>
+          <wp:inline distT="0" distB="0" distL="0" distR="0" wp14:anchorId="19F41449" wp14:editId="29E24689">
+            <wp:extent cx="5731510" cy="4300855"/>
+            <wp:effectExtent l="0" t="0" r="2540" b="4445"/>
+            <wp:docPr id="19" name="Picture 19" descr="A close-up of a plant&#10;&#10;Description automatically generated with low confidence"/>
+            <wp:cNvGraphicFramePr>
+              <a:graphicFrameLocks xmlns:a="http://schemas.openxmlformats.org/drawingml/2006/main" noChangeAspect="1"/>
+            </wp:cNvGraphicFramePr>
+            <a:graphic xmlns:a="http://schemas.openxmlformats.org/drawingml/2006/main">
+              <a:graphicData uri="http://schemas.openxmlformats.org/drawingml/2006/picture">
+                <pic:pic xmlns:pic="http://schemas.openxmlformats.org/drawingml/2006/picture">
+                  <pic:nvPicPr>
+                    <pic:cNvPr id="19" name="Picture 19" descr="A close-up of a plant&#10;&#10;Description automatically generated with low confidence"/>
+                    <pic:cNvPicPr>
+                      <a:picLocks noChangeAspect="1" noChangeArrowheads="1"/>
+                    </pic:cNvPicPr>
+                  </pic:nvPicPr>
+                  <pic:blipFill>
+                    <a:blip r:embed="rId29">
+                      <a:extLst>
+                        <a:ext uri="{28A0092B-C50C-407E-A947-70E740481C1C}">
+                          <a14:useLocalDpi xmlns:a14="http://schemas.microsoft.com/office/drawing/2010/main" val="0"/>
+                        </a:ext>
+                      </a:extLst>
+                    </a:blip>
+                    <a:srcRect/>
+                    <a:stretch>
+                      <a:fillRect/>
+                    </a:stretch>
+                  </pic:blipFill>
+                  <pic:spPr bwMode="auto">
+                    <a:xfrm>
+                      <a:off x="0" y="0"/>
+                      <a:ext cx="5731510" cy="4300855"/>
+                    </a:xfrm>
+                    <a:prstGeom prst="rect">
+                      <a:avLst/>
+                    </a:prstGeom>
+                    <a:noFill/>
+                    <a:ln>
+                      <a:noFill/>
+                    </a:ln>
+                  </pic:spPr>
+                </pic:pic>
+              </a:graphicData>
+            </a:graphic>
+          </wp:inline>
+        </w:drawing>
+      </w:r>
+    </w:p>
     <w:sectPr>
-      <w:headerReference w:type="default" r:id="rId29"/>
-      <w:footerReference w:type="default" r:id="rId30"/>
+      <w:headerReference w:type="default" r:id="rId30"/>
+      <w:footerReference w:type="default" r:id="rId31"/>
       <w:pgSz w:w="11906" w:h="16838"/>
       <w:pgMar w:top="1440" w:right="1440" w:bottom="1440" w:left="1440" w:header="708" w:footer="708" w:gutter="0"/>
       <w:pgNumType w:start="0"/>
@@ -28390,102 +29215,16 @@
     </w:lvl>
   </w:abstractNum>
   <w:abstractNum w:abstractNumId="7" w15:restartNumberingAfterBreak="0">
-    <w:nsid w:val="510A2D4D"/>
+    <w:nsid w:val="2CF62736"/>
     <w:multiLevelType w:val="hybridMultilevel"/>
-    <w:tmpl w:val="44189878"/>
-    <w:lvl w:ilvl="0" w:tplc="0809000F">
-      <w:start w:val="1"/>
-      <w:numFmt w:val="decimal"/>
-      <w:lvlText w:val="%1."/>
-      <w:lvlJc w:val="left"/>
-      <w:pPr>
-        <w:ind w:left="720" w:hanging="360"/>
-      </w:pPr>
-    </w:lvl>
-    <w:lvl w:ilvl="1" w:tplc="08090019" w:tentative="1">
-      <w:start w:val="1"/>
-      <w:numFmt w:val="lowerLetter"/>
-      <w:lvlText w:val="%2."/>
-      <w:lvlJc w:val="left"/>
-      <w:pPr>
-        <w:ind w:left="1440" w:hanging="360"/>
-      </w:pPr>
-    </w:lvl>
-    <w:lvl w:ilvl="2" w:tplc="0809001B" w:tentative="1">
-      <w:start w:val="1"/>
-      <w:numFmt w:val="lowerRoman"/>
-      <w:lvlText w:val="%3."/>
-      <w:lvlJc w:val="right"/>
-      <w:pPr>
-        <w:ind w:left="2160" w:hanging="180"/>
-      </w:pPr>
-    </w:lvl>
-    <w:lvl w:ilvl="3" w:tplc="0809000F" w:tentative="1">
-      <w:start w:val="1"/>
-      <w:numFmt w:val="decimal"/>
-      <w:lvlText w:val="%4."/>
-      <w:lvlJc w:val="left"/>
-      <w:pPr>
-        <w:ind w:left="2880" w:hanging="360"/>
-      </w:pPr>
-    </w:lvl>
-    <w:lvl w:ilvl="4" w:tplc="08090019" w:tentative="1">
-      <w:start w:val="1"/>
-      <w:numFmt w:val="lowerLetter"/>
-      <w:lvlText w:val="%5."/>
-      <w:lvlJc w:val="left"/>
-      <w:pPr>
-        <w:ind w:left="3600" w:hanging="360"/>
-      </w:pPr>
-    </w:lvl>
-    <w:lvl w:ilvl="5" w:tplc="0809001B" w:tentative="1">
-      <w:start w:val="1"/>
-      <w:numFmt w:val="lowerRoman"/>
-      <w:lvlText w:val="%6."/>
-      <w:lvlJc w:val="right"/>
-      <w:pPr>
-        <w:ind w:left="4320" w:hanging="180"/>
-      </w:pPr>
-    </w:lvl>
-    <w:lvl w:ilvl="6" w:tplc="0809000F" w:tentative="1">
-      <w:start w:val="1"/>
-      <w:numFmt w:val="decimal"/>
-      <w:lvlText w:val="%7."/>
-      <w:lvlJc w:val="left"/>
-      <w:pPr>
-        <w:ind w:left="5040" w:hanging="360"/>
-      </w:pPr>
-    </w:lvl>
-    <w:lvl w:ilvl="7" w:tplc="08090019" w:tentative="1">
-      <w:start w:val="1"/>
-      <w:numFmt w:val="lowerLetter"/>
-      <w:lvlText w:val="%8."/>
-      <w:lvlJc w:val="left"/>
-      <w:pPr>
-        <w:ind w:left="5760" w:hanging="360"/>
-      </w:pPr>
-    </w:lvl>
-    <w:lvl w:ilvl="8" w:tplc="0809001B" w:tentative="1">
-      <w:start w:val="1"/>
-      <w:numFmt w:val="lowerRoman"/>
-      <w:lvlText w:val="%9."/>
-      <w:lvlJc w:val="right"/>
-      <w:pPr>
-        <w:ind w:left="6480" w:hanging="180"/>
-      </w:pPr>
-    </w:lvl>
-  </w:abstractNum>
-  <w:abstractNum w:abstractNumId="8" w15:restartNumberingAfterBreak="0">
-    <w:nsid w:val="62D84EC9"/>
-    <w:multiLevelType w:val="hybridMultilevel"/>
-    <w:tmpl w:val="2F66C9E2"/>
+    <w:tmpl w:val="02142190"/>
     <w:lvl w:ilvl="0" w:tplc="08090001">
       <w:start w:val="1"/>
       <w:numFmt w:val="bullet"/>
       <w:lvlText w:val=""/>
       <w:lvlJc w:val="left"/>
       <w:pPr>
-        <w:ind w:left="360" w:hanging="360"/>
+        <w:ind w:left="720" w:hanging="360"/>
       </w:pPr>
       <w:rPr>
         <w:rFonts w:ascii="Symbol" w:hAnsi="Symbol" w:hint="default"/>
@@ -28497,7 +29236,7 @@
       <w:lvlText w:val="o"/>
       <w:lvlJc w:val="left"/>
       <w:pPr>
-        <w:ind w:left="1080" w:hanging="360"/>
+        <w:ind w:left="1440" w:hanging="360"/>
       </w:pPr>
       <w:rPr>
         <w:rFonts w:ascii="Courier New" w:hAnsi="Courier New" w:cs="Courier New" w:hint="default"/>
@@ -28509,7 +29248,7 @@
       <w:lvlText w:val=""/>
       <w:lvlJc w:val="left"/>
       <w:pPr>
-        <w:ind w:left="1800" w:hanging="360"/>
+        <w:ind w:left="2160" w:hanging="360"/>
       </w:pPr>
       <w:rPr>
         <w:rFonts w:ascii="Wingdings" w:hAnsi="Wingdings" w:hint="default"/>
@@ -28521,7 +29260,7 @@
       <w:lvlText w:val=""/>
       <w:lvlJc w:val="left"/>
       <w:pPr>
-        <w:ind w:left="2520" w:hanging="360"/>
+        <w:ind w:left="2880" w:hanging="360"/>
       </w:pPr>
       <w:rPr>
         <w:rFonts w:ascii="Symbol" w:hAnsi="Symbol" w:hint="default"/>
@@ -28533,7 +29272,7 @@
       <w:lvlText w:val="o"/>
       <w:lvlJc w:val="left"/>
       <w:pPr>
-        <w:ind w:left="3240" w:hanging="360"/>
+        <w:ind w:left="3600" w:hanging="360"/>
       </w:pPr>
       <w:rPr>
         <w:rFonts w:ascii="Courier New" w:hAnsi="Courier New" w:cs="Courier New" w:hint="default"/>
@@ -28545,7 +29284,7 @@
       <w:lvlText w:val=""/>
       <w:lvlJc w:val="left"/>
       <w:pPr>
-        <w:ind w:left="3960" w:hanging="360"/>
+        <w:ind w:left="4320" w:hanging="360"/>
       </w:pPr>
       <w:rPr>
         <w:rFonts w:ascii="Wingdings" w:hAnsi="Wingdings" w:hint="default"/>
@@ -28557,7 +29296,7 @@
       <w:lvlText w:val=""/>
       <w:lvlJc w:val="left"/>
       <w:pPr>
-        <w:ind w:left="4680" w:hanging="360"/>
+        <w:ind w:left="5040" w:hanging="360"/>
       </w:pPr>
       <w:rPr>
         <w:rFonts w:ascii="Symbol" w:hAnsi="Symbol" w:hint="default"/>
@@ -28569,7 +29308,7 @@
       <w:lvlText w:val="o"/>
       <w:lvlJc w:val="left"/>
       <w:pPr>
-        <w:ind w:left="5400" w:hanging="360"/>
+        <w:ind w:left="5760" w:hanging="360"/>
       </w:pPr>
       <w:rPr>
         <w:rFonts w:ascii="Courier New" w:hAnsi="Courier New" w:cs="Courier New" w:hint="default"/>
@@ -28581,103 +29320,17 @@
       <w:lvlText w:val=""/>
       <w:lvlJc w:val="left"/>
       <w:pPr>
-        <w:ind w:left="6120" w:hanging="360"/>
+        <w:ind w:left="6480" w:hanging="360"/>
       </w:pPr>
       <w:rPr>
         <w:rFonts w:ascii="Wingdings" w:hAnsi="Wingdings" w:hint="default"/>
       </w:rPr>
     </w:lvl>
   </w:abstractNum>
-  <w:abstractNum w:abstractNumId="9" w15:restartNumberingAfterBreak="0">
-    <w:nsid w:val="65E9684E"/>
+  <w:abstractNum w:abstractNumId="8" w15:restartNumberingAfterBreak="0">
+    <w:nsid w:val="510A2D4D"/>
     <w:multiLevelType w:val="hybridMultilevel"/>
-    <w:tmpl w:val="3272C2FE"/>
-    <w:lvl w:ilvl="0" w:tplc="FFFFFFFF">
-      <w:start w:val="1"/>
-      <w:numFmt w:val="decimal"/>
-      <w:lvlText w:val="%1."/>
-      <w:lvlJc w:val="left"/>
-      <w:pPr>
-        <w:ind w:left="720" w:hanging="360"/>
-      </w:pPr>
-    </w:lvl>
-    <w:lvl w:ilvl="1" w:tplc="FFFFFFFF" w:tentative="1">
-      <w:start w:val="1"/>
-      <w:numFmt w:val="lowerLetter"/>
-      <w:lvlText w:val="%2."/>
-      <w:lvlJc w:val="left"/>
-      <w:pPr>
-        <w:ind w:left="1440" w:hanging="360"/>
-      </w:pPr>
-    </w:lvl>
-    <w:lvl w:ilvl="2" w:tplc="FFFFFFFF" w:tentative="1">
-      <w:start w:val="1"/>
-      <w:numFmt w:val="lowerRoman"/>
-      <w:lvlText w:val="%3."/>
-      <w:lvlJc w:val="right"/>
-      <w:pPr>
-        <w:ind w:left="2160" w:hanging="180"/>
-      </w:pPr>
-    </w:lvl>
-    <w:lvl w:ilvl="3" w:tplc="FFFFFFFF" w:tentative="1">
-      <w:start w:val="1"/>
-      <w:numFmt w:val="decimal"/>
-      <w:lvlText w:val="%4."/>
-      <w:lvlJc w:val="left"/>
-      <w:pPr>
-        <w:ind w:left="2880" w:hanging="360"/>
-      </w:pPr>
-    </w:lvl>
-    <w:lvl w:ilvl="4" w:tplc="FFFFFFFF" w:tentative="1">
-      <w:start w:val="1"/>
-      <w:numFmt w:val="lowerLetter"/>
-      <w:lvlText w:val="%5."/>
-      <w:lvlJc w:val="left"/>
-      <w:pPr>
-        <w:ind w:left="3600" w:hanging="360"/>
-      </w:pPr>
-    </w:lvl>
-    <w:lvl w:ilvl="5" w:tplc="FFFFFFFF" w:tentative="1">
-      <w:start w:val="1"/>
-      <w:numFmt w:val="lowerRoman"/>
-      <w:lvlText w:val="%6."/>
-      <w:lvlJc w:val="right"/>
-      <w:pPr>
-        <w:ind w:left="4320" w:hanging="180"/>
-      </w:pPr>
-    </w:lvl>
-    <w:lvl w:ilvl="6" w:tplc="FFFFFFFF" w:tentative="1">
-      <w:start w:val="1"/>
-      <w:numFmt w:val="decimal"/>
-      <w:lvlText w:val="%7."/>
-      <w:lvlJc w:val="left"/>
-      <w:pPr>
-        <w:ind w:left="5040" w:hanging="360"/>
-      </w:pPr>
-    </w:lvl>
-    <w:lvl w:ilvl="7" w:tplc="FFFFFFFF" w:tentative="1">
-      <w:start w:val="1"/>
-      <w:numFmt w:val="lowerLetter"/>
-      <w:lvlText w:val="%8."/>
-      <w:lvlJc w:val="left"/>
-      <w:pPr>
-        <w:ind w:left="5760" w:hanging="360"/>
-      </w:pPr>
-    </w:lvl>
-    <w:lvl w:ilvl="8" w:tplc="FFFFFFFF" w:tentative="1">
-      <w:start w:val="1"/>
-      <w:numFmt w:val="lowerRoman"/>
-      <w:lvlText w:val="%9."/>
-      <w:lvlJc w:val="right"/>
-      <w:pPr>
-        <w:ind w:left="6480" w:hanging="180"/>
-      </w:pPr>
-    </w:lvl>
-  </w:abstractNum>
-  <w:abstractNum w:abstractNumId="10" w15:restartNumberingAfterBreak="0">
-    <w:nsid w:val="6ABA1DD5"/>
-    <w:multiLevelType w:val="hybridMultilevel"/>
-    <w:tmpl w:val="3272C2FE"/>
+    <w:tmpl w:val="44189878"/>
     <w:lvl w:ilvl="0" w:tplc="0809000F">
       <w:start w:val="1"/>
       <w:numFmt w:val="decimal"/>
@@ -28760,10 +29413,10 @@
       </w:pPr>
     </w:lvl>
   </w:abstractNum>
-  <w:abstractNum w:abstractNumId="11" w15:restartNumberingAfterBreak="0">
-    <w:nsid w:val="6DBF7D6C"/>
+  <w:abstractNum w:abstractNumId="9" w15:restartNumberingAfterBreak="0">
+    <w:nsid w:val="62D84EC9"/>
     <w:multiLevelType w:val="hybridMultilevel"/>
-    <w:tmpl w:val="3716A7D6"/>
+    <w:tmpl w:val="2F66C9E2"/>
     <w:lvl w:ilvl="0" w:tplc="08090001">
       <w:start w:val="1"/>
       <w:numFmt w:val="bullet"/>
@@ -28873,10 +29526,96 @@
       </w:rPr>
     </w:lvl>
   </w:abstractNum>
-  <w:abstractNum w:abstractNumId="12" w15:restartNumberingAfterBreak="0">
-    <w:nsid w:val="736C3A55"/>
+  <w:abstractNum w:abstractNumId="10" w15:restartNumberingAfterBreak="0">
+    <w:nsid w:val="65E9684E"/>
     <w:multiLevelType w:val="hybridMultilevel"/>
-    <w:tmpl w:val="31829154"/>
+    <w:tmpl w:val="3272C2FE"/>
+    <w:lvl w:ilvl="0" w:tplc="FFFFFFFF">
+      <w:start w:val="1"/>
+      <w:numFmt w:val="decimal"/>
+      <w:lvlText w:val="%1."/>
+      <w:lvlJc w:val="left"/>
+      <w:pPr>
+        <w:ind w:left="720" w:hanging="360"/>
+      </w:pPr>
+    </w:lvl>
+    <w:lvl w:ilvl="1" w:tplc="FFFFFFFF" w:tentative="1">
+      <w:start w:val="1"/>
+      <w:numFmt w:val="lowerLetter"/>
+      <w:lvlText w:val="%2."/>
+      <w:lvlJc w:val="left"/>
+      <w:pPr>
+        <w:ind w:left="1440" w:hanging="360"/>
+      </w:pPr>
+    </w:lvl>
+    <w:lvl w:ilvl="2" w:tplc="FFFFFFFF" w:tentative="1">
+      <w:start w:val="1"/>
+      <w:numFmt w:val="lowerRoman"/>
+      <w:lvlText w:val="%3."/>
+      <w:lvlJc w:val="right"/>
+      <w:pPr>
+        <w:ind w:left="2160" w:hanging="180"/>
+      </w:pPr>
+    </w:lvl>
+    <w:lvl w:ilvl="3" w:tplc="FFFFFFFF" w:tentative="1">
+      <w:start w:val="1"/>
+      <w:numFmt w:val="decimal"/>
+      <w:lvlText w:val="%4."/>
+      <w:lvlJc w:val="left"/>
+      <w:pPr>
+        <w:ind w:left="2880" w:hanging="360"/>
+      </w:pPr>
+    </w:lvl>
+    <w:lvl w:ilvl="4" w:tplc="FFFFFFFF" w:tentative="1">
+      <w:start w:val="1"/>
+      <w:numFmt w:val="lowerLetter"/>
+      <w:lvlText w:val="%5."/>
+      <w:lvlJc w:val="left"/>
+      <w:pPr>
+        <w:ind w:left="3600" w:hanging="360"/>
+      </w:pPr>
+    </w:lvl>
+    <w:lvl w:ilvl="5" w:tplc="FFFFFFFF" w:tentative="1">
+      <w:start w:val="1"/>
+      <w:numFmt w:val="lowerRoman"/>
+      <w:lvlText w:val="%6."/>
+      <w:lvlJc w:val="right"/>
+      <w:pPr>
+        <w:ind w:left="4320" w:hanging="180"/>
+      </w:pPr>
+    </w:lvl>
+    <w:lvl w:ilvl="6" w:tplc="FFFFFFFF" w:tentative="1">
+      <w:start w:val="1"/>
+      <w:numFmt w:val="decimal"/>
+      <w:lvlText w:val="%7."/>
+      <w:lvlJc w:val="left"/>
+      <w:pPr>
+        <w:ind w:left="5040" w:hanging="360"/>
+      </w:pPr>
+    </w:lvl>
+    <w:lvl w:ilvl="7" w:tplc="FFFFFFFF" w:tentative="1">
+      <w:start w:val="1"/>
+      <w:numFmt w:val="lowerLetter"/>
+      <w:lvlText w:val="%8."/>
+      <w:lvlJc w:val="left"/>
+      <w:pPr>
+        <w:ind w:left="5760" w:hanging="360"/>
+      </w:pPr>
+    </w:lvl>
+    <w:lvl w:ilvl="8" w:tplc="FFFFFFFF" w:tentative="1">
+      <w:start w:val="1"/>
+      <w:numFmt w:val="lowerRoman"/>
+      <w:lvlText w:val="%9."/>
+      <w:lvlJc w:val="right"/>
+      <w:pPr>
+        <w:ind w:left="6480" w:hanging="180"/>
+      </w:pPr>
+    </w:lvl>
+  </w:abstractNum>
+  <w:abstractNum w:abstractNumId="11" w15:restartNumberingAfterBreak="0">
+    <w:nsid w:val="696F1811"/>
+    <w:multiLevelType w:val="hybridMultilevel"/>
+    <w:tmpl w:val="A1FCEDFA"/>
     <w:lvl w:ilvl="0" w:tplc="08090001">
       <w:start w:val="1"/>
       <w:numFmt w:val="bullet"/>
@@ -28986,7 +29725,319 @@
       </w:rPr>
     </w:lvl>
   </w:abstractNum>
+  <w:abstractNum w:abstractNumId="12" w15:restartNumberingAfterBreak="0">
+    <w:nsid w:val="6ABA1DD5"/>
+    <w:multiLevelType w:val="hybridMultilevel"/>
+    <w:tmpl w:val="3272C2FE"/>
+    <w:lvl w:ilvl="0" w:tplc="0809000F">
+      <w:start w:val="1"/>
+      <w:numFmt w:val="decimal"/>
+      <w:lvlText w:val="%1."/>
+      <w:lvlJc w:val="left"/>
+      <w:pPr>
+        <w:ind w:left="720" w:hanging="360"/>
+      </w:pPr>
+    </w:lvl>
+    <w:lvl w:ilvl="1" w:tplc="08090019" w:tentative="1">
+      <w:start w:val="1"/>
+      <w:numFmt w:val="lowerLetter"/>
+      <w:lvlText w:val="%2."/>
+      <w:lvlJc w:val="left"/>
+      <w:pPr>
+        <w:ind w:left="1440" w:hanging="360"/>
+      </w:pPr>
+    </w:lvl>
+    <w:lvl w:ilvl="2" w:tplc="0809001B" w:tentative="1">
+      <w:start w:val="1"/>
+      <w:numFmt w:val="lowerRoman"/>
+      <w:lvlText w:val="%3."/>
+      <w:lvlJc w:val="right"/>
+      <w:pPr>
+        <w:ind w:left="2160" w:hanging="180"/>
+      </w:pPr>
+    </w:lvl>
+    <w:lvl w:ilvl="3" w:tplc="0809000F" w:tentative="1">
+      <w:start w:val="1"/>
+      <w:numFmt w:val="decimal"/>
+      <w:lvlText w:val="%4."/>
+      <w:lvlJc w:val="left"/>
+      <w:pPr>
+        <w:ind w:left="2880" w:hanging="360"/>
+      </w:pPr>
+    </w:lvl>
+    <w:lvl w:ilvl="4" w:tplc="08090019" w:tentative="1">
+      <w:start w:val="1"/>
+      <w:numFmt w:val="lowerLetter"/>
+      <w:lvlText w:val="%5."/>
+      <w:lvlJc w:val="left"/>
+      <w:pPr>
+        <w:ind w:left="3600" w:hanging="360"/>
+      </w:pPr>
+    </w:lvl>
+    <w:lvl w:ilvl="5" w:tplc="0809001B" w:tentative="1">
+      <w:start w:val="1"/>
+      <w:numFmt w:val="lowerRoman"/>
+      <w:lvlText w:val="%6."/>
+      <w:lvlJc w:val="right"/>
+      <w:pPr>
+        <w:ind w:left="4320" w:hanging="180"/>
+      </w:pPr>
+    </w:lvl>
+    <w:lvl w:ilvl="6" w:tplc="0809000F" w:tentative="1">
+      <w:start w:val="1"/>
+      <w:numFmt w:val="decimal"/>
+      <w:lvlText w:val="%7."/>
+      <w:lvlJc w:val="left"/>
+      <w:pPr>
+        <w:ind w:left="5040" w:hanging="360"/>
+      </w:pPr>
+    </w:lvl>
+    <w:lvl w:ilvl="7" w:tplc="08090019" w:tentative="1">
+      <w:start w:val="1"/>
+      <w:numFmt w:val="lowerLetter"/>
+      <w:lvlText w:val="%8."/>
+      <w:lvlJc w:val="left"/>
+      <w:pPr>
+        <w:ind w:left="5760" w:hanging="360"/>
+      </w:pPr>
+    </w:lvl>
+    <w:lvl w:ilvl="8" w:tplc="0809001B" w:tentative="1">
+      <w:start w:val="1"/>
+      <w:numFmt w:val="lowerRoman"/>
+      <w:lvlText w:val="%9."/>
+      <w:lvlJc w:val="right"/>
+      <w:pPr>
+        <w:ind w:left="6480" w:hanging="180"/>
+      </w:pPr>
+    </w:lvl>
+  </w:abstractNum>
   <w:abstractNum w:abstractNumId="13" w15:restartNumberingAfterBreak="0">
+    <w:nsid w:val="6DBF7D6C"/>
+    <w:multiLevelType w:val="hybridMultilevel"/>
+    <w:tmpl w:val="3716A7D6"/>
+    <w:lvl w:ilvl="0" w:tplc="08090001">
+      <w:start w:val="1"/>
+      <w:numFmt w:val="bullet"/>
+      <w:lvlText w:val=""/>
+      <w:lvlJc w:val="left"/>
+      <w:pPr>
+        <w:ind w:left="360" w:hanging="360"/>
+      </w:pPr>
+      <w:rPr>
+        <w:rFonts w:ascii="Symbol" w:hAnsi="Symbol" w:hint="default"/>
+      </w:rPr>
+    </w:lvl>
+    <w:lvl w:ilvl="1" w:tplc="08090003" w:tentative="1">
+      <w:start w:val="1"/>
+      <w:numFmt w:val="bullet"/>
+      <w:lvlText w:val="o"/>
+      <w:lvlJc w:val="left"/>
+      <w:pPr>
+        <w:ind w:left="1080" w:hanging="360"/>
+      </w:pPr>
+      <w:rPr>
+        <w:rFonts w:ascii="Courier New" w:hAnsi="Courier New" w:cs="Courier New" w:hint="default"/>
+      </w:rPr>
+    </w:lvl>
+    <w:lvl w:ilvl="2" w:tplc="08090005" w:tentative="1">
+      <w:start w:val="1"/>
+      <w:numFmt w:val="bullet"/>
+      <w:lvlText w:val=""/>
+      <w:lvlJc w:val="left"/>
+      <w:pPr>
+        <w:ind w:left="1800" w:hanging="360"/>
+      </w:pPr>
+      <w:rPr>
+        <w:rFonts w:ascii="Wingdings" w:hAnsi="Wingdings" w:hint="default"/>
+      </w:rPr>
+    </w:lvl>
+    <w:lvl w:ilvl="3" w:tplc="08090001" w:tentative="1">
+      <w:start w:val="1"/>
+      <w:numFmt w:val="bullet"/>
+      <w:lvlText w:val=""/>
+      <w:lvlJc w:val="left"/>
+      <w:pPr>
+        <w:ind w:left="2520" w:hanging="360"/>
+      </w:pPr>
+      <w:rPr>
+        <w:rFonts w:ascii="Symbol" w:hAnsi="Symbol" w:hint="default"/>
+      </w:rPr>
+    </w:lvl>
+    <w:lvl w:ilvl="4" w:tplc="08090003" w:tentative="1">
+      <w:start w:val="1"/>
+      <w:numFmt w:val="bullet"/>
+      <w:lvlText w:val="o"/>
+      <w:lvlJc w:val="left"/>
+      <w:pPr>
+        <w:ind w:left="3240" w:hanging="360"/>
+      </w:pPr>
+      <w:rPr>
+        <w:rFonts w:ascii="Courier New" w:hAnsi="Courier New" w:cs="Courier New" w:hint="default"/>
+      </w:rPr>
+    </w:lvl>
+    <w:lvl w:ilvl="5" w:tplc="08090005" w:tentative="1">
+      <w:start w:val="1"/>
+      <w:numFmt w:val="bullet"/>
+      <w:lvlText w:val=""/>
+      <w:lvlJc w:val="left"/>
+      <w:pPr>
+        <w:ind w:left="3960" w:hanging="360"/>
+      </w:pPr>
+      <w:rPr>
+        <w:rFonts w:ascii="Wingdings" w:hAnsi="Wingdings" w:hint="default"/>
+      </w:rPr>
+    </w:lvl>
+    <w:lvl w:ilvl="6" w:tplc="08090001" w:tentative="1">
+      <w:start w:val="1"/>
+      <w:numFmt w:val="bullet"/>
+      <w:lvlText w:val=""/>
+      <w:lvlJc w:val="left"/>
+      <w:pPr>
+        <w:ind w:left="4680" w:hanging="360"/>
+      </w:pPr>
+      <w:rPr>
+        <w:rFonts w:ascii="Symbol" w:hAnsi="Symbol" w:hint="default"/>
+      </w:rPr>
+    </w:lvl>
+    <w:lvl w:ilvl="7" w:tplc="08090003" w:tentative="1">
+      <w:start w:val="1"/>
+      <w:numFmt w:val="bullet"/>
+      <w:lvlText w:val="o"/>
+      <w:lvlJc w:val="left"/>
+      <w:pPr>
+        <w:ind w:left="5400" w:hanging="360"/>
+      </w:pPr>
+      <w:rPr>
+        <w:rFonts w:ascii="Courier New" w:hAnsi="Courier New" w:cs="Courier New" w:hint="default"/>
+      </w:rPr>
+    </w:lvl>
+    <w:lvl w:ilvl="8" w:tplc="08090005" w:tentative="1">
+      <w:start w:val="1"/>
+      <w:numFmt w:val="bullet"/>
+      <w:lvlText w:val=""/>
+      <w:lvlJc w:val="left"/>
+      <w:pPr>
+        <w:ind w:left="6120" w:hanging="360"/>
+      </w:pPr>
+      <w:rPr>
+        <w:rFonts w:ascii="Wingdings" w:hAnsi="Wingdings" w:hint="default"/>
+      </w:rPr>
+    </w:lvl>
+  </w:abstractNum>
+  <w:abstractNum w:abstractNumId="14" w15:restartNumberingAfterBreak="0">
+    <w:nsid w:val="736C3A55"/>
+    <w:multiLevelType w:val="hybridMultilevel"/>
+    <w:tmpl w:val="31829154"/>
+    <w:lvl w:ilvl="0" w:tplc="08090001">
+      <w:start w:val="1"/>
+      <w:numFmt w:val="bullet"/>
+      <w:lvlText w:val=""/>
+      <w:lvlJc w:val="left"/>
+      <w:pPr>
+        <w:ind w:left="720" w:hanging="360"/>
+      </w:pPr>
+      <w:rPr>
+        <w:rFonts w:ascii="Symbol" w:hAnsi="Symbol" w:hint="default"/>
+      </w:rPr>
+    </w:lvl>
+    <w:lvl w:ilvl="1" w:tplc="08090003" w:tentative="1">
+      <w:start w:val="1"/>
+      <w:numFmt w:val="bullet"/>
+      <w:lvlText w:val="o"/>
+      <w:lvlJc w:val="left"/>
+      <w:pPr>
+        <w:ind w:left="1440" w:hanging="360"/>
+      </w:pPr>
+      <w:rPr>
+        <w:rFonts w:ascii="Courier New" w:hAnsi="Courier New" w:cs="Courier New" w:hint="default"/>
+      </w:rPr>
+    </w:lvl>
+    <w:lvl w:ilvl="2" w:tplc="08090005" w:tentative="1">
+      <w:start w:val="1"/>
+      <w:numFmt w:val="bullet"/>
+      <w:lvlText w:val=""/>
+      <w:lvlJc w:val="left"/>
+      <w:pPr>
+        <w:ind w:left="2160" w:hanging="360"/>
+      </w:pPr>
+      <w:rPr>
+        <w:rFonts w:ascii="Wingdings" w:hAnsi="Wingdings" w:hint="default"/>
+      </w:rPr>
+    </w:lvl>
+    <w:lvl w:ilvl="3" w:tplc="08090001" w:tentative="1">
+      <w:start w:val="1"/>
+      <w:numFmt w:val="bullet"/>
+      <w:lvlText w:val=""/>
+      <w:lvlJc w:val="left"/>
+      <w:pPr>
+        <w:ind w:left="2880" w:hanging="360"/>
+      </w:pPr>
+      <w:rPr>
+        <w:rFonts w:ascii="Symbol" w:hAnsi="Symbol" w:hint="default"/>
+      </w:rPr>
+    </w:lvl>
+    <w:lvl w:ilvl="4" w:tplc="08090003" w:tentative="1">
+      <w:start w:val="1"/>
+      <w:numFmt w:val="bullet"/>
+      <w:lvlText w:val="o"/>
+      <w:lvlJc w:val="left"/>
+      <w:pPr>
+        <w:ind w:left="3600" w:hanging="360"/>
+      </w:pPr>
+      <w:rPr>
+        <w:rFonts w:ascii="Courier New" w:hAnsi="Courier New" w:cs="Courier New" w:hint="default"/>
+      </w:rPr>
+    </w:lvl>
+    <w:lvl w:ilvl="5" w:tplc="08090005" w:tentative="1">
+      <w:start w:val="1"/>
+      <w:numFmt w:val="bullet"/>
+      <w:lvlText w:val=""/>
+      <w:lvlJc w:val="left"/>
+      <w:pPr>
+        <w:ind w:left="4320" w:hanging="360"/>
+      </w:pPr>
+      <w:rPr>
+        <w:rFonts w:ascii="Wingdings" w:hAnsi="Wingdings" w:hint="default"/>
+      </w:rPr>
+    </w:lvl>
+    <w:lvl w:ilvl="6" w:tplc="08090001" w:tentative="1">
+      <w:start w:val="1"/>
+      <w:numFmt w:val="bullet"/>
+      <w:lvlText w:val=""/>
+      <w:lvlJc w:val="left"/>
+      <w:pPr>
+        <w:ind w:left="5040" w:hanging="360"/>
+      </w:pPr>
+      <w:rPr>
+        <w:rFonts w:ascii="Symbol" w:hAnsi="Symbol" w:hint="default"/>
+      </w:rPr>
+    </w:lvl>
+    <w:lvl w:ilvl="7" w:tplc="08090003" w:tentative="1">
+      <w:start w:val="1"/>
+      <w:numFmt w:val="bullet"/>
+      <w:lvlText w:val="o"/>
+      <w:lvlJc w:val="left"/>
+      <w:pPr>
+        <w:ind w:left="5760" w:hanging="360"/>
+      </w:pPr>
+      <w:rPr>
+        <w:rFonts w:ascii="Courier New" w:hAnsi="Courier New" w:cs="Courier New" w:hint="default"/>
+      </w:rPr>
+    </w:lvl>
+    <w:lvl w:ilvl="8" w:tplc="08090005" w:tentative="1">
+      <w:start w:val="1"/>
+      <w:numFmt w:val="bullet"/>
+      <w:lvlText w:val=""/>
+      <w:lvlJc w:val="left"/>
+      <w:pPr>
+        <w:ind w:left="6480" w:hanging="360"/>
+      </w:pPr>
+      <w:rPr>
+        <w:rFonts w:ascii="Wingdings" w:hAnsi="Wingdings" w:hint="default"/>
+      </w:rPr>
+    </w:lvl>
+  </w:abstractNum>
+  <w:abstractNum w:abstractNumId="15" w15:restartNumberingAfterBreak="0">
     <w:nsid w:val="7D4A4783"/>
     <w:multiLevelType w:val="hybridMultilevel"/>
     <w:tmpl w:val="53208ACC"/>
@@ -29160,16 +30211,16 @@
     <w:abstractNumId w:val="3"/>
   </w:num>
   <w:num w:numId="21">
-    <w:abstractNumId w:val="13"/>
+    <w:abstractNumId w:val="15"/>
   </w:num>
   <w:num w:numId="22">
     <w:abstractNumId w:val="0"/>
   </w:num>
   <w:num w:numId="23">
-    <w:abstractNumId w:val="8"/>
+    <w:abstractNumId w:val="9"/>
   </w:num>
   <w:num w:numId="24">
-    <w:abstractNumId w:val="11"/>
+    <w:abstractNumId w:val="13"/>
   </w:num>
   <w:num w:numId="25">
     <w:abstractNumId w:val="4"/>
@@ -29181,22 +30232,28 @@
     <w:abstractNumId w:val="6"/>
   </w:num>
   <w:num w:numId="28">
+    <w:abstractNumId w:val="14"/>
+  </w:num>
+  <w:num w:numId="29">
+    <w:abstractNumId w:val="8"/>
+  </w:num>
+  <w:num w:numId="30">
     <w:abstractNumId w:val="12"/>
   </w:num>
-  <w:num w:numId="29">
-    <w:abstractNumId w:val="7"/>
-  </w:num>
-  <w:num w:numId="30">
+  <w:num w:numId="31">
     <w:abstractNumId w:val="10"/>
-  </w:num>
-  <w:num w:numId="31">
-    <w:abstractNumId w:val="9"/>
   </w:num>
   <w:num w:numId="32">
     <w:abstractNumId w:val="5"/>
   </w:num>
   <w:num w:numId="33">
     <w:abstractNumId w:val="2"/>
+  </w:num>
+  <w:num w:numId="34">
+    <w:abstractNumId w:val="11"/>
+  </w:num>
+  <w:num w:numId="35">
+    <w:abstractNumId w:val="7"/>
   </w:num>
 </w:numbering>
 </file>
@@ -30861,6 +31918,7 @@
     <w:rsid w:val="000F0097"/>
     <w:rsid w:val="00163FC3"/>
     <w:rsid w:val="0018063B"/>
+    <w:rsid w:val="0018414E"/>
     <w:rsid w:val="00195435"/>
     <w:rsid w:val="00197887"/>
     <w:rsid w:val="0027524E"/>
@@ -30887,7 +31945,6 @@
     <w:rsid w:val="00926E7C"/>
     <w:rsid w:val="00A90B13"/>
     <w:rsid w:val="00B56FD5"/>
-    <w:rsid w:val="00BB5384"/>
     <w:rsid w:val="00C122B3"/>
     <w:rsid w:val="00C12AAE"/>
     <w:rsid w:val="00C3085B"/>
@@ -31693,7 +32750,7 @@
     <we:reference id="wa104382081" version="1.35.0.0" store="en-US" storeType="OMEX"/>
   </we:alternateReferences>
   <we:properties>
-    <we:property name="MENDELEY_CITATIONS" value="[{&quot;citationID&quot;:&quot;MENDELEY_CITATION_7094e336-f095-439d-8ff1-dc9e4e70860c&quot;,&quot;citationItems&quot;:[{&quot;id&quot;:&quot;e812dd92-4033-3135-a892-2b030a3fc60b&quot;,&quot;itemData&quot;:{&quot;type&quot;:&quot;webpage&quot;,&quot;id&quot;:&quot;e812dd92-4033-3135-a892-2b030a3fc60b&quot;,&quot;title&quot;:&quot;Top 5 applications of fractals | Mathematics | University of Waterloo&quot;,&quot;accessed&quot;:{&quot;date-parts&quot;:[[2021,11,10]]},&quot;URL&quot;:&quot;https://uwaterloo.ca/math/news/top-5-applications-fractals&quot;},&quot;isTemporary&quot;:false}],&quot;properties&quot;:{&quot;noteIndex&quot;:0},&quot;isEdited&quot;:false,&quot;manualOverride&quot;:{&quot;isManuallyOverridden&quot;:false,&quot;citeprocText&quot;:&quot;[1]&quot;,&quot;manualOverrideText&quot;:&quot;&quot;},&quot;citationTag&quot;:&quot;MENDELEY_CITATION_v3_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&quot;},{&quot;citationID&quot;:&quot;MENDELEY_CITATION_cf5d3568-17c3-46c6-8e27-0394a910aa4d&quot;,&quot;citationItems&quot;:[{&quot;id&quot;:&quot;4b534713-5eea-3331-8e47-8c048a9aa22e&quot;,&quot;itemData&quot;:{&quot;type&quot;:&quot;webpage&quot;,&quot;id&quot;:&quot;4b534713-5eea-3331-8e47-8c048a9aa22e&quot;,&quot;title&quot;:&quot;How Mandelbrot's fractals changed the world - BBC News&quot;,&quot;accessed&quot;:{&quot;date-parts&quot;:[[2021,11,10]]},&quot;URL&quot;:&quot;https://www.bbc.co.uk/news/magazine-11564766&quot;},&quot;isTemporary&quot;:false}],&quot;properties&quot;:{&quot;noteIndex&quot;:0},&quot;isEdited&quot;:false,&quot;manualOverride&quot;:{&quot;isManuallyOverridden&quot;:false,&quot;citeprocText&quot;:&quot;[2]&quot;,&quot;manualOverrideText&quot;:&quot;&quot;},&quot;citationTag&quot;:&quot;MENDELEY_CITATION_v3_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&quot;},{&quot;citationID&quot;:&quot;MENDELEY_CITATION_15cdafc7-a53e-43ac-90cd-7eec8e5e2d1c&quot;,&quot;citationItems&quot;:[{&quot;id&quot;:&quot;c138a058-5dda-3a0e-9195-6f74c67c474e&quot;,&quot;itemData&quot;:{&quot;type&quot;:&quot;webpage&quot;,&quot;id&quot;:&quot;c138a058-5dda-3a0e-9195-6f74c67c474e&quot;,&quot;title&quot;:&quot;Fractals in nature and applications&quot;,&quot;accessed&quot;:{&quot;date-parts&quot;:[[2021,11,10]]},&quot;URL&quot;:&quot;https://kluge.in-chemnitz.de/documents/fractal/node2.html&quot;},&quot;isTemporary&quot;:false}],&quot;properties&quot;:{&quot;noteIndex&quot;:0},&quot;isEdited&quot;:false,&quot;manualOverride&quot;:{&quot;isManuallyOverridden&quot;:false,&quot;citeprocText&quot;:&quot;[3]&quot;,&quot;manualOverrideText&quot;:&quot;&quot;},&quot;citationTag&quot;:&quot;MENDELEY_CITATION_v3_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&quot;},{&quot;citationID&quot;:&quot;MENDELEY_CITATION_c2bc8012-856b-4f0a-b921-c8fa47501f4e&quot;,&quot;citationItems&quot;:[{&quot;id&quot;:&quot;e812dd92-4033-3135-a892-2b030a3fc60b&quot;,&quot;itemData&quot;:{&quot;type&quot;:&quot;webpage&quot;,&quot;id&quot;:&quot;e812dd92-4033-3135-a892-2b030a3fc60b&quot;,&quot;title&quot;:&quot;Top 5 applications of fractals | Mathematics | University of Waterloo&quot;,&quot;accessed&quot;:{&quot;date-parts&quot;:[[2021,11,10]]},&quot;URL&quot;:&quot;https://uwaterloo.ca/math/news/top-5-applications-fractals&quot;},&quot;isTemporary&quot;:false},{&quot;id&quot;:&quot;c138a058-5dda-3a0e-9195-6f74c67c474e&quot;,&quot;itemData&quot;:{&quot;type&quot;:&quot;webpage&quot;,&quot;id&quot;:&quot;c138a058-5dda-3a0e-9195-6f74c67c474e&quot;,&quot;title&quot;:&quot;Fractals in nature and applications&quot;,&quot;accessed&quot;:{&quot;date-parts&quot;:[[2021,11,10]]},&quot;URL&quot;:&quot;https://kluge.in-chemnitz.de/documents/fractal/node2.html&quot;},&quot;isTemporary&quot;:false},{&quot;id&quot;:&quot;cf7b3dbd-5985-3a4e-81f4-5cce3359500c&quot;,&quot;itemData&quot;:{&quot;type&quot;:&quot;webpage&quot;,&quot;id&quot;:&quot;cf7b3dbd-5985-3a4e-81f4-5cce3359500c&quot;,&quot;title&quot;:&quot;Fractal Foundation Online Course - Chapter 12 - FRACTAL APPLICATION&quot;,&quot;accessed&quot;:{&quot;date-parts&quot;:[[2021,11,10]]},&quot;URL&quot;:&quot;http://fractalfoundation.org/OFC/OFC-12-2.html&quot;},&quot;isTemporary&quot;:false},{&quot;id&quot;:&quot;4b534713-5eea-3331-8e47-8c048a9aa22e&quot;,&quot;itemData&quot;:{&quot;type&quot;:&quot;webpage&quot;,&quot;id&quot;:&quot;4b534713-5eea-3331-8e47-8c048a9aa22e&quot;,&quot;title&quot;:&quot;How Mandelbrot's fractals changed the world - BBC News&quot;,&quot;accessed&quot;:{&quot;date-parts&quot;:[[2021,11,10]]},&quot;URL&quot;:&quot;https://www.bbc.co.uk/news/magazine-11564766&quot;},&quot;isTemporary&quot;:false}],&quot;properties&quot;:{&quot;noteIndex&quot;:0},&quot;isEdited&quot;:false,&quot;manualOverride&quot;:{&quot;isManuallyOverridden&quot;:false,&quot;citeprocText&quot;:&quot;[1]–[4]&quot;,&quot;manualOverrideText&quot;:&quot;&quot;},&quot;citationTag&quot;:&quot;MENDELEY_CITATION_v3_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&quot;},{&quot;citationID&quot;:&quot;MENDELEY_CITATION_e9c466cd-cf85-4f11-99f6-a694be5eb4e0&quot;,&quot;citationItems&quot;:[{&quot;id&quot;:&quot;7fd79bae-b772-3095-b389-5eefe5786bbf&quot;,&quot;itemData&quot;:{&quot;type&quot;:&quot;webpage&quot;,&quot;id&quot;:&quot;7fd79bae-b772-3095-b389-5eefe5786bbf&quot;,&quot;title&quot;:&quot;Fractal-generating software - Wikipedia&quot;,&quot;accessed&quot;:{&quot;date-parts&quot;:[[2021,11,14]]},&quot;URL&quot;:&quot;https://en.wikipedia.org/wiki/Fractal-generating_software&quot;},&quot;isTemporary&quot;:false}],&quot;properties&quot;:{&quot;noteIndex&quot;:0},&quot;isEdited&quot;:false,&quot;manualOverride&quot;:{&quot;isManuallyOverridden&quot;:false,&quot;citeprocText&quot;:&quot;[5]&quot;,&quot;manualOverrideText&quot;:&quot;&quot;},&quot;citationTag&quot;:&quot;MENDELEY_CITATION_v3_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&quot;},{&quot;citationID&quot;:&quot;MENDELEY_CITATION_fb1033a0-d86a-41e4-8b60-df5046c47a61&quot;,&quot;citationItems&quot;:[{&quot;id&quot;:&quot;5de4aaf9-3462-3edf-b017-89190c8dfabe&quot;,&quot;itemData&quot;:{&quot;type&quot;:&quot;webpage&quot;,&quot;id&quot;:&quot;5de4aaf9-3462-3edf-b017-89190c8dfabe&quot;,&quot;title&quot;:&quot;Writing Dissertations: Aims and objectives&quot;,&quot;accessed&quot;:{&quot;date-parts&quot;:[[2021,11,11]]},&quot;URL&quot;:&quot;https://learn.solent.ac.uk/mod/book/view.php?id=116233&amp;chapterid=15294&quot;},&quot;isTemporary&quot;:false}],&quot;properties&quot;:{&quot;noteIndex&quot;:0},&quot;isEdited&quot;:false,&quot;manualOverride&quot;:{&quot;isManuallyOverridden&quot;:false,&quot;citeprocText&quot;:&quot;[6]&quot;,&quot;manualOverrideText&quot;:&quot;&quot;},&quot;citationTag&quot;:&quot;MENDELEY_CITATION_v3_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&quot;},{&quot;citationID&quot;:&quot;MENDELEY_CITATION_3bbcb191-5c86-44b5-b383-c339b36c0b60&quot;,&quot;citationItems&quot;:[{&quot;id&quot;:&quot;e812dd92-4033-3135-a892-2b030a3fc60b&quot;,&quot;itemData&quot;:{&quot;type&quot;:&quot;webpage&quot;,&quot;id&quot;:&quot;e812dd92-4033-3135-a892-2b030a3fc60b&quot;,&quot;title&quot;:&quot;Top 5 applications of fractals | Mathematics | University of Waterloo&quot;,&quot;accessed&quot;:{&quot;date-parts&quot;:[[2021,11,10]]},&quot;URL&quot;:&quot;https://uwaterloo.ca/math/news/top-5-applications-fractals&quot;},&quot;isTemporary&quot;:false}],&quot;properties&quot;:{&quot;noteIndex&quot;:0},&quot;isEdited&quot;:false,&quot;manualOverride&quot;:{&quot;isManuallyOverridden&quot;:false,&quot;citeprocText&quot;:&quot;[1]&quot;,&quot;manualOverrideText&quot;:&quot;&quot;},&quot;citationTag&quot;:&quot;MENDELEY_CITATION_v3_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&quot;},{&quot;citationID&quot;:&quot;MENDELEY_CITATION_94f7b807-93e3-4801-8994-ccf00a421b19&quot;,&quot;citationItems&quot;:[{&quot;id&quot;:&quot;151c2b24-53c3-359d-9d6c-4a4f4006944c&quot;,&quot;itemData&quot;:{&quot;type&quot;:&quot;webpage&quot;,&quot;id&quot;:&quot;151c2b24-53c3-359d-9d6c-4a4f4006944c&quot;,&quot;title&quot;:&quot;Wacław Sierpiński - Wikipedia&quot;,&quot;accessed&quot;:{&quot;date-parts&quot;:[[2021,11,11]]},&quot;URL&quot;:&quot;https://en.wikipedia.org/wiki/Wac%C5%82aw_Sierpi%C5%84ski&quot;},&quot;isTemporary&quot;:false}],&quot;properties&quot;:{&quot;noteIndex&quot;:0},&quot;isEdited&quot;:false,&quot;manualOverride&quot;:{&quot;isManuallyOverridden&quot;:false,&quot;citeprocText&quot;:&quot;[7]&quot;,&quot;manualOverrideText&quot;:&quot;&quot;},&quot;citationTag&quot;:&quot;MENDELEY_CITATION_v3_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&quot;},{&quot;citationID&quot;:&quot;MENDELEY_CITATION_14dfec33-9215-4937-b657-e1bc7c5aee8e&quot;,&quot;citationItems&quot;:[{&quot;id&quot;:&quot;1fae451c-fac9-3c48-975d-6aaf5d0b0acd&quot;,&quot;itemData&quot;:{&quot;type&quot;:&quot;article-journal&quot;,&quot;id&quot;:&quot;1fae451c-fac9-3c48-975d-6aaf5d0b0acd&quot;,&quot;title&quot;:&quot;Fractals and how to make a Sierpinski Tetrahedron&quot;,&quot;author&quot;:[{&quot;family&quot;:&quot;Segerman&quot;,&quot;given&quot;:&quot;Henry&quot;,&quot;parse-names&quot;:false,&quot;dropping-particle&quot;:&quot;&quot;,&quot;non-dropping-particle&quot;:&quot;&quot;}],&quot;accessed&quot;:{&quot;date-parts&quot;:[[2021,11,11]]},&quot;URL&quot;:&quot;http://www.segerman.org&quot;},&quot;isTemporary&quot;:false}],&quot;properties&quot;:{&quot;noteIndex&quot;:0},&quot;isEdited&quot;:false,&quot;manualOverride&quot;:{&quot;isManuallyOverridden&quot;:false,&quot;citeprocText&quot;:&quot;[8]&quot;,&quot;manualOverrideText&quot;:&quot;&quot;},&quot;citationTag&quot;:&quot;MENDELEY_CITATION_v3_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&quot;},{&quot;citationID&quot;:&quot;MENDELEY_CITATION_27d141df-8cec-4dcd-ba42-2bb2459656fb&quot;,&quot;citationItems&quot;:[{&quot;id&quot;:&quot;1fae451c-fac9-3c48-975d-6aaf5d0b0acd&quot;,&quot;itemData&quot;:{&quot;type&quot;:&quot;article-journal&quot;,&quot;id&quot;:&quot;1fae451c-fac9-3c48-975d-6aaf5d0b0acd&quot;,&quot;title&quot;:&quot;Fractals and how to make a Sierpinski Tetrahedron&quot;,&quot;author&quot;:[{&quot;family&quot;:&quot;Segerman&quot;,&quot;given&quot;:&quot;Henry&quot;,&quot;parse-names&quot;:false,&quot;dropping-particle&quot;:&quot;&quot;,&quot;non-dropping-particle&quot;:&quot;&quot;}],&quot;accessed&quot;:{&quot;date-parts&quot;:[[2021,11,11]]},&quot;URL&quot;:&quot;http://www.segerman.org&quot;},&quot;isTemporary&quot;:false}],&quot;properties&quot;:{&quot;noteIndex&quot;:0},&quot;isEdited&quot;:false,&quot;manualOverride&quot;:{&quot;isManuallyOverridden&quot;:false,&quot;citeprocText&quot;:&quot;[8]&quot;,&quot;manualOverrideText&quot;:&quot;&quot;},&quot;citationTag&quot;:&quot;MENDELEY_CITATION_v3_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&quot;},{&quot;citationID&quot;:&quot;MENDELEY_CITATION_00f19fdf-0042-4f52-96d3-0628278ab6b3&quot;,&quot;citationItems&quot;:[{&quot;id&quot;:&quot;b7665477-86e4-35fd-929a-2dc6b8823345&quot;,&quot;itemData&quot;:{&quot;type&quot;:&quot;webpage&quot;,&quot;id&quot;:&quot;b7665477-86e4-35fd-929a-2dc6b8823345&quot;,&quot;title&quot;:&quot;Sierpinski Carpet&quot;,&quot;accessed&quot;:{&quot;date-parts&quot;:[[2021,11,11]]},&quot;URL&quot;:&quot;https://larryriddle.agnesscott.org/ifs/carpet/carpet.htm&quot;},&quot;isTemporary&quot;:false}],&quot;properties&quot;:{&quot;noteIndex&quot;:0},&quot;isEdited&quot;:false,&quot;manualOverride&quot;:{&quot;isManuallyOverridden&quot;:false,&quot;citeprocText&quot;:&quot;[9]&quot;,&quot;manualOverrideText&quot;:&quot;&quot;},&quot;citationTag&quot;:&quot;MENDELEY_CITATION_v3_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&quot;},{&quot;citationID&quot;:&quot;MENDELEY_CITATION_0ab3fbd1-2778-4bfb-a794-502fc44c5295&quot;,&quot;citationItems&quot;:[{&quot;id&quot;:&quot;86c4d07c-d232-302c-9032-437067e092fc&quot;,&quot;itemData&quot;:{&quot;type&quot;:&quot;webpage&quot;,&quot;id&quot;:&quot;86c4d07c-d232-302c-9032-437067e092fc&quot;,&quot;title&quot;:&quot;Menger Sponge | Visual Insight&quot;,&quot;accessed&quot;:{&quot;date-parts&quot;:[[2021,11,11]]},&quot;URL&quot;:&quot;https://blogs.ams.org/visualinsight/2014/03/01/menger-sponge/&quot;},&quot;isTemporary&quot;:false}],&quot;properties&quot;:{&quot;noteIndex&quot;:0},&quot;isEdited&quot;:false,&quot;manualOverride&quot;:{&quot;isManuallyOverridden&quot;:false,&quot;citeprocText&quot;:&quot;[10]&quot;,&quot;manualOverrideText&quot;:&quot;&quot;},&quot;citationTag&quot;:&quot;MENDELEY_CITATION_v3_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&quot;},{&quot;citationID&quot;:&quot;MENDELEY_CITATION_2432c28e-73a8-4b86-aeda-37ad2e5b0e54&quot;,&quot;citationItems&quot;:[{&quot;id&quot;:&quot;628fd8c4-df84-3c7e-8262-1396a3a56ccd&quot;,&quot;itemData&quot;:{&quot;type&quot;:&quot;webpage&quot;,&quot;id&quot;:&quot;628fd8c4-df84-3c7e-8262-1396a3a56ccd&quot;,&quot;title&quot;:&quot;Menger sponge - Wikipedia&quot;,&quot;accessed&quot;:{&quot;date-parts&quot;:[[2021,11,11]]},&quot;URL&quot;:&quot;https://en.wikipedia.org/wiki/Menger_sponge&quot;},&quot;isTemporary&quot;:false}],&quot;properties&quot;:{&quot;noteIndex&quot;:0},&quot;isEdited&quot;:false,&quot;manualOverride&quot;:{&quot;isManuallyOverridden&quot;:false,&quot;citeprocText&quot;:&quot;[11]&quot;,&quot;manualOverrideText&quot;:&quot;&quot;},&quot;citationTag&quot;:&quot;MENDELEY_CITATION_v3_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&quot;},{&quot;citationID&quot;:&quot;MENDELEY_CITATION_828c0c10-c84b-4d47-a419-3f154d278304&quot;,&quot;citationItems&quot;:[{&quot;id&quot;:&quot;94fbb7e7-9f23-33bc-95bc-572fe67d91e5&quot;,&quot;itemData&quot;:{&quot;type&quot;:&quot;webpage&quot;,&quot;id&quot;:&quot;94fbb7e7-9f23-33bc-95bc-572fe67d91e5&quot;,&quot;title&quot;:&quot;n-flake - Wikipedia&quot;,&quot;accessed&quot;:{&quot;date-parts&quot;:[[2021,11,16]]},&quot;URL&quot;:&quot;https://en.wikipedia.org/wiki/N-flake&quot;},&quot;isTemporary&quot;:false}],&quot;properties&quot;:{&quot;noteIndex&quot;:0},&quot;isEdited&quot;:false,&quot;manualOverride&quot;:{&quot;isManuallyOverridden&quot;:false,&quot;citeprocText&quot;:&quot;[12]&quot;,&quot;manualOverrideText&quot;:&quot;&quot;},&quot;citationTag&quot;:&quot;MENDELEY_CITATION_v3_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&quot;},{&quot;citationID&quot;:&quot;MENDELEY_CITATION_f68c29bc-9d26-432d-8c1e-336a4754848e&quot;,&quot;citationItems&quot;:[{&quot;id&quot;:&quot;6d6105dd-89ff-3841-a42d-3293a23aba2e&quot;,&quot;itemData&quot;:{&quot;type&quot;:&quot;webpage&quot;,&quot;id&quot;:&quot;6d6105dd-89ff-3841-a42d-3293a23aba2e&quot;,&quot;title&quot;:&quot;Mandelbrot set - Wikipedia&quot;,&quot;accessed&quot;:{&quot;date-parts&quot;:[[2021,11,13]]},&quot;URL&quot;:&quot;https://en.wikipedia.org/wiki/Mandelbrot_set&quot;},&quot;isTemporary&quot;:false}],&quot;properties&quot;:{&quot;noteIndex&quot;:0},&quot;isEdited&quot;:false,&quot;manualOverride&quot;:{&quot;isManuallyOverridden&quot;:false,&quot;citeprocText&quot;:&quot;[13]&quot;,&quot;manualOverrideText&quot;:&quot;&quot;},&quot;citationTag&quot;:&quot;MENDELEY_CITATION_v3_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&quot;},{&quot;citationID&quot;:&quot;MENDELEY_CITATION_f03886c8-a5bc-4358-b3b5-8e187017c7e3&quot;,&quot;citationItems&quot;:[{&quot;id&quot;:&quot;6d6105dd-89ff-3841-a42d-3293a23aba2e&quot;,&quot;itemData&quot;:{&quot;type&quot;:&quot;webpage&quot;,&quot;id&quot;:&quot;6d6105dd-89ff-3841-a42d-3293a23aba2e&quot;,&quot;title&quot;:&quot;Mandelbrot set - Wikipedia&quot;,&quot;accessed&quot;:{&quot;date-parts&quot;:[[2021,11,13]]},&quot;URL&quot;:&quot;https://en.wikipedia.org/wiki/Mandelbrot_set&quot;},&quot;isTemporary&quot;:false}],&quot;properties&quot;:{&quot;noteIndex&quot;:0},&quot;isEdited&quot;:false,&quot;manualOverride&quot;:{&quot;isManuallyOverridden&quot;:false,&quot;citeprocText&quot;:&quot;[13]&quot;,&quot;manualOverrideText&quot;:&quot;&quot;},&quot;citationTag&quot;:&quot;MENDELEY_CITATION_v3_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&quot;},{&quot;citationID&quot;:&quot;MENDELEY_CITATION_b3bc13bb-32bd-4e82-ad01-bcab40b671ed&quot;,&quot;citationItems&quot;:[{&quot;id&quot;:&quot;27429f15-b8d6-3632-ba7c-2d8c6cb9f2dd&quot;,&quot;itemData&quot;:{&quot;type&quot;:&quot;article-journal&quot;,&quot;id&quot;:&quot;27429f15-b8d6-3632-ba7c-2d8c6cb9f2dd&quot;,&quot;title&quot;:&quot;Real-time rendering of complex fractals&quot;,&quot;author&quot;:[{&quot;family&quot;:&quot;Silva&quot;,&quot;given&quot;:&quot;Vinícius&quot;,&quot;parse-names&quot;:false,&quot;dropping-particle&quot;:&quot;&quot;,&quot;non-dropping-particle&quot;:&quot;da&quot;},{&quot;family&quot;:&quot;Novello&quot;,&quot;given&quot;:&quot;Tiago&quot;,&quot;parse-names&quot;:false,&quot;dropping-particle&quot;:&quot;&quot;,&quot;non-dropping-particle&quot;:&quot;&quot;},{&quot;family&quot;:&quot;Lopes&quot;,&quot;given&quot;:&quot;Hélio&quot;,&quot;parse-names&quot;:false,&quot;dropping-particle&quot;:&quot;&quot;,&quot;non-dropping-particle&quot;:&quot;&quot;},{&quot;family&quot;:&quot;Velho&quot;,&quot;given&quot;:&quot;Luiz&quot;,&quot;parse-names&quot;:false,&quot;dropping-particle&quot;:&quot;&quot;,&quot;non-dropping-particle&quot;:&quot;&quot;}],&quot;URL&quot;:&quot;http://arxiv.org/abs/2102.01747&quot;,&quot;issued&quot;:{&quot;date-parts&quot;:[[2021,2,2]]},&quot;abstract&quot;:&quot;This chapter describes how to use intersection and closest-hit shaders to implement real-time visualizations of complex fractals using distance functions. The Mandelbulb and Julia Sets are used as examples.&quot;},&quot;isTemporary&quot;:false}],&quot;properties&quot;:{&quot;noteIndex&quot;:0},&quot;isEdited&quot;:false,&quot;manualOverride&quot;:{&quot;isManuallyOverridden&quot;:false,&quot;citeprocText&quot;:&quot;[14]&quot;,&quot;manualOverrideText&quot;:&quot;&quot;},&quot;citationTag&quot;:&quot;MENDELEY_CITATION_v3_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&quot;},{&quot;citationID&quot;:&quot;MENDELEY_CITATION_f258eee1-c308-499a-9f04-44b95782cbf1&quot;,&quot;citationItems&quot;:[{&quot;id&quot;:&quot;22527d58-9d6c-3ce8-9dd5-0f4bcd538405&quot;,&quot;itemData&quot;:{&quot;type&quot;:&quot;webpage&quot;,&quot;id&quot;:&quot;22527d58-9d6c-3ce8-9dd5-0f4bcd538405&quot;,&quot;title&quot;:&quot;Mandelbulb: The Unravelling of the Real 3D Mandelbrot Fractal&quot;,&quot;accessed&quot;:{&quot;date-parts&quot;:[[2021,11,12]]},&quot;URL&quot;:&quot;https://www.skytopia.com/project/fractal/mandelbulb.html&quot;},&quot;isTemporary&quot;:false}],&quot;properties&quot;:{&quot;noteIndex&quot;:0},&quot;isEdited&quot;:false,&quot;manualOverride&quot;:{&quot;isManuallyOverridden&quot;:false,&quot;citeprocText&quot;:&quot;[15]&quot;,&quot;manualOverrideText&quot;:&quot;&quot;},&quot;citationTag&quot;:&quot;MENDELEY_CITATION_v3_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&quot;},{&quot;citationID&quot;:&quot;MENDELEY_CITATION_68e00166-35c1-45a3-b937-5cb303dc87da&quot;,&quot;citationItems&quot;:[{&quot;id&quot;:&quot;22527d58-9d6c-3ce8-9dd5-0f4bcd538405&quot;,&quot;itemData&quot;:{&quot;type&quot;:&quot;webpage&quot;,&quot;id&quot;:&quot;22527d58-9d6c-3ce8-9dd5-0f4bcd538405&quot;,&quot;title&quot;:&quot;Mandelbulb: The Unravelling of the Real 3D Mandelbrot Fractal&quot;,&quot;accessed&quot;:{&quot;date-parts&quot;:[[2021,11,12]]},&quot;URL&quot;:&quot;https://www.skytopia.com/project/fractal/mandelbulb.html&quot;},&quot;isTemporary&quot;:false},{&quot;id&quot;:&quot;1a3cb109-5616-3f4b-951f-b2abecf54d90&quot;,&quot;itemData&quot;:{&quot;type&quot;:&quot;report&quot;,&quot;id&quot;:&quot;1a3cb109-5616-3f4b-951f-b2abecf54d90&quot;,&quot;title&quot;:&quot;Rendering Methods for 3D Fractals&quot;,&quot;author&quot;:[{&quot;family&quot;:&quot;Englund&quot;,&quot;given&quot;:&quot;Rickard&quot;,&quot;parse-names&quot;:false,&quot;dropping-particle&quot;:&quot;&quot;,&quot;non-dropping-particle&quot;:&quot;&quot;},{&quot;family&quot;:&quot;Seipel&quot;,&quot;given&quot;:&quot;Stefan&quot;,&quot;parse-names&quot;:false,&quot;dropping-particle&quot;:&quot;&quot;,&quot;non-dropping-particle&quot;:&quot;&quot;},{&quot;family&quot;:&quot;Hast&quot;,&quot;given&quot;:&quot;Anders&quot;,&quot;parse-names&quot;:false,&quot;dropping-particle&quot;:&quot;&quot;,&quot;non-dropping-particle&quot;:&quot;&quot;}],&quot;issued&quot;:{&quot;date-parts&quot;:[[2010]]},&quot;abstract&quot;:&quot;3D fractals can be visualized as 3D objects with complex structure and has unlimited details. This thesis will be about methods to render 3D fractals effectively and efficiently, both to explore it in real-time and to create beautiful high resolution images with high details. The methods discussed is direct volume rendering with ray-casting and cut plane rendering to explore the fractal and an approach that uses super sampling to create high resolution images. Stereoscopic rendering is discussed and how it enhance the visual perception of the fractal.&quot;},&quot;isTemporary&quot;:false}],&quot;properties&quot;:{&quot;noteIndex&quot;:0},&quot;isEdited&quot;:false,&quot;manualOverride&quot;:{&quot;isManuallyOverridden&quot;:false,&quot;citeprocText&quot;:&quot;[15], [16]&quot;,&quot;manualOverrideText&quot;:&quot;&quot;},&quot;citationTag&quot;:&quot;MENDELEY_CITATION_v3_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&quot;},{&quot;citationID&quot;:&quot;MENDELEY_CITATION_da6ab8ff-f693-4d22-baa7-a33a6c853c6b&quot;,&quot;citationItems&quot;:[{&quot;id&quot;:&quot;794b0fca-a7ce-3a4c-b8c6-dca733d605c1&quot;,&quot;itemData&quot;:{&quot;type&quot;:&quot;webpage&quot;,&quot;id&quot;:&quot;794b0fca-a7ce-3a4c-b8c6-dca733d605c1&quot;,&quot;title&quot;:&quot;Gaston Julia - Wikipedia&quot;,&quot;accessed&quot;:{&quot;date-parts&quot;:[[2021,11,12]]},&quot;URL&quot;:&quot;https://en.wikipedia.org/wiki/Gaston_Julia&quot;},&quot;isTemporary&quot;:false}],&quot;properties&quot;:{&quot;noteIndex&quot;:0},&quot;isEdited&quot;:false,&quot;manualOverride&quot;:{&quot;isManuallyOverridden&quot;:false,&quot;citeprocText&quot;:&quot;[17]&quot;,&quot;manualOverrideText&quot;:&quot;&quot;},&quot;citationTag&quot;:&quot;MENDELEY_CITATION_v3_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&quot;},{&quot;citationID&quot;:&quot;MENDELEY_CITATION_32204032-3393-40ff-b7f0-6f6ff82d7428&quot;,&quot;citationItems&quot;:[{&quot;id&quot;:&quot;6d89a537-6944-3df9-b6e5-69286c4428e2&quot;,&quot;itemData&quot;:{&quot;type&quot;:&quot;article-journal&quot;,&quot;id&quot;:&quot;6d89a537-6944-3df9-b6e5-69286c4428e2&quot;,&quot;title&quot;:&quot;Julia sets in the quaternions&quot;,&quot;author&quot;:[{&quot;family&quot;:&quot;Norton&quot;,&quot;given&quot;:&quot;Alan&quot;,&quot;parse-names&quot;:false,&quot;dropping-particle&quot;:&quot;&quot;,&quot;non-dropping-particle&quot;:&quot;&quot;}],&quot;container-title&quot;:&quot;Computers &amp; Graphics&quot;,&quot;accessed&quot;:{&quot;date-parts&quot;:[[2021,11,12]]},&quot;DOI&quot;:&quot;10.1016/0097-8493(89)90071-X&quot;,&quot;ISSN&quot;:&quot;0097-8493&quot;,&quot;issued&quot;:{&quot;date-parts&quot;:[[1989,1,1]]},&quot;page&quot;:&quot;267-278&quot;,&quot;abstract&quot;:&quot;Recent mathematical work on the dynamics of complex analytic functions has given rise to a new subject matter for computer graphics. The combination of mathematical theory and computer graphics has resulted in new insight into the nature of some of the simplest of mathematical objects. second-degree polynomials. Most of that work has focused on the possibilities within the two-dimensional complex plane. This article shows how these investigations may be extended to higher dimensions, resulting in fractals that naturally reside in the 4-dimensional quaternions. Particular attention is paid to the formula ax2 + b. A method is given for obtaining various interconnection patterns for the Julia sets in 4-space, and the results are displayed in 3-D computer graphics. © 1989.&quot;,&quot;publisher&quot;:&quot;Pergamon&quot;,&quot;issue&quot;:&quot;2&quot;,&quot;volume&quot;:&quot;13&quot;},&quot;isTemporary&quot;:false}],&quot;properties&quot;:{&quot;noteIndex&quot;:0},&quot;isEdited&quot;:false,&quot;manualOverride&quot;:{&quot;isManuallyOverridden&quot;:false,&quot;citeprocText&quot;:&quot;[18]&quot;,&quot;manualOverrideText&quot;:&quot;&quot;},&quot;citationTag&quot;:&quot;MENDELEY_CITATION_v3_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&quot;},{&quot;citationID&quot;:&quot;MENDELEY_CITATION_1fe29171-0669-4bad-818d-56027a8b04d2&quot;,&quot;citationItems&quot;:[{&quot;id&quot;:&quot;34e60d19-9769-33d0-8767-e790eed5cc48&quot;,&quot;itemData&quot;:{&quot;type&quot;:&quot;webpage&quot;,&quot;id&quot;:&quot;34e60d19-9769-33d0-8767-e790eed5cc48&quot;,&quot;title&quot;:&quot;3D Julia sets&quot;,&quot;author&quot;:[{&quot;family&quot;:&quot;Inigo Quilez&quot;,&quot;given&quot;:&quot;&quot;,&quot;parse-names&quot;:false,&quot;dropping-particle&quot;:&quot;&quot;,&quot;non-dropping-particle&quot;:&quot;&quot;}],&quot;accessed&quot;:{&quot;date-parts&quot;:[[2021,11,4]]},&quot;URL&quot;:&quot;https://www.iquilezles.org/www/articles/juliasets3d/juliasets3d.htm&quot;},&quot;isTemporary&quot;:false}],&quot;properties&quot;:{&quot;noteIndex&quot;:0},&quot;isEdited&quot;:false,&quot;manualOverride&quot;:{&quot;isManuallyOverridden&quot;:false,&quot;citeprocText&quot;:&quot;[19]&quot;,&quot;manualOverrideText&quot;:&quot;&quot;},&quot;citationTag&quot;:&quot;MENDELEY_CITATION_v3_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&quot;},{&quot;citationID&quot;:&quot;MENDELEY_CITATION_94efab22-525e-419c-88a4-d861efdc1347&quot;,&quot;citationItems&quot;:[{&quot;id&quot;:&quot;34e60d19-9769-33d0-8767-e790eed5cc48&quot;,&quot;itemData&quot;:{&quot;type&quot;:&quot;webpage&quot;,&quot;id&quot;:&quot;34e60d19-9769-33d0-8767-e790eed5cc48&quot;,&quot;title&quot;:&quot;3D Julia sets&quot;,&quot;author&quot;:[{&quot;family&quot;:&quot;Inigo Quilez&quot;,&quot;given&quot;:&quot;&quot;,&quot;parse-names&quot;:false,&quot;dropping-particle&quot;:&quot;&quot;,&quot;non-dropping-particle&quot;:&quot;&quot;}],&quot;accessed&quot;:{&quot;date-parts&quot;:[[2021,11,4]]},&quot;URL&quot;:&quot;https://www.iquilezles.org/www/articles/juliasets3d/juliasets3d.htm&quot;},&quot;isTemporary&quot;:false}],&quot;properties&quot;:{&quot;noteIndex&quot;:0},&quot;isEdited&quot;:false,&quot;manualOverride&quot;:{&quot;isManuallyOverridden&quot;:false,&quot;citeprocText&quot;:&quot;[19]&quot;,&quot;manualOverrideText&quot;:&quot;&quot;},&quot;citationTag&quot;:&quot;MENDELEY_CITATION_v3_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&quot;},{&quot;citationID&quot;:&quot;MENDELEY_CITATION_be140c09-f683-42bc-966e-6d88744f2fad&quot;,&quot;citationItems&quot;:[{&quot;id&quot;:&quot;27429f15-b8d6-3632-ba7c-2d8c6cb9f2dd&quot;,&quot;itemData&quot;:{&quot;type&quot;:&quot;article-journal&quot;,&quot;id&quot;:&quot;27429f15-b8d6-3632-ba7c-2d8c6cb9f2dd&quot;,&quot;title&quot;:&quot;Real-time rendering of complex fractals&quot;,&quot;author&quot;:[{&quot;family&quot;:&quot;Silva&quot;,&quot;given&quot;:&quot;Vinícius&quot;,&quot;parse-names&quot;:false,&quot;dropping-particle&quot;:&quot;&quot;,&quot;non-dropping-particle&quot;:&quot;da&quot;},{&quot;family&quot;:&quot;Novello&quot;,&quot;given&quot;:&quot;Tiago&quot;,&quot;parse-names&quot;:false,&quot;dropping-particle&quot;:&quot;&quot;,&quot;non-dropping-particle&quot;:&quot;&quot;},{&quot;family&quot;:&quot;Lopes&quot;,&quot;given&quot;:&quot;Hélio&quot;,&quot;parse-names&quot;:false,&quot;dropping-particle&quot;:&quot;&quot;,&quot;non-dropping-particle&quot;:&quot;&quot;},{&quot;family&quot;:&quot;Velho&quot;,&quot;given&quot;:&quot;Luiz&quot;,&quot;parse-names&quot;:false,&quot;dropping-particle&quot;:&quot;&quot;,&quot;non-dropping-particle&quot;:&quot;&quot;}],&quot;URL&quot;:&quot;http://arxiv.org/abs/2102.01747&quot;,&quot;issued&quot;:{&quot;date-parts&quot;:[[2021,2,2]]},&quot;abstract&quot;:&quot;This chapter describes how to use intersection and closest-hit shaders to implement real-time visualizations of complex fractals using distance functions. The Mandelbulb and Julia Sets are used as examples.&quot;},&quot;isTemporary&quot;:false}],&quot;properties&quot;:{&quot;noteIndex&quot;:0},&quot;isEdited&quot;:false,&quot;manualOverride&quot;:{&quot;isManuallyOverridden&quot;:false,&quot;citeprocText&quot;:&quot;[14]&quot;,&quot;manualOverrideText&quot;:&quot;&quot;},&quot;citationTag&quot;:&quot;MENDELEY_CITATION_v3_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&quot;},{&quot;citationID&quot;:&quot;MENDELEY_CITATION_2483a82f-210c-4c61-9a11-8a81bc726e31&quot;,&quot;citationItems&quot;:[{&quot;id&quot;:&quot;55491f45-de5e-3893-83c7-ea900c515c74&quot;,&quot;itemData&quot;:{&quot;type&quot;:&quot;report&quot;,&quot;id&quot;:&quot;55491f45-de5e-3893-83c7-ea900c515c74&quot;,&quot;title&quot;:&quot;Ray Tracing: A Tool for All&quot;,&quot;author&quot;:[{&quot;family&quot;:&quot;Peddie&quot;,&quot;given&quot;:&quot;Jon&quot;,&quot;parse-names&quot;:false,&quot;dropping-particle&quot;:&quot;&quot;,&quot;non-dropping-particle&quot;:&quot;&quot;}],&quot;issued&quot;:{&quot;date-parts&quot;:[[2019]]}},&quot;isTemporary&quot;:false}],&quot;properties&quot;:{&quot;noteIndex&quot;:0},&quot;isEdited&quot;:false,&quot;manualOverride&quot;:{&quot;isManuallyOverridden&quot;:false,&quot;citeprocText&quot;:&quot;[20]&quot;,&quot;manualOverrideText&quot;:&quot;&quot;},&quot;citationTag&quot;:&quot;MENDELEY_CITATION_v3_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&quot;},{&quot;citationID&quot;:&quot;MENDELEY_CITATION_c3298ae6-aada-418f-8da9-c3fcde097ddd&quot;,&quot;citationItems&quot;:[{&quot;id&quot;:&quot;0352e743-5897-36d9-8b45-ba88d75fd1aa&quot;,&quot;itemData&quot;:{&quot;type&quot;:&quot;report&quot;,&quot;id&quot;:&quot;0352e743-5897-36d9-8b45-ba88d75fd1aa&quot;,&quot;title&quot;:&quot;Ray Tracing Deterministic 3-D Fractals&quot;,&quot;author&quot;:[{&quot;family&quot;:&quot;Hart&quot;,&quot;given&quot;:&quot;John C&quot;,&quot;parse-names&quot;:false,&quot;dropping-particle&quot;:&quot;&quot;,&quot;non-dropping-particle&quot;:&quot;&quot;},{&quot;family&quot;:&quot;Sandin&quot;,&quot;given&quot;:&quot;Daniel J&quot;,&quot;parse-names&quot;:false,&quot;dropping-particle&quot;:&quot;&quot;,&quot;non-dropping-particle&quot;:&quot;&quot;},{&quot;family&quot;:&quot;Kauffman&quot;,&quot;given&quot;:&quot;Louis H&quot;,&quot;parse-names&quot;:false,&quot;dropping-particle&quot;:&quot;&quot;,&quot;non-dropping-particle&quot;:&quot;&quot;}],&quot;container-title&quot;:&quot;@ ~ Computer Graphics&quot;,&quot;issued&quot;:{&quot;date-parts&quot;:[[1989]]},&quot;abstract&quot;:&quot;As shown in 1982, Julia sets of quadratic functions as well as many other deterministic fractals exist in spaces of higher dimensionality than the complex plane. Originally a boundary-tracking algorithm was used to view these structures but required a large amount of storage space to operate. By ray tracing these objects, the storage facilities of a graphics workstation frame buffer are sufficient. A short discussion of a specific set of 3-D deterministic fractals precedes a full description of a ray-tracing algorithm applied to these objects. A comparison with the boundary-tracking method and applications to other 3-D deter-ministic fractals are also included.&quot;,&quot;issue&quot;:&quot;3&quot;,&quot;volume&quot;:&quot;23&quot;},&quot;isTemporary&quot;:false}],&quot;properties&quot;:{&quot;noteIndex&quot;:0},&quot;isEdited&quot;:false,&quot;manualOverride&quot;:{&quot;isManuallyOverridden&quot;:false,&quot;citeprocText&quot;:&quot;[21]&quot;,&quot;manualOverrideText&quot;:&quot;&quot;},&quot;citationTag&quot;:&quot;MENDELEY_CITATION_v3_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&quot;},{&quot;citationID&quot;:&quot;MENDELEY_CITATION_ef5d4b79-5e9d-4e7c-8140-bf3dc9300808&quot;,&quot;citationItems&quot;:[{&quot;id&quot;:&quot;82142465-7a87-33b8-a482-3eeb4e92a7a5&quot;,&quot;itemData&quot;:{&quot;type&quot;:&quot;webpage&quot;,&quot;id&quot;:&quot;82142465-7a87-33b8-a482-3eeb4e92a7a5&quot;,&quot;title&quot;:&quot;Ambient occlusion - Wikipedia&quot;,&quot;accessed&quot;:{&quot;date-parts&quot;:[[2021,11,3]]},&quot;URL&quot;:&quot;https://en.wikipedia.org/wiki/Ambient_occlusion&quot;},&quot;isTemporary&quot;:false}],&quot;properties&quot;:{&quot;noteIndex&quot;:0},&quot;isEdited&quot;:false,&quot;manualOverride&quot;:{&quot;isManuallyOverridden&quot;:false,&quot;citeprocText&quot;:&quot;[22]&quot;,&quot;manualOverrideText&quot;:&quot;&quot;},&quot;citationTag&quot;:&quot;MENDELEY_CITATION_v3_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&quot;},{&quot;citationID&quot;:&quot;MENDELEY_CITATION_b36b75e7-d495-4d44-9314-be568a7ba781&quot;,&quot;citationItems&quot;:[{&quot;id&quot;:&quot;da40aebf-cc03-313e-8e5c-916a6c6049b3&quot;,&quot;itemData&quot;:{&quot;type&quot;:&quot;webpage&quot;,&quot;id&quot;:&quot;da40aebf-cc03-313e-8e5c-916a6c6049b3&quot;,&quot;title&quot;:&quot;Distance Estimated 3D Fractals&quot;,&quot;author&quot;:[{&quot;family&quot;:&quot;Mikael Hvidtfeldt Christensen&quot;,&quot;given&quot;:&quot;&quot;,&quot;parse-names&quot;:false,&quot;dropping-particle&quot;:&quot;&quot;,&quot;non-dropping-particle&quot;:&quot;&quot;}],&quot;accessed&quot;:{&quot;date-parts&quot;:[[2021,11,4]]},&quot;URL&quot;:&quot;http://blog.hvidtfeldts.net/index.php/2011/08/distance-estimated-3d-fractals-ii-lighting-and-coloring/&quot;,&quot;issued&quot;:{&quot;date-parts&quot;:[[2011]]}},&quot;isTemporary&quot;:false}],&quot;properties&quot;:{&quot;noteIndex&quot;:0},&quot;isEdited&quot;:false,&quot;manualOverride&quot;:{&quot;isManuallyOverridden&quot;:false,&quot;citeprocText&quot;:&quot;[23]&quot;,&quot;manualOverrideText&quot;:&quot;&quot;},&quot;citationTag&quot;:&quot;MENDELEY_CITATION_v3_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&quot;},{&quot;citationID&quot;:&quot;MENDELEY_CITATION_c6ded26b-d897-4191-9aaf-cb2119797506&quot;,&quot;citationItems&quot;:[{&quot;id&quot;:&quot;28095667-d521-344e-b546-0890d94a3b56&quot;,&quot;itemData&quot;:{&quot;type&quot;:&quot;webpage&quot;,&quot;id&quot;:&quot;28095667-d521-344e-b546-0890d94a3b56&quot;,&quot;title&quot;:&quot;Soft Shadows in Raymarched SDFs&quot;,&quot;author&quot;:[{&quot;family&quot;:&quot;Inigo Quilez&quot;,&quot;given&quot;:&quot;&quot;,&quot;parse-names&quot;:false,&quot;dropping-particle&quot;:&quot;&quot;,&quot;non-dropping-particle&quot;:&quot;&quot;}],&quot;accessed&quot;:{&quot;date-parts&quot;:[[2021,11,4]]},&quot;URL&quot;:&quot;https://iquilezles.org/www/articles/rmshadows/rmshadows.htm&quot;,&quot;issued&quot;:{&quot;date-parts&quot;:[[2010]]}},&quot;isTemporary&quot;:false}],&quot;properties&quot;:{&quot;noteIndex&quot;:0},&quot;isEdited&quot;:false,&quot;manualOverride&quot;:{&quot;isManuallyOverridden&quot;:false,&quot;citeprocText&quot;:&quot;[24]&quot;,&quot;manualOverrideText&quot;:&quot;&quot;},&quot;citationTag&quot;:&quot;MENDELEY_CITATION_v3_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&quot;},{&quot;citationID&quot;:&quot;MENDELEY_CITATION_2d2c54d7-915e-42db-89c9-98f89f94e2a7&quot;,&quot;citationItems&quot;:[{&quot;id&quot;:&quot;da40aebf-cc03-313e-8e5c-916a6c6049b3&quot;,&quot;itemData&quot;:{&quot;type&quot;:&quot;webpage&quot;,&quot;id&quot;:&quot;da40aebf-cc03-313e-8e5c-916a6c6049b3&quot;,&quot;title&quot;:&quot;Distance Estimated 3D Fractals&quot;,&quot;author&quot;:[{&quot;family&quot;:&quot;Mikael Hvidtfeldt Christensen&quot;,&quot;given&quot;:&quot;&quot;,&quot;parse-names&quot;:false,&quot;dropping-particle&quot;:&quot;&quot;,&quot;non-dropping-particle&quot;:&quot;&quot;}],&quot;accessed&quot;:{&quot;date-parts&quot;:[[2021,11,4]]},&quot;URL&quot;:&quot;http://blog.hvidtfeldts.net/index.php/2011/08/distance-estimated-3d-fractals-ii-lighting-and-coloring/&quot;,&quot;issued&quot;:{&quot;date-parts&quot;:[[2011]]}},&quot;isTemporary&quot;:false}],&quot;properties&quot;:{&quot;noteIndex&quot;:0},&quot;isEdited&quot;:false,&quot;manualOverride&quot;:{&quot;isManuallyOverridden&quot;:false,&quot;citeprocText&quot;:&quot;[23]&quot;,&quot;manualOverrideText&quot;:&quot;&quot;},&quot;citationTag&quot;:&quot;MENDELEY_CITATION_v3_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&quot;},{&quot;citationID&quot;:&quot;MENDELEY_CITATION_3417fd96-94ed-4fd2-b53d-535e43920c4f&quot;,&quot;citationItems&quot;:[{&quot;id&quot;:&quot;3cc9b14e-3c7f-34c9-a918-8b8240183766&quot;,&quot;itemData&quot;:{&quot;type&quot;:&quot;webpage&quot;,&quot;id&quot;:&quot;3cc9b14e-3c7f-34c9-a918-8b8240183766&quot;,&quot;title&quot;:&quot;distance functions&quot;,&quot;author&quot;:[{&quot;family&quot;:&quot;Inigo Quilez&quot;,&quot;given&quot;:&quot;&quot;,&quot;parse-names&quot;:false,&quot;dropping-particle&quot;:&quot;&quot;,&quot;non-dropping-particle&quot;:&quot;&quot;}],&quot;accessed&quot;:{&quot;date-parts&quot;:[[2021,10,28]]},&quot;URL&quot;:&quot;https://www.iquilezles.org/www/articles/distfunctions/distfunctions.htm&quot;,&quot;issued&quot;:{&quot;date-parts&quot;:[[2013]]}},&quot;isTemporary&quot;:false}],&quot;properties&quot;:{&quot;noteIndex&quot;:0},&quot;isEdited&quot;:false,&quot;manualOverride&quot;:{&quot;isManuallyOverridden&quot;:false,&quot;citeprocText&quot;:&quot;[25]&quot;,&quot;manualOverrideText&quot;:&quot;&quot;},&quot;citationTag&quot;:&quot;MENDELEY_CITATION_v3_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&quot;},{&quot;citationID&quot;:&quot;MENDELEY_CITATION_1a8d30a6-b040-4fec-a020-85b4a97c05f4&quot;,&quot;citationItems&quot;:[{&quot;id&quot;:&quot;e2a4075e-2f80-3f32-b9a8-883a7a8c7124&quot;,&quot;itemData&quot;:{&quot;type&quot;:&quot;webpage&quot;,&quot;id&quot;:&quot;e2a4075e-2f80-3f32-b9a8-883a7a8c7124&quot;,&quot;title&quot;:&quot;Normal (geometry) - Wikipedia&quot;,&quot;accessed&quot;:{&quot;date-parts&quot;:[[2021,11,13]]},&quot;URL&quot;:&quot;https://en.wikipedia.org/wiki/Normal_(geometry)&quot;},&quot;isTemporary&quot;:false}],&quot;properties&quot;:{&quot;noteIndex&quot;:0},&quot;isEdited&quot;:false,&quot;manualOverride&quot;:{&quot;isManuallyOverridden&quot;:false,&quot;citeprocText&quot;:&quot;[26]&quot;,&quot;manualOverrideText&quot;:&quot;&quot;},&quot;citationTag&quot;:&quot;MENDELEY_CITATION_v3_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&quot;},{&quot;citationID&quot;:&quot;MENDELEY_CITATION_765ef8ed-eb19-46e3-8fd5-c150d99f6159&quot;,&quot;citationItems&quot;:[{&quot;id&quot;:&quot;e2a4075e-2f80-3f32-b9a8-883a7a8c7124&quot;,&quot;itemData&quot;:{&quot;type&quot;:&quot;webpage&quot;,&quot;id&quot;:&quot;e2a4075e-2f80-3f32-b9a8-883a7a8c7124&quot;,&quot;title&quot;:&quot;Normal (geometry) - Wikipedia&quot;,&quot;accessed&quot;:{&quot;date-parts&quot;:[[2021,11,13]]},&quot;URL&quot;:&quot;https://en.wikipedia.org/wiki/Normal_(geometry)&quot;},&quot;isTemporary&quot;:false}],&quot;properties&quot;:{&quot;noteIndex&quot;:0},&quot;isEdited&quot;:false,&quot;manualOverride&quot;:{&quot;isManuallyOverridden&quot;:false,&quot;citeprocText&quot;:&quot;[26]&quot;,&quot;manualOverrideText&quot;:&quot;&quot;},&quot;citationTag&quot;:&quot;MENDELEY_CITATION_v3_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&quot;},{&quot;citationID&quot;:&quot;MENDELEY_CITATION_6f7fa088-9918-4f1f-9b9c-3bd839fe05fe&quot;,&quot;citationItems&quot;:[{&quot;id&quot;:&quot;dd6fc0a0-3f5c-327b-a404-87905ad39afe&quot;,&quot;itemData&quot;:{&quot;type&quot;:&quot;webpage&quot;,&quot;id&quot;:&quot;dd6fc0a0-3f5c-327b-a404-87905ad39afe&quot;,&quot;title&quot;:&quot;What Is GPU Computing?&quot;,&quot;accessed&quot;:{&quot;date-parts&quot;:[[2021,11,16]]},&quot;URL&quot;:&quot;https://www.boston.co.uk/info/nvidia-kepler/what-is-gpu-computing.aspx&quot;},&quot;isTemporary&quot;:false}],&quot;properties&quot;:{&quot;noteIndex&quot;:0},&quot;isEdited&quot;:false,&quot;manualOverride&quot;:{&quot;isManuallyOverridden&quot;:false,&quot;citeprocText&quot;:&quot;[27]&quot;,&quot;manualOverrideText&quot;:&quot;&quot;},&quot;citationTag&quot;:&quot;MENDELEY_CITATION_v3_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&quot;},{&quot;citationID&quot;:&quot;MENDELEY_CITATION_97fa6225-0d07-443d-aaa8-f34eba671602&quot;,&quot;citationItems&quot;:[{&quot;id&quot;:&quot;9be51f72-28e8-37bf-b913-fc0655521c0e&quot;,&quot;itemData&quot;:{&quot;type&quot;:&quot;webpage&quot;,&quot;id&quot;:&quot;9be51f72-28e8-37bf-b913-fc0655521c0e&quot;,&quot;title&quot;:&quot;Programming Guide :: CUDA Toolkit Documentation&quot;,&quot;accessed&quot;:{&quot;date-parts&quot;:[[2021,11,17]]},&quot;URL&quot;:&quot;https://docs.nvidia.com/cuda/cuda-c-programming-guide/index.html&quot;},&quot;isTemporary&quot;:false}],&quot;properties&quot;:{&quot;noteIndex&quot;:0},&quot;isEdited&quot;:false,&quot;manualOverride&quot;:{&quot;isManuallyOverridden&quot;:false,&quot;citeprocText&quot;:&quot;[28]&quot;,&quot;manualOverrideText&quot;:&quot;&quot;},&quot;citationTag&quot;:&quot;MENDELEY_CITATION_v3_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&quot;},{&quot;citationID&quot;:&quot;MENDELEY_CITATION_ab9cbee2-6a57-4812-84f9-29bcc7c80949&quot;,&quot;citationItems&quot;:[{&quot;id&quot;:&quot;637ea0a9-8c67-31f8-b73f-44026159da8a&quot;,&quot;itemData&quot;:{&quot;type&quot;:&quot;webpage&quot;,&quot;id&quot;:&quot;637ea0a9-8c67-31f8-b73f-44026159da8a&quot;,&quot;title&quot;:&quot;OpenGL Overview - The Khronos Group Inc&quot;,&quot;accessed&quot;:{&quot;date-parts&quot;:[[2021,11,17]]},&quot;URL&quot;:&quot;https://www.khronos.org/opengl/&quot;},&quot;isTemporary&quot;:false}],&quot;properties&quot;:{&quot;noteIndex&quot;:0},&quot;isEdited&quot;:false,&quot;manualOverride&quot;:{&quot;isManuallyOverridden&quot;:false,&quot;citeprocText&quot;:&quot;[29]&quot;,&quot;manualOverrideText&quot;:&quot;&quot;},&quot;citationTag&quot;:&quot;MENDELEY_CITATION_v3_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&quot;},{&quot;citationID&quot;:&quot;MENDELEY_CITATION_a96134ce-0054-4428-98d0-753374953e46&quot;,&quot;citationItems&quot;:[{&quot;id&quot;:&quot;32a8a6f2-7f4c-3f5f-9a1d-36a7749c0b7a&quot;,&quot;itemData&quot;:{&quot;type&quot;:&quot;webpage&quot;,&quot;id&quot;:&quot;32a8a6f2-7f4c-3f5f-9a1d-36a7749c0b7a&quot;,&quot;title&quot;:&quot;CUDA vs OpenCL: Which to Use for GPU Programming - Incredibuild&quot;,&quot;accessed&quot;:{&quot;date-parts&quot;:[[2021,11,16]]},&quot;URL&quot;:&quot;https://www.incredibuild.com/blog/cuda-vs-opencl-which-to-use-for-gpu-programming&quot;},&quot;isTemporary&quot;:false},{&quot;id&quot;:&quot;9be51f72-28e8-37bf-b913-fc0655521c0e&quot;,&quot;itemData&quot;:{&quot;type&quot;:&quot;webpage&quot;,&quot;id&quot;:&quot;9be51f72-28e8-37bf-b913-fc0655521c0e&quot;,&quot;title&quot;:&quot;Programming Guide :: CUDA Toolkit Documentation&quot;,&quot;accessed&quot;:{&quot;date-parts&quot;:[[2021,11,17]]},&quot;URL&quot;:&quot;https://docs.nvidia.com/cuda/cuda-c-programming-guide/index.html&quot;},&quot;isTemporary&quot;:false},{&quot;id&quot;:&quot;ab5d82d6-346d-302b-961e-73452d796eae&quot;,&quot;itemData&quot;:{&quot;type&quot;:&quot;webpage&quot;,&quot;id&quot;:&quot;ab5d82d6-346d-302b-961e-73452d796eae&quot;,&quot;title&quot;:&quot;OpenCL Overview - The Khronos Group Inc&quot;,&quot;accessed&quot;:{&quot;date-parts&quot;:[[2021,11,17]]},&quot;URL&quot;:&quot;https://www.khronos.org/opencl/&quot;},&quot;isTemporary&quot;:false}],&quot;properties&quot;:{&quot;noteIndex&quot;:0},&quot;isEdited&quot;:false,&quot;manualOverride&quot;:{&quot;isManuallyOverridden&quot;:false,&quot;citeprocText&quot;:&quot;[28], [30], [31]&quot;,&quot;manualOverrideText&quot;:&quot;&quot;},&quot;citationTag&quot;:&quot;MENDELEY_CITATION_v3_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&quot;},{&quot;citationID&quot;:&quot;MENDELEY_CITATION_cc613ab3-40b9-4095-9d08-915e09624e34&quot;,&quot;citationItems&quot;:[{&quot;id&quot;:&quot;27f08846-195c-3e45-8024-d0a3b2956f3c&quot;,&quot;itemData&quot;:{&quot;type&quot;:&quot;webpage&quot;,&quot;id&quot;:&quot;27f08846-195c-3e45-8024-d0a3b2956f3c&quot;,&quot;title&quot;:&quot;The C++ for OpenCL 1.0 Programming Language Documentation&quot;,&quot;author&quot;:[{&quot;family&quot;:&quot;Khronos®&quot;,&quot;given&quot;:&quot;&quot;,&quot;parse-names&quot;:false,&quot;dropping-particle&quot;:&quot;&quot;,&quot;non-dropping-particle&quot;:&quot;&quot;}],&quot;accessed&quot;:{&quot;date-parts&quot;:[[2021,11,4]]},&quot;URL&quot;:&quot;https://www.khronos.org/opencl/assets/CXX_for_OpenCL.html#_the_c_for_opencl_programming_language&quot;,&quot;issued&quot;:{&quot;date-parts&quot;:[[2021]]}},&quot;isTemporary&quot;:false}],&quot;properties&quot;:{&quot;noteIndex&quot;:0},&quot;isEdited&quot;:false,&quot;manualOverride&quot;:{&quot;isManuallyOverridden&quot;:false,&quot;citeprocText&quot;:&quot;[32]&quot;,&quot;manualOverrideText&quot;:&quot;&quot;},&quot;citationTag&quot;:&quot;MENDELEY_CITATION_v3_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&quot;},{&quot;citationID&quot;:&quot;MENDELEY_CITATION_de129bf4-507c-4fe9-bef2-a629c8199ade&quot;,&quot;citationItems&quot;:[{&quot;id&quot;:&quot;620932e8-844c-3830-8069-83d76e59708c&quot;,&quot;itemData&quot;:{&quot;type&quot;:&quot;webpage&quot;,&quot;id&quot;:&quot;620932e8-844c-3830-8069-83d76e59708c&quot;,&quot;title&quot;:&quot;What is Agile? | Atlassian&quot;,&quot;accessed&quot;:{&quot;date-parts&quot;:[[2021,11,13]]},&quot;URL&quot;:&quot;https://www.atlassian.com/agile&quot;},&quot;isTemporary&quot;:false}],&quot;properties&quot;:{&quot;noteIndex&quot;:0},&quot;isEdited&quot;:false,&quot;manualOverride&quot;:{&quot;isManuallyOverridden&quot;:false,&quot;citeprocText&quot;:&quot;[33]&quot;,&quot;manualOverrideText&quot;:&quot;&quot;},&quot;citationTag&quot;:&quot;MENDELEY_CITATION_v3_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&quot;},{&quot;citationID&quot;:&quot;MENDELEY_CITATION_71f4c542-ea7e-4066-bbd5-a00d7ae6a6bd&quot;,&quot;citationItems&quot;:[{&quot;id&quot;:&quot;3a4e9594-c7f8-3871-954a-fde366329769&quot;,&quot;itemData&quot;:{&quot;type&quot;:&quot;webpage&quot;,&quot;id&quot;:&quot;3a4e9594-c7f8-3871-954a-fde366329769&quot;,&quot;title&quot;:&quot;What are four basic principles of Object Oriented Programming? | by Munish Chandel | Medium&quot;,&quot;accessed&quot;:{&quot;date-parts&quot;:[[2021,11,13]]},&quot;URL&quot;:&quot;https://medium.com/@cancerian0684/what-are-four-basic-principles-of-object-oriented-programming-645af8b43727&quot;},&quot;isTemporary&quot;:false}],&quot;properties&quot;:{&quot;noteIndex&quot;:0},&quot;isEdited&quot;:false,&quot;manualOverride&quot;:{&quot;isManuallyOverridden&quot;:false,&quot;citeprocText&quot;:&quot;[34]&quot;,&quot;manualOverrideText&quot;:&quot;&quot;},&quot;citationTag&quot;:&quot;MENDELEY_CITATION_v3_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&quot;},{&quot;citationID&quot;:&quot;MENDELEY_CITATION_2948c94d-ec9c-4e07-9eee-da5a365571f1&quot;,&quot;citationItems&quot;:[{&quot;id&quot;:&quot;1e351df1-e6b9-333e-a7a5-2b7d740f4ae6&quot;,&quot;itemData&quot;:{&quot;type&quot;:&quot;webpage&quot;,&quot;id&quot;:&quot;1e351df1-e6b9-333e-a7a5-2b7d740f4ae6&quot;,&quot;title&quot;:&quot;Mandelbulb&quot;,&quot;author&quot;:[{&quot;family&quot;:&quot;Inigo Quilez&quot;,&quot;given&quot;:&quot;&quot;,&quot;parse-names&quot;:false,&quot;dropping-particle&quot;:&quot;&quot;,&quot;non-dropping-particle&quot;:&quot;&quot;}],&quot;accessed&quot;:{&quot;date-parts&quot;:[[2021,11,4]]},&quot;URL&quot;:&quot;https://www.iquilezles.org/www/articles/mandelbulb/mandelbulb.htm&quot;,&quot;issued&quot;:{&quot;date-parts&quot;:[[2009]]}},&quot;isTemporary&quot;:false}],&quot;properties&quot;:{&quot;noteIndex&quot;:0},&quot;isEdited&quot;:false,&quot;manualOverride&quot;:{&quot;isManuallyOverridden&quot;:false,&quot;citeprocText&quot;:&quot;[35]&quot;,&quot;manualOverrideText&quot;:&quot;&quot;},&quot;citationTag&quot;:&quot;MENDELEY_CITATION_v3_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&quot;}]"/>
+    <we:property name="MENDELEY_CITATIONS" value="[{&quot;citationID&quot;:&quot;MENDELEY_CITATION_7094e336-f095-439d-8ff1-dc9e4e70860c&quot;,&quot;citationItems&quot;:[{&quot;id&quot;:&quot;e812dd92-4033-3135-a892-2b030a3fc60b&quot;,&quot;itemData&quot;:{&quot;type&quot;:&quot;webpage&quot;,&quot;id&quot;:&quot;e812dd92-4033-3135-a892-2b030a3fc60b&quot;,&quot;title&quot;:&quot;Top 5 applications of fractals | Mathematics | University of Waterloo&quot;,&quot;accessed&quot;:{&quot;date-parts&quot;:[[2021,11,10]]},&quot;URL&quot;:&quot;https://uwaterloo.ca/math/news/top-5-applications-fractals&quot;},&quot;isTemporary&quot;:false}],&quot;properties&quot;:{&quot;noteIndex&quot;:0},&quot;isEdited&quot;:false,&quot;manualOverride&quot;:{&quot;isManuallyOverridden&quot;:false,&quot;citeprocText&quot;:&quot;[1]&quot;,&quot;manualOverrideText&quot;:&quot;&quot;},&quot;citationTag&quot;:&quot;MENDELEY_CITATION_v3_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&quot;},{&quot;citationID&quot;:&quot;MENDELEY_CITATION_cf5d3568-17c3-46c6-8e27-0394a910aa4d&quot;,&quot;citationItems&quot;:[{&quot;id&quot;:&quot;4b534713-5eea-3331-8e47-8c048a9aa22e&quot;,&quot;itemData&quot;:{&quot;type&quot;:&quot;webpage&quot;,&quot;id&quot;:&quot;4b534713-5eea-3331-8e47-8c048a9aa22e&quot;,&quot;title&quot;:&quot;How Mandelbrot's fractals changed the world - BBC News&quot;,&quot;accessed&quot;:{&quot;date-parts&quot;:[[2021,11,10]]},&quot;URL&quot;:&quot;https://www.bbc.co.uk/news/magazine-11564766&quot;},&quot;isTemporary&quot;:false}],&quot;properties&quot;:{&quot;noteIndex&quot;:0},&quot;isEdited&quot;:false,&quot;manualOverride&quot;:{&quot;isManuallyOverridden&quot;:false,&quot;citeprocText&quot;:&quot;[2]&quot;,&quot;manualOverrideText&quot;:&quot;&quot;},&quot;citationTag&quot;:&quot;MENDELEY_CITATION_v3_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&quot;},{&quot;citationID&quot;:&quot;MENDELEY_CITATION_15cdafc7-a53e-43ac-90cd-7eec8e5e2d1c&quot;,&quot;citationItems&quot;:[{&quot;id&quot;:&quot;c138a058-5dda-3a0e-9195-6f74c67c474e&quot;,&quot;itemData&quot;:{&quot;type&quot;:&quot;webpage&quot;,&quot;id&quot;:&quot;c138a058-5dda-3a0e-9195-6f74c67c474e&quot;,&quot;title&quot;:&quot;Fractals in nature and applications&quot;,&quot;accessed&quot;:{&quot;date-parts&quot;:[[2021,11,10]]},&quot;URL&quot;:&quot;https://kluge.in-chemnitz.de/documents/fractal/node2.html&quot;},&quot;isTemporary&quot;:false}],&quot;properties&quot;:{&quot;noteIndex&quot;:0},&quot;isEdited&quot;:false,&quot;manualOverride&quot;:{&quot;isManuallyOverridden&quot;:false,&quot;citeprocText&quot;:&quot;[3]&quot;,&quot;manualOverrideText&quot;:&quot;&quot;},&quot;citationTag&quot;:&quot;MENDELEY_CITATION_v3_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&quot;},{&quot;citationID&quot;:&quot;MENDELEY_CITATION_c2bc8012-856b-4f0a-b921-c8fa47501f4e&quot;,&quot;citationItems&quot;:[{&quot;id&quot;:&quot;e812dd92-4033-3135-a892-2b030a3fc60b&quot;,&quot;itemData&quot;:{&quot;type&quot;:&quot;webpage&quot;,&quot;id&quot;:&quot;e812dd92-4033-3135-a892-2b030a3fc60b&quot;,&quot;title&quot;:&quot;Top 5 applications of fractals | Mathematics | University of Waterloo&quot;,&quot;accessed&quot;:{&quot;date-parts&quot;:[[2021,11,10]]},&quot;URL&quot;:&quot;https://uwaterloo.ca/math/news/top-5-applications-fractals&quot;},&quot;isTemporary&quot;:false},{&quot;id&quot;:&quot;c138a058-5dda-3a0e-9195-6f74c67c474e&quot;,&quot;itemData&quot;:{&quot;type&quot;:&quot;webpage&quot;,&quot;id&quot;:&quot;c138a058-5dda-3a0e-9195-6f74c67c474e&quot;,&quot;title&quot;:&quot;Fractals in nature and applications&quot;,&quot;accessed&quot;:{&quot;date-parts&quot;:[[2021,11,10]]},&quot;URL&quot;:&quot;https://kluge.in-chemnitz.de/documents/fractal/node2.html&quot;},&quot;isTemporary&quot;:false},{&quot;id&quot;:&quot;cf7b3dbd-5985-3a4e-81f4-5cce3359500c&quot;,&quot;itemData&quot;:{&quot;type&quot;:&quot;webpage&quot;,&quot;id&quot;:&quot;cf7b3dbd-5985-3a4e-81f4-5cce3359500c&quot;,&quot;title&quot;:&quot;Fractal Foundation Online Course - Chapter 12 - FRACTAL APPLICATION&quot;,&quot;accessed&quot;:{&quot;date-parts&quot;:[[2021,11,10]]},&quot;URL&quot;:&quot;http://fractalfoundation.org/OFC/OFC-12-2.html&quot;},&quot;isTemporary&quot;:false},{&quot;id&quot;:&quot;4b534713-5eea-3331-8e47-8c048a9aa22e&quot;,&quot;itemData&quot;:{&quot;type&quot;:&quot;webpage&quot;,&quot;id&quot;:&quot;4b534713-5eea-3331-8e47-8c048a9aa22e&quot;,&quot;title&quot;:&quot;How Mandelbrot's fractals changed the world - BBC News&quot;,&quot;accessed&quot;:{&quot;date-parts&quot;:[[2021,11,10]]},&quot;URL&quot;:&quot;https://www.bbc.co.uk/news/magazine-11564766&quot;},&quot;isTemporary&quot;:false}],&quot;properties&quot;:{&quot;noteIndex&quot;:0},&quot;isEdited&quot;:false,&quot;manualOverride&quot;:{&quot;isManuallyOverridden&quot;:false,&quot;citeprocText&quot;:&quot;[1]–[4]&quot;,&quot;manualOverrideText&quot;:&quot;&quot;},&quot;citationTag&quot;:&quot;MENDELEY_CITATION_v3_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&quot;},{&quot;citationID&quot;:&quot;MENDELEY_CITATION_e9c466cd-cf85-4f11-99f6-a694be5eb4e0&quot;,&quot;citationItems&quot;:[{&quot;id&quot;:&quot;7fd79bae-b772-3095-b389-5eefe5786bbf&quot;,&quot;itemData&quot;:{&quot;type&quot;:&quot;webpage&quot;,&quot;id&quot;:&quot;7fd79bae-b772-3095-b389-5eefe5786bbf&quot;,&quot;title&quot;:&quot;Fractal-generating software - Wikipedia&quot;,&quot;accessed&quot;:{&quot;date-parts&quot;:[[2021,11,14]]},&quot;URL&quot;:&quot;https://en.wikipedia.org/wiki/Fractal-generating_software&quot;},&quot;isTemporary&quot;:false}],&quot;properties&quot;:{&quot;noteIndex&quot;:0},&quot;isEdited&quot;:false,&quot;manualOverride&quot;:{&quot;isManuallyOverridden&quot;:false,&quot;citeprocText&quot;:&quot;[5]&quot;,&quot;manualOverrideText&quot;:&quot;&quot;},&quot;citationTag&quot;:&quot;MENDELEY_CITATION_v3_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&quot;},{&quot;citationID&quot;:&quot;MENDELEY_CITATION_fb1033a0-d86a-41e4-8b60-df5046c47a61&quot;,&quot;citationItems&quot;:[{&quot;id&quot;:&quot;5de4aaf9-3462-3edf-b017-89190c8dfabe&quot;,&quot;itemData&quot;:{&quot;type&quot;:&quot;webpage&quot;,&quot;id&quot;:&quot;5de4aaf9-3462-3edf-b017-89190c8dfabe&quot;,&quot;title&quot;:&quot;Writing Dissertations: Aims and objectives&quot;,&quot;accessed&quot;:{&quot;date-parts&quot;:[[2021,11,11]]},&quot;URL&quot;:&quot;https://learn.solent.ac.uk/mod/book/view.php?id=116233&amp;chapterid=15294&quot;},&quot;isTemporary&quot;:false}],&quot;properties&quot;:{&quot;noteIndex&quot;:0},&quot;isEdited&quot;:false,&quot;manualOverride&quot;:{&quot;isManuallyOverridden&quot;:false,&quot;citeprocText&quot;:&quot;[6]&quot;,&quot;manualOverrideText&quot;:&quot;&quot;},&quot;citationTag&quot;:&quot;MENDELEY_CITATION_v3_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&quot;},{&quot;citationID&quot;:&quot;MENDELEY_CITATION_3bbcb191-5c86-44b5-b383-c339b36c0b60&quot;,&quot;citationItems&quot;:[{&quot;id&quot;:&quot;e812dd92-4033-3135-a892-2b030a3fc60b&quot;,&quot;itemData&quot;:{&quot;type&quot;:&quot;webpage&quot;,&quot;id&quot;:&quot;e812dd92-4033-3135-a892-2b030a3fc60b&quot;,&quot;title&quot;:&quot;Top 5 applications of fractals | Mathematics | University of Waterloo&quot;,&quot;accessed&quot;:{&quot;date-parts&quot;:[[2021,11,10]]},&quot;URL&quot;:&quot;https://uwaterloo.ca/math/news/top-5-applications-fractals&quot;},&quot;isTemporary&quot;:false}],&quot;properties&quot;:{&quot;noteIndex&quot;:0},&quot;isEdited&quot;:false,&quot;manualOverride&quot;:{&quot;isManuallyOverridden&quot;:false,&quot;citeprocText&quot;:&quot;[1]&quot;,&quot;manualOverrideText&quot;:&quot;&quot;},&quot;citationTag&quot;:&quot;MENDELEY_CITATION_v3_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&quot;},{&quot;citationID&quot;:&quot;MENDELEY_CITATION_94f7b807-93e3-4801-8994-ccf00a421b19&quot;,&quot;citationItems&quot;:[{&quot;id&quot;:&quot;151c2b24-53c3-359d-9d6c-4a4f4006944c&quot;,&quot;itemData&quot;:{&quot;type&quot;:&quot;webpage&quot;,&quot;id&quot;:&quot;151c2b24-53c3-359d-9d6c-4a4f4006944c&quot;,&quot;title&quot;:&quot;Wacław Sierpiński - Wikipedia&quot;,&quot;accessed&quot;:{&quot;date-parts&quot;:[[2021,11,11]]},&quot;URL&quot;:&quot;https://en.wikipedia.org/wiki/Wac%C5%82aw_Sierpi%C5%84ski&quot;},&quot;isTemporary&quot;:false}],&quot;properties&quot;:{&quot;noteIndex&quot;:0},&quot;isEdited&quot;:false,&quot;manualOverride&quot;:{&quot;isManuallyOverridden&quot;:false,&quot;citeprocText&quot;:&quot;[7]&quot;,&quot;manualOverrideText&quot;:&quot;&quot;},&quot;citationTag&quot;:&quot;MENDELEY_CITATION_v3_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&quot;},{&quot;citationID&quot;:&quot;MENDELEY_CITATION_14dfec33-9215-4937-b657-e1bc7c5aee8e&quot;,&quot;citationItems&quot;:[{&quot;id&quot;:&quot;1fae451c-fac9-3c48-975d-6aaf5d0b0acd&quot;,&quot;itemData&quot;:{&quot;type&quot;:&quot;article-journal&quot;,&quot;id&quot;:&quot;1fae451c-fac9-3c48-975d-6aaf5d0b0acd&quot;,&quot;title&quot;:&quot;Fractals and how to make a Sierpinski Tetrahedron&quot;,&quot;author&quot;:[{&quot;family&quot;:&quot;Segerman&quot;,&quot;given&quot;:&quot;Henry&quot;,&quot;parse-names&quot;:false,&quot;dropping-particle&quot;:&quot;&quot;,&quot;non-dropping-particle&quot;:&quot;&quot;}],&quot;accessed&quot;:{&quot;date-parts&quot;:[[2021,11,11]]},&quot;URL&quot;:&quot;http://www.segerman.org&quot;},&quot;isTemporary&quot;:false}],&quot;properties&quot;:{&quot;noteIndex&quot;:0},&quot;isEdited&quot;:false,&quot;manualOverride&quot;:{&quot;isManuallyOverridden&quot;:false,&quot;citeprocText&quot;:&quot;[8]&quot;,&quot;manualOverrideText&quot;:&quot;&quot;},&quot;citationTag&quot;:&quot;MENDELEY_CITATION_v3_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&quot;},{&quot;citationID&quot;:&quot;MENDELEY_CITATION_27d141df-8cec-4dcd-ba42-2bb2459656fb&quot;,&quot;citationItems&quot;:[{&quot;id&quot;:&quot;1fae451c-fac9-3c48-975d-6aaf5d0b0acd&quot;,&quot;itemData&quot;:{&quot;type&quot;:&quot;article-journal&quot;,&quot;id&quot;:&quot;1fae451c-fac9-3c48-975d-6aaf5d0b0acd&quot;,&quot;title&quot;:&quot;Fractals and how to make a Sierpinski Tetrahedron&quot;,&quot;author&quot;:[{&quot;family&quot;:&quot;Segerman&quot;,&quot;given&quot;:&quot;Henry&quot;,&quot;parse-names&quot;:false,&quot;dropping-particle&quot;:&quot;&quot;,&quot;non-dropping-particle&quot;:&quot;&quot;}],&quot;accessed&quot;:{&quot;date-parts&quot;:[[2021,11,11]]},&quot;URL&quot;:&quot;http://www.segerman.org&quot;},&quot;isTemporary&quot;:false}],&quot;properties&quot;:{&quot;noteIndex&quot;:0},&quot;isEdited&quot;:false,&quot;manualOverride&quot;:{&quot;isManuallyOverridden&quot;:false,&quot;citeprocText&quot;:&quot;[8]&quot;,&quot;manualOverrideText&quot;:&quot;&quot;},&quot;citationTag&quot;:&quot;MENDELEY_CITATION_v3_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&quot;},{&quot;citationID&quot;:&quot;MENDELEY_CITATION_00f19fdf-0042-4f52-96d3-0628278ab6b3&quot;,&quot;citationItems&quot;:[{&quot;id&quot;:&quot;b7665477-86e4-35fd-929a-2dc6b8823345&quot;,&quot;itemData&quot;:{&quot;type&quot;:&quot;webpage&quot;,&quot;id&quot;:&quot;b7665477-86e4-35fd-929a-2dc6b8823345&quot;,&quot;title&quot;:&quot;Sierpinski Carpet&quot;,&quot;accessed&quot;:{&quot;date-parts&quot;:[[2021,11,11]]},&quot;URL&quot;:&quot;https://larryriddle.agnesscott.org/ifs/carpet/carpet.htm&quot;},&quot;isTemporary&quot;:false}],&quot;properties&quot;:{&quot;noteIndex&quot;:0},&quot;isEdited&quot;:false,&quot;manualOverride&quot;:{&quot;isManuallyOverridden&quot;:false,&quot;citeprocText&quot;:&quot;[9]&quot;,&quot;manualOverrideText&quot;:&quot;&quot;},&quot;citationTag&quot;:&quot;MENDELEY_CITATION_v3_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&quot;},{&quot;citationID&quot;:&quot;MENDELEY_CITATION_0ab3fbd1-2778-4bfb-a794-502fc44c5295&quot;,&quot;citationItems&quot;:[{&quot;id&quot;:&quot;86c4d07c-d232-302c-9032-437067e092fc&quot;,&quot;itemData&quot;:{&quot;type&quot;:&quot;webpage&quot;,&quot;id&quot;:&quot;86c4d07c-d232-302c-9032-437067e092fc&quot;,&quot;title&quot;:&quot;Menger Sponge | Visual Insight&quot;,&quot;accessed&quot;:{&quot;date-parts&quot;:[[2021,11,11]]},&quot;URL&quot;:&quot;https://blogs.ams.org/visualinsight/2014/03/01/menger-sponge/&quot;},&quot;isTemporary&quot;:false}],&quot;properties&quot;:{&quot;noteIndex&quot;:0},&quot;isEdited&quot;:false,&quot;manualOverride&quot;:{&quot;isManuallyOverridden&quot;:false,&quot;citeprocText&quot;:&quot;[10]&quot;,&quot;manualOverrideText&quot;:&quot;&quot;},&quot;citationTag&quot;:&quot;MENDELEY_CITATION_v3_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&quot;},{&quot;citationID&quot;:&quot;MENDELEY_CITATION_2432c28e-73a8-4b86-aeda-37ad2e5b0e54&quot;,&quot;citationItems&quot;:[{&quot;id&quot;:&quot;628fd8c4-df84-3c7e-8262-1396a3a56ccd&quot;,&quot;itemData&quot;:{&quot;type&quot;:&quot;webpage&quot;,&quot;id&quot;:&quot;628fd8c4-df84-3c7e-8262-1396a3a56ccd&quot;,&quot;title&quot;:&quot;Menger sponge - Wikipedia&quot;,&quot;accessed&quot;:{&quot;date-parts&quot;:[[2021,11,11]]},&quot;URL&quot;:&quot;https://en.wikipedia.org/wiki/Menger_sponge&quot;},&quot;isTemporary&quot;:false}],&quot;properties&quot;:{&quot;noteIndex&quot;:0},&quot;isEdited&quot;:false,&quot;manualOverride&quot;:{&quot;isManuallyOverridden&quot;:false,&quot;citeprocText&quot;:&quot;[11]&quot;,&quot;manualOverrideText&quot;:&quot;&quot;},&quot;citationTag&quot;:&quot;MENDELEY_CITATION_v3_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&quot;},{&quot;citationID&quot;:&quot;MENDELEY_CITATION_828c0c10-c84b-4d47-a419-3f154d278304&quot;,&quot;citationItems&quot;:[{&quot;id&quot;:&quot;94fbb7e7-9f23-33bc-95bc-572fe67d91e5&quot;,&quot;itemData&quot;:{&quot;type&quot;:&quot;webpage&quot;,&quot;id&quot;:&quot;94fbb7e7-9f23-33bc-95bc-572fe67d91e5&quot;,&quot;title&quot;:&quot;n-flake - Wikipedia&quot;,&quot;accessed&quot;:{&quot;date-parts&quot;:[[2021,11,16]]},&quot;URL&quot;:&quot;https://en.wikipedia.org/wiki/N-flake&quot;},&quot;isTemporary&quot;:false}],&quot;properties&quot;:{&quot;noteIndex&quot;:0},&quot;isEdited&quot;:false,&quot;manualOverride&quot;:{&quot;isManuallyOverridden&quot;:false,&quot;citeprocText&quot;:&quot;[12]&quot;,&quot;manualOverrideText&quot;:&quot;&quot;},&quot;citationTag&quot;:&quot;MENDELEY_CITATION_v3_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&quot;},{&quot;citationID&quot;:&quot;MENDELEY_CITATION_f68c29bc-9d26-432d-8c1e-336a4754848e&quot;,&quot;citationItems&quot;:[{&quot;id&quot;:&quot;6d6105dd-89ff-3841-a42d-3293a23aba2e&quot;,&quot;itemData&quot;:{&quot;type&quot;:&quot;webpage&quot;,&quot;id&quot;:&quot;6d6105dd-89ff-3841-a42d-3293a23aba2e&quot;,&quot;title&quot;:&quot;Mandelbrot set - Wikipedia&quot;,&quot;accessed&quot;:{&quot;date-parts&quot;:[[2021,11,13]]},&quot;URL&quot;:&quot;https://en.wikipedia.org/wiki/Mandelbrot_set&quot;},&quot;isTemporary&quot;:false}],&quot;properties&quot;:{&quot;noteIndex&quot;:0},&quot;isEdited&quot;:false,&quot;manualOverride&quot;:{&quot;isManuallyOverridden&quot;:false,&quot;citeprocText&quot;:&quot;[13]&quot;,&quot;manualOverrideText&quot;:&quot;&quot;},&quot;citationTag&quot;:&quot;MENDELEY_CITATION_v3_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&quot;},{&quot;citationID&quot;:&quot;MENDELEY_CITATION_f03886c8-a5bc-4358-b3b5-8e187017c7e3&quot;,&quot;citationItems&quot;:[{&quot;id&quot;:&quot;6d6105dd-89ff-3841-a42d-3293a23aba2e&quot;,&quot;itemData&quot;:{&quot;type&quot;:&quot;webpage&quot;,&quot;id&quot;:&quot;6d6105dd-89ff-3841-a42d-3293a23aba2e&quot;,&quot;title&quot;:&quot;Mandelbrot set - Wikipedia&quot;,&quot;accessed&quot;:{&quot;date-parts&quot;:[[2021,11,13]]},&quot;URL&quot;:&quot;https://en.wikipedia.org/wiki/Mandelbrot_set&quot;},&quot;isTemporary&quot;:false}],&quot;properties&quot;:{&quot;noteIndex&quot;:0},&quot;isEdited&quot;:false,&quot;manualOverride&quot;:{&quot;isManuallyOverridden&quot;:false,&quot;citeprocText&quot;:&quot;[13]&quot;,&quot;manualOverrideText&quot;:&quot;&quot;},&quot;citationTag&quot;:&quot;MENDELEY_CITATION_v3_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&quot;},{&quot;citationID&quot;:&quot;MENDELEY_CITATION_b3bc13bb-32bd-4e82-ad01-bcab40b671ed&quot;,&quot;citationItems&quot;:[{&quot;id&quot;:&quot;27429f15-b8d6-3632-ba7c-2d8c6cb9f2dd&quot;,&quot;itemData&quot;:{&quot;type&quot;:&quot;article-journal&quot;,&quot;id&quot;:&quot;27429f15-b8d6-3632-ba7c-2d8c6cb9f2dd&quot;,&quot;title&quot;:&quot;Real-time rendering of complex fractals&quot;,&quot;author&quot;:[{&quot;family&quot;:&quot;Silva&quot;,&quot;given&quot;:&quot;Vinícius&quot;,&quot;parse-names&quot;:false,&quot;dropping-particle&quot;:&quot;&quot;,&quot;non-dropping-particle&quot;:&quot;da&quot;},{&quot;family&quot;:&quot;Novello&quot;,&quot;given&quot;:&quot;Tiago&quot;,&quot;parse-names&quot;:false,&quot;dropping-particle&quot;:&quot;&quot;,&quot;non-dropping-particle&quot;:&quot;&quot;},{&quot;family&quot;:&quot;Lopes&quot;,&quot;given&quot;:&quot;Hélio&quot;,&quot;parse-names&quot;:false,&quot;dropping-particle&quot;:&quot;&quot;,&quot;non-dropping-particle&quot;:&quot;&quot;},{&quot;family&quot;:&quot;Velho&quot;,&quot;given&quot;:&quot;Luiz&quot;,&quot;parse-names&quot;:false,&quot;dropping-particle&quot;:&quot;&quot;,&quot;non-dropping-particle&quot;:&quot;&quot;}],&quot;URL&quot;:&quot;http://arxiv.org/abs/2102.01747&quot;,&quot;issued&quot;:{&quot;date-parts&quot;:[[2021,2,2]]},&quot;abstract&quot;:&quot;This chapter describes how to use intersection and closest-hit shaders to implement real-time visualizations of complex fractals using distance functions. The Mandelbulb and Julia Sets are used as examples.&quot;},&quot;isTemporary&quot;:false}],&quot;properties&quot;:{&quot;noteIndex&quot;:0},&quot;isEdited&quot;:false,&quot;manualOverride&quot;:{&quot;isManuallyOverridden&quot;:false,&quot;citeprocText&quot;:&quot;[14]&quot;,&quot;manualOverrideText&quot;:&quot;&quot;},&quot;citationTag&quot;:&quot;MENDELEY_CITATION_v3_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&quot;},{&quot;citationID&quot;:&quot;MENDELEY_CITATION_f258eee1-c308-499a-9f04-44b95782cbf1&quot;,&quot;citationItems&quot;:[{&quot;id&quot;:&quot;22527d58-9d6c-3ce8-9dd5-0f4bcd538405&quot;,&quot;itemData&quot;:{&quot;type&quot;:&quot;webpage&quot;,&quot;id&quot;:&quot;22527d58-9d6c-3ce8-9dd5-0f4bcd538405&quot;,&quot;title&quot;:&quot;Mandelbulb: The Unravelling of the Real 3D Mandelbrot Fractal&quot;,&quot;accessed&quot;:{&quot;date-parts&quot;:[[2021,11,12]]},&quot;URL&quot;:&quot;https://www.skytopia.com/project/fractal/mandelbulb.html&quot;},&quot;isTemporary&quot;:false}],&quot;properties&quot;:{&quot;noteIndex&quot;:0},&quot;isEdited&quot;:false,&quot;manualOverride&quot;:{&quot;isManuallyOverridden&quot;:false,&quot;citeprocText&quot;:&quot;[15]&quot;,&quot;manualOverrideText&quot;:&quot;&quot;},&quot;citationTag&quot;:&quot;MENDELEY_CITATION_v3_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&quot;},{&quot;citationID&quot;:&quot;MENDELEY_CITATION_68e00166-35c1-45a3-b937-5cb303dc87da&quot;,&quot;citationItems&quot;:[{&quot;id&quot;:&quot;22527d58-9d6c-3ce8-9dd5-0f4bcd538405&quot;,&quot;itemData&quot;:{&quot;type&quot;:&quot;webpage&quot;,&quot;id&quot;:&quot;22527d58-9d6c-3ce8-9dd5-0f4bcd538405&quot;,&quot;title&quot;:&quot;Mandelbulb: The Unravelling of the Real 3D Mandelbrot Fractal&quot;,&quot;accessed&quot;:{&quot;date-parts&quot;:[[2021,11,12]]},&quot;URL&quot;:&quot;https://www.skytopia.com/project/fractal/mandelbulb.html&quot;},&quot;isTemporary&quot;:false},{&quot;id&quot;:&quot;1a3cb109-5616-3f4b-951f-b2abecf54d90&quot;,&quot;itemData&quot;:{&quot;type&quot;:&quot;report&quot;,&quot;id&quot;:&quot;1a3cb109-5616-3f4b-951f-b2abecf54d90&quot;,&quot;title&quot;:&quot;Rendering Methods for 3D Fractals&quot;,&quot;author&quot;:[{&quot;family&quot;:&quot;Englund&quot;,&quot;given&quot;:&quot;Rickard&quot;,&quot;parse-names&quot;:false,&quot;dropping-particle&quot;:&quot;&quot;,&quot;non-dropping-particle&quot;:&quot;&quot;},{&quot;family&quot;:&quot;Seipel&quot;,&quot;given&quot;:&quot;Stefan&quot;,&quot;parse-names&quot;:false,&quot;dropping-particle&quot;:&quot;&quot;,&quot;non-dropping-particle&quot;:&quot;&quot;},{&quot;family&quot;:&quot;Hast&quot;,&quot;given&quot;:&quot;Anders&quot;,&quot;parse-names&quot;:false,&quot;dropping-particle&quot;:&quot;&quot;,&quot;non-dropping-particle&quot;:&quot;&quot;}],&quot;issued&quot;:{&quot;date-parts&quot;:[[2010]]},&quot;abstract&quot;:&quot;3D fractals can be visualized as 3D objects with complex structure and has unlimited details. This thesis will be about methods to render 3D fractals effectively and efficiently, both to explore it in real-time and to create beautiful high resolution images with high details. The methods discussed is direct volume rendering with ray-casting and cut plane rendering to explore the fractal and an approach that uses super sampling to create high resolution images. Stereoscopic rendering is discussed and how it enhance the visual perception of the fractal.&quot;},&quot;isTemporary&quot;:false}],&quot;properties&quot;:{&quot;noteIndex&quot;:0},&quot;isEdited&quot;:false,&quot;manualOverride&quot;:{&quot;isManuallyOverridden&quot;:false,&quot;citeprocText&quot;:&quot;[15], [16]&quot;,&quot;manualOverrideText&quot;:&quot;&quot;},&quot;citationTag&quot;:&quot;MENDELEY_CITATION_v3_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&quot;},{&quot;citationID&quot;:&quot;MENDELEY_CITATION_da6ab8ff-f693-4d22-baa7-a33a6c853c6b&quot;,&quot;citationItems&quot;:[{&quot;id&quot;:&quot;794b0fca-a7ce-3a4c-b8c6-dca733d605c1&quot;,&quot;itemData&quot;:{&quot;type&quot;:&quot;webpage&quot;,&quot;id&quot;:&quot;794b0fca-a7ce-3a4c-b8c6-dca733d605c1&quot;,&quot;title&quot;:&quot;Gaston Julia - Wikipedia&quot;,&quot;accessed&quot;:{&quot;date-parts&quot;:[[2021,11,12]]},&quot;URL&quot;:&quot;https://en.wikipedia.org/wiki/Gaston_Julia&quot;},&quot;isTemporary&quot;:false}],&quot;properties&quot;:{&quot;noteIndex&quot;:0},&quot;isEdited&quot;:false,&quot;manualOverride&quot;:{&quot;isManuallyOverridden&quot;:false,&quot;citeprocText&quot;:&quot;[17]&quot;,&quot;manualOverrideText&quot;:&quot;&quot;},&quot;citationTag&quot;:&quot;MENDELEY_CITATION_v3_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&quot;},{&quot;citationID&quot;:&quot;MENDELEY_CITATION_32204032-3393-40ff-b7f0-6f6ff82d7428&quot;,&quot;citationItems&quot;:[{&quot;id&quot;:&quot;6d89a537-6944-3df9-b6e5-69286c4428e2&quot;,&quot;itemData&quot;:{&quot;type&quot;:&quot;article-journal&quot;,&quot;id&quot;:&quot;6d89a537-6944-3df9-b6e5-69286c4428e2&quot;,&quot;title&quot;:&quot;Julia sets in the quaternions&quot;,&quot;author&quot;:[{&quot;family&quot;:&quot;Norton&quot;,&quot;given&quot;:&quot;Alan&quot;,&quot;parse-names&quot;:false,&quot;dropping-particle&quot;:&quot;&quot;,&quot;non-dropping-particle&quot;:&quot;&quot;}],&quot;container-title&quot;:&quot;Computers &amp; Graphics&quot;,&quot;accessed&quot;:{&quot;date-parts&quot;:[[2021,11,12]]},&quot;DOI&quot;:&quot;10.1016/0097-8493(89)90071-X&quot;,&quot;ISSN&quot;:&quot;0097-8493&quot;,&quot;issued&quot;:{&quot;date-parts&quot;:[[1989,1,1]]},&quot;page&quot;:&quot;267-278&quot;,&quot;abstract&quot;:&quot;Recent mathematical work on the dynamics of complex analytic functions has given rise to a new subject matter for computer graphics. The combination of mathematical theory and computer graphics has resulted in new insight into the nature of some of the simplest of mathematical objects. second-degree polynomials. Most of that work has focused on the possibilities within the two-dimensional complex plane. This article shows how these investigations may be extended to higher dimensions, resulting in fractals that naturally reside in the 4-dimensional quaternions. Particular attention is paid to the formula ax2 + b. A method is given for obtaining various interconnection patterns for the Julia sets in 4-space, and the results are displayed in 3-D computer graphics. © 1989.&quot;,&quot;publisher&quot;:&quot;Pergamon&quot;,&quot;issue&quot;:&quot;2&quot;,&quot;volume&quot;:&quot;13&quot;},&quot;isTemporary&quot;:false}],&quot;properties&quot;:{&quot;noteIndex&quot;:0},&quot;isEdited&quot;:false,&quot;manualOverride&quot;:{&quot;isManuallyOverridden&quot;:false,&quot;citeprocText&quot;:&quot;[18]&quot;,&quot;manualOverrideText&quot;:&quot;&quot;},&quot;citationTag&quot;:&quot;MENDELEY_CITATION_v3_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&quot;},{&quot;citationID&quot;:&quot;MENDELEY_CITATION_1fe29171-0669-4bad-818d-56027a8b04d2&quot;,&quot;citationItems&quot;:[{&quot;id&quot;:&quot;34e60d19-9769-33d0-8767-e790eed5cc48&quot;,&quot;itemData&quot;:{&quot;type&quot;:&quot;webpage&quot;,&quot;id&quot;:&quot;34e60d19-9769-33d0-8767-e790eed5cc48&quot;,&quot;title&quot;:&quot;3D Julia sets&quot;,&quot;author&quot;:[{&quot;family&quot;:&quot;Inigo Quilez&quot;,&quot;given&quot;:&quot;&quot;,&quot;parse-names&quot;:false,&quot;dropping-particle&quot;:&quot;&quot;,&quot;non-dropping-particle&quot;:&quot;&quot;}],&quot;accessed&quot;:{&quot;date-parts&quot;:[[2021,11,4]]},&quot;URL&quot;:&quot;https://www.iquilezles.org/www/articles/juliasets3d/juliasets3d.htm&quot;},&quot;isTemporary&quot;:false}],&quot;properties&quot;:{&quot;noteIndex&quot;:0},&quot;isEdited&quot;:false,&quot;manualOverride&quot;:{&quot;isManuallyOverridden&quot;:false,&quot;citeprocText&quot;:&quot;[19]&quot;,&quot;manualOverrideText&quot;:&quot;&quot;},&quot;citationTag&quot;:&quot;MENDELEY_CITATION_v3_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&quot;},{&quot;citationID&quot;:&quot;MENDELEY_CITATION_94efab22-525e-419c-88a4-d861efdc1347&quot;,&quot;citationItems&quot;:[{&quot;id&quot;:&quot;34e60d19-9769-33d0-8767-e790eed5cc48&quot;,&quot;itemData&quot;:{&quot;type&quot;:&quot;webpage&quot;,&quot;id&quot;:&quot;34e60d19-9769-33d0-8767-e790eed5cc48&quot;,&quot;title&quot;:&quot;3D Julia sets&quot;,&quot;author&quot;:[{&quot;family&quot;:&quot;Inigo Quilez&quot;,&quot;given&quot;:&quot;&quot;,&quot;parse-names&quot;:false,&quot;dropping-particle&quot;:&quot;&quot;,&quot;non-dropping-particle&quot;:&quot;&quot;}],&quot;accessed&quot;:{&quot;date-parts&quot;:[[2021,11,4]]},&quot;URL&quot;:&quot;https://www.iquilezles.org/www/articles/juliasets3d/juliasets3d.htm&quot;},&quot;isTemporary&quot;:false}],&quot;properties&quot;:{&quot;noteIndex&quot;:0},&quot;isEdited&quot;:false,&quot;manualOverride&quot;:{&quot;isManuallyOverridden&quot;:false,&quot;citeprocText&quot;:&quot;[19]&quot;,&quot;manualOverrideText&quot;:&quot;&quot;},&quot;citationTag&quot;:&quot;MENDELEY_CITATION_v3_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&quot;},{&quot;citationID&quot;:&quot;MENDELEY_CITATION_be140c09-f683-42bc-966e-6d88744f2fad&quot;,&quot;citationItems&quot;:[{&quot;id&quot;:&quot;27429f15-b8d6-3632-ba7c-2d8c6cb9f2dd&quot;,&quot;itemData&quot;:{&quot;type&quot;:&quot;article-journal&quot;,&quot;id&quot;:&quot;27429f15-b8d6-3632-ba7c-2d8c6cb9f2dd&quot;,&quot;title&quot;:&quot;Real-time rendering of complex fractals&quot;,&quot;author&quot;:[{&quot;family&quot;:&quot;Silva&quot;,&quot;given&quot;:&quot;Vinícius&quot;,&quot;parse-names&quot;:false,&quot;dropping-particle&quot;:&quot;&quot;,&quot;non-dropping-particle&quot;:&quot;da&quot;},{&quot;family&quot;:&quot;Novello&quot;,&quot;given&quot;:&quot;Tiago&quot;,&quot;parse-names&quot;:false,&quot;dropping-particle&quot;:&quot;&quot;,&quot;non-dropping-particle&quot;:&quot;&quot;},{&quot;family&quot;:&quot;Lopes&quot;,&quot;given&quot;:&quot;Hélio&quot;,&quot;parse-names&quot;:false,&quot;dropping-particle&quot;:&quot;&quot;,&quot;non-dropping-particle&quot;:&quot;&quot;},{&quot;family&quot;:&quot;Velho&quot;,&quot;given&quot;:&quot;Luiz&quot;,&quot;parse-names&quot;:false,&quot;dropping-particle&quot;:&quot;&quot;,&quot;non-dropping-particle&quot;:&quot;&quot;}],&quot;URL&quot;:&quot;http://arxiv.org/abs/2102.01747&quot;,&quot;issued&quot;:{&quot;date-parts&quot;:[[2021,2,2]]},&quot;abstract&quot;:&quot;This chapter describes how to use intersection and closest-hit shaders to implement real-time visualizations of complex fractals using distance functions. The Mandelbulb and Julia Sets are used as examples.&quot;},&quot;isTemporary&quot;:false}],&quot;properties&quot;:{&quot;noteIndex&quot;:0},&quot;isEdited&quot;:false,&quot;manualOverride&quot;:{&quot;isManuallyOverridden&quot;:false,&quot;citeprocText&quot;:&quot;[14]&quot;,&quot;manualOverrideText&quot;:&quot;&quot;},&quot;citationTag&quot;:&quot;MENDELEY_CITATION_v3_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&quot;},{&quot;citationID&quot;:&quot;MENDELEY_CITATION_2483a82f-210c-4c61-9a11-8a81bc726e31&quot;,&quot;citationItems&quot;:[{&quot;id&quot;:&quot;55491f45-de5e-3893-83c7-ea900c515c74&quot;,&quot;itemData&quot;:{&quot;type&quot;:&quot;report&quot;,&quot;id&quot;:&quot;55491f45-de5e-3893-83c7-ea900c515c74&quot;,&quot;title&quot;:&quot;Ray Tracing: A Tool for All&quot;,&quot;author&quot;:[{&quot;family&quot;:&quot;Peddie&quot;,&quot;given&quot;:&quot;Jon&quot;,&quot;parse-names&quot;:false,&quot;dropping-particle&quot;:&quot;&quot;,&quot;non-dropping-particle&quot;:&quot;&quot;}],&quot;issued&quot;:{&quot;date-parts&quot;:[[2019]]}},&quot;isTemporary&quot;:false}],&quot;properties&quot;:{&quot;noteIndex&quot;:0},&quot;isEdited&quot;:false,&quot;manualOverride&quot;:{&quot;isManuallyOverridden&quot;:false,&quot;citeprocText&quot;:&quot;[20]&quot;,&quot;manualOverrideText&quot;:&quot;&quot;},&quot;citationTag&quot;:&quot;MENDELEY_CITATION_v3_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&quot;},{&quot;citationID&quot;:&quot;MENDELEY_CITATION_c3298ae6-aada-418f-8da9-c3fcde097ddd&quot;,&quot;citationItems&quot;:[{&quot;id&quot;:&quot;0352e743-5897-36d9-8b45-ba88d75fd1aa&quot;,&quot;itemData&quot;:{&quot;type&quot;:&quot;report&quot;,&quot;id&quot;:&quot;0352e743-5897-36d9-8b45-ba88d75fd1aa&quot;,&quot;title&quot;:&quot;Ray Tracing Deterministic 3-D Fractals&quot;,&quot;author&quot;:[{&quot;family&quot;:&quot;Hart&quot;,&quot;given&quot;:&quot;John C&quot;,&quot;parse-names&quot;:false,&quot;dropping-particle&quot;:&quot;&quot;,&quot;non-dropping-particle&quot;:&quot;&quot;},{&quot;family&quot;:&quot;Sandin&quot;,&quot;given&quot;:&quot;Daniel J&quot;,&quot;parse-names&quot;:false,&quot;dropping-particle&quot;:&quot;&quot;,&quot;non-dropping-particle&quot;:&quot;&quot;},{&quot;family&quot;:&quot;Kauffman&quot;,&quot;given&quot;:&quot;Louis H&quot;,&quot;parse-names&quot;:false,&quot;dropping-particle&quot;:&quot;&quot;,&quot;non-dropping-particle&quot;:&quot;&quot;}],&quot;container-title&quot;:&quot;@ ~ Computer Graphics&quot;,&quot;issued&quot;:{&quot;date-parts&quot;:[[1989]]},&quot;abstract&quot;:&quot;As shown in 1982, Julia sets of quadratic functions as well as many other deterministic fractals exist in spaces of higher dimensionality than the complex plane. Originally a boundary-tracking algorithm was used to view these structures but required a large amount of storage space to operate. By ray tracing these objects, the storage facilities of a graphics workstation frame buffer are sufficient. A short discussion of a specific set of 3-D deterministic fractals precedes a full description of a ray-tracing algorithm applied to these objects. A comparison with the boundary-tracking method and applications to other 3-D deter-ministic fractals are also included.&quot;,&quot;issue&quot;:&quot;3&quot;,&quot;volume&quot;:&quot;23&quot;},&quot;isTemporary&quot;:false}],&quot;properties&quot;:{&quot;noteIndex&quot;:0},&quot;isEdited&quot;:false,&quot;manualOverride&quot;:{&quot;isManuallyOverridden&quot;:false,&quot;citeprocText&quot;:&quot;[21]&quot;,&quot;manualOverrideText&quot;:&quot;&quot;},&quot;citationTag&quot;:&quot;MENDELEY_CITATION_v3_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&quot;},{&quot;citationID&quot;:&quot;MENDELEY_CITATION_ef5d4b79-5e9d-4e7c-8140-bf3dc9300808&quot;,&quot;citationItems&quot;:[{&quot;id&quot;:&quot;82142465-7a87-33b8-a482-3eeb4e92a7a5&quot;,&quot;itemData&quot;:{&quot;type&quot;:&quot;webpage&quot;,&quot;id&quot;:&quot;82142465-7a87-33b8-a482-3eeb4e92a7a5&quot;,&quot;title&quot;:&quot;Ambient occlusion - Wikipedia&quot;,&quot;accessed&quot;:{&quot;date-parts&quot;:[[2021,11,3]]},&quot;URL&quot;:&quot;https://en.wikipedia.org/wiki/Ambient_occlusion&quot;},&quot;isTemporary&quot;:false}],&quot;properties&quot;:{&quot;noteIndex&quot;:0},&quot;isEdited&quot;:false,&quot;manualOverride&quot;:{&quot;isManuallyOverridden&quot;:false,&quot;citeprocText&quot;:&quot;[22]&quot;,&quot;manualOverrideText&quot;:&quot;&quot;},&quot;citationTag&quot;:&quot;MENDELEY_CITATION_v3_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&quot;},{&quot;citationID&quot;:&quot;MENDELEY_CITATION_b36b75e7-d495-4d44-9314-be568a7ba781&quot;,&quot;citationItems&quot;:[{&quot;id&quot;:&quot;da40aebf-cc03-313e-8e5c-916a6c6049b3&quot;,&quot;itemData&quot;:{&quot;type&quot;:&quot;webpage&quot;,&quot;id&quot;:&quot;da40aebf-cc03-313e-8e5c-916a6c6049b3&quot;,&quot;title&quot;:&quot;Distance Estimated 3D Fractals&quot;,&quot;author&quot;:[{&quot;family&quot;:&quot;Mikael Hvidtfeldt Christensen&quot;,&quot;given&quot;:&quot;&quot;,&quot;parse-names&quot;:false,&quot;dropping-particle&quot;:&quot;&quot;,&quot;non-dropping-particle&quot;:&quot;&quot;}],&quot;accessed&quot;:{&quot;date-parts&quot;:[[2021,11,4]]},&quot;URL&quot;:&quot;http://blog.hvidtfeldts.net/index.php/2011/08/distance-estimated-3d-fractals-ii-lighting-and-coloring/&quot;,&quot;issued&quot;:{&quot;date-parts&quot;:[[2011]]}},&quot;isTemporary&quot;:false}],&quot;properties&quot;:{&quot;noteIndex&quot;:0},&quot;isEdited&quot;:false,&quot;manualOverride&quot;:{&quot;isManuallyOverridden&quot;:false,&quot;citeprocText&quot;:&quot;[23]&quot;,&quot;manualOverrideText&quot;:&quot;&quot;},&quot;citationTag&quot;:&quot;MENDELEY_CITATION_v3_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&quot;},{&quot;citationID&quot;:&quot;MENDELEY_CITATION_c6ded26b-d897-4191-9aaf-cb2119797506&quot;,&quot;citationItems&quot;:[{&quot;id&quot;:&quot;28095667-d521-344e-b546-0890d94a3b56&quot;,&quot;itemData&quot;:{&quot;type&quot;:&quot;webpage&quot;,&quot;id&quot;:&quot;28095667-d521-344e-b546-0890d94a3b56&quot;,&quot;title&quot;:&quot;Soft Shadows in Raymarched SDFs&quot;,&quot;author&quot;:[{&quot;family&quot;:&quot;Inigo Quilez&quot;,&quot;given&quot;:&quot;&quot;,&quot;parse-names&quot;:false,&quot;dropping-particle&quot;:&quot;&quot;,&quot;non-dropping-particle&quot;:&quot;&quot;}],&quot;accessed&quot;:{&quot;date-parts&quot;:[[2021,11,4]]},&quot;URL&quot;:&quot;https://iquilezles.org/www/articles/rmshadows/rmshadows.htm&quot;,&quot;issued&quot;:{&quot;date-parts&quot;:[[2010]]}},&quot;isTemporary&quot;:false}],&quot;properties&quot;:{&quot;noteIndex&quot;:0},&quot;isEdited&quot;:false,&quot;manualOverride&quot;:{&quot;isManuallyOverridden&quot;:false,&quot;citeprocText&quot;:&quot;[24]&quot;,&quot;manualOverrideText&quot;:&quot;&quot;},&quot;citationTag&quot;:&quot;MENDELEY_CITATION_v3_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&quot;},{&quot;citationID&quot;:&quot;MENDELEY_CITATION_2d2c54d7-915e-42db-89c9-98f89f94e2a7&quot;,&quot;citationItems&quot;:[{&quot;id&quot;:&quot;da40aebf-cc03-313e-8e5c-916a6c6049b3&quot;,&quot;itemData&quot;:{&quot;type&quot;:&quot;webpage&quot;,&quot;id&quot;:&quot;da40aebf-cc03-313e-8e5c-916a6c6049b3&quot;,&quot;title&quot;:&quot;Distance Estimated 3D Fractals&quot;,&quot;author&quot;:[{&quot;family&quot;:&quot;Mikael Hvidtfeldt Christensen&quot;,&quot;given&quot;:&quot;&quot;,&quot;parse-names&quot;:false,&quot;dropping-particle&quot;:&quot;&quot;,&quot;non-dropping-particle&quot;:&quot;&quot;}],&quot;accessed&quot;:{&quot;date-parts&quot;:[[2021,11,4]]},&quot;URL&quot;:&quot;http://blog.hvidtfeldts.net/index.php/2011/08/distance-estimated-3d-fractals-ii-lighting-and-coloring/&quot;,&quot;issued&quot;:{&quot;date-parts&quot;:[[2011]]}},&quot;isTemporary&quot;:false}],&quot;properties&quot;:{&quot;noteIndex&quot;:0},&quot;isEdited&quot;:false,&quot;manualOverride&quot;:{&quot;isManuallyOverridden&quot;:false,&quot;citeprocText&quot;:&quot;[23]&quot;,&quot;manualOverrideText&quot;:&quot;&quot;},&quot;citationTag&quot;:&quot;MENDELEY_CITATION_v3_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&quot;},{&quot;citationID&quot;:&quot;MENDELEY_CITATION_3417fd96-94ed-4fd2-b53d-535e43920c4f&quot;,&quot;citationItems&quot;:[{&quot;id&quot;:&quot;3cc9b14e-3c7f-34c9-a918-8b8240183766&quot;,&quot;itemData&quot;:{&quot;type&quot;:&quot;webpage&quot;,&quot;id&quot;:&quot;3cc9b14e-3c7f-34c9-a918-8b8240183766&quot;,&quot;title&quot;:&quot;distance functions&quot;,&quot;author&quot;:[{&quot;family&quot;:&quot;Inigo Quilez&quot;,&quot;given&quot;:&quot;&quot;,&quot;parse-names&quot;:false,&quot;dropping-particle&quot;:&quot;&quot;,&quot;non-dropping-particle&quot;:&quot;&quot;}],&quot;accessed&quot;:{&quot;date-parts&quot;:[[2021,10,28]]},&quot;URL&quot;:&quot;https://www.iquilezles.org/www/articles/distfunctions/distfunctions.htm&quot;,&quot;issued&quot;:{&quot;date-parts&quot;:[[2013]]}},&quot;isTemporary&quot;:false}],&quot;properties&quot;:{&quot;noteIndex&quot;:0},&quot;isEdited&quot;:false,&quot;manualOverride&quot;:{&quot;isManuallyOverridden&quot;:false,&quot;citeprocText&quot;:&quot;[25]&quot;,&quot;manualOverrideText&quot;:&quot;&quot;},&quot;citationTag&quot;:&quot;MENDELEY_CITATION_v3_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&quot;},{&quot;citationID&quot;:&quot;MENDELEY_CITATION_1a8d30a6-b040-4fec-a020-85b4a97c05f4&quot;,&quot;citationItems&quot;:[{&quot;id&quot;:&quot;e2a4075e-2f80-3f32-b9a8-883a7a8c7124&quot;,&quot;itemData&quot;:{&quot;type&quot;:&quot;webpage&quot;,&quot;id&quot;:&quot;e2a4075e-2f80-3f32-b9a8-883a7a8c7124&quot;,&quot;title&quot;:&quot;Normal (geometry) - Wikipedia&quot;,&quot;accessed&quot;:{&quot;date-parts&quot;:[[2021,11,13]]},&quot;URL&quot;:&quot;https://en.wikipedia.org/wiki/Normal_(geometry)&quot;},&quot;isTemporary&quot;:false}],&quot;properties&quot;:{&quot;noteIndex&quot;:0},&quot;isEdited&quot;:false,&quot;manualOverride&quot;:{&quot;isManuallyOverridden&quot;:false,&quot;citeprocText&quot;:&quot;[26]&quot;,&quot;manualOverrideText&quot;:&quot;&quot;},&quot;citationTag&quot;:&quot;MENDELEY_CITATION_v3_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&quot;},{&quot;citationID&quot;:&quot;MENDELEY_CITATION_765ef8ed-eb19-46e3-8fd5-c150d99f6159&quot;,&quot;citationItems&quot;:[{&quot;id&quot;:&quot;e2a4075e-2f80-3f32-b9a8-883a7a8c7124&quot;,&quot;itemData&quot;:{&quot;type&quot;:&quot;webpage&quot;,&quot;id&quot;:&quot;e2a4075e-2f80-3f32-b9a8-883a7a8c7124&quot;,&quot;title&quot;:&quot;Normal (geometry) - Wikipedia&quot;,&quot;accessed&quot;:{&quot;date-parts&quot;:[[2021,11,13]]},&quot;URL&quot;:&quot;https://en.wikipedia.org/wiki/Normal_(geometry)&quot;},&quot;isTemporary&quot;:false}],&quot;properties&quot;:{&quot;noteIndex&quot;:0},&quot;isEdited&quot;:false,&quot;manualOverride&quot;:{&quot;isManuallyOverridden&quot;:false,&quot;citeprocText&quot;:&quot;[26]&quot;,&quot;manualOverrideText&quot;:&quot;&quot;},&quot;citationTag&quot;:&quot;MENDELEY_CITATION_v3_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&quot;},{&quot;citationID&quot;:&quot;MENDELEY_CITATION_17dd88c3-fc4f-40ee-8e5d-7fb8a142fb06&quot;,&quot;citationItems&quot;:[{&quot;id&quot;:&quot;38952239-4ad6-3397-9c62-848cb1954fb3&quot;,&quot;itemData&quot;:{&quot;type&quot;:&quot;webpage&quot;,&quot;id&quot;:&quot;38952239-4ad6-3397-9c62-848cb1954fb3&quot;,&quot;title&quot;:&quot;Syntopia/Fragmentarium: Fragmentarium is a cross-platform application for exploring pixel based graphics on the GPU.&quot;,&quot;accessed&quot;:{&quot;date-parts&quot;:[[2021,11,17]]},&quot;URL&quot;:&quot;https://github.com/Syntopia/Fragmentarium&quot;},&quot;isTemporary&quot;:false},{&quot;id&quot;:&quot;44e98847-9e7d-37e1-87e5-891d3b46c4f8&quot;,&quot;itemData&quot;:{&quot;type&quot;:&quot;webpage&quot;,&quot;id&quot;:&quot;44e98847-9e7d-37e1-87e5-891d3b46c4f8&quot;,&quot;title&quot;:&quot;3Dickulus/FragM: Derived from https://github.com/Syntopia/Fragmentarium/&quot;,&quot;accessed&quot;:{&quot;date-parts&quot;:[[2021,11,17]]},&quot;URL&quot;:&quot;https://github.com/3Dickulus/FragM&quot;},&quot;isTemporary&quot;:false}],&quot;properties&quot;:{&quot;noteIndex&quot;:0},&quot;isEdited&quot;:false,&quot;manualOverride&quot;:{&quot;isManuallyOverridden&quot;:false,&quot;citeprocText&quot;:&quot;[27], [28]&quot;,&quot;manualOverrideText&quot;:&quot;&quot;},&quot;citationTag&quot;:&quot;MENDELEY_CITATION_v3_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&quot;},{&quot;citationID&quot;:&quot;MENDELEY_CITATION_bfe285a0-8a06-4158-95b9-2eda4cb3caa2&quot;,&quot;citationItems&quot;:[{&quot;id&quot;:&quot;2d3f122d-7e4b-347b-8941-5bfd4579be63&quot;,&quot;itemData&quot;:{&quot;type&quot;:&quot;webpage&quot;,&quot;id&quot;:&quot;2d3f122d-7e4b-347b-8941-5bfd4579be63&quot;,&quot;title&quot;:&quot;Mandelbulb 3D (MB3D) fractal generator / rendering software | Mandelbulb.com&quot;,&quot;accessed&quot;:{&quot;date-parts&quot;:[[2021,11,17]]},&quot;URL&quot;:&quot;https://www.mandelbulb.com/2014/mandelbulb-3d-mb3d-fractal-rendering-software/&quot;},&quot;isTemporary&quot;:false},{&quot;id&quot;:&quot;6dcdbed3-1dff-3cf7-9a19-7c8bdf7877a4&quot;,&quot;itemData&quot;:{&quot;type&quot;:&quot;webpage&quot;,&quot;id&quot;:&quot;6dcdbed3-1dff-3cf7-9a19-7c8bdf7877a4&quot;,&quot;title&quot;:&quot;thargor6/mb3d: Mandelbulb3D&quot;,&quot;accessed&quot;:{&quot;date-parts&quot;:[[2021,11,17]]},&quot;URL&quot;:&quot;https://github.com/thargor6/mb3d#Coloring&quot;},&quot;isTemporary&quot;:false}],&quot;properties&quot;:{&quot;noteIndex&quot;:0},&quot;isEdited&quot;:false,&quot;manualOverride&quot;:{&quot;isManuallyOverridden&quot;:false,&quot;citeprocText&quot;:&quot;[29], [30]&quot;,&quot;manualOverrideText&quot;:&quot;&quot;},&quot;citationTag&quot;:&quot;MENDELEY_CITATION_v3_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&quot;},{&quot;citationID&quot;:&quot;MENDELEY_CITATION_6f7fa088-9918-4f1f-9b9c-3bd839fe05fe&quot;,&quot;citationItems&quot;:[{&quot;id&quot;:&quot;dd6fc0a0-3f5c-327b-a404-87905ad39afe&quot;,&quot;itemData&quot;:{&quot;type&quot;:&quot;webpage&quot;,&quot;id&quot;:&quot;dd6fc0a0-3f5c-327b-a404-87905ad39afe&quot;,&quot;title&quot;:&quot;What Is GPU Computing?&quot;,&quot;accessed&quot;:{&quot;date-parts&quot;:[[2021,11,16]]},&quot;URL&quot;:&quot;https://www.boston.co.uk/info/nvidia-kepler/what-is-gpu-computing.aspx&quot;},&quot;isTemporary&quot;:false}],&quot;properties&quot;:{&quot;noteIndex&quot;:0},&quot;isEdited&quot;:false,&quot;manualOverride&quot;:{&quot;isManuallyOverridden&quot;:false,&quot;citeprocText&quot;:&quot;[31]&quot;,&quot;manualOverrideText&quot;:&quot;&quot;},&quot;citationTag&quot;:&quot;MENDELEY_CITATION_v3_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&quot;},{&quot;citationID&quot;:&quot;MENDELEY_CITATION_97fa6225-0d07-443d-aaa8-f34eba671602&quot;,&quot;citationItems&quot;:[{&quot;id&quot;:&quot;9be51f72-28e8-37bf-b913-fc0655521c0e&quot;,&quot;itemData&quot;:{&quot;type&quot;:&quot;webpage&quot;,&quot;id&quot;:&quot;9be51f72-28e8-37bf-b913-fc0655521c0e&quot;,&quot;title&quot;:&quot;Programming Guide :: CUDA Toolkit Documentation&quot;,&quot;accessed&quot;:{&quot;date-parts&quot;:[[2021,11,17]]},&quot;URL&quot;:&quot;https://docs.nvidia.com/cuda/cuda-c-programming-guide/index.html&quot;},&quot;isTemporary&quot;:false}],&quot;properties&quot;:{&quot;noteIndex&quot;:0},&quot;isEdited&quot;:false,&quot;manualOverride&quot;:{&quot;isManuallyOverridden&quot;:false,&quot;citeprocText&quot;:&quot;[32]&quot;,&quot;manualOverrideText&quot;:&quot;&quot;},&quot;citationTag&quot;:&quot;MENDELEY_CITATION_v3_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&quot;},{&quot;citationID&quot;:&quot;MENDELEY_CITATION_ab9cbee2-6a57-4812-84f9-29bcc7c80949&quot;,&quot;citationItems&quot;:[{&quot;id&quot;:&quot;637ea0a9-8c67-31f8-b73f-44026159da8a&quot;,&quot;itemData&quot;:{&quot;type&quot;:&quot;webpage&quot;,&quot;id&quot;:&quot;637ea0a9-8c67-31f8-b73f-44026159da8a&quot;,&quot;title&quot;:&quot;OpenGL Overview - The Khronos Group Inc&quot;,&quot;accessed&quot;:{&quot;date-parts&quot;:[[2021,11,17]]},&quot;URL&quot;:&quot;https://www.khronos.org/opengl/&quot;},&quot;isTemporary&quot;:false}],&quot;properties&quot;:{&quot;noteIndex&quot;:0},&quot;isEdited&quot;:false,&quot;manualOverride&quot;:{&quot;isManuallyOverridden&quot;:false,&quot;citeprocText&quot;:&quot;[33]&quot;,&quot;manualOverrideText&quot;:&quot;&quot;},&quot;citationTag&quot;:&quot;MENDELEY_CITATION_v3_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&quot;},{&quot;citationID&quot;:&quot;MENDELEY_CITATION_a96134ce-0054-4428-98d0-753374953e46&quot;,&quot;citationItems&quot;:[{&quot;id&quot;:&quot;32a8a6f2-7f4c-3f5f-9a1d-36a7749c0b7a&quot;,&quot;itemData&quot;:{&quot;type&quot;:&quot;webpage&quot;,&quot;id&quot;:&quot;32a8a6f2-7f4c-3f5f-9a1d-36a7749c0b7a&quot;,&quot;title&quot;:&quot;CUDA vs OpenCL: Which to Use for GPU Programming - Incredibuild&quot;,&quot;accessed&quot;:{&quot;date-parts&quot;:[[2021,11,16]]},&quot;URL&quot;:&quot;https://www.incredibuild.com/blog/cuda-vs-opencl-which-to-use-for-gpu-programming&quot;},&quot;isTemporary&quot;:false},{&quot;id&quot;:&quot;9be51f72-28e8-37bf-b913-fc0655521c0e&quot;,&quot;itemData&quot;:{&quot;type&quot;:&quot;webpage&quot;,&quot;id&quot;:&quot;9be51f72-28e8-37bf-b913-fc0655521c0e&quot;,&quot;title&quot;:&quot;Programming Guide :: CUDA Toolkit Documentation&quot;,&quot;accessed&quot;:{&quot;date-parts&quot;:[[2021,11,17]]},&quot;URL&quot;:&quot;https://docs.nvidia.com/cuda/cuda-c-programming-guide/index.html&quot;},&quot;isTemporary&quot;:false},{&quot;id&quot;:&quot;ab5d82d6-346d-302b-961e-73452d796eae&quot;,&quot;itemData&quot;:{&quot;type&quot;:&quot;webpage&quot;,&quot;id&quot;:&quot;ab5d82d6-346d-302b-961e-73452d796eae&quot;,&quot;title&quot;:&quot;OpenCL Overview - The Khronos Group Inc&quot;,&quot;accessed&quot;:{&quot;date-parts&quot;:[[2021,11,17]]},&quot;URL&quot;:&quot;https://www.khronos.org/opencl/&quot;},&quot;isTemporary&quot;:false}],&quot;properties&quot;:{&quot;noteIndex&quot;:0},&quot;isEdited&quot;:false,&quot;manualOverride&quot;:{&quot;isManuallyOverridden&quot;:false,&quot;citeprocText&quot;:&quot;[32], [34], [35]&quot;,&quot;manualOverrideText&quot;:&quot;&quot;},&quot;citationTag&quot;:&quot;MENDELEY_CITATION_v3_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&quot;},{&quot;citationID&quot;:&quot;MENDELEY_CITATION_cc613ab3-40b9-4095-9d08-915e09624e34&quot;,&quot;citationItems&quot;:[{&quot;id&quot;:&quot;27f08846-195c-3e45-8024-d0a3b2956f3c&quot;,&quot;itemData&quot;:{&quot;type&quot;:&quot;webpage&quot;,&quot;id&quot;:&quot;27f08846-195c-3e45-8024-d0a3b2956f3c&quot;,&quot;title&quot;:&quot;The C++ for OpenCL 1.0 Programming Language Documentation&quot;,&quot;author&quot;:[{&quot;family&quot;:&quot;Khronos®&quot;,&quot;given&quot;:&quot;&quot;,&quot;parse-names&quot;:false,&quot;dropping-particle&quot;:&quot;&quot;,&quot;non-dropping-particle&quot;:&quot;&quot;}],&quot;accessed&quot;:{&quot;date-parts&quot;:[[2021,11,4]]},&quot;URL&quot;:&quot;https://www.khronos.org/opencl/assets/CXX_for_OpenCL.html#_the_c_for_opencl_programming_language&quot;,&quot;issued&quot;:{&quot;date-parts&quot;:[[2021]]}},&quot;isTemporary&quot;:false}],&quot;properties&quot;:{&quot;noteIndex&quot;:0},&quot;isEdited&quot;:false,&quot;manualOverride&quot;:{&quot;isManuallyOverridden&quot;:false,&quot;citeprocText&quot;:&quot;[36]&quot;,&quot;manualOverrideText&quot;:&quot;&quot;},&quot;citationTag&quot;:&quot;MENDELEY_CITATION_v3_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&quot;},{&quot;citationID&quot;:&quot;MENDELEY_CITATION_de129bf4-507c-4fe9-bef2-a629c8199ade&quot;,&quot;citationItems&quot;:[{&quot;id&quot;:&quot;620932e8-844c-3830-8069-83d76e59708c&quot;,&quot;itemData&quot;:{&quot;type&quot;:&quot;webpage&quot;,&quot;id&quot;:&quot;620932e8-844c-3830-8069-83d76e59708c&quot;,&quot;title&quot;:&quot;What is Agile? | Atlassian&quot;,&quot;accessed&quot;:{&quot;date-parts&quot;:[[2021,11,13]]},&quot;URL&quot;:&quot;https://www.atlassian.com/agile&quot;},&quot;isTemporary&quot;:false}],&quot;properties&quot;:{&quot;noteIndex&quot;:0},&quot;isEdited&quot;:false,&quot;manualOverride&quot;:{&quot;isManuallyOverridden&quot;:false,&quot;citeprocText&quot;:&quot;[37]&quot;,&quot;manualOverrideText&quot;:&quot;&quot;},&quot;citationTag&quot;:&quot;MENDELEY_CITATION_v3_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&quot;},{&quot;citationID&quot;:&quot;MENDELEY_CITATION_71f4c542-ea7e-4066-bbd5-a00d7ae6a6bd&quot;,&quot;citationItems&quot;:[{&quot;id&quot;:&quot;3a4e9594-c7f8-3871-954a-fde366329769&quot;,&quot;itemData&quot;:{&quot;type&quot;:&quot;webpage&quot;,&quot;id&quot;:&quot;3a4e9594-c7f8-3871-954a-fde366329769&quot;,&quot;title&quot;:&quot;What are four basic principles of Object Oriented Programming? | by Munish Chandel | Medium&quot;,&quot;accessed&quot;:{&quot;date-parts&quot;:[[2021,11,13]]},&quot;URL&quot;:&quot;https://medium.com/@cancerian0684/what-are-four-basic-principles-of-object-oriented-programming-645af8b43727&quot;},&quot;isTemporary&quot;:false}],&quot;properties&quot;:{&quot;noteIndex&quot;:0},&quot;isEdited&quot;:false,&quot;manualOverride&quot;:{&quot;isManuallyOverridden&quot;:false,&quot;citeprocText&quot;:&quot;[38]&quot;,&quot;manualOverrideText&quot;:&quot;&quot;},&quot;citationTag&quot;:&quot;MENDELEY_CITATION_v3_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&quot;},{&quot;citationID&quot;:&quot;MENDELEY_CITATION_2948c94d-ec9c-4e07-9eee-da5a365571f1&quot;,&quot;citationItems&quot;:[{&quot;id&quot;:&quot;1e351df1-e6b9-333e-a7a5-2b7d740f4ae6&quot;,&quot;itemData&quot;:{&quot;type&quot;:&quot;webpage&quot;,&quot;id&quot;:&quot;1e351df1-e6b9-333e-a7a5-2b7d740f4ae6&quot;,&quot;title&quot;:&quot;Mandelbulb&quot;,&quot;author&quot;:[{&quot;family&quot;:&quot;Inigo Quilez&quot;,&quot;given&quot;:&quot;&quot;,&quot;parse-names&quot;:false,&quot;dropping-particle&quot;:&quot;&quot;,&quot;non-dropping-particle&quot;:&quot;&quot;}],&quot;accessed&quot;:{&quot;date-parts&quot;:[[2021,11,4]]},&quot;URL&quot;:&quot;https://www.iquilezles.org/www/articles/mandelbulb/mandelbulb.htm&quot;,&quot;issued&quot;:{&quot;date-parts&quot;:[[2009]]}},&quot;isTemporary&quot;:false}],&quot;properties&quot;:{&quot;noteIndex&quot;:0},&quot;isEdited&quot;:false,&quot;manualOverride&quot;:{&quot;isManuallyOverridden&quot;:false,&quot;citeprocText&quot;:&quot;[39]&quot;,&quot;manualOverrideText&quot;:&quot;&quot;},&quot;citationTag&quot;:&quot;MENDELEY_CITATION_v3_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&quot;}]"/>
     <we:property name="MENDELEY_CITATIONS_STYLE" value="&quot;https://www.zotero.org/styles/ieee&quot;"/>
   </we:properties>
   <we:bindings/>

</xml_diff>